<commit_message>
Update Signifyd LINK Integration Documentation 22.1.0.docx
</commit_message>
<xml_diff>
--- a/link/documentation/Signifyd LINK Integration Documentation 22.1.0.docx
+++ b/link/documentation/Signifyd LINK Integration Documentation 22.1.0.docx
@@ -4421,15 +4421,7 @@
         <w:t>,</w:t>
       </w:r>
       <w:r>
-        <w:t xml:space="preserve"> this will ensure that </w:t>
-      </w:r>
-      <w:proofErr w:type="gramStart"/>
-      <w:r>
-        <w:t>create</w:t>
-      </w:r>
-      <w:proofErr w:type="gramEnd"/>
-      <w:r>
-        <w:t xml:space="preserve"> case is never called again for that same order. </w:t>
+        <w:t xml:space="preserve"> this will ensure that create case is never called again for that same order. </w:t>
       </w:r>
       <w:r>
         <w:t>The Sale API is called when all below actions are completed:</w:t>
@@ -5091,13 +5083,8 @@
       <w:pPr>
         <w:ind w:left="426"/>
       </w:pPr>
-      <w:proofErr w:type="gramStart"/>
-      <w:r>
-        <w:t>A fulfillment</w:t>
-      </w:r>
-      <w:proofErr w:type="gramEnd"/>
-      <w:r>
-        <w:t xml:space="preserve"> represents a shipment of one or more items in an order. </w:t>
+      <w:r>
+        <w:t xml:space="preserve">A fulfillment represents a shipment of one or more items in an order. </w:t>
       </w:r>
       <w:r>
         <w:t>The merchant can s</w:t>
@@ -6322,27 +6309,7 @@
                 <w:sz w:val="20"/>
                 <w:szCs w:val="20"/>
               </w:rPr>
-              <w:t xml:space="preserve">- Merchant </w:t>
-            </w:r>
-            <w:proofErr w:type="gramStart"/>
-            <w:r>
-              <w:rPr>
-                <w:rFonts w:cstheme="minorHAnsi"/>
-                <w:color w:val="000000" w:themeColor="text1"/>
-                <w:sz w:val="20"/>
-                <w:szCs w:val="20"/>
-              </w:rPr>
-              <w:t>user</w:t>
-            </w:r>
-            <w:proofErr w:type="gramEnd"/>
-            <w:r>
-              <w:rPr>
-                <w:rFonts w:cstheme="minorHAnsi"/>
-                <w:color w:val="000000" w:themeColor="text1"/>
-                <w:sz w:val="20"/>
-                <w:szCs w:val="20"/>
-              </w:rPr>
-              <w:t xml:space="preserve"> would need to resubmit order from the console and add additional details related to why this declined order is being resubmitted.</w:t>
+              <w:t>- Merchant user would need to resubmit order from the console and add additional details related to why this declined order is being resubmitted.</w:t>
             </w:r>
           </w:p>
           <w:p>
@@ -6678,11 +6645,10 @@
           <w:bCs/>
         </w:rPr>
       </w:pPr>
-      <w:commentRangeStart w:id="11"/>
       <w:r>
         <w:t xml:space="preserve">Instructions to setup V3 Webhooks are available on this page: </w:t>
       </w:r>
-      <w:hyperlink r:id="rId17" w:history="1">
+      <w:hyperlink r:id="rId17" w:anchor="operation/CreateTeamWebhook" w:history="1">
         <w:r>
           <w:rPr>
             <w:rStyle w:val="Hyperlink"/>
@@ -6690,13 +6656,6 @@
           <w:t>https://docs.signifyd.com/#operation/CreateTeamWebhook</w:t>
         </w:r>
       </w:hyperlink>
-      <w:commentRangeEnd w:id="11"/>
-      <w:r>
-        <w:rPr>
-          <w:rStyle w:val="CommentReference"/>
-        </w:rPr>
-        <w:commentReference w:id="11"/>
-      </w:r>
     </w:p>
     <w:p>
       <w:r>
@@ -6811,7 +6770,7 @@
                     <pic:cNvPicPr/>
                   </pic:nvPicPr>
                   <pic:blipFill>
-                    <a:blip r:embed="rId22"/>
+                    <a:blip r:embed="rId18"/>
                     <a:stretch>
                       <a:fillRect/>
                     </a:stretch>
@@ -6857,15 +6816,7 @@
         <w:t xml:space="preserve"> </w:t>
       </w:r>
       <w:r>
-        <w:t xml:space="preserve">These orders will instead be </w:t>
-      </w:r>
-      <w:proofErr w:type="gramStart"/>
-      <w:r>
-        <w:t>directly sent</w:t>
-      </w:r>
-      <w:proofErr w:type="gramEnd"/>
-      <w:r>
-        <w:t xml:space="preserve"> for payment </w:t>
+        <w:t xml:space="preserve">These orders will instead be directly sent for payment </w:t>
       </w:r>
       <w:proofErr w:type="spellStart"/>
       <w:r>
@@ -7024,7 +6975,7 @@
         <w:pStyle w:val="Heading3"/>
         <w:ind w:left="1174"/>
       </w:pPr>
-      <w:bookmarkStart w:id="12" w:name="_Toc104994162"/>
+      <w:bookmarkStart w:id="11" w:name="_Toc104994162"/>
       <w:r>
         <w:t>Setup</w:t>
       </w:r>
@@ -7034,7 +6985,7 @@
       <w:r>
         <w:t>to the Site Preference</w:t>
       </w:r>
-      <w:bookmarkEnd w:id="12"/>
+      <w:bookmarkEnd w:id="11"/>
     </w:p>
     <w:p>
       <w:pPr>
@@ -7238,7 +7189,7 @@
                     </pic:cNvPicPr>
                   </pic:nvPicPr>
                   <pic:blipFill>
-                    <a:blip r:embed="rId23">
+                    <a:blip r:embed="rId19">
                       <a:extLst>
                         <a:ext uri="{28A0092B-C50C-407E-A947-70E740481C1C}">
                           <a14:useLocalDpi xmlns:a14="http://schemas.microsoft.com/office/drawing/2010/main" val="0"/>
@@ -7310,7 +7261,7 @@
                     </pic:cNvPicPr>
                   </pic:nvPicPr>
                   <pic:blipFill>
-                    <a:blip r:embed="rId24">
+                    <a:blip r:embed="rId20">
                       <a:extLst>
                         <a:ext uri="{28A0092B-C50C-407E-A947-70E740481C1C}">
                           <a14:useLocalDpi xmlns:a14="http://schemas.microsoft.com/office/drawing/2010/main" val="0"/>
@@ -7673,7 +7624,7 @@
                     </pic:cNvPicPr>
                   </pic:nvPicPr>
                   <pic:blipFill>
-                    <a:blip r:embed="rId25">
+                    <a:blip r:embed="rId21">
                       <a:extLst>
                         <a:ext uri="{28A0092B-C50C-407E-A947-70E740481C1C}">
                           <a14:useLocalDpi xmlns:a14="http://schemas.microsoft.com/office/drawing/2010/main" val="0"/>
@@ -7770,7 +7721,7 @@
                     </pic:cNvPicPr>
                   </pic:nvPicPr>
                   <pic:blipFill>
-                    <a:blip r:embed="rId26">
+                    <a:blip r:embed="rId22">
                       <a:extLst>
                         <a:ext uri="{28A0092B-C50C-407E-A947-70E740481C1C}">
                           <a14:useLocalDpi xmlns:a14="http://schemas.microsoft.com/office/drawing/2010/main" val="0"/>
@@ -8381,7 +8332,7 @@
                     </pic:cNvPicPr>
                   </pic:nvPicPr>
                   <pic:blipFill>
-                    <a:blip r:embed="rId27">
+                    <a:blip r:embed="rId23">
                       <a:extLst>
                         <a:ext uri="{28A0092B-C50C-407E-A947-70E740481C1C}">
                           <a14:useLocalDpi xmlns:a14="http://schemas.microsoft.com/office/drawing/2010/main" val="0"/>
@@ -8759,7 +8710,7 @@
                     </pic:cNvPicPr>
                   </pic:nvPicPr>
                   <pic:blipFill>
-                    <a:blip r:embed="rId28">
+                    <a:blip r:embed="rId24">
                       <a:extLst>
                         <a:ext uri="{28A0092B-C50C-407E-A947-70E740481C1C}">
                           <a14:useLocalDpi xmlns:a14="http://schemas.microsoft.com/office/drawing/2010/main" val="0"/>
@@ -8910,7 +8861,7 @@
                     </pic:cNvPicPr>
                   </pic:nvPicPr>
                   <pic:blipFill>
-                    <a:blip r:embed="rId29">
+                    <a:blip r:embed="rId25">
                       <a:extLst>
                         <a:ext uri="{28A0092B-C50C-407E-A947-70E740481C1C}">
                           <a14:useLocalDpi xmlns:a14="http://schemas.microsoft.com/office/drawing/2010/main" val="0"/>
@@ -9137,7 +9088,7 @@
                     </pic:cNvPicPr>
                   </pic:nvPicPr>
                   <pic:blipFill>
-                    <a:blip r:embed="rId30">
+                    <a:blip r:embed="rId26">
                       <a:extLst>
                         <a:ext uri="{28A0092B-C50C-407E-A947-70E740481C1C}">
                           <a14:useLocalDpi xmlns:a14="http://schemas.microsoft.com/office/drawing/2010/main" val="0"/>
@@ -9369,7 +9320,7 @@
                     </pic:cNvPicPr>
                   </pic:nvPicPr>
                   <pic:blipFill>
-                    <a:blip r:embed="rId31">
+                    <a:blip r:embed="rId27">
                       <a:extLst>
                         <a:ext uri="{28A0092B-C50C-407E-A947-70E740481C1C}">
                           <a14:useLocalDpi xmlns:a14="http://schemas.microsoft.com/office/drawing/2010/main" val="0"/>
@@ -9476,7 +9427,7 @@
                     </pic:cNvPicPr>
                   </pic:nvPicPr>
                   <pic:blipFill>
-                    <a:blip r:embed="rId32">
+                    <a:blip r:embed="rId28">
                       <a:extLst>
                         <a:ext uri="{28A0092B-C50C-407E-A947-70E740481C1C}">
                           <a14:useLocalDpi xmlns:a14="http://schemas.microsoft.com/office/drawing/2010/main" val="0"/>
@@ -9668,7 +9619,7 @@
         <w:pStyle w:val="Heading3"/>
         <w:ind w:left="454" w:firstLine="0"/>
       </w:pPr>
-      <w:bookmarkStart w:id="13" w:name="_Toc104994163"/>
+      <w:bookmarkStart w:id="12" w:name="_Toc104994163"/>
       <w:r>
         <w:t xml:space="preserve">Setup </w:t>
       </w:r>
@@ -9681,7 +9632,7 @@
       <w:r>
         <w:t>alues</w:t>
       </w:r>
-      <w:bookmarkEnd w:id="13"/>
+      <w:bookmarkEnd w:id="12"/>
     </w:p>
     <w:p>
       <w:pPr>
@@ -9851,7 +9802,7 @@
                     </pic:cNvPicPr>
                   </pic:nvPicPr>
                   <pic:blipFill>
-                    <a:blip r:embed="rId33">
+                    <a:blip r:embed="rId29">
                       <a:extLst>
                         <a:ext uri="{28A0092B-C50C-407E-A947-70E740481C1C}">
                           <a14:useLocalDpi xmlns:a14="http://schemas.microsoft.com/office/drawing/2010/main" val="0"/>
@@ -9936,21 +9887,7 @@
         <w:rPr>
           <w:rFonts w:ascii="Helvetica" w:hAnsi="Helvetica" w:cs="Helvetica"/>
         </w:rPr>
-        <w:t xml:space="preserve"> </w:t>
-      </w:r>
-      <w:proofErr w:type="gramStart"/>
-      <w:r>
-        <w:rPr>
-          <w:rFonts w:ascii="Helvetica" w:hAnsi="Helvetica" w:cs="Helvetica"/>
-        </w:rPr>
-        <w:t>back</w:t>
-      </w:r>
-      <w:proofErr w:type="gramEnd"/>
-      <w:r>
-        <w:rPr>
-          <w:rFonts w:ascii="Helvetica" w:hAnsi="Helvetica" w:cs="Helvetica"/>
-        </w:rPr>
-        <w:t xml:space="preserve"> button to return to Import page. </w:t>
+        <w:t xml:space="preserve"> back button to return to Import page. </w:t>
       </w:r>
     </w:p>
     <w:p>
@@ -10013,7 +9950,7 @@
                     </pic:cNvPicPr>
                   </pic:nvPicPr>
                   <pic:blipFill>
-                    <a:blip r:embed="rId34">
+                    <a:blip r:embed="rId30">
                       <a:extLst>
                         <a:ext uri="{28A0092B-C50C-407E-A947-70E740481C1C}">
                           <a14:useLocalDpi xmlns:a14="http://schemas.microsoft.com/office/drawing/2010/main" val="0"/>
@@ -10077,7 +10014,7 @@
                     </pic:cNvPicPr>
                   </pic:nvPicPr>
                   <pic:blipFill>
-                    <a:blip r:embed="rId33">
+                    <a:blip r:embed="rId29">
                       <a:extLst>
                         <a:ext uri="{28A0092B-C50C-407E-A947-70E740481C1C}">
                           <a14:useLocalDpi xmlns:a14="http://schemas.microsoft.com/office/drawing/2010/main" val="0"/>
@@ -10184,7 +10121,7 @@
                     </pic:cNvPicPr>
                   </pic:nvPicPr>
                   <pic:blipFill>
-                    <a:blip r:embed="rId35">
+                    <a:blip r:embed="rId31">
                       <a:extLst>
                         <a:ext uri="{28A0092B-C50C-407E-A947-70E740481C1C}">
                           <a14:useLocalDpi xmlns:a14="http://schemas.microsoft.com/office/drawing/2010/main" val="0"/>
@@ -10352,7 +10289,7 @@
                     </pic:cNvPicPr>
                   </pic:nvPicPr>
                   <pic:blipFill>
-                    <a:blip r:embed="rId36">
+                    <a:blip r:embed="rId32">
                       <a:extLst>
                         <a:ext uri="{28A0092B-C50C-407E-A947-70E740481C1C}">
                           <a14:useLocalDpi xmlns:a14="http://schemas.microsoft.com/office/drawing/2010/main" val="0"/>
@@ -10487,7 +10424,7 @@
                     <pic:cNvPicPr/>
                   </pic:nvPicPr>
                   <pic:blipFill>
-                    <a:blip r:embed="rId37"/>
+                    <a:blip r:embed="rId33"/>
                     <a:stretch>
                       <a:fillRect/>
                     </a:stretch>
@@ -10566,12 +10503,12 @@
         <w:pStyle w:val="Heading3"/>
         <w:ind w:left="454" w:firstLine="0"/>
       </w:pPr>
-      <w:bookmarkStart w:id="14" w:name="_Toc104994164"/>
+      <w:bookmarkStart w:id="13" w:name="_Toc104994164"/>
       <w:r>
         <w:lastRenderedPageBreak/>
         <w:t>Setup Service Framework Configuration</w:t>
       </w:r>
-      <w:bookmarkEnd w:id="14"/>
+      <w:bookmarkEnd w:id="13"/>
       <w:r>
         <w:t xml:space="preserve"> </w:t>
       </w:r>
@@ -10818,27 +10755,13 @@
         <w:rPr>
           <w:rFonts w:ascii="Helvetica" w:hAnsi="Helvetica" w:cs="Helvetica"/>
         </w:rPr>
-        <w:t xml:space="preserve"> that </w:t>
-      </w:r>
-      <w:proofErr w:type="gramStart"/>
+        <w:t xml:space="preserve"> that is l</w:t>
+      </w:r>
       <w:r>
         <w:rPr>
           <w:rFonts w:ascii="Helvetica" w:hAnsi="Helvetica" w:cs="Helvetica"/>
         </w:rPr>
-        <w:t>is l</w:t>
-      </w:r>
-      <w:r>
-        <w:rPr>
-          <w:rFonts w:ascii="Helvetica" w:hAnsi="Helvetica" w:cs="Helvetica"/>
-        </w:rPr>
-        <w:t>ocated in</w:t>
-      </w:r>
-      <w:proofErr w:type="gramEnd"/>
-      <w:r>
-        <w:rPr>
-          <w:rFonts w:ascii="Helvetica" w:hAnsi="Helvetica" w:cs="Helvetica"/>
-        </w:rPr>
-        <w:t xml:space="preserve"> the meta folder included with the</w:t>
+        <w:t>ocated in the meta folder included with the</w:t>
       </w:r>
       <w:r>
         <w:rPr>
@@ -10913,7 +10836,7 @@
                     </pic:cNvPicPr>
                   </pic:nvPicPr>
                   <pic:blipFill>
-                    <a:blip r:embed="rId38">
+                    <a:blip r:embed="rId34">
                       <a:extLst>
                         <a:ext uri="{28A0092B-C50C-407E-A947-70E740481C1C}">
                           <a14:useLocalDpi xmlns:a14="http://schemas.microsoft.com/office/drawing/2010/main" val="0"/>
@@ -11170,7 +11093,7 @@
                     <pic:cNvPicPr/>
                   </pic:nvPicPr>
                   <pic:blipFill>
-                    <a:blip r:embed="rId39"/>
+                    <a:blip r:embed="rId35"/>
                     <a:stretch>
                       <a:fillRect/>
                     </a:stretch>
@@ -11213,11 +11136,11 @@
         <w:pStyle w:val="Heading3"/>
         <w:ind w:left="454" w:firstLine="0"/>
       </w:pPr>
-      <w:bookmarkStart w:id="15" w:name="_Toc104994165"/>
+      <w:bookmarkStart w:id="14" w:name="_Toc104994165"/>
       <w:r>
         <w:t>Setup Job Schedules Configuration</w:t>
       </w:r>
-      <w:bookmarkEnd w:id="15"/>
+      <w:bookmarkEnd w:id="14"/>
     </w:p>
     <w:p>
       <w:pPr>
@@ -11488,7 +11411,7 @@
                     </pic:cNvPicPr>
                   </pic:nvPicPr>
                   <pic:blipFill>
-                    <a:blip r:embed="rId38">
+                    <a:blip r:embed="rId34">
                       <a:extLst>
                         <a:ext uri="{28A0092B-C50C-407E-A947-70E740481C1C}">
                           <a14:useLocalDpi xmlns:a14="http://schemas.microsoft.com/office/drawing/2010/main" val="0"/>
@@ -11687,7 +11610,7 @@
                     </pic:cNvPicPr>
                   </pic:nvPicPr>
                   <pic:blipFill>
-                    <a:blip r:embed="rId40">
+                    <a:blip r:embed="rId36">
                       <a:extLst>
                         <a:ext uri="{28A0092B-C50C-407E-A947-70E740481C1C}">
                           <a14:useLocalDpi xmlns:a14="http://schemas.microsoft.com/office/drawing/2010/main" val="0"/>
@@ -11789,7 +11712,7 @@
                     </pic:cNvPicPr>
                   </pic:nvPicPr>
                   <pic:blipFill>
-                    <a:blip r:embed="rId41">
+                    <a:blip r:embed="rId37">
                       <a:extLst>
                         <a:ext uri="{28A0092B-C50C-407E-A947-70E740481C1C}">
                           <a14:useLocalDpi xmlns:a14="http://schemas.microsoft.com/office/drawing/2010/main" val="0"/>
@@ -11846,7 +11769,7 @@
         <w:pStyle w:val="Heading3"/>
         <w:ind w:left="1174"/>
       </w:pPr>
-      <w:bookmarkStart w:id="16" w:name="_Toc104994166"/>
+      <w:bookmarkStart w:id="15" w:name="_Toc104994166"/>
       <w:r>
         <w:lastRenderedPageBreak/>
         <w:t xml:space="preserve">API Integration </w:t>
@@ -11857,7 +11780,7 @@
       <w:r>
         <w:t xml:space="preserve"> SFRA</w:t>
       </w:r>
-      <w:bookmarkEnd w:id="16"/>
+      <w:bookmarkEnd w:id="15"/>
     </w:p>
     <w:p>
       <w:pPr>
@@ -12783,7 +12706,7 @@
                     <pic:cNvPicPr/>
                   </pic:nvPicPr>
                   <pic:blipFill>
-                    <a:blip r:embed="rId42"/>
+                    <a:blip r:embed="rId38"/>
                     <a:stretch>
                       <a:fillRect/>
                     </a:stretch>
@@ -12814,7 +12737,7 @@
         <w:pStyle w:val="Heading3"/>
         <w:ind w:left="454" w:firstLine="0"/>
       </w:pPr>
-      <w:bookmarkStart w:id="17" w:name="_Toc104994167"/>
+      <w:bookmarkStart w:id="16" w:name="_Toc104994167"/>
       <w:r>
         <w:t xml:space="preserve">API </w:t>
       </w:r>
@@ -12841,7 +12764,7 @@
       <w:r>
         <w:t>Controllers</w:t>
       </w:r>
-      <w:bookmarkEnd w:id="17"/>
+      <w:bookmarkEnd w:id="16"/>
     </w:p>
     <w:p>
       <w:pPr>
@@ -13123,17 +13046,8 @@
           <w:rFonts w:ascii="Consolas" w:eastAsia="Times New Roman" w:hAnsi="Consolas" w:cs="Times New Roman"/>
           <w:color w:val="4F81BD" w:themeColor="accent1"/>
         </w:rPr>
-        <w:t>(</w:t>
-      </w:r>
-      <w:proofErr w:type="gramStart"/>
-      <w:r>
-        <w:rPr>
-          <w:rFonts w:ascii="Consolas" w:eastAsia="Times New Roman" w:hAnsi="Consolas" w:cs="Times New Roman"/>
-          <w:color w:val="4F81BD" w:themeColor="accent1"/>
-        </w:rPr>
-        <w:t>);</w:t>
-      </w:r>
-      <w:proofErr w:type="gramEnd"/>
+        <w:t>();</w:t>
+      </w:r>
     </w:p>
     <w:p>
       <w:pPr>
@@ -13209,7 +13123,6 @@
         <w:t>orderSessionID</w:t>
       </w:r>
       <w:proofErr w:type="spellEnd"/>
-      <w:proofErr w:type="gramStart"/>
       <w:r>
         <w:rPr>
           <w:rFonts w:ascii="Consolas" w:eastAsia="Times New Roman" w:hAnsi="Consolas" w:cs="Times New Roman"/>
@@ -13217,7 +13130,6 @@
         </w:rPr>
         <w:t>);</w:t>
       </w:r>
-      <w:proofErr w:type="gramEnd"/>
     </w:p>
     <w:p>
       <w:pPr>
@@ -13254,7 +13166,6 @@
         <w:t>placeOrderResult.Order</w:t>
       </w:r>
       <w:proofErr w:type="spellEnd"/>
-      <w:proofErr w:type="gramStart"/>
       <w:r>
         <w:rPr>
           <w:rFonts w:ascii="Consolas" w:eastAsia="Times New Roman" w:hAnsi="Consolas" w:cs="Times New Roman"/>
@@ -13262,7 +13173,6 @@
         </w:rPr>
         <w:t>);</w:t>
       </w:r>
-      <w:proofErr w:type="gramEnd"/>
     </w:p>
     <w:p>
       <w:pPr>
@@ -13513,7 +13423,7 @@
                     </pic:cNvPicPr>
                   </pic:nvPicPr>
                   <pic:blipFill>
-                    <a:blip r:embed="rId43">
+                    <a:blip r:embed="rId39">
                       <a:extLst>
                         <a:ext uri="{28A0092B-C50C-407E-A947-70E740481C1C}">
                           <a14:useLocalDpi xmlns:a14="http://schemas.microsoft.com/office/drawing/2010/main" val="0"/>
@@ -13564,7 +13474,7 @@
         <w:pStyle w:val="Heading3"/>
         <w:ind w:left="454" w:firstLine="0"/>
       </w:pPr>
-      <w:bookmarkStart w:id="18" w:name="_Toc104994168"/>
+      <w:bookmarkStart w:id="17" w:name="_Toc104994168"/>
       <w:r>
         <w:t xml:space="preserve">API Integration – </w:t>
       </w:r>
@@ -13579,7 +13489,7 @@
       <w:r>
         <w:t>Templates</w:t>
       </w:r>
-      <w:bookmarkEnd w:id="18"/>
+      <w:bookmarkEnd w:id="17"/>
     </w:p>
     <w:p>
       <w:pPr>
@@ -13870,7 +13780,7 @@
                     </pic:cNvPicPr>
                   </pic:nvPicPr>
                   <pic:blipFill>
-                    <a:blip r:embed="rId44">
+                    <a:blip r:embed="rId40">
                       <a:extLst>
                         <a:ext uri="{28A0092B-C50C-407E-A947-70E740481C1C}">
                           <a14:useLocalDpi xmlns:a14="http://schemas.microsoft.com/office/drawing/2010/main" val="0"/>
@@ -13909,11 +13819,11 @@
         <w:pStyle w:val="Heading3"/>
         <w:ind w:left="454" w:firstLine="0"/>
       </w:pPr>
-      <w:bookmarkStart w:id="19" w:name="_Toc104994169"/>
+      <w:bookmarkStart w:id="18" w:name="_Toc104994169"/>
       <w:r>
         <w:t>API Integration - Pipelines</w:t>
       </w:r>
-      <w:bookmarkEnd w:id="19"/>
+      <w:bookmarkEnd w:id="18"/>
     </w:p>
     <w:p>
       <w:pPr>
@@ -14180,7 +14090,7 @@
                     </pic:cNvPicPr>
                   </pic:nvPicPr>
                   <pic:blipFill>
-                    <a:blip r:embed="rId45">
+                    <a:blip r:embed="rId41">
                       <a:extLst>
                         <a:ext uri="{28A0092B-C50C-407E-A947-70E740481C1C}">
                           <a14:useLocalDpi xmlns:a14="http://schemas.microsoft.com/office/drawing/2010/main" val="0"/>
@@ -14276,7 +14186,7 @@
                     </pic:cNvPicPr>
                   </pic:nvPicPr>
                   <pic:blipFill>
-                    <a:blip r:embed="rId46">
+                    <a:blip r:embed="rId42">
                       <a:extLst>
                         <a:ext uri="{28A0092B-C50C-407E-A947-70E740481C1C}">
                           <a14:useLocalDpi xmlns:a14="http://schemas.microsoft.com/office/drawing/2010/main" val="0"/>
@@ -14551,12 +14461,12 @@
         <w:pStyle w:val="Heading3"/>
         <w:ind w:left="454" w:firstLine="0"/>
       </w:pPr>
-      <w:bookmarkStart w:id="20" w:name="_Toc104994170"/>
+      <w:bookmarkStart w:id="19" w:name="_Toc104994170"/>
       <w:r>
         <w:lastRenderedPageBreak/>
         <w:t>API Integration – Limitations and Constraints</w:t>
       </w:r>
-      <w:bookmarkEnd w:id="20"/>
+      <w:bookmarkEnd w:id="19"/>
     </w:p>
     <w:p>
       <w:pPr>
@@ -14717,7 +14627,7 @@
         </w:rPr>
         <w:t xml:space="preserve">The values for AVS and CVV Response Code fields MUST map to standard response codes. See </w:t>
       </w:r>
-      <w:hyperlink r:id="rId47" w:history="1">
+      <w:hyperlink r:id="rId43" w:history="1">
         <w:r>
           <w:rPr>
             <w:rStyle w:val="Hyperlink"/>
@@ -14734,7 +14644,6 @@
         <w:t xml:space="preserve"> for valid response codes. AVS and CVV values should be updated by the merchant for </w:t>
       </w:r>
       <w:proofErr w:type="spellStart"/>
-      <w:proofErr w:type="gramStart"/>
       <w:r>
         <w:rPr>
           <w:rFonts w:cs="Trebuchet MS"/>
@@ -14748,15 +14657,7 @@
           <w:rFonts w:cs="Trebuchet MS"/>
           <w:color w:val="00000A"/>
         </w:rPr>
-        <w:t>(</w:t>
-      </w:r>
-      <w:proofErr w:type="gramEnd"/>
-      <w:r>
-        <w:rPr>
-          <w:rFonts w:cs="Trebuchet MS"/>
-          <w:color w:val="00000A"/>
-        </w:rPr>
-        <w:t>) (in case of Pre-auth enabled) functions on signifyd.js file.</w:t>
+        <w:t>() (in case of Pre-auth enabled) functions on signifyd.js file.</w:t>
       </w:r>
     </w:p>
     <w:p>
@@ -14875,7 +14776,7 @@
                     <pic:cNvPicPr/>
                   </pic:nvPicPr>
                   <pic:blipFill>
-                    <a:blip r:embed="rId48"/>
+                    <a:blip r:embed="rId44"/>
                     <a:stretch>
                       <a:fillRect/>
                     </a:stretch>
@@ -15359,7 +15260,7 @@
                     <pic:cNvPicPr/>
                   </pic:nvPicPr>
                   <pic:blipFill>
-                    <a:blip r:embed="rId49"/>
+                    <a:blip r:embed="rId45"/>
                     <a:stretch>
                       <a:fillRect/>
                     </a:stretch>
@@ -15933,7 +15834,7 @@
         </w:rPr>
         <w:t xml:space="preserve">, according to the merchant’s shipping carrier and following the format specified on the </w:t>
       </w:r>
-      <w:hyperlink r:id="rId50" w:anchor="operation/Fulfillments" w:history="1">
+      <w:hyperlink r:id="rId46" w:anchor="operation/Fulfillments" w:history="1">
         <w:r>
           <w:rPr>
             <w:rStyle w:val="Hyperlink"/>
@@ -15985,7 +15886,7 @@
                     <pic:cNvPicPr/>
                   </pic:nvPicPr>
                   <pic:blipFill>
-                    <a:blip r:embed="rId51"/>
+                    <a:blip r:embed="rId47"/>
                     <a:stretch>
                       <a:fillRect/>
                     </a:stretch>
@@ -16197,7 +16098,7 @@
                     <pic:cNvPicPr/>
                   </pic:nvPicPr>
                   <pic:blipFill>
-                    <a:blip r:embed="rId52"/>
+                    <a:blip r:embed="rId48"/>
                     <a:stretch>
                       <a:fillRect/>
                     </a:stretch>
@@ -16241,14 +16142,14 @@
         <w:pStyle w:val="Heading2"/>
         <w:ind w:left="720"/>
       </w:pPr>
-      <w:bookmarkStart w:id="21" w:name="_Toc104994171"/>
-      <w:bookmarkStart w:id="22" w:name="_Toc285887829"/>
+      <w:bookmarkStart w:id="20" w:name="_Toc104994171"/>
+      <w:bookmarkStart w:id="21" w:name="_Toc285887829"/>
       <w:r>
         <w:t>Other Non-Transactional Operations</w:t>
       </w:r>
-      <w:bookmarkEnd w:id="21"/>
-    </w:p>
-    <w:bookmarkEnd w:id="22"/>
+      <w:bookmarkEnd w:id="20"/>
+    </w:p>
+    <w:bookmarkEnd w:id="21"/>
     <w:p>
       <w:pPr>
         <w:widowControl w:val="0"/>
@@ -16531,7 +16432,7 @@
                     </pic:cNvPicPr>
                   </pic:nvPicPr>
                   <pic:blipFill>
-                    <a:blip r:embed="rId53">
+                    <a:blip r:embed="rId49">
                       <a:extLst>
                         <a:ext uri="{28A0092B-C50C-407E-A947-70E740481C1C}">
                           <a14:useLocalDpi xmlns:a14="http://schemas.microsoft.com/office/drawing/2010/main" val="0"/>
@@ -16576,10 +16477,10 @@
           <w:color w:val="00000A"/>
         </w:rPr>
       </w:pPr>
-      <w:bookmarkStart w:id="23" w:name="_Toc245264342"/>
-      <w:bookmarkStart w:id="24" w:name="_Toc279703429"/>
-      <w:bookmarkStart w:id="25" w:name="_Toc279703522"/>
-      <w:bookmarkStart w:id="26" w:name="_Toc78862414"/>
+      <w:bookmarkStart w:id="22" w:name="_Toc245264342"/>
+      <w:bookmarkStart w:id="23" w:name="_Toc279703429"/>
+      <w:bookmarkStart w:id="24" w:name="_Toc279703522"/>
+      <w:bookmarkStart w:id="25" w:name="_Toc78862414"/>
       <w:bookmarkEnd w:id="6"/>
     </w:p>
     <w:p>
@@ -16645,17 +16546,17 @@
       <w:pPr>
         <w:pStyle w:val="Heading1"/>
       </w:pPr>
-      <w:bookmarkStart w:id="27" w:name="_Toc104994172"/>
+      <w:bookmarkStart w:id="26" w:name="_Toc104994172"/>
+      <w:bookmarkEnd w:id="22"/>
       <w:bookmarkEnd w:id="23"/>
       <w:bookmarkEnd w:id="24"/>
-      <w:bookmarkEnd w:id="25"/>
       <w:r>
         <w:t>Configuration</w:t>
       </w:r>
       <w:r>
         <w:t xml:space="preserve"> Guide</w:t>
       </w:r>
-      <w:bookmarkEnd w:id="27"/>
+      <w:bookmarkEnd w:id="26"/>
     </w:p>
     <w:p/>
     <w:p>
@@ -16663,11 +16564,11 @@
         <w:pStyle w:val="Heading2"/>
         <w:ind w:left="810"/>
       </w:pPr>
-      <w:bookmarkStart w:id="28" w:name="_Toc104994173"/>
+      <w:bookmarkStart w:id="27" w:name="_Toc104994173"/>
       <w:r>
         <w:t>Setup</w:t>
       </w:r>
-      <w:bookmarkEnd w:id="28"/>
+      <w:bookmarkEnd w:id="27"/>
     </w:p>
     <w:p>
       <w:pPr>
@@ -17341,7 +17242,7 @@
                     </pic:cNvPicPr>
                   </pic:nvPicPr>
                   <pic:blipFill>
-                    <a:blip r:embed="rId54">
+                    <a:blip r:embed="rId50">
                       <a:extLst>
                         <a:ext uri="{28A0092B-C50C-407E-A947-70E740481C1C}">
                           <a14:useLocalDpi xmlns:a14="http://schemas.microsoft.com/office/drawing/2010/main" val="0"/>
@@ -17421,7 +17322,7 @@
         <w:pStyle w:val="Heading3"/>
         <w:ind w:left="1080" w:hanging="540"/>
       </w:pPr>
-      <w:bookmarkStart w:id="29" w:name="_Toc104994174"/>
+      <w:bookmarkStart w:id="28" w:name="_Toc104994174"/>
       <w:r>
         <w:t xml:space="preserve">Configuration on </w:t>
       </w:r>
@@ -17433,7 +17334,7 @@
       <w:r>
         <w:t xml:space="preserve"> side</w:t>
       </w:r>
-      <w:bookmarkEnd w:id="29"/>
+      <w:bookmarkEnd w:id="28"/>
       <w:r>
         <w:t xml:space="preserve"> </w:t>
       </w:r>
@@ -17509,7 +17410,7 @@
         </w:rPr>
         <w:t xml:space="preserve">order creation can be viewed here: </w:t>
       </w:r>
-      <w:hyperlink r:id="rId55" w:history="1">
+      <w:hyperlink r:id="rId51" w:history="1">
         <w:r>
           <w:rPr>
             <w:rStyle w:val="Hyperlink"/>
@@ -17560,7 +17461,7 @@
         </w:rPr>
         <w:t xml:space="preserve"> </w:t>
       </w:r>
-      <w:hyperlink r:id="rId56" w:history="1">
+      <w:hyperlink r:id="rId52" w:history="1">
         <w:r>
           <w:rPr>
             <w:rStyle w:val="Hyperlink"/>
@@ -17583,7 +17484,6 @@
           <w:color w:val="00000A"/>
         </w:rPr>
       </w:pPr>
-      <w:commentRangeStart w:id="30"/>
       <w:r>
         <w:rPr>
           <w:rFonts w:cs="Trebuchet MS"/>
@@ -17598,13 +17498,25 @@
           <w:iCs/>
           <w:color w:val="00000A"/>
         </w:rPr>
-        <w:t>ORDER_CHECKPOINT_ACTION_UPDATE</w:t>
-      </w:r>
-      <w:r>
-        <w:rPr>
-          <w:rFonts w:cs="Trebuchet MS"/>
-          <w:bCs/>
-          <w:iCs/>
+        <w:t xml:space="preserve">ORDER_CHECKPOINT_ACTION_UPDATE </w:t>
+      </w:r>
+      <w:r>
+        <w:rPr>
+          <w:rFonts w:cs="Trebuchet MS"/>
+          <w:color w:val="00000A"/>
+        </w:rPr>
+        <w:t>w</w:t>
+      </w:r>
+      <w:r>
+        <w:rPr>
+          <w:rFonts w:cs="Trebuchet MS"/>
+          <w:color w:val="00000A"/>
+        </w:rPr>
+        <w:t>ebhook</w:t>
+      </w:r>
+      <w:r>
+        <w:rPr>
+          <w:rFonts w:cs="Trebuchet MS"/>
           <w:color w:val="00000A"/>
         </w:rPr>
         <w:t xml:space="preserve"> </w:t>
@@ -17614,27 +17526,6 @@
           <w:rFonts w:cs="Trebuchet MS"/>
           <w:color w:val="00000A"/>
         </w:rPr>
-        <w:t>w</w:t>
-      </w:r>
-      <w:r>
-        <w:rPr>
-          <w:rFonts w:cs="Trebuchet MS"/>
-          <w:color w:val="00000A"/>
-        </w:rPr>
-        <w:t>ebhook</w:t>
-      </w:r>
-      <w:r>
-        <w:rPr>
-          <w:rFonts w:cs="Trebuchet MS"/>
-          <w:color w:val="00000A"/>
-        </w:rPr>
-        <w:t xml:space="preserve"> </w:t>
-      </w:r>
-      <w:r>
-        <w:rPr>
-          <w:rFonts w:cs="Trebuchet MS"/>
-          <w:color w:val="00000A"/>
-        </w:rPr>
         <w:t xml:space="preserve">should be </w:t>
       </w:r>
       <w:r>
@@ -17644,7 +17535,7 @@
         </w:rPr>
         <w:t xml:space="preserve">setup following the instructions on </w:t>
       </w:r>
-      <w:hyperlink r:id="rId57" w:history="1">
+      <w:hyperlink r:id="rId53" w:history="1">
         <w:r>
           <w:rPr>
             <w:rStyle w:val="Hyperlink"/>
@@ -17660,21 +17551,12 @@
         </w:rPr>
         <w:t xml:space="preserve"> </w:t>
       </w:r>
-      <w:proofErr w:type="gramStart"/>
-      <w:r>
-        <w:rPr>
-          <w:rFonts w:cs="Trebuchet MS"/>
-          <w:color w:val="00000A"/>
-        </w:rPr>
-        <w:t>in order to</w:t>
-      </w:r>
-      <w:proofErr w:type="gramEnd"/>
-      <w:r>
-        <w:rPr>
-          <w:rFonts w:cs="Trebuchet MS"/>
-          <w:color w:val="00000A"/>
-        </w:rPr>
-        <w:t xml:space="preserve"> update </w:t>
+      <w:r>
+        <w:rPr>
+          <w:rFonts w:cs="Trebuchet MS"/>
+          <w:color w:val="00000A"/>
+        </w:rPr>
+        <w:t xml:space="preserve">in order to update </w:t>
       </w:r>
       <w:r>
         <w:rPr>
@@ -17705,13 +17587,6 @@
           <w:color w:val="00000A"/>
         </w:rPr>
         <w:t xml:space="preserve"> </w:t>
-      </w:r>
-      <w:commentRangeEnd w:id="30"/>
-      <w:r>
-        <w:rPr>
-          <w:rStyle w:val="CommentReference"/>
-        </w:rPr>
-        <w:commentReference w:id="30"/>
       </w:r>
     </w:p>
     <w:p>
@@ -17851,7 +17726,7 @@
                     </pic:cNvPicPr>
                   </pic:nvPicPr>
                   <pic:blipFill>
-                    <a:blip r:embed="rId58">
+                    <a:blip r:embed="rId54">
                       <a:extLst>
                         <a:ext uri="{28A0092B-C50C-407E-A947-70E740481C1C}">
                           <a14:useLocalDpi xmlns:a14="http://schemas.microsoft.com/office/drawing/2010/main" val="0"/>
@@ -17901,23 +17776,7 @@
           <w:rFonts w:cs="Trebuchet MS"/>
           <w:color w:val="00000A"/>
         </w:rPr>
-        <w:t xml:space="preserve">And add </w:t>
-      </w:r>
-      <w:proofErr w:type="gramStart"/>
-      <w:r>
-        <w:rPr>
-          <w:rFonts w:cs="Trebuchet MS"/>
-          <w:color w:val="00000A"/>
-        </w:rPr>
-        <w:t>e.g.</w:t>
-      </w:r>
-      <w:proofErr w:type="gramEnd"/>
-      <w:r>
-        <w:rPr>
-          <w:rFonts w:cs="Trebuchet MS"/>
-          <w:color w:val="00000A"/>
-        </w:rPr>
-        <w:t xml:space="preserve"> https://</w:t>
+        <w:t>And add e.g. https://</w:t>
       </w:r>
       <w:r>
         <w:rPr>
@@ -17961,7 +17820,7 @@
         </w:rPr>
         <w:t xml:space="preserve"> in </w:t>
       </w:r>
-      <w:hyperlink r:id="rId59" w:history="1">
+      <w:hyperlink r:id="rId55" w:history="1">
         <w:r>
           <w:rPr>
             <w:rStyle w:val="Hyperlink"/>
@@ -18040,7 +17899,6 @@
         </w:rPr>
         <w:t xml:space="preserve">unless the merchant needs </w:t>
       </w:r>
-      <w:proofErr w:type="gramStart"/>
       <w:r>
         <w:rPr>
           <w:rFonts w:cs="Trebuchet MS"/>
@@ -18061,7 +17919,6 @@
         <w:t>Signifyd's</w:t>
       </w:r>
       <w:proofErr w:type="spellEnd"/>
-      <w:proofErr w:type="gramEnd"/>
       <w:r>
         <w:rPr>
           <w:rFonts w:cs="Trebuchet MS"/>
@@ -18101,12 +17958,12 @@
         <w:pStyle w:val="Heading2"/>
         <w:ind w:left="990"/>
       </w:pPr>
-      <w:bookmarkStart w:id="31" w:name="_Toc104994175"/>
+      <w:bookmarkStart w:id="29" w:name="_Toc104994175"/>
       <w:r>
         <w:lastRenderedPageBreak/>
         <w:t>Testing</w:t>
       </w:r>
-      <w:bookmarkEnd w:id="31"/>
+      <w:bookmarkEnd w:id="29"/>
     </w:p>
     <w:p>
       <w:pPr>
@@ -19484,10 +19341,7 @@
         <w:t xml:space="preserve"> </w:t>
       </w:r>
       <w:r>
-        <w:t>ORDER_CHECKPOINT_ACTION_UPDATE</w:t>
-      </w:r>
-      <w:r>
-        <w:t xml:space="preserve"> </w:t>
+        <w:t xml:space="preserve">ORDER_CHECKPOINT_ACTION_UPDATE </w:t>
       </w:r>
       <w:r>
         <w:t>Webhook is triggered, a callback is made to SFCC to update the order</w:t>
@@ -19773,11 +19627,11 @@
       <w:pPr>
         <w:pStyle w:val="Heading3"/>
       </w:pPr>
-      <w:bookmarkStart w:id="32" w:name="_Toc104994176"/>
+      <w:bookmarkStart w:id="30" w:name="_Toc104994176"/>
       <w:r>
         <w:t>Automated Testing</w:t>
       </w:r>
-      <w:bookmarkEnd w:id="32"/>
+      <w:bookmarkEnd w:id="30"/>
     </w:p>
     <w:p>
       <w:pPr>
@@ -19795,11 +19649,11 @@
           <w:numId w:val="13"/>
         </w:numPr>
       </w:pPr>
-      <w:bookmarkStart w:id="33" w:name="_Toc104994177"/>
+      <w:bookmarkStart w:id="31" w:name="_Toc104994177"/>
       <w:r>
         <w:t>Unit testing</w:t>
       </w:r>
-      <w:bookmarkEnd w:id="33"/>
+      <w:bookmarkEnd w:id="31"/>
     </w:p>
     <w:p>
       <w:pPr>
@@ -19826,11 +19680,11 @@
           <w:numId w:val="13"/>
         </w:numPr>
       </w:pPr>
-      <w:bookmarkStart w:id="34" w:name="_Toc104994178"/>
+      <w:bookmarkStart w:id="32" w:name="_Toc104994178"/>
       <w:r>
         <w:t>Integration testing</w:t>
       </w:r>
-      <w:bookmarkEnd w:id="34"/>
+      <w:bookmarkEnd w:id="32"/>
     </w:p>
     <w:p>
       <w:pPr>
@@ -19872,27 +19726,13 @@
         <w:rPr>
           <w:color w:val="9876AA"/>
         </w:rPr>
-        <w:t>"hostname</w:t>
-      </w:r>
-      <w:proofErr w:type="gramStart"/>
-      <w:r>
-        <w:rPr>
-          <w:color w:val="9876AA"/>
-        </w:rPr>
-        <w:t xml:space="preserve">"  </w:t>
+        <w:t xml:space="preserve">"hostname"  </w:t>
       </w:r>
       <w:r>
         <w:rPr>
           <w:color w:val="CC7832"/>
         </w:rPr>
-        <w:t>:</w:t>
-      </w:r>
-      <w:proofErr w:type="gramEnd"/>
-      <w:r>
-        <w:rPr>
-          <w:color w:val="CC7832"/>
-        </w:rPr>
-        <w:t xml:space="preserve"> </w:t>
+        <w:t xml:space="preserve">: </w:t>
       </w:r>
       <w:r>
         <w:t>"</w:t>
@@ -20052,122 +19892,122 @@
       <w:pPr>
         <w:pStyle w:val="Heading2"/>
       </w:pPr>
-      <w:bookmarkStart w:id="35" w:name="_Toc104994179"/>
+      <w:bookmarkStart w:id="33" w:name="_Toc104994179"/>
       <w:r>
         <w:t>Troubleshoot</w:t>
       </w:r>
+      <w:bookmarkEnd w:id="33"/>
+    </w:p>
+    <w:p/>
+    <w:p>
+      <w:pPr>
+        <w:pStyle w:val="Heading3"/>
+      </w:pPr>
+      <w:bookmarkStart w:id="34" w:name="_Toc104994180"/>
+      <w:r>
+        <w:t>Missing API Key</w:t>
+      </w:r>
+      <w:bookmarkEnd w:id="34"/>
+    </w:p>
+    <w:p>
+      <w:pPr>
+        <w:ind w:left="1416"/>
+      </w:pPr>
+    </w:p>
+    <w:p>
+      <w:pPr>
+        <w:ind w:left="1416"/>
+      </w:pPr>
+      <w:r>
+        <w:t xml:space="preserve">If the API </w:t>
+      </w:r>
+      <w:r>
+        <w:t>k</w:t>
+      </w:r>
+      <w:r>
+        <w:t xml:space="preserve">ey provided by </w:t>
+      </w:r>
+      <w:proofErr w:type="spellStart"/>
+      <w:r>
+        <w:t>Signifyd</w:t>
+      </w:r>
+      <w:proofErr w:type="spellEnd"/>
+      <w:r>
+        <w:t xml:space="preserve"> is not correctly informed in the site custom preferences, the following error will be seen in the log</w:t>
+      </w:r>
+      <w:r>
+        <w:t>s</w:t>
+      </w:r>
+      <w:r>
+        <w:t xml:space="preserve"> for any of the services:</w:t>
+      </w:r>
+    </w:p>
+    <w:p>
+      <w:pPr>
+        <w:pStyle w:val="code"/>
+      </w:pPr>
+      <w:r>
+        <w:t xml:space="preserve">Null Arguments in </w:t>
+      </w:r>
+      <w:proofErr w:type="gramStart"/>
+      <w:r>
+        <w:t>The</w:t>
+      </w:r>
+      <w:proofErr w:type="gramEnd"/>
+      <w:r>
+        <w:t xml:space="preserve"> given string to encode was null</w:t>
+      </w:r>
+    </w:p>
+    <w:p>
+      <w:pPr>
+        <w:ind w:left="1416"/>
+      </w:pPr>
+      <w:r>
+        <w:rPr>
+          <w:b/>
+          <w:bCs/>
+        </w:rPr>
+        <w:t>Solution</w:t>
+      </w:r>
+      <w:r>
+        <w:t xml:space="preserve">: The merchant should </w:t>
+      </w:r>
+      <w:r>
+        <w:t xml:space="preserve">verify if the custom preference </w:t>
+      </w:r>
+      <w:proofErr w:type="spellStart"/>
+      <w:r>
+        <w:rPr>
+          <w:b/>
+          <w:bCs/>
+        </w:rPr>
+        <w:t>SignifydApiKey</w:t>
+      </w:r>
+      <w:proofErr w:type="spellEnd"/>
+      <w:r>
+        <w:rPr>
+          <w:b/>
+          <w:bCs/>
+        </w:rPr>
+        <w:t xml:space="preserve"> </w:t>
+      </w:r>
+      <w:r>
+        <w:t>is correctly setup</w:t>
+      </w:r>
+      <w:r>
+        <w:t xml:space="preserve"> with the API key.</w:t>
+      </w:r>
+    </w:p>
+    <w:p/>
+    <w:p>
+      <w:pPr>
+        <w:pStyle w:val="Heading3"/>
+      </w:pPr>
+      <w:bookmarkStart w:id="35" w:name="_Toc104994181"/>
+      <w:r>
+        <w:t>Wrong API Key</w:t>
+      </w:r>
       <w:bookmarkEnd w:id="35"/>
-    </w:p>
-    <w:p/>
-    <w:p>
-      <w:pPr>
-        <w:pStyle w:val="Heading3"/>
-      </w:pPr>
-      <w:bookmarkStart w:id="36" w:name="_Toc104994180"/>
-      <w:r>
-        <w:t>Missing API Key</w:t>
-      </w:r>
-      <w:bookmarkEnd w:id="36"/>
-    </w:p>
-    <w:p>
-      <w:pPr>
-        <w:ind w:left="1416"/>
-      </w:pPr>
-    </w:p>
-    <w:p>
-      <w:pPr>
-        <w:ind w:left="1416"/>
-      </w:pPr>
-      <w:r>
-        <w:t xml:space="preserve">If the API </w:t>
-      </w:r>
-      <w:r>
-        <w:t>k</w:t>
-      </w:r>
-      <w:r>
-        <w:t xml:space="preserve">ey provided by </w:t>
-      </w:r>
-      <w:proofErr w:type="spellStart"/>
-      <w:r>
-        <w:t>Signifyd</w:t>
-      </w:r>
-      <w:proofErr w:type="spellEnd"/>
-      <w:r>
-        <w:t xml:space="preserve"> is not correctly informed in the site custom preferences, the following error will be seen in the log</w:t>
-      </w:r>
-      <w:r>
-        <w:t>s</w:t>
-      </w:r>
-      <w:r>
-        <w:t xml:space="preserve"> for any of the services:</w:t>
-      </w:r>
-    </w:p>
-    <w:p>
-      <w:pPr>
-        <w:pStyle w:val="code"/>
-      </w:pPr>
-      <w:r>
-        <w:t xml:space="preserve">Null Arguments in </w:t>
-      </w:r>
-      <w:proofErr w:type="gramStart"/>
-      <w:r>
-        <w:t>The</w:t>
-      </w:r>
-      <w:proofErr w:type="gramEnd"/>
-      <w:r>
-        <w:t xml:space="preserve"> given string to encode was null</w:t>
-      </w:r>
-    </w:p>
-    <w:p>
-      <w:pPr>
-        <w:ind w:left="1416"/>
-      </w:pPr>
-      <w:r>
-        <w:rPr>
-          <w:b/>
-          <w:bCs/>
-        </w:rPr>
-        <w:t>Solution</w:t>
-      </w:r>
-      <w:r>
-        <w:t xml:space="preserve">: The merchant should </w:t>
-      </w:r>
-      <w:r>
-        <w:t xml:space="preserve">verify if the custom preference </w:t>
-      </w:r>
-      <w:proofErr w:type="spellStart"/>
-      <w:r>
-        <w:rPr>
-          <w:b/>
-          <w:bCs/>
-        </w:rPr>
-        <w:t>SignifydApiKey</w:t>
-      </w:r>
-      <w:proofErr w:type="spellEnd"/>
-      <w:r>
-        <w:rPr>
-          <w:b/>
-          <w:bCs/>
-        </w:rPr>
-        <w:t xml:space="preserve"> </w:t>
-      </w:r>
-      <w:r>
-        <w:t>is correctly setup</w:t>
-      </w:r>
-      <w:r>
-        <w:t xml:space="preserve"> with the API key.</w:t>
-      </w:r>
-    </w:p>
-    <w:p/>
-    <w:p>
-      <w:pPr>
-        <w:pStyle w:val="Heading3"/>
-      </w:pPr>
-      <w:bookmarkStart w:id="37" w:name="_Toc104994181"/>
-      <w:r>
-        <w:t>Wrong API Key</w:t>
-      </w:r>
-      <w:bookmarkEnd w:id="37"/>
     </w:p>
     <w:p>
       <w:pPr>
@@ -20251,11 +20091,11 @@
       <w:pPr>
         <w:pStyle w:val="Heading3"/>
       </w:pPr>
-      <w:bookmarkStart w:id="38" w:name="_Toc104994182"/>
+      <w:bookmarkStart w:id="36" w:name="_Toc104994182"/>
       <w:r>
         <w:t>Service not enabled</w:t>
       </w:r>
-      <w:bookmarkEnd w:id="38"/>
+      <w:bookmarkEnd w:id="36"/>
     </w:p>
     <w:p>
       <w:pPr>
@@ -20351,11 +20191,11 @@
       <w:pPr>
         <w:pStyle w:val="Heading3"/>
       </w:pPr>
-      <w:bookmarkStart w:id="39" w:name="_Toc104994183"/>
+      <w:bookmarkStart w:id="37" w:name="_Toc104994183"/>
       <w:r>
         <w:t>Order fields not being updated</w:t>
       </w:r>
-      <w:bookmarkEnd w:id="39"/>
+      <w:bookmarkEnd w:id="37"/>
     </w:p>
     <w:p>
       <w:pPr>
@@ -20405,7 +20245,6 @@
           <w:numId w:val="27"/>
         </w:numPr>
       </w:pPr>
-      <w:commentRangeStart w:id="40"/>
       <w:r>
         <w:rPr>
           <w:b/>
@@ -20438,13 +20277,6 @@
       <w:proofErr w:type="spellEnd"/>
       <w:r>
         <w:t xml:space="preserve"> console.</w:t>
-      </w:r>
-      <w:commentRangeEnd w:id="40"/>
-      <w:r>
-        <w:rPr>
-          <w:rStyle w:val="CommentReference"/>
-        </w:rPr>
-        <w:commentReference w:id="40"/>
       </w:r>
     </w:p>
     <w:p>
@@ -20607,13 +20439,13 @@
       <w:pPr>
         <w:pStyle w:val="Heading1"/>
       </w:pPr>
-      <w:bookmarkStart w:id="41" w:name="_Toc104994184"/>
-      <w:bookmarkStart w:id="42" w:name="_Toc245264376"/>
-      <w:bookmarkEnd w:id="26"/>
+      <w:bookmarkStart w:id="38" w:name="_Toc104994184"/>
+      <w:bookmarkStart w:id="39" w:name="_Toc245264376"/>
+      <w:bookmarkEnd w:id="25"/>
       <w:r>
         <w:t>Operations, Maintenance</w:t>
       </w:r>
-      <w:bookmarkEnd w:id="41"/>
+      <w:bookmarkEnd w:id="38"/>
     </w:p>
     <w:p>
       <w:pPr>
@@ -20625,11 +20457,11 @@
       <w:pPr>
         <w:pStyle w:val="Heading2"/>
       </w:pPr>
-      <w:bookmarkStart w:id="43" w:name="_Toc104994185"/>
+      <w:bookmarkStart w:id="40" w:name="_Toc104994185"/>
       <w:r>
         <w:t>Availability</w:t>
       </w:r>
-      <w:bookmarkEnd w:id="43"/>
+      <w:bookmarkEnd w:id="40"/>
     </w:p>
     <w:p>
       <w:pPr>
@@ -20674,11 +20506,11 @@
       <w:pPr>
         <w:pStyle w:val="Heading2"/>
       </w:pPr>
-      <w:bookmarkStart w:id="44" w:name="_Toc104994186"/>
+      <w:bookmarkStart w:id="41" w:name="_Toc104994186"/>
       <w:r>
         <w:t>Support</w:t>
       </w:r>
-      <w:bookmarkEnd w:id="44"/>
+      <w:bookmarkEnd w:id="41"/>
     </w:p>
     <w:p>
       <w:pPr>
@@ -20711,7 +20543,7 @@
         </w:rPr>
         <w:t xml:space="preserve">issues </w:t>
       </w:r>
-      <w:hyperlink r:id="rId60" w:history="1">
+      <w:hyperlink r:id="rId56" w:history="1">
         <w:r>
           <w:rPr>
             <w:rStyle w:val="Hyperlink"/>
@@ -20733,17 +20565,17 @@
         </w:rPr>
         <w:t xml:space="preserve">. </w:t>
       </w:r>
+      <w:bookmarkEnd w:id="39"/>
+    </w:p>
+    <w:p>
+      <w:pPr>
+        <w:pStyle w:val="Heading2"/>
+      </w:pPr>
+      <w:bookmarkStart w:id="42" w:name="_Toc104994187"/>
+      <w:r>
+        <w:t>Intended Locales</w:t>
+      </w:r>
       <w:bookmarkEnd w:id="42"/>
-    </w:p>
-    <w:p>
-      <w:pPr>
-        <w:pStyle w:val="Heading2"/>
-      </w:pPr>
-      <w:bookmarkStart w:id="45" w:name="_Toc104994187"/>
-      <w:r>
-        <w:t>Intended Locales</w:t>
-      </w:r>
-      <w:bookmarkEnd w:id="45"/>
     </w:p>
     <w:p>
       <w:pPr>
@@ -20847,8 +20679,8 @@
           <w:right w:val="dotted" w:sz="4" w:space="0" w:color="auto"/>
         </w:pBdr>
       </w:pPr>
-      <w:bookmarkStart w:id="46" w:name="_Toc104994188"/>
-      <w:bookmarkStart w:id="47" w:name="_Hlk75794236"/>
+      <w:bookmarkStart w:id="43" w:name="_Toc104994188"/>
+      <w:bookmarkStart w:id="44" w:name="_Hlk75794236"/>
       <w:r>
         <w:t>Re</w:t>
       </w:r>
@@ -20858,7 +20690,7 @@
       <w:r>
         <w:t>ease History</w:t>
       </w:r>
-      <w:bookmarkEnd w:id="46"/>
+      <w:bookmarkEnd w:id="43"/>
     </w:p>
     <w:p>
       <w:pPr>
@@ -20874,9 +20706,9 @@
           <w:szCs w:val="18"/>
         </w:rPr>
       </w:pPr>
-      <w:bookmarkStart w:id="48" w:name="_Toc279703501"/>
-      <w:bookmarkStart w:id="49" w:name="_Toc279703594"/>
-      <w:bookmarkEnd w:id="47"/>
+      <w:bookmarkStart w:id="45" w:name="_Toc279703501"/>
+      <w:bookmarkStart w:id="46" w:name="_Toc279703594"/>
+      <w:bookmarkEnd w:id="44"/>
     </w:p>
     <w:tbl>
       <w:tblPr>
@@ -21544,8 +21376,8 @@
           </w:p>
         </w:tc>
       </w:tr>
-      <w:bookmarkEnd w:id="48"/>
-      <w:bookmarkEnd w:id="49"/>
+      <w:bookmarkEnd w:id="45"/>
+      <w:bookmarkEnd w:id="46"/>
     </w:tbl>
     <w:p>
       <w:pPr>
@@ -21614,11 +21446,11 @@
       <w:pPr>
         <w:pStyle w:val="Heading1"/>
       </w:pPr>
-      <w:bookmarkStart w:id="50" w:name="_Toc104994189"/>
+      <w:bookmarkStart w:id="47" w:name="_Toc104994189"/>
       <w:r>
         <w:t>Process Flow Diagrams</w:t>
       </w:r>
-      <w:bookmarkEnd w:id="50"/>
+      <w:bookmarkEnd w:id="47"/>
     </w:p>
     <w:p>
       <w:pPr>
@@ -21668,7 +21500,7 @@
                     </pic:cNvPicPr>
                   </pic:nvPicPr>
                   <pic:blipFill>
-                    <a:blip r:embed="rId61">
+                    <a:blip r:embed="rId57">
                       <a:extLst>
                         <a:ext uri="{28A0092B-C50C-407E-A947-70E740481C1C}">
                           <a14:useLocalDpi xmlns:a14="http://schemas.microsoft.com/office/drawing/2010/main" val="0"/>
@@ -21740,7 +21572,7 @@
                     </pic:cNvPicPr>
                   </pic:nvPicPr>
                   <pic:blipFill>
-                    <a:blip r:embed="rId62">
+                    <a:blip r:embed="rId58">
                       <a:extLst>
                         <a:ext uri="{28A0092B-C50C-407E-A947-70E740481C1C}">
                           <a14:useLocalDpi xmlns:a14="http://schemas.microsoft.com/office/drawing/2010/main" val="0"/>
@@ -21782,11 +21614,11 @@
       </w:pPr>
     </w:p>
     <w:sectPr>
-      <w:headerReference w:type="even" r:id="rId63"/>
-      <w:headerReference w:type="default" r:id="rId64"/>
-      <w:footerReference w:type="default" r:id="rId65"/>
-      <w:headerReference w:type="first" r:id="rId66"/>
-      <w:footerReference w:type="first" r:id="rId67"/>
+      <w:headerReference w:type="even" r:id="rId59"/>
+      <w:headerReference w:type="default" r:id="rId60"/>
+      <w:footerReference w:type="default" r:id="rId61"/>
+      <w:headerReference w:type="first" r:id="rId62"/>
+      <w:footerReference w:type="first" r:id="rId63"/>
       <w:type w:val="continuous"/>
       <w:pgSz w:w="11906" w:h="16838" w:code="9"/>
       <w:pgMar w:top="1440" w:right="1080" w:bottom="1440" w:left="1080" w:header="720" w:footer="215" w:gutter="0"/>
@@ -21797,83 +21629,6 @@
     </w:sectPr>
   </w:body>
 </w:document>
-</file>
-
-<file path=word/comments.xml><?xml version="1.0" encoding="utf-8"?>
-<w:comments xmlns:wpc="http://schemas.microsoft.com/office/word/2010/wordprocessingCanvas" xmlns:cx="http://schemas.microsoft.com/office/drawing/2014/chartex" xmlns:cx1="http://schemas.microsoft.com/office/drawing/2015/9/8/chartex" xmlns:cx2="http://schemas.microsoft.com/office/drawing/2015/10/21/chartex" xmlns:cx3="http://schemas.microsoft.com/office/drawing/2016/5/9/chartex" xmlns:cx4="http://schemas.microsoft.com/office/drawing/2016/5/10/chartex" xmlns:cx5="http://schemas.microsoft.com/office/drawing/2016/5/11/chartex" xmlns:cx6="http://schemas.microsoft.com/office/drawing/2016/5/12/chartex" xmlns:cx7="http://schemas.microsoft.com/office/drawing/2016/5/13/chartex" xmlns:cx8="http://schemas.microsoft.com/office/drawing/2016/5/14/chartex" xmlns:mc="http://schemas.openxmlformats.org/markup-compatibility/2006" xmlns:aink="http://schemas.microsoft.com/office/drawing/2016/ink" xmlns:am3d="http://schemas.microsoft.com/office/drawing/2017/model3d" xmlns:o="urn:schemas-microsoft-com:office:office" xmlns:oel="http://schemas.microsoft.com/office/2019/extlst" xmlns:r="http://schemas.openxmlformats.org/officeDocument/2006/relationships" xmlns:m="http://schemas.openxmlformats.org/officeDocument/2006/math" xmlns:v="urn:schemas-microsoft-com:vml" xmlns:wp14="http://schemas.microsoft.com/office/word/2010/wordprocessingDrawing" xmlns:wp="http://schemas.openxmlformats.org/drawingml/2006/wordprocessingDrawing" xmlns:w10="urn:schemas-microsoft-com:office:word" xmlns:w="http://schemas.openxmlformats.org/wordprocessingml/2006/main" xmlns:w14="http://schemas.microsoft.com/office/word/2010/wordml" xmlns:w15="http://schemas.microsoft.com/office/word/2012/wordml" xmlns:w16cex="http://schemas.microsoft.com/office/word/2018/wordml/cex" xmlns:w16cid="http://schemas.microsoft.com/office/word/2016/wordml/cid" xmlns:w16="http://schemas.microsoft.com/office/word/2018/wordml" xmlns:w16sdtdh="http://schemas.microsoft.com/office/word/2020/wordml/sdtdatahash" xmlns:w16se="http://schemas.microsoft.com/office/word/2015/wordml/symex" xmlns:wpg="http://schemas.microsoft.com/office/word/2010/wordprocessingGroup" xmlns:wpi="http://schemas.microsoft.com/office/word/2010/wordprocessingInk" xmlns:wne="http://schemas.microsoft.com/office/word/2006/wordml" xmlns:wps="http://schemas.microsoft.com/office/word/2010/wordprocessingShape" mc:Ignorable="w14 w15 w16se w16cid w16 w16cex w16sdtdh wp14">
-  <w:comment w:id="11" w:author="Renato Diniz" w:date="2022-11-16T09:47:00Z" w:initials="RD">
-    <w:p>
-      <w:pPr>
-        <w:pStyle w:val="CommentText"/>
-      </w:pPr>
-      <w:r>
-        <w:rPr>
-          <w:rStyle w:val="CommentReference"/>
-        </w:rPr>
-        <w:annotationRef/>
-      </w:r>
-      <w:r>
-        <w:t>Added link for V3 webhook setup instructions</w:t>
-      </w:r>
-    </w:p>
-  </w:comment>
-  <w:comment w:id="30" w:author="Renato Diniz" w:date="2022-11-16T09:48:00Z" w:initials="RD">
-    <w:p>
-      <w:pPr>
-        <w:pStyle w:val="CommentText"/>
-      </w:pPr>
-      <w:r>
-        <w:rPr>
-          <w:rStyle w:val="CommentReference"/>
-        </w:rPr>
-        <w:annotationRef/>
-      </w:r>
-      <w:r>
-        <w:t>Added the link for V3 webhook setup here as well.</w:t>
-      </w:r>
-    </w:p>
-  </w:comment>
-  <w:comment w:id="40" w:author="Renato Diniz" w:date="2022-11-16T09:50:00Z" w:initials="RD">
-    <w:p>
-      <w:pPr>
-        <w:pStyle w:val="CommentText"/>
-      </w:pPr>
-      <w:r>
-        <w:rPr>
-          <w:rStyle w:val="CommentReference"/>
-        </w:rPr>
-        <w:annotationRef/>
-      </w:r>
-      <w:r>
-        <w:t>Does this still make sense for this new webhook?</w:t>
-      </w:r>
-    </w:p>
-  </w:comment>
-</w:comments>
-</file>
-
-<file path=word/commentsExtended.xml><?xml version="1.0" encoding="utf-8"?>
-<w15:commentsEx xmlns:wpc="http://schemas.microsoft.com/office/word/2010/wordprocessingCanvas" xmlns:cx="http://schemas.microsoft.com/office/drawing/2014/chartex" xmlns:cx1="http://schemas.microsoft.com/office/drawing/2015/9/8/chartex" xmlns:cx2="http://schemas.microsoft.com/office/drawing/2015/10/21/chartex" xmlns:cx3="http://schemas.microsoft.com/office/drawing/2016/5/9/chartex" xmlns:cx4="http://schemas.microsoft.com/office/drawing/2016/5/10/chartex" xmlns:cx5="http://schemas.microsoft.com/office/drawing/2016/5/11/chartex" xmlns:cx6="http://schemas.microsoft.com/office/drawing/2016/5/12/chartex" xmlns:cx7="http://schemas.microsoft.com/office/drawing/2016/5/13/chartex" xmlns:cx8="http://schemas.microsoft.com/office/drawing/2016/5/14/chartex" xmlns:mc="http://schemas.openxmlformats.org/markup-compatibility/2006" xmlns:aink="http://schemas.microsoft.com/office/drawing/2016/ink" xmlns:am3d="http://schemas.microsoft.com/office/drawing/2017/model3d" xmlns:o="urn:schemas-microsoft-com:office:office" xmlns:oel="http://schemas.microsoft.com/office/2019/extlst" xmlns:r="http://schemas.openxmlformats.org/officeDocument/2006/relationships" xmlns:m="http://schemas.openxmlformats.org/officeDocument/2006/math" xmlns:v="urn:schemas-microsoft-com:vml" xmlns:wp14="http://schemas.microsoft.com/office/word/2010/wordprocessingDrawing" xmlns:wp="http://schemas.openxmlformats.org/drawingml/2006/wordprocessingDrawing" xmlns:w10="urn:schemas-microsoft-com:office:word" xmlns:w="http://schemas.openxmlformats.org/wordprocessingml/2006/main" xmlns:w14="http://schemas.microsoft.com/office/word/2010/wordml" xmlns:w15="http://schemas.microsoft.com/office/word/2012/wordml" xmlns:w16cex="http://schemas.microsoft.com/office/word/2018/wordml/cex" xmlns:w16cid="http://schemas.microsoft.com/office/word/2016/wordml/cid" xmlns:w16="http://schemas.microsoft.com/office/word/2018/wordml" xmlns:w16sdtdh="http://schemas.microsoft.com/office/word/2020/wordml/sdtdatahash" xmlns:w16se="http://schemas.microsoft.com/office/word/2015/wordml/symex" xmlns:wpg="http://schemas.microsoft.com/office/word/2010/wordprocessingGroup" xmlns:wpi="http://schemas.microsoft.com/office/word/2010/wordprocessingInk" xmlns:wne="http://schemas.microsoft.com/office/word/2006/wordml" xmlns:wps="http://schemas.microsoft.com/office/word/2010/wordprocessingShape" mc:Ignorable="w14 w15 w16se w16cid w16 w16cex w16sdtdh wp14">
-  <w15:commentEx w15:paraId="275A1A7C" w15:done="0"/>
-  <w15:commentEx w15:paraId="0FD8E0DF" w15:done="0"/>
-  <w15:commentEx w15:paraId="79F69C42" w15:done="0"/>
-</w15:commentsEx>
-</file>
-
-<file path=word/commentsExtensible.xml><?xml version="1.0" encoding="utf-8"?>
-<w16cex:commentsExtensible xmlns:wpc="http://schemas.microsoft.com/office/word/2010/wordprocessingCanvas" xmlns:cx="http://schemas.microsoft.com/office/drawing/2014/chartex" xmlns:cx1="http://schemas.microsoft.com/office/drawing/2015/9/8/chartex" xmlns:cx2="http://schemas.microsoft.com/office/drawing/2015/10/21/chartex" xmlns:cx3="http://schemas.microsoft.com/office/drawing/2016/5/9/chartex" xmlns:cx4="http://schemas.microsoft.com/office/drawing/2016/5/10/chartex" xmlns:cx5="http://schemas.microsoft.com/office/drawing/2016/5/11/chartex" xmlns:cx6="http://schemas.microsoft.com/office/drawing/2016/5/12/chartex" xmlns:cx7="http://schemas.microsoft.com/office/drawing/2016/5/13/chartex" xmlns:cx8="http://schemas.microsoft.com/office/drawing/2016/5/14/chartex" xmlns:mc="http://schemas.openxmlformats.org/markup-compatibility/2006" xmlns:aink="http://schemas.microsoft.com/office/drawing/2016/ink" xmlns:am3d="http://schemas.microsoft.com/office/drawing/2017/model3d" xmlns:o="urn:schemas-microsoft-com:office:office" xmlns:oel="http://schemas.microsoft.com/office/2019/extlst" xmlns:r="http://schemas.openxmlformats.org/officeDocument/2006/relationships" xmlns:m="http://schemas.openxmlformats.org/officeDocument/2006/math" xmlns:v="urn:schemas-microsoft-com:vml" xmlns:wp14="http://schemas.microsoft.com/office/word/2010/wordprocessingDrawing" xmlns:wp="http://schemas.openxmlformats.org/drawingml/2006/wordprocessingDrawing" xmlns:w10="urn:schemas-microsoft-com:office:word" xmlns:w="http://schemas.openxmlformats.org/wordprocessingml/2006/main" xmlns:w14="http://schemas.microsoft.com/office/word/2010/wordml" xmlns:w15="http://schemas.microsoft.com/office/word/2012/wordml" xmlns:w16cex="http://schemas.microsoft.com/office/word/2018/wordml/cex" xmlns:w16cid="http://schemas.microsoft.com/office/word/2016/wordml/cid" xmlns:w16="http://schemas.microsoft.com/office/word/2018/wordml" xmlns:w16sdtdh="http://schemas.microsoft.com/office/word/2020/wordml/sdtdatahash" xmlns:w16se="http://schemas.microsoft.com/office/word/2015/wordml/symex" xmlns:wpg="http://schemas.microsoft.com/office/word/2010/wordprocessingGroup" xmlns:wpi="http://schemas.microsoft.com/office/word/2010/wordprocessingInk" xmlns:wne="http://schemas.microsoft.com/office/word/2006/wordml" xmlns:wps="http://schemas.microsoft.com/office/word/2010/wordprocessingShape" mc:Ignorable="w14 w15 w16se w16cid w16 w16cex w16sdtdh wp14">
-  <w16cex:commentExtensible w16cex:durableId="271F301B" w16cex:dateUtc="2022-11-16T12:47:00Z"/>
-  <w16cex:commentExtensible w16cex:durableId="271F307B" w16cex:dateUtc="2022-11-16T12:48:00Z"/>
-  <w16cex:commentExtensible w16cex:durableId="271F30EA" w16cex:dateUtc="2022-11-16T12:50:00Z"/>
-</w16cex:commentsExtensible>
-</file>
-
-<file path=word/commentsIds.xml><?xml version="1.0" encoding="utf-8"?>
-<w16cid:commentsIds xmlns:wpc="http://schemas.microsoft.com/office/word/2010/wordprocessingCanvas" xmlns:cx="http://schemas.microsoft.com/office/drawing/2014/chartex" xmlns:cx1="http://schemas.microsoft.com/office/drawing/2015/9/8/chartex" xmlns:cx2="http://schemas.microsoft.com/office/drawing/2015/10/21/chartex" xmlns:cx3="http://schemas.microsoft.com/office/drawing/2016/5/9/chartex" xmlns:cx4="http://schemas.microsoft.com/office/drawing/2016/5/10/chartex" xmlns:cx5="http://schemas.microsoft.com/office/drawing/2016/5/11/chartex" xmlns:cx6="http://schemas.microsoft.com/office/drawing/2016/5/12/chartex" xmlns:cx7="http://schemas.microsoft.com/office/drawing/2016/5/13/chartex" xmlns:cx8="http://schemas.microsoft.com/office/drawing/2016/5/14/chartex" xmlns:mc="http://schemas.openxmlformats.org/markup-compatibility/2006" xmlns:aink="http://schemas.microsoft.com/office/drawing/2016/ink" xmlns:am3d="http://schemas.microsoft.com/office/drawing/2017/model3d" xmlns:o="urn:schemas-microsoft-com:office:office" xmlns:oel="http://schemas.microsoft.com/office/2019/extlst" xmlns:r="http://schemas.openxmlformats.org/officeDocument/2006/relationships" xmlns:m="http://schemas.openxmlformats.org/officeDocument/2006/math" xmlns:v="urn:schemas-microsoft-com:vml" xmlns:wp14="http://schemas.microsoft.com/office/word/2010/wordprocessingDrawing" xmlns:wp="http://schemas.openxmlformats.org/drawingml/2006/wordprocessingDrawing" xmlns:w10="urn:schemas-microsoft-com:office:word" xmlns:w="http://schemas.openxmlformats.org/wordprocessingml/2006/main" xmlns:w14="http://schemas.microsoft.com/office/word/2010/wordml" xmlns:w15="http://schemas.microsoft.com/office/word/2012/wordml" xmlns:w16cex="http://schemas.microsoft.com/office/word/2018/wordml/cex" xmlns:w16cid="http://schemas.microsoft.com/office/word/2016/wordml/cid" xmlns:w16="http://schemas.microsoft.com/office/word/2018/wordml" xmlns:w16sdtdh="http://schemas.microsoft.com/office/word/2020/wordml/sdtdatahash" xmlns:w16se="http://schemas.microsoft.com/office/word/2015/wordml/symex" xmlns:wpg="http://schemas.microsoft.com/office/word/2010/wordprocessingGroup" xmlns:wpi="http://schemas.microsoft.com/office/word/2010/wordprocessingInk" xmlns:wne="http://schemas.microsoft.com/office/word/2006/wordml" xmlns:wps="http://schemas.microsoft.com/office/word/2010/wordprocessingShape" mc:Ignorable="w14 w15 w16se w16cid w16 w16cex w16sdtdh wp14">
-  <w16cid:commentId w16cid:paraId="275A1A7C" w16cid:durableId="271F301B"/>
-  <w16cid:commentId w16cid:paraId="0FD8E0DF" w16cid:durableId="271F307B"/>
-  <w16cid:commentId w16cid:paraId="79F69C42" w16cid:durableId="271F30EA"/>
-</w16cid:commentsIds>
 </file>
 
 <file path=word/endnotes.xml><?xml version="1.0" encoding="utf-8"?>
@@ -24441,14 +24196,6 @@
   </w:num>
   <w:numIdMacAtCleanup w:val="33"/>
 </w:numbering>
-</file>
-
-<file path=word/people.xml><?xml version="1.0" encoding="utf-8"?>
-<w15:people xmlns:wpc="http://schemas.microsoft.com/office/word/2010/wordprocessingCanvas" xmlns:cx="http://schemas.microsoft.com/office/drawing/2014/chartex" xmlns:cx1="http://schemas.microsoft.com/office/drawing/2015/9/8/chartex" xmlns:cx2="http://schemas.microsoft.com/office/drawing/2015/10/21/chartex" xmlns:cx3="http://schemas.microsoft.com/office/drawing/2016/5/9/chartex" xmlns:cx4="http://schemas.microsoft.com/office/drawing/2016/5/10/chartex" xmlns:cx5="http://schemas.microsoft.com/office/drawing/2016/5/11/chartex" xmlns:cx6="http://schemas.microsoft.com/office/drawing/2016/5/12/chartex" xmlns:cx7="http://schemas.microsoft.com/office/drawing/2016/5/13/chartex" xmlns:cx8="http://schemas.microsoft.com/office/drawing/2016/5/14/chartex" xmlns:mc="http://schemas.openxmlformats.org/markup-compatibility/2006" xmlns:aink="http://schemas.microsoft.com/office/drawing/2016/ink" xmlns:am3d="http://schemas.microsoft.com/office/drawing/2017/model3d" xmlns:o="urn:schemas-microsoft-com:office:office" xmlns:oel="http://schemas.microsoft.com/office/2019/extlst" xmlns:r="http://schemas.openxmlformats.org/officeDocument/2006/relationships" xmlns:m="http://schemas.openxmlformats.org/officeDocument/2006/math" xmlns:v="urn:schemas-microsoft-com:vml" xmlns:wp14="http://schemas.microsoft.com/office/word/2010/wordprocessingDrawing" xmlns:wp="http://schemas.openxmlformats.org/drawingml/2006/wordprocessingDrawing" xmlns:w10="urn:schemas-microsoft-com:office:word" xmlns:w="http://schemas.openxmlformats.org/wordprocessingml/2006/main" xmlns:w14="http://schemas.microsoft.com/office/word/2010/wordml" xmlns:w15="http://schemas.microsoft.com/office/word/2012/wordml" xmlns:w16cex="http://schemas.microsoft.com/office/word/2018/wordml/cex" xmlns:w16cid="http://schemas.microsoft.com/office/word/2016/wordml/cid" xmlns:w16="http://schemas.microsoft.com/office/word/2018/wordml" xmlns:w16sdtdh="http://schemas.microsoft.com/office/word/2020/wordml/sdtdatahash" xmlns:w16se="http://schemas.microsoft.com/office/word/2015/wordml/symex" xmlns:wpg="http://schemas.microsoft.com/office/word/2010/wordprocessingGroup" xmlns:wpi="http://schemas.microsoft.com/office/word/2010/wordprocessingInk" xmlns:wne="http://schemas.microsoft.com/office/word/2006/wordml" xmlns:wps="http://schemas.microsoft.com/office/word/2010/wordprocessingShape" mc:Ignorable="w14 w15 w16se w16cid w16 w16cex w16sdtdh wp14">
-  <w15:person w15:author="Renato Diniz">
-    <w15:presenceInfo w15:providerId="AD" w15:userId="S::renato.diniz@osf.digital::f8597f4c-f54d-4249-bf35-97772e22b3b9"/>
-  </w15:person>
-</w15:people>
 </file>
 
 <file path=word/styles.xml><?xml version="1.0" encoding="utf-8"?>
@@ -27958,26 +27705,16 @@
 </file>
 
 <file path=customXml/item3.xml><?xml version="1.0" encoding="utf-8"?>
+<b:Sources xmlns:b="http://schemas.openxmlformats.org/officeDocument/2006/bibliography" xmlns="http://schemas.openxmlformats.org/officeDocument/2006/bibliography" SelectedStyle="\CHICAGO.XSL" StyleName="Chicago"/>
+</file>
+
+<file path=customXml/item4.xml><?xml version="1.0" encoding="utf-8"?>
 <?mso-contentType ?>
 <FormTemplates xmlns="http://schemas.microsoft.com/sharepoint/v3/contenttype/forms">
   <Display>DocumentLibraryForm</Display>
   <Edit>DocumentLibraryForm</Edit>
   <New>DocumentLibraryForm</New>
 </FormTemplates>
-</file>
-
-<file path=customXml/item4.xml><?xml version="1.0" encoding="utf-8"?>
-<p:properties xmlns:p="http://schemas.microsoft.com/office/2006/metadata/properties" xmlns:xsi="http://www.w3.org/2001/XMLSchema-instance" xmlns:pc="http://schemas.microsoft.com/office/infopath/2007/PartnerControls">
-  <documentManagement>
-    <k0a767481f69401b9656bbf4dd6abb1d xmlns="2680ebc2-70e2-42cc-af17-343d078fef82">
-      <Terms xmlns="http://schemas.microsoft.com/office/infopath/2007/PartnerControls"/>
-    </k0a767481f69401b9656bbf4dd6abb1d>
-    <TaxCatchAll xmlns="41dbd0cf-c47a-4cea-8dfa-c6db00955148"/>
-    <l11c893632bd4f5284d827a786471c77 xmlns="2680ebc2-70e2-42cc-af17-343d078fef82">
-      <Terms xmlns="http://schemas.microsoft.com/office/infopath/2007/PartnerControls"/>
-    </l11c893632bd4f5284d827a786471c77>
-  </documentManagement>
-</p:properties>
 </file>
 
 <file path=customXml/item5.xml><?xml version="1.0" encoding="utf-8"?>
@@ -28183,11 +27920,21 @@
 </file>
 
 <file path=customXml/item7.xml><?xml version="1.0" encoding="utf-8"?>
-<b:Sources xmlns:b="http://schemas.openxmlformats.org/officeDocument/2006/bibliography" xmlns="http://schemas.openxmlformats.org/officeDocument/2006/bibliography" SelectedStyle="\CHICAGO.XSL" StyleName="Chicago"/>
+<p:properties xmlns:p="http://schemas.microsoft.com/office/2006/metadata/properties" xmlns:xsi="http://www.w3.org/2001/XMLSchema-instance" xmlns:pc="http://schemas.microsoft.com/office/infopath/2007/PartnerControls">
+  <documentManagement>
+    <k0a767481f69401b9656bbf4dd6abb1d xmlns="2680ebc2-70e2-42cc-af17-343d078fef82">
+      <Terms xmlns="http://schemas.microsoft.com/office/infopath/2007/PartnerControls"/>
+    </k0a767481f69401b9656bbf4dd6abb1d>
+    <TaxCatchAll xmlns="41dbd0cf-c47a-4cea-8dfa-c6db00955148"/>
+    <l11c893632bd4f5284d827a786471c77 xmlns="2680ebc2-70e2-42cc-af17-343d078fef82">
+      <Terms xmlns="http://schemas.microsoft.com/office/infopath/2007/PartnerControls"/>
+    </l11c893632bd4f5284d827a786471c77>
+  </documentManagement>
+</p:properties>
 </file>
 
 <file path=customXml/itemProps1.xml><?xml version="1.0" encoding="utf-8"?>
-<ds:datastoreItem xmlns:ds="http://schemas.openxmlformats.org/officeDocument/2006/customXml" ds:itemID="{74EDC720-C843-4BCC-ACEC-72DB380D8DF2}">
+<ds:datastoreItem xmlns:ds="http://schemas.openxmlformats.org/officeDocument/2006/customXml" ds:itemID="{05CD6A24-F136-463B-BF16-F15886741A5F}">
   <ds:schemaRefs>
     <ds:schemaRef ds:uri="http://schemas.openxmlformats.org/officeDocument/2006/bibliography"/>
   </ds:schemaRefs>
@@ -28203,6 +27950,14 @@
 </file>
 
 <file path=customXml/itemProps3.xml><?xml version="1.0" encoding="utf-8"?>
+<ds:datastoreItem xmlns:ds="http://schemas.openxmlformats.org/officeDocument/2006/customXml" ds:itemID="{0ACC11CF-7E2F-4A39-A1CC-435974F0A74C}">
+  <ds:schemaRefs>
+    <ds:schemaRef ds:uri="http://schemas.openxmlformats.org/officeDocument/2006/bibliography"/>
+  </ds:schemaRefs>
+</ds:datastoreItem>
+</file>
+
+<file path=customXml/itemProps4.xml><?xml version="1.0" encoding="utf-8"?>
 <ds:datastoreItem xmlns:ds="http://schemas.openxmlformats.org/officeDocument/2006/customXml" ds:itemID="{A758D5F2-F4A1-44A4-BF20-F1E33A257A05}">
   <ds:schemaRefs>
     <ds:schemaRef ds:uri="http://schemas.microsoft.com/sharepoint/v3/contenttype/forms"/>
@@ -28210,19 +27965,8 @@
 </ds:datastoreItem>
 </file>
 
-<file path=customXml/itemProps4.xml><?xml version="1.0" encoding="utf-8"?>
-<ds:datastoreItem xmlns:ds="http://schemas.openxmlformats.org/officeDocument/2006/customXml" ds:itemID="{D5C50300-BF55-4478-8C35-4D5C35D3EDD0}">
-  <ds:schemaRefs>
-    <ds:schemaRef ds:uri="http://schemas.microsoft.com/office/2006/metadata/properties"/>
-    <ds:schemaRef ds:uri="http://schemas.microsoft.com/office/infopath/2007/PartnerControls"/>
-    <ds:schemaRef ds:uri="2680ebc2-70e2-42cc-af17-343d078fef82"/>
-    <ds:schemaRef ds:uri="41dbd0cf-c47a-4cea-8dfa-c6db00955148"/>
-  </ds:schemaRefs>
-</ds:datastoreItem>
-</file>
-
 <file path=customXml/itemProps5.xml><?xml version="1.0" encoding="utf-8"?>
-<ds:datastoreItem xmlns:ds="http://schemas.openxmlformats.org/officeDocument/2006/customXml" ds:itemID="{0ACC11CF-7E2F-4A39-A1CC-435974F0A74C}">
+<ds:datastoreItem xmlns:ds="http://schemas.openxmlformats.org/officeDocument/2006/customXml" ds:itemID="{74EDC720-C843-4BCC-ACEC-72DB380D8DF2}">
   <ds:schemaRefs>
     <ds:schemaRef ds:uri="http://schemas.openxmlformats.org/officeDocument/2006/bibliography"/>
   </ds:schemaRefs>
@@ -28250,9 +27994,12 @@
 </file>
 
 <file path=customXml/itemProps7.xml><?xml version="1.0" encoding="utf-8"?>
-<ds:datastoreItem xmlns:ds="http://schemas.openxmlformats.org/officeDocument/2006/customXml" ds:itemID="{05CD6A24-F136-463B-BF16-F15886741A5F}">
+<ds:datastoreItem xmlns:ds="http://schemas.openxmlformats.org/officeDocument/2006/customXml" ds:itemID="{D5C50300-BF55-4478-8C35-4D5C35D3EDD0}">
   <ds:schemaRefs>
-    <ds:schemaRef ds:uri="http://schemas.openxmlformats.org/officeDocument/2006/bibliography"/>
+    <ds:schemaRef ds:uri="http://schemas.microsoft.com/office/2006/metadata/properties"/>
+    <ds:schemaRef ds:uri="http://schemas.microsoft.com/office/infopath/2007/PartnerControls"/>
+    <ds:schemaRef ds:uri="2680ebc2-70e2-42cc-af17-343d078fef82"/>
+    <ds:schemaRef ds:uri="41dbd0cf-c47a-4cea-8dfa-c6db00955148"/>
   </ds:schemaRefs>
 </ds:datastoreItem>
 </file>
</xml_diff>

<commit_message>
Adding Post-Auth fallback feature to Pre-Auth failed flow
</commit_message>
<xml_diff>
--- a/link/documentation/Signifyd LINK Integration Documentation 22.1.0.docx
+++ b/link/documentation/Signifyd LINK Integration Documentation 22.1.0.docx
@@ -4,7 +4,7 @@
   <w:body>
     <w:p>
       <w:pPr>
-        <w:pStyle w:val="Ttulo"/>
+        <w:pStyle w:val="Title"/>
         <w:jc w:val="right"/>
         <w:rPr>
           <w:b/>
@@ -112,7 +112,19 @@
         <w:rPr>
           <w:rFonts w:asciiTheme="majorHAnsi" w:hAnsiTheme="majorHAnsi"/>
         </w:rPr>
-        <w:t>3.2.0</w:t>
+        <w:t>3.</w:t>
+      </w:r>
+      <w:r>
+        <w:rPr>
+          <w:rFonts w:asciiTheme="majorHAnsi" w:hAnsiTheme="majorHAnsi"/>
+        </w:rPr>
+        <w:t>3</w:t>
+      </w:r>
+      <w:r>
+        <w:rPr>
+          <w:rFonts w:asciiTheme="majorHAnsi" w:hAnsiTheme="majorHAnsi"/>
+        </w:rPr>
+        <w:t>.0</w:t>
       </w:r>
     </w:p>
     <w:p>
@@ -243,7 +255,7 @@
       <w:sdtContent>
         <w:p>
           <w:pPr>
-            <w:pStyle w:val="CabealhodoSumrio"/>
+            <w:pStyle w:val="TOCHeading"/>
             <w:numPr>
               <w:ilvl w:val="0"/>
               <w:numId w:val="0"/>
@@ -256,7 +268,7 @@
         </w:p>
         <w:p>
           <w:pPr>
-            <w:pStyle w:val="Sumrio1"/>
+            <w:pStyle w:val="TOC1"/>
             <w:rPr>
               <w:lang w:val="pt-BR" w:eastAsia="pt-BR"/>
             </w:rPr>
@@ -334,7 +346,7 @@
         </w:p>
         <w:p>
           <w:pPr>
-            <w:pStyle w:val="Sumrio1"/>
+            <w:pStyle w:val="TOC1"/>
             <w:rPr>
               <w:lang w:val="pt-BR" w:eastAsia="pt-BR"/>
             </w:rPr>
@@ -403,7 +415,7 @@
         </w:p>
         <w:p>
           <w:pPr>
-            <w:pStyle w:val="Sumrio1"/>
+            <w:pStyle w:val="TOC1"/>
             <w:rPr>
               <w:lang w:val="pt-BR" w:eastAsia="pt-BR"/>
             </w:rPr>
@@ -472,7 +484,7 @@
         </w:p>
         <w:p>
           <w:pPr>
-            <w:pStyle w:val="Sumrio2"/>
+            <w:pStyle w:val="TOC2"/>
             <w:rPr>
               <w:lang w:val="pt-BR" w:eastAsia="pt-BR"/>
             </w:rPr>
@@ -541,7 +553,7 @@
         </w:p>
         <w:p>
           <w:pPr>
-            <w:pStyle w:val="Sumrio3"/>
+            <w:pStyle w:val="TOC3"/>
             <w:rPr>
               <w:lang w:val="pt-BR" w:eastAsia="pt-BR"/>
             </w:rPr>
@@ -610,7 +622,7 @@
         </w:p>
         <w:p>
           <w:pPr>
-            <w:pStyle w:val="Sumrio3"/>
+            <w:pStyle w:val="TOC3"/>
             <w:rPr>
               <w:lang w:val="pt-BR" w:eastAsia="pt-BR"/>
             </w:rPr>
@@ -679,7 +691,7 @@
         </w:p>
         <w:p>
           <w:pPr>
-            <w:pStyle w:val="Sumrio3"/>
+            <w:pStyle w:val="TOC3"/>
             <w:rPr>
               <w:lang w:val="pt-BR" w:eastAsia="pt-BR"/>
             </w:rPr>
@@ -748,7 +760,7 @@
         </w:p>
         <w:p>
           <w:pPr>
-            <w:pStyle w:val="Sumrio3"/>
+            <w:pStyle w:val="TOC3"/>
             <w:rPr>
               <w:lang w:val="pt-BR" w:eastAsia="pt-BR"/>
             </w:rPr>
@@ -817,7 +829,7 @@
         </w:p>
         <w:p>
           <w:pPr>
-            <w:pStyle w:val="Sumrio3"/>
+            <w:pStyle w:val="TOC3"/>
             <w:rPr>
               <w:lang w:val="pt-BR" w:eastAsia="pt-BR"/>
             </w:rPr>
@@ -886,7 +898,7 @@
         </w:p>
         <w:p>
           <w:pPr>
-            <w:pStyle w:val="Sumrio3"/>
+            <w:pStyle w:val="TOC3"/>
             <w:rPr>
               <w:lang w:val="pt-BR" w:eastAsia="pt-BR"/>
             </w:rPr>
@@ -955,7 +967,7 @@
         </w:p>
         <w:p>
           <w:pPr>
-            <w:pStyle w:val="Sumrio3"/>
+            <w:pStyle w:val="TOC3"/>
             <w:rPr>
               <w:lang w:val="pt-BR" w:eastAsia="pt-BR"/>
             </w:rPr>
@@ -1024,7 +1036,7 @@
         </w:p>
         <w:p>
           <w:pPr>
-            <w:pStyle w:val="Sumrio3"/>
+            <w:pStyle w:val="TOC3"/>
             <w:rPr>
               <w:lang w:val="pt-BR" w:eastAsia="pt-BR"/>
             </w:rPr>
@@ -1093,7 +1105,7 @@
         </w:p>
         <w:p>
           <w:pPr>
-            <w:pStyle w:val="Sumrio3"/>
+            <w:pStyle w:val="TOC3"/>
             <w:rPr>
               <w:lang w:val="pt-BR" w:eastAsia="pt-BR"/>
             </w:rPr>
@@ -1162,7 +1174,7 @@
         </w:p>
         <w:p>
           <w:pPr>
-            <w:pStyle w:val="Sumrio3"/>
+            <w:pStyle w:val="TOC3"/>
             <w:rPr>
               <w:lang w:val="pt-BR" w:eastAsia="pt-BR"/>
             </w:rPr>
@@ -1231,7 +1243,7 @@
         </w:p>
         <w:p>
           <w:pPr>
-            <w:pStyle w:val="Sumrio2"/>
+            <w:pStyle w:val="TOC2"/>
             <w:rPr>
               <w:lang w:val="pt-BR" w:eastAsia="pt-BR"/>
             </w:rPr>
@@ -1300,7 +1312,7 @@
         </w:p>
         <w:p>
           <w:pPr>
-            <w:pStyle w:val="Sumrio1"/>
+            <w:pStyle w:val="TOC1"/>
             <w:rPr>
               <w:lang w:val="pt-BR" w:eastAsia="pt-BR"/>
             </w:rPr>
@@ -1369,7 +1381,7 @@
         </w:p>
         <w:p>
           <w:pPr>
-            <w:pStyle w:val="Sumrio2"/>
+            <w:pStyle w:val="TOC2"/>
             <w:rPr>
               <w:lang w:val="pt-BR" w:eastAsia="pt-BR"/>
             </w:rPr>
@@ -1438,7 +1450,7 @@
         </w:p>
         <w:p>
           <w:pPr>
-            <w:pStyle w:val="Sumrio3"/>
+            <w:pStyle w:val="TOC3"/>
             <w:rPr>
               <w:lang w:val="pt-BR" w:eastAsia="pt-BR"/>
             </w:rPr>
@@ -1507,7 +1519,7 @@
         </w:p>
         <w:p>
           <w:pPr>
-            <w:pStyle w:val="Sumrio2"/>
+            <w:pStyle w:val="TOC2"/>
             <w:rPr>
               <w:lang w:val="pt-BR" w:eastAsia="pt-BR"/>
             </w:rPr>
@@ -1576,7 +1588,7 @@
         </w:p>
         <w:p>
           <w:pPr>
-            <w:pStyle w:val="Sumrio3"/>
+            <w:pStyle w:val="TOC3"/>
             <w:rPr>
               <w:lang w:val="pt-BR" w:eastAsia="pt-BR"/>
             </w:rPr>
@@ -1645,7 +1657,7 @@
         </w:p>
         <w:p>
           <w:pPr>
-            <w:pStyle w:val="Sumrio3"/>
+            <w:pStyle w:val="TOC3"/>
             <w:rPr>
               <w:lang w:val="pt-BR" w:eastAsia="pt-BR"/>
             </w:rPr>
@@ -1714,7 +1726,7 @@
         </w:p>
         <w:p>
           <w:pPr>
-            <w:pStyle w:val="Sumrio3"/>
+            <w:pStyle w:val="TOC3"/>
             <w:rPr>
               <w:lang w:val="pt-BR" w:eastAsia="pt-BR"/>
             </w:rPr>
@@ -1783,7 +1795,7 @@
         </w:p>
         <w:p>
           <w:pPr>
-            <w:pStyle w:val="Sumrio2"/>
+            <w:pStyle w:val="TOC2"/>
             <w:rPr>
               <w:lang w:val="pt-BR" w:eastAsia="pt-BR"/>
             </w:rPr>
@@ -1852,7 +1864,7 @@
         </w:p>
         <w:p>
           <w:pPr>
-            <w:pStyle w:val="Sumrio3"/>
+            <w:pStyle w:val="TOC3"/>
             <w:rPr>
               <w:lang w:val="pt-BR" w:eastAsia="pt-BR"/>
             </w:rPr>
@@ -1921,7 +1933,7 @@
         </w:p>
         <w:p>
           <w:pPr>
-            <w:pStyle w:val="Sumrio3"/>
+            <w:pStyle w:val="TOC3"/>
             <w:rPr>
               <w:lang w:val="pt-BR" w:eastAsia="pt-BR"/>
             </w:rPr>
@@ -1990,7 +2002,7 @@
         </w:p>
         <w:p>
           <w:pPr>
-            <w:pStyle w:val="Sumrio3"/>
+            <w:pStyle w:val="TOC3"/>
             <w:rPr>
               <w:lang w:val="pt-BR" w:eastAsia="pt-BR"/>
             </w:rPr>
@@ -2059,7 +2071,7 @@
         </w:p>
         <w:p>
           <w:pPr>
-            <w:pStyle w:val="Sumrio3"/>
+            <w:pStyle w:val="TOC3"/>
             <w:rPr>
               <w:lang w:val="pt-BR" w:eastAsia="pt-BR"/>
             </w:rPr>
@@ -2128,7 +2140,7 @@
         </w:p>
         <w:p>
           <w:pPr>
-            <w:pStyle w:val="Sumrio1"/>
+            <w:pStyle w:val="TOC1"/>
             <w:rPr>
               <w:lang w:val="pt-BR" w:eastAsia="pt-BR"/>
             </w:rPr>
@@ -2197,7 +2209,7 @@
         </w:p>
         <w:p>
           <w:pPr>
-            <w:pStyle w:val="Sumrio2"/>
+            <w:pStyle w:val="TOC2"/>
             <w:rPr>
               <w:lang w:val="pt-BR" w:eastAsia="pt-BR"/>
             </w:rPr>
@@ -2266,7 +2278,7 @@
         </w:p>
         <w:p>
           <w:pPr>
-            <w:pStyle w:val="Sumrio2"/>
+            <w:pStyle w:val="TOC2"/>
             <w:rPr>
               <w:lang w:val="pt-BR" w:eastAsia="pt-BR"/>
             </w:rPr>
@@ -2335,7 +2347,7 @@
         </w:p>
         <w:p>
           <w:pPr>
-            <w:pStyle w:val="Sumrio2"/>
+            <w:pStyle w:val="TOC2"/>
             <w:rPr>
               <w:lang w:val="pt-BR" w:eastAsia="pt-BR"/>
             </w:rPr>
@@ -2404,7 +2416,7 @@
         </w:p>
         <w:p>
           <w:pPr>
-            <w:pStyle w:val="Sumrio1"/>
+            <w:pStyle w:val="TOC1"/>
             <w:rPr>
               <w:lang w:val="pt-BR" w:eastAsia="pt-BR"/>
             </w:rPr>
@@ -2473,7 +2485,7 @@
         </w:p>
         <w:p>
           <w:pPr>
-            <w:pStyle w:val="Sumrio1"/>
+            <w:pStyle w:val="TOC1"/>
             <w:rPr>
               <w:lang w:val="pt-BR" w:eastAsia="pt-BR"/>
             </w:rPr>
@@ -2663,7 +2675,7 @@
     </w:p>
     <w:p>
       <w:pPr>
-        <w:pStyle w:val="Ttulo1"/>
+        <w:pStyle w:val="Heading1"/>
       </w:pPr>
       <w:bookmarkStart w:id="3" w:name="_Toc104994157"/>
       <w:bookmarkEnd w:id="2"/>
@@ -2729,7 +2741,7 @@
     </w:p>
     <w:p>
       <w:pPr>
-        <w:pStyle w:val="PargrafodaLista"/>
+        <w:pStyle w:val="ListParagraph"/>
         <w:numPr>
           <w:ilvl w:val="0"/>
           <w:numId w:val="21"/>
@@ -2749,7 +2761,7 @@
     </w:p>
     <w:p>
       <w:pPr>
-        <w:pStyle w:val="PargrafodaLista"/>
+        <w:pStyle w:val="ListParagraph"/>
         <w:numPr>
           <w:ilvl w:val="0"/>
           <w:numId w:val="21"/>
@@ -2769,7 +2781,7 @@
     </w:p>
     <w:p>
       <w:pPr>
-        <w:pStyle w:val="PargrafodaLista"/>
+        <w:pStyle w:val="ListParagraph"/>
         <w:numPr>
           <w:ilvl w:val="0"/>
           <w:numId w:val="21"/>
@@ -3253,7 +3265,7 @@
     <w:p/>
     <w:p>
       <w:pPr>
-        <w:pStyle w:val="Ttulo1"/>
+        <w:pStyle w:val="Heading1"/>
       </w:pPr>
       <w:bookmarkStart w:id="4" w:name="_Toc104994158"/>
       <w:r>
@@ -3850,7 +3862,7 @@
     </w:p>
     <w:p>
       <w:pPr>
-        <w:pStyle w:val="PargrafodaLista"/>
+        <w:pStyle w:val="ListParagraph"/>
         <w:widowControl w:val="0"/>
         <w:numPr>
           <w:ilvl w:val="0"/>
@@ -3876,7 +3888,7 @@
     </w:p>
     <w:p>
       <w:pPr>
-        <w:pStyle w:val="PargrafodaLista"/>
+        <w:pStyle w:val="ListParagraph"/>
         <w:widowControl w:val="0"/>
         <w:numPr>
           <w:ilvl w:val="0"/>
@@ -3903,7 +3915,7 @@
     </w:p>
     <w:p>
       <w:pPr>
-        <w:pStyle w:val="PargrafodaLista"/>
+        <w:pStyle w:val="ListParagraph"/>
         <w:widowControl w:val="0"/>
         <w:numPr>
           <w:ilvl w:val="0"/>
@@ -3945,7 +3957,7 @@
     </w:p>
     <w:p>
       <w:pPr>
-        <w:pStyle w:val="Ttulo1"/>
+        <w:pStyle w:val="Heading1"/>
       </w:pPr>
       <w:bookmarkStart w:id="7" w:name="_Toc104994159"/>
       <w:r>
@@ -3956,7 +3968,7 @@
     </w:p>
     <w:p>
       <w:pPr>
-        <w:pStyle w:val="Ttulo2"/>
+        <w:pStyle w:val="Heading2"/>
         <w:ind w:left="1003"/>
       </w:pPr>
       <w:bookmarkStart w:id="8" w:name="_Toc104994160"/>
@@ -3979,7 +3991,7 @@
     </w:p>
     <w:p>
       <w:pPr>
-        <w:pStyle w:val="Ttulo3"/>
+        <w:pStyle w:val="Heading3"/>
         <w:ind w:left="1174"/>
       </w:pPr>
       <w:bookmarkStart w:id="9" w:name="_Toc104994161"/>
@@ -4225,7 +4237,7 @@
     </w:p>
     <w:p>
       <w:pPr>
-        <w:pStyle w:val="PargrafodaLista"/>
+        <w:pStyle w:val="ListParagraph"/>
         <w:numPr>
           <w:ilvl w:val="0"/>
           <w:numId w:val="24"/>
@@ -4237,7 +4249,7 @@
     </w:p>
     <w:p>
       <w:pPr>
-        <w:pStyle w:val="PargrafodaLista"/>
+        <w:pStyle w:val="ListParagraph"/>
         <w:numPr>
           <w:ilvl w:val="0"/>
           <w:numId w:val="24"/>
@@ -4249,7 +4261,7 @@
     </w:p>
     <w:p>
       <w:pPr>
-        <w:pStyle w:val="PargrafodaLista"/>
+        <w:pStyle w:val="ListParagraph"/>
         <w:numPr>
           <w:ilvl w:val="0"/>
           <w:numId w:val="24"/>
@@ -4683,6 +4695,7 @@
       <w:r>
         <w:t xml:space="preserve"> can be used by setting the custom site preference </w:t>
       </w:r>
+      <w:bookmarkStart w:id="11" w:name="_Hlk148691776"/>
       <w:r>
         <w:rPr>
           <w:rFonts w:cs="Trebuchet MS"/>
@@ -4692,6 +4705,7 @@
         </w:rPr>
         <w:t>SignifydPassiveMode</w:t>
       </w:r>
+      <w:bookmarkEnd w:id="11"/>
       <w:r>
         <w:t xml:space="preserve"> to “Yes”. I</w:t>
       </w:r>
@@ -4773,86 +4787,17 @@
           <w:sz w:val="24"/>
           <w:szCs w:val="24"/>
         </w:rPr>
-        <w:t>Order Fulfillment</w:t>
-      </w:r>
-    </w:p>
-    <w:p>
-      <w:pPr>
-        <w:ind w:left="426"/>
-      </w:pPr>
-      <w:r>
-        <w:t xml:space="preserve">A fulfillment represents a shipment of one or more items in an order. </w:t>
-      </w:r>
-      <w:r>
-        <w:t>The merchant can s</w:t>
-      </w:r>
-      <w:r>
-        <w:t xml:space="preserve">ubmit fulfillments details for orders that </w:t>
-      </w:r>
-      <w:r>
-        <w:t xml:space="preserve">were </w:t>
-      </w:r>
-      <w:r>
-        <w:t>shipped, even if the order is partially shipped</w:t>
-      </w:r>
-      <w:r>
-        <w:t xml:space="preserve">. The function </w:t>
-      </w:r>
-      <w:r>
-        <w:rPr>
-          <w:b/>
-          <w:bCs/>
-        </w:rPr>
-        <w:t xml:space="preserve">sendFulfillment </w:t>
-      </w:r>
-      <w:r>
-        <w:t xml:space="preserve">from the file </w:t>
-      </w:r>
-      <w:r>
-        <w:rPr>
-          <w:b/>
-          <w:bCs/>
-        </w:rPr>
-        <w:t xml:space="preserve">signifyd.js </w:t>
-      </w:r>
-      <w:r>
-        <w:t>is available to</w:t>
-      </w:r>
-      <w:r>
-        <w:t xml:space="preserve"> b</w:t>
-      </w:r>
-      <w:r>
-        <w:t>e called at the time from when the order is fulfilled on the merchant order flow.</w:t>
-      </w:r>
-      <w:r>
-        <w:t xml:space="preserve"> Some of the fields for the Fulfillment API needs to be added manually by the merchant. More details in the section </w:t>
-      </w:r>
-      <w:r>
-        <w:t xml:space="preserve">section </w:t>
-      </w:r>
-      <w:r>
-        <w:t>3.1.11</w:t>
-      </w:r>
-      <w:r>
-        <w:t xml:space="preserve"> </w:t>
-      </w:r>
-      <w:r>
-        <w:t>API Integration – Limitations and Constraints</w:t>
-      </w:r>
-      <w:r>
-        <w:t>.</w:t>
-      </w:r>
-    </w:p>
-    <w:p>
-      <w:pPr>
-        <w:ind w:left="426"/>
+        <w:t>Post</w:t>
+      </w:r>
+      <w:r>
         <w:rPr>
           <w:b/>
           <w:bCs/>
           <w:sz w:val="24"/>
           <w:szCs w:val="24"/>
         </w:rPr>
-      </w:pPr>
+        <w:t>-</w:t>
+      </w:r>
       <w:r>
         <w:rPr>
           <w:b/>
@@ -4860,6 +4805,178 @@
           <w:sz w:val="24"/>
           <w:szCs w:val="24"/>
         </w:rPr>
+        <w:t>Auth Fallback</w:t>
+      </w:r>
+    </w:p>
+    <w:p>
+      <w:pPr>
+        <w:ind w:left="426"/>
+      </w:pPr>
+      <w:r>
+        <w:t xml:space="preserve">When in Pre-Auth mode, the merchant can set the </w:t>
+      </w:r>
+      <w:r>
+        <w:rPr>
+          <w:b/>
+          <w:bCs/>
+          <w:i/>
+          <w:iCs/>
+        </w:rPr>
+        <w:t>SignifydEnablePostAuthFallback</w:t>
+      </w:r>
+      <w:r>
+        <w:t xml:space="preserve"> preference to “Yes” to have a fallback Post-Auth call in case the original Pre-Auth call fails during checkout. </w:t>
+      </w:r>
+      <w:r>
+        <w:t>By default, this preference is set to “No”.</w:t>
+      </w:r>
+    </w:p>
+    <w:p>
+      <w:pPr>
+        <w:ind w:left="426"/>
+      </w:pPr>
+      <w:r>
+        <w:drawing>
+          <wp:inline distT="0" distB="0" distL="0" distR="0" wp14:anchorId="4CE7BAC0" wp14:editId="7D0E2633">
+            <wp:extent cx="6188710" cy="508635"/>
+            <wp:effectExtent l="0" t="0" r="2540" b="5715"/>
+            <wp:docPr id="63161103" name="Picture 1"/>
+            <wp:cNvGraphicFramePr>
+              <a:graphicFrameLocks xmlns:a="http://schemas.openxmlformats.org/drawingml/2006/main" noChangeAspect="1"/>
+            </wp:cNvGraphicFramePr>
+            <a:graphic xmlns:a="http://schemas.openxmlformats.org/drawingml/2006/main">
+              <a:graphicData uri="http://schemas.openxmlformats.org/drawingml/2006/picture">
+                <pic:pic xmlns:pic="http://schemas.openxmlformats.org/drawingml/2006/picture">
+                  <pic:nvPicPr>
+                    <pic:cNvPr id="63161103" name=""/>
+                    <pic:cNvPicPr/>
+                  </pic:nvPicPr>
+                  <pic:blipFill>
+                    <a:blip r:embed="rId17"/>
+                    <a:stretch>
+                      <a:fillRect/>
+                    </a:stretch>
+                  </pic:blipFill>
+                  <pic:spPr>
+                    <a:xfrm>
+                      <a:off x="0" y="0"/>
+                      <a:ext cx="6188710" cy="508635"/>
+                    </a:xfrm>
+                    <a:prstGeom prst="rect">
+                      <a:avLst/>
+                    </a:prstGeom>
+                  </pic:spPr>
+                </pic:pic>
+              </a:graphicData>
+            </a:graphic>
+          </wp:inline>
+        </w:drawing>
+      </w:r>
+    </w:p>
+    <w:p>
+      <w:pPr>
+        <w:ind w:left="426"/>
+        <w:rPr>
+          <w:b/>
+          <w:bCs/>
+          <w:sz w:val="24"/>
+          <w:szCs w:val="24"/>
+        </w:rPr>
+      </w:pPr>
+      <w:r>
+        <w:rPr>
+          <w:b/>
+          <w:bCs/>
+          <w:sz w:val="24"/>
+          <w:szCs w:val="24"/>
+        </w:rPr>
+        <w:t>Order Fulfillment</w:t>
+      </w:r>
+    </w:p>
+    <w:p>
+      <w:pPr>
+        <w:ind w:left="426"/>
+      </w:pPr>
+      <w:r>
+        <w:t xml:space="preserve">A fulfillment represents a shipment of one or more items in an order. </w:t>
+      </w:r>
+      <w:r>
+        <w:t>The merchant can s</w:t>
+      </w:r>
+      <w:r>
+        <w:t xml:space="preserve">ubmit fulfillments details for orders that </w:t>
+      </w:r>
+      <w:r>
+        <w:t xml:space="preserve">were </w:t>
+      </w:r>
+      <w:r>
+        <w:t>shipped, even if the order is partially shipped</w:t>
+      </w:r>
+      <w:r>
+        <w:t xml:space="preserve">. The function </w:t>
+      </w:r>
+      <w:r>
+        <w:rPr>
+          <w:b/>
+          <w:bCs/>
+        </w:rPr>
+        <w:t xml:space="preserve">sendFulfillment </w:t>
+      </w:r>
+      <w:r>
+        <w:t xml:space="preserve">from the file </w:t>
+      </w:r>
+      <w:r>
+        <w:rPr>
+          <w:b/>
+          <w:bCs/>
+        </w:rPr>
+        <w:t xml:space="preserve">signifyd.js </w:t>
+      </w:r>
+      <w:r>
+        <w:t>is available to</w:t>
+      </w:r>
+      <w:r>
+        <w:t xml:space="preserve"> b</w:t>
+      </w:r>
+      <w:r>
+        <w:t>e called at the time from when the order is fulfilled on the merchant order flow.</w:t>
+      </w:r>
+      <w:r>
+        <w:t xml:space="preserve"> Some of the fields for the Fulfillment API needs to be added manually by the merchant. More details in the section </w:t>
+      </w:r>
+      <w:r>
+        <w:t xml:space="preserve">section </w:t>
+      </w:r>
+      <w:r>
+        <w:t>3.1.11</w:t>
+      </w:r>
+      <w:r>
+        <w:t xml:space="preserve"> </w:t>
+      </w:r>
+      <w:r>
+        <w:t>API Integration – Limitations and Constraints</w:t>
+      </w:r>
+      <w:r>
+        <w:t>.</w:t>
+      </w:r>
+    </w:p>
+    <w:p>
+      <w:pPr>
+        <w:ind w:left="426"/>
+        <w:rPr>
+          <w:b/>
+          <w:bCs/>
+          <w:sz w:val="24"/>
+          <w:szCs w:val="24"/>
+        </w:rPr>
+      </w:pPr>
+      <w:r>
+        <w:rPr>
+          <w:b/>
+          <w:bCs/>
+          <w:sz w:val="24"/>
+          <w:szCs w:val="24"/>
+        </w:rPr>
         <w:t>Manual Review in Pre-Auth Integration</w:t>
       </w:r>
     </w:p>
@@ -4896,7 +5013,7 @@
     </w:p>
     <w:p>
       <w:pPr>
-        <w:pStyle w:val="PargrafodaLista"/>
+        <w:pStyle w:val="ListParagraph"/>
         <w:numPr>
           <w:ilvl w:val="0"/>
           <w:numId w:val="22"/>
@@ -4908,7 +5025,7 @@
     </w:p>
     <w:p>
       <w:pPr>
-        <w:pStyle w:val="PargrafodaLista"/>
+        <w:pStyle w:val="ListParagraph"/>
         <w:numPr>
           <w:ilvl w:val="0"/>
           <w:numId w:val="22"/>
@@ -4926,7 +5043,7 @@
     </w:p>
     <w:p>
       <w:pPr>
-        <w:pStyle w:val="PargrafodaLista"/>
+        <w:pStyle w:val="ListParagraph"/>
         <w:numPr>
           <w:ilvl w:val="0"/>
           <w:numId w:val="22"/>
@@ -4938,7 +5055,7 @@
     </w:p>
     <w:p>
       <w:pPr>
-        <w:pStyle w:val="PargrafodaLista"/>
+        <w:pStyle w:val="ListParagraph"/>
         <w:numPr>
           <w:ilvl w:val="0"/>
           <w:numId w:val="22"/>
@@ -4956,13 +5073,14 @@
     </w:p>
     <w:p>
       <w:pPr>
-        <w:pStyle w:val="PargrafodaLista"/>
+        <w:pStyle w:val="ListParagraph"/>
         <w:numPr>
           <w:ilvl w:val="0"/>
           <w:numId w:val="22"/>
         </w:numPr>
       </w:pPr>
       <w:r>
+        <w:lastRenderedPageBreak/>
         <w:t xml:space="preserve">Based on the </w:t>
       </w:r>
       <w:r>
@@ -4980,7 +5098,7 @@
     </w:p>
     <w:p>
       <w:pPr>
-        <w:pStyle w:val="PargrafodaLista"/>
+        <w:pStyle w:val="ListParagraph"/>
         <w:numPr>
           <w:ilvl w:val="0"/>
           <w:numId w:val="22"/>
@@ -5004,7 +5122,7 @@
     </w:p>
     <w:p>
       <w:pPr>
-        <w:pStyle w:val="PargrafodaLista"/>
+        <w:pStyle w:val="ListParagraph"/>
         <w:numPr>
           <w:ilvl w:val="0"/>
           <w:numId w:val="22"/>
@@ -5025,7 +5143,7 @@
     </w:p>
     <w:p>
       <w:pPr>
-        <w:pStyle w:val="PargrafodaLista"/>
+        <w:pStyle w:val="ListParagraph"/>
         <w:numPr>
           <w:ilvl w:val="1"/>
           <w:numId w:val="22"/>
@@ -5037,7 +5155,7 @@
     </w:p>
     <w:p>
       <w:pPr>
-        <w:pStyle w:val="PargrafodaLista"/>
+        <w:pStyle w:val="ListParagraph"/>
         <w:numPr>
           <w:ilvl w:val="1"/>
           <w:numId w:val="22"/>
@@ -5052,7 +5170,6 @@
         <w:ind w:left="454"/>
       </w:pPr>
       <w:r>
-        <w:lastRenderedPageBreak/>
         <w:t>The below table lists out the different types of scenarios related to Manual Review orders that a merchant may want to consider.</w:t>
       </w:r>
     </w:p>
@@ -5063,13 +5180,13 @@
     </w:p>
     <w:tbl>
       <w:tblPr>
-        <w:tblStyle w:val="TabeladeGrade4-nfase1"/>
+        <w:tblStyle w:val="GridTable4-Accent1"/>
         <w:tblW w:w="0" w:type="auto"/>
         <w:tblLook w:val="04A0" w:firstRow="1" w:lastRow="0" w:firstColumn="1" w:lastColumn="0" w:noHBand="0" w:noVBand="1"/>
       </w:tblPr>
       <w:tblGrid>
-        <w:gridCol w:w="846"/>
-        <w:gridCol w:w="548"/>
+        <w:gridCol w:w="843"/>
+        <w:gridCol w:w="551"/>
         <w:gridCol w:w="1601"/>
         <w:gridCol w:w="1762"/>
         <w:gridCol w:w="3435"/>
@@ -5486,7 +5603,7 @@
           </w:p>
           <w:p>
             <w:pPr>
-              <w:pStyle w:val="PargrafodaLista"/>
+              <w:pStyle w:val="ListParagraph"/>
               <w:numPr>
                 <w:ilvl w:val="0"/>
                 <w:numId w:val="23"/>
@@ -5946,11 +6063,7 @@
         <w:t>ORDER_CHECKPOINT_ACTION_UPDATE</w:t>
       </w:r>
       <w:r>
-        <w:t xml:space="preserve"> webhook. In this scenario, Signifyd decisions (for manual review </w:t>
-      </w:r>
-      <w:r>
-        <w:lastRenderedPageBreak/>
-        <w:t>orders) will be returned asynchronously, so an HTTP callback (webhook) is used to return the guarantee decision.</w:t>
+        <w:t xml:space="preserve"> webhook. In this scenario, Signifyd decisions (for manual review orders) will be returned asynchronously, so an HTTP callback (webhook) is used to return the guarantee decision.</w:t>
       </w:r>
     </w:p>
     <w:p>
@@ -5999,7 +6112,7 @@
       <w:r>
         <w:t xml:space="preserve">Instructions to setup V3 Webhooks are available on this page: </w:t>
       </w:r>
-      <w:hyperlink r:id="rId17" w:anchor="operation/CreateTeamWebhook" w:history="1">
+      <w:hyperlink r:id="rId18" w:anchor="operation/CreateTeamWebhook" w:history="1">
         <w:r>
           <w:rPr>
             <w:rStyle w:val="Hyperlink"/>
@@ -6095,7 +6208,7 @@
                     <pic:cNvPicPr/>
                   </pic:nvPicPr>
                   <pic:blipFill>
-                    <a:blip r:embed="rId18"/>
+                    <a:blip r:embed="rId19"/>
                     <a:stretch>
                       <a:fillRect/>
                     </a:stretch>
@@ -6258,10 +6371,10 @@
     </w:p>
     <w:p>
       <w:pPr>
-        <w:pStyle w:val="Ttulo3"/>
+        <w:pStyle w:val="Heading3"/>
         <w:ind w:left="1174"/>
       </w:pPr>
-      <w:bookmarkStart w:id="11" w:name="_Toc104994162"/>
+      <w:bookmarkStart w:id="12" w:name="_Toc104994162"/>
       <w:r>
         <w:t>Setup</w:t>
       </w:r>
@@ -6271,7 +6384,7 @@
       <w:r>
         <w:t>to the Site Preference</w:t>
       </w:r>
-      <w:bookmarkEnd w:id="11"/>
+      <w:bookmarkEnd w:id="12"/>
     </w:p>
     <w:p>
       <w:pPr>
@@ -6438,7 +6551,6 @@
           <w:noProof/>
           <w:color w:val="00000A"/>
         </w:rPr>
-        <w:lastRenderedPageBreak/>
         <w:drawing>
           <wp:inline distT="0" distB="0" distL="0" distR="0" wp14:anchorId="6C6A7703" wp14:editId="78293575">
             <wp:extent cx="5038725" cy="1836773"/>
@@ -6457,7 +6569,7 @@
                     </pic:cNvPicPr>
                   </pic:nvPicPr>
                   <pic:blipFill>
-                    <a:blip r:embed="rId19">
+                    <a:blip r:embed="rId20">
                       <a:extLst>
                         <a:ext uri="{28A0092B-C50C-407E-A947-70E740481C1C}">
                           <a14:useLocalDpi xmlns:a14="http://schemas.microsoft.com/office/drawing/2010/main" val="0"/>
@@ -6529,7 +6641,7 @@
                     </pic:cNvPicPr>
                   </pic:nvPicPr>
                   <pic:blipFill>
-                    <a:blip r:embed="rId20">
+                    <a:blip r:embed="rId21">
                       <a:extLst>
                         <a:ext uri="{28A0092B-C50C-407E-A947-70E740481C1C}">
                           <a14:useLocalDpi xmlns:a14="http://schemas.microsoft.com/office/drawing/2010/main" val="0"/>
@@ -6823,7 +6935,7 @@
     </w:p>
     <w:p>
       <w:pPr>
-        <w:pStyle w:val="PargrafodaLista"/>
+        <w:pStyle w:val="ListParagraph"/>
         <w:widowControl w:val="0"/>
         <w:numPr>
           <w:ilvl w:val="0"/>
@@ -6892,7 +7004,7 @@
                     </pic:cNvPicPr>
                   </pic:nvPicPr>
                   <pic:blipFill>
-                    <a:blip r:embed="rId21">
+                    <a:blip r:embed="rId22">
                       <a:extLst>
                         <a:ext uri="{28A0092B-C50C-407E-A947-70E740481C1C}">
                           <a14:useLocalDpi xmlns:a14="http://schemas.microsoft.com/office/drawing/2010/main" val="0"/>
@@ -6989,7 +7101,7 @@
                     </pic:cNvPicPr>
                   </pic:nvPicPr>
                   <pic:blipFill>
-                    <a:blip r:embed="rId22">
+                    <a:blip r:embed="rId23">
                       <a:extLst>
                         <a:ext uri="{28A0092B-C50C-407E-A947-70E740481C1C}">
                           <a14:useLocalDpi xmlns:a14="http://schemas.microsoft.com/office/drawing/2010/main" val="0"/>
@@ -7560,7 +7672,7 @@
                     </pic:cNvPicPr>
                   </pic:nvPicPr>
                   <pic:blipFill>
-                    <a:blip r:embed="rId23">
+                    <a:blip r:embed="rId24">
                       <a:extLst>
                         <a:ext uri="{28A0092B-C50C-407E-A947-70E740481C1C}">
                           <a14:useLocalDpi xmlns:a14="http://schemas.microsoft.com/office/drawing/2010/main" val="0"/>
@@ -7938,7 +8050,7 @@
                     </pic:cNvPicPr>
                   </pic:nvPicPr>
                   <pic:blipFill>
-                    <a:blip r:embed="rId24">
+                    <a:blip r:embed="rId25">
                       <a:extLst>
                         <a:ext uri="{28A0092B-C50C-407E-A947-70E740481C1C}">
                           <a14:useLocalDpi xmlns:a14="http://schemas.microsoft.com/office/drawing/2010/main" val="0"/>
@@ -8075,7 +8187,7 @@
                     </pic:cNvPicPr>
                   </pic:nvPicPr>
                   <pic:blipFill>
-                    <a:blip r:embed="rId25">
+                    <a:blip r:embed="rId26">
                       <a:extLst>
                         <a:ext uri="{28A0092B-C50C-407E-A947-70E740481C1C}">
                           <a14:useLocalDpi xmlns:a14="http://schemas.microsoft.com/office/drawing/2010/main" val="0"/>
@@ -8218,7 +8330,7 @@
     </w:p>
     <w:p>
       <w:pPr>
-        <w:pStyle w:val="PargrafodaLista"/>
+        <w:pStyle w:val="ListParagraph"/>
         <w:widowControl w:val="0"/>
         <w:numPr>
           <w:ilvl w:val="0"/>
@@ -8302,7 +8414,7 @@
                     </pic:cNvPicPr>
                   </pic:nvPicPr>
                   <pic:blipFill>
-                    <a:blip r:embed="rId26">
+                    <a:blip r:embed="rId27">
                       <a:extLst>
                         <a:ext uri="{28A0092B-C50C-407E-A947-70E740481C1C}">
                           <a14:useLocalDpi xmlns:a14="http://schemas.microsoft.com/office/drawing/2010/main" val="0"/>
@@ -8520,7 +8632,7 @@
                     </pic:cNvPicPr>
                   </pic:nvPicPr>
                   <pic:blipFill>
-                    <a:blip r:embed="rId27">
+                    <a:blip r:embed="rId28">
                       <a:extLst>
                         <a:ext uri="{28A0092B-C50C-407E-A947-70E740481C1C}">
                           <a14:useLocalDpi xmlns:a14="http://schemas.microsoft.com/office/drawing/2010/main" val="0"/>
@@ -8627,7 +8739,7 @@
                     </pic:cNvPicPr>
                   </pic:nvPicPr>
                   <pic:blipFill>
-                    <a:blip r:embed="rId28">
+                    <a:blip r:embed="rId29">
                       <a:extLst>
                         <a:ext uri="{28A0092B-C50C-407E-A947-70E740481C1C}">
                           <a14:useLocalDpi xmlns:a14="http://schemas.microsoft.com/office/drawing/2010/main" val="0"/>
@@ -8802,10 +8914,10 @@
     </w:p>
     <w:p>
       <w:pPr>
-        <w:pStyle w:val="Ttulo3"/>
+        <w:pStyle w:val="Heading3"/>
         <w:ind w:left="454" w:firstLine="0"/>
       </w:pPr>
-      <w:bookmarkStart w:id="12" w:name="_Toc104994163"/>
+      <w:bookmarkStart w:id="13" w:name="_Toc104994163"/>
       <w:r>
         <w:t xml:space="preserve">Setup </w:t>
       </w:r>
@@ -8818,7 +8930,7 @@
       <w:r>
         <w:t>alues</w:t>
       </w:r>
-      <w:bookmarkEnd w:id="12"/>
+      <w:bookmarkEnd w:id="13"/>
     </w:p>
     <w:p>
       <w:pPr>
@@ -8974,7 +9086,7 @@
                     </pic:cNvPicPr>
                   </pic:nvPicPr>
                   <pic:blipFill>
-                    <a:blip r:embed="rId29">
+                    <a:blip r:embed="rId30">
                       <a:extLst>
                         <a:ext uri="{28A0092B-C50C-407E-A947-70E740481C1C}">
                           <a14:useLocalDpi xmlns:a14="http://schemas.microsoft.com/office/drawing/2010/main" val="0"/>
@@ -9108,7 +9220,7 @@
                     </pic:cNvPicPr>
                   </pic:nvPicPr>
                   <pic:blipFill>
-                    <a:blip r:embed="rId30">
+                    <a:blip r:embed="rId31">
                       <a:extLst>
                         <a:ext uri="{28A0092B-C50C-407E-A947-70E740481C1C}">
                           <a14:useLocalDpi xmlns:a14="http://schemas.microsoft.com/office/drawing/2010/main" val="0"/>
@@ -9172,7 +9284,7 @@
                     </pic:cNvPicPr>
                   </pic:nvPicPr>
                   <pic:blipFill>
-                    <a:blip r:embed="rId29">
+                    <a:blip r:embed="rId30">
                       <a:extLst>
                         <a:ext uri="{28A0092B-C50C-407E-A947-70E740481C1C}">
                           <a14:useLocalDpi xmlns:a14="http://schemas.microsoft.com/office/drawing/2010/main" val="0"/>
@@ -9265,7 +9377,7 @@
                     </pic:cNvPicPr>
                   </pic:nvPicPr>
                   <pic:blipFill>
-                    <a:blip r:embed="rId31">
+                    <a:blip r:embed="rId32">
                       <a:extLst>
                         <a:ext uri="{28A0092B-C50C-407E-A947-70E740481C1C}">
                           <a14:useLocalDpi xmlns:a14="http://schemas.microsoft.com/office/drawing/2010/main" val="0"/>
@@ -9419,7 +9531,7 @@
                     </pic:cNvPicPr>
                   </pic:nvPicPr>
                   <pic:blipFill>
-                    <a:blip r:embed="rId32">
+                    <a:blip r:embed="rId33">
                       <a:extLst>
                         <a:ext uri="{28A0092B-C50C-407E-A947-70E740481C1C}">
                           <a14:useLocalDpi xmlns:a14="http://schemas.microsoft.com/office/drawing/2010/main" val="0"/>
@@ -9540,7 +9652,7 @@
                     <pic:cNvPicPr/>
                   </pic:nvPicPr>
                   <pic:blipFill>
-                    <a:blip r:embed="rId33"/>
+                    <a:blip r:embed="rId34"/>
                     <a:stretch>
                       <a:fillRect/>
                     </a:stretch>
@@ -9616,15 +9728,15 @@
     </w:p>
     <w:p>
       <w:pPr>
-        <w:pStyle w:val="Ttulo3"/>
+        <w:pStyle w:val="Heading3"/>
         <w:ind w:left="454" w:firstLine="0"/>
       </w:pPr>
-      <w:bookmarkStart w:id="13" w:name="_Toc104994164"/>
+      <w:bookmarkStart w:id="14" w:name="_Toc104994164"/>
       <w:r>
         <w:lastRenderedPageBreak/>
         <w:t>Setup Service Framework Configuration</w:t>
       </w:r>
-      <w:bookmarkEnd w:id="13"/>
+      <w:bookmarkEnd w:id="14"/>
       <w:r>
         <w:t xml:space="preserve"> </w:t>
       </w:r>
@@ -9916,7 +10028,7 @@
                     </pic:cNvPicPr>
                   </pic:nvPicPr>
                   <pic:blipFill>
-                    <a:blip r:embed="rId34">
+                    <a:blip r:embed="rId35">
                       <a:extLst>
                         <a:ext uri="{28A0092B-C50C-407E-A947-70E740481C1C}">
                           <a14:useLocalDpi xmlns:a14="http://schemas.microsoft.com/office/drawing/2010/main" val="0"/>
@@ -10149,7 +10261,7 @@
                     <pic:cNvPicPr/>
                   </pic:nvPicPr>
                   <pic:blipFill>
-                    <a:blip r:embed="rId35"/>
+                    <a:blip r:embed="rId36"/>
                     <a:stretch>
                       <a:fillRect/>
                     </a:stretch>
@@ -10189,14 +10301,14 @@
     </w:p>
     <w:p>
       <w:pPr>
-        <w:pStyle w:val="Ttulo3"/>
+        <w:pStyle w:val="Heading3"/>
         <w:ind w:left="454" w:firstLine="0"/>
       </w:pPr>
-      <w:bookmarkStart w:id="14" w:name="_Toc104994165"/>
+      <w:bookmarkStart w:id="15" w:name="_Toc104994165"/>
       <w:r>
         <w:t>Setup Job Schedules Configuration</w:t>
       </w:r>
-      <w:bookmarkEnd w:id="14"/>
+      <w:bookmarkEnd w:id="15"/>
     </w:p>
     <w:p>
       <w:pPr>
@@ -10411,7 +10523,7 @@
                     </pic:cNvPicPr>
                   </pic:nvPicPr>
                   <pic:blipFill>
-                    <a:blip r:embed="rId34">
+                    <a:blip r:embed="rId35">
                       <a:extLst>
                         <a:ext uri="{28A0092B-C50C-407E-A947-70E740481C1C}">
                           <a14:useLocalDpi xmlns:a14="http://schemas.microsoft.com/office/drawing/2010/main" val="0"/>
@@ -10593,7 +10705,7 @@
                     </pic:cNvPicPr>
                   </pic:nvPicPr>
                   <pic:blipFill>
-                    <a:blip r:embed="rId36">
+                    <a:blip r:embed="rId37">
                       <a:extLst>
                         <a:ext uri="{28A0092B-C50C-407E-A947-70E740481C1C}">
                           <a14:useLocalDpi xmlns:a14="http://schemas.microsoft.com/office/drawing/2010/main" val="0"/>
@@ -10687,7 +10799,7 @@
                     </pic:cNvPicPr>
                   </pic:nvPicPr>
                   <pic:blipFill>
-                    <a:blip r:embed="rId37">
+                    <a:blip r:embed="rId38">
                       <a:extLst>
                         <a:ext uri="{28A0092B-C50C-407E-A947-70E740481C1C}">
                           <a14:useLocalDpi xmlns:a14="http://schemas.microsoft.com/office/drawing/2010/main" val="0"/>
@@ -10741,10 +10853,10 @@
     </w:p>
     <w:p>
       <w:pPr>
-        <w:pStyle w:val="Ttulo3"/>
+        <w:pStyle w:val="Heading3"/>
         <w:ind w:left="1174"/>
       </w:pPr>
-      <w:bookmarkStart w:id="15" w:name="_Toc104994166"/>
+      <w:bookmarkStart w:id="16" w:name="_Toc104994166"/>
       <w:r>
         <w:lastRenderedPageBreak/>
         <w:t xml:space="preserve">API Integration </w:t>
@@ -10755,7 +10867,7 @@
       <w:r>
         <w:t xml:space="preserve"> SFRA</w:t>
       </w:r>
-      <w:bookmarkEnd w:id="15"/>
+      <w:bookmarkEnd w:id="16"/>
     </w:p>
     <w:p>
       <w:pPr>
@@ -10953,7 +11065,7 @@
     </w:p>
     <w:p>
       <w:pPr>
-        <w:pStyle w:val="PargrafodaLista"/>
+        <w:pStyle w:val="ListParagraph"/>
         <w:widowControl w:val="0"/>
         <w:numPr>
           <w:ilvl w:val="0"/>
@@ -11010,7 +11122,7 @@
     </w:p>
     <w:p>
       <w:pPr>
-        <w:pStyle w:val="PargrafodaLista"/>
+        <w:pStyle w:val="ListParagraph"/>
         <w:widowControl w:val="0"/>
         <w:numPr>
           <w:ilvl w:val="0"/>
@@ -11083,7 +11195,7 @@
     </w:p>
     <w:p>
       <w:pPr>
-        <w:pStyle w:val="PargrafodaLista"/>
+        <w:pStyle w:val="ListParagraph"/>
         <w:widowControl w:val="0"/>
         <w:numPr>
           <w:ilvl w:val="0"/>
@@ -11546,7 +11658,7 @@
                     <pic:cNvPicPr/>
                   </pic:nvPicPr>
                   <pic:blipFill>
-                    <a:blip r:embed="rId38"/>
+                    <a:blip r:embed="rId39"/>
                     <a:stretch>
                       <a:fillRect/>
                     </a:stretch>
@@ -11574,10 +11686,10 @@
     </w:p>
     <w:p>
       <w:pPr>
-        <w:pStyle w:val="Ttulo3"/>
+        <w:pStyle w:val="Heading3"/>
         <w:ind w:left="454" w:firstLine="0"/>
       </w:pPr>
-      <w:bookmarkStart w:id="16" w:name="_Toc104994167"/>
+      <w:bookmarkStart w:id="17" w:name="_Toc104994167"/>
       <w:r>
         <w:t xml:space="preserve">API </w:t>
       </w:r>
@@ -11599,7 +11711,7 @@
       <w:r>
         <w:t>Controllers</w:t>
       </w:r>
-      <w:bookmarkEnd w:id="16"/>
+      <w:bookmarkEnd w:id="17"/>
     </w:p>
     <w:p>
       <w:pPr>
@@ -11675,7 +11787,7 @@
     </w:p>
     <w:p>
       <w:pPr>
-        <w:pStyle w:val="PargrafodaLista"/>
+        <w:pStyle w:val="ListParagraph"/>
         <w:widowControl w:val="0"/>
         <w:numPr>
           <w:ilvl w:val="0"/>
@@ -11783,7 +11895,7 @@
     </w:p>
     <w:p>
       <w:pPr>
-        <w:pStyle w:val="PargrafodaLista"/>
+        <w:pStyle w:val="ListParagraph"/>
         <w:widowControl w:val="0"/>
         <w:numPr>
           <w:ilvl w:val="0"/>
@@ -12053,7 +12165,7 @@
                     </pic:cNvPicPr>
                   </pic:nvPicPr>
                   <pic:blipFill>
-                    <a:blip r:embed="rId39">
+                    <a:blip r:embed="rId40">
                       <a:extLst>
                         <a:ext uri="{28A0092B-C50C-407E-A947-70E740481C1C}">
                           <a14:useLocalDpi xmlns:a14="http://schemas.microsoft.com/office/drawing/2010/main" val="0"/>
@@ -12101,10 +12213,10 @@
     </w:p>
     <w:p>
       <w:pPr>
-        <w:pStyle w:val="Ttulo3"/>
+        <w:pStyle w:val="Heading3"/>
         <w:ind w:left="454" w:firstLine="0"/>
       </w:pPr>
-      <w:bookmarkStart w:id="17" w:name="_Toc104994168"/>
+      <w:bookmarkStart w:id="18" w:name="_Toc104994168"/>
       <w:r>
         <w:t xml:space="preserve">API Integration – </w:t>
       </w:r>
@@ -12114,7 +12226,7 @@
       <w:r>
         <w:t>Templates</w:t>
       </w:r>
-      <w:bookmarkEnd w:id="17"/>
+      <w:bookmarkEnd w:id="18"/>
     </w:p>
     <w:p>
       <w:pPr>
@@ -12308,7 +12420,7 @@
                     </pic:cNvPicPr>
                   </pic:nvPicPr>
                   <pic:blipFill>
-                    <a:blip r:embed="rId40">
+                    <a:blip r:embed="rId41">
                       <a:extLst>
                         <a:ext uri="{28A0092B-C50C-407E-A947-70E740481C1C}">
                           <a14:useLocalDpi xmlns:a14="http://schemas.microsoft.com/office/drawing/2010/main" val="0"/>
@@ -12344,14 +12456,14 @@
     <w:p/>
     <w:p>
       <w:pPr>
-        <w:pStyle w:val="Ttulo3"/>
+        <w:pStyle w:val="Heading3"/>
         <w:ind w:left="454" w:firstLine="0"/>
       </w:pPr>
-      <w:bookmarkStart w:id="18" w:name="_Toc104994169"/>
+      <w:bookmarkStart w:id="19" w:name="_Toc104994169"/>
       <w:r>
         <w:t>API Integration - Pipelines</w:t>
       </w:r>
-      <w:bookmarkEnd w:id="18"/>
+      <w:bookmarkEnd w:id="19"/>
     </w:p>
     <w:p>
       <w:pPr>
@@ -12589,7 +12701,7 @@
                     </pic:cNvPicPr>
                   </pic:nvPicPr>
                   <pic:blipFill>
-                    <a:blip r:embed="rId41">
+                    <a:blip r:embed="rId42">
                       <a:extLst>
                         <a:ext uri="{28A0092B-C50C-407E-A947-70E740481C1C}">
                           <a14:useLocalDpi xmlns:a14="http://schemas.microsoft.com/office/drawing/2010/main" val="0"/>
@@ -12677,7 +12789,7 @@
                     </pic:cNvPicPr>
                   </pic:nvPicPr>
                   <pic:blipFill>
-                    <a:blip r:embed="rId42">
+                    <a:blip r:embed="rId43">
                       <a:extLst>
                         <a:ext uri="{28A0092B-C50C-407E-A947-70E740481C1C}">
                           <a14:useLocalDpi xmlns:a14="http://schemas.microsoft.com/office/drawing/2010/main" val="0"/>
@@ -12949,15 +13061,15 @@
     </w:p>
     <w:p>
       <w:pPr>
-        <w:pStyle w:val="Ttulo3"/>
+        <w:pStyle w:val="Heading3"/>
         <w:ind w:left="454" w:firstLine="0"/>
       </w:pPr>
-      <w:bookmarkStart w:id="19" w:name="_Toc104994170"/>
+      <w:bookmarkStart w:id="20" w:name="_Toc104994170"/>
       <w:r>
         <w:lastRenderedPageBreak/>
         <w:t>API Integration – Limitations and Constraints</w:t>
       </w:r>
-      <w:bookmarkEnd w:id="19"/>
+      <w:bookmarkEnd w:id="20"/>
     </w:p>
     <w:p>
       <w:pPr>
@@ -13086,7 +13198,7 @@
         </w:rPr>
         <w:t xml:space="preserve">The values for AVS and CVV Response Code fields MUST map to standard response codes. See </w:t>
       </w:r>
-      <w:hyperlink r:id="rId43" w:history="1">
+      <w:hyperlink r:id="rId44" w:history="1">
         <w:r>
           <w:rPr>
             <w:rStyle w:val="Hyperlink"/>
@@ -13121,21 +13233,7 @@
           <w:rFonts w:cs="Trebuchet MS"/>
           <w:color w:val="00000A"/>
         </w:rPr>
-        <w:t xml:space="preserve"> </w:t>
-      </w:r>
-      <w:r>
-        <w:rPr>
-          <w:rFonts w:cs="Trebuchet MS"/>
-          <w:color w:val="00000A"/>
-        </w:rPr>
-        <w:t xml:space="preserve">and getParams() </w:t>
-      </w:r>
-      <w:r>
-        <w:rPr>
-          <w:rFonts w:cs="Trebuchet MS"/>
-          <w:color w:val="00000A"/>
-        </w:rPr>
-        <w:t>(in case Post-auth enabled)</w:t>
+        <w:t xml:space="preserve"> and getParams() (in case Post-auth enabled)</w:t>
       </w:r>
       <w:r>
         <w:rPr>
@@ -13239,7 +13337,7 @@
                     <pic:cNvPicPr/>
                   </pic:nvPicPr>
                   <pic:blipFill>
-                    <a:blip r:embed="rId44"/>
+                    <a:blip r:embed="rId45"/>
                     <a:stretch>
                       <a:fillRect/>
                     </a:stretch>
@@ -13354,6 +13452,7 @@
       <w:r>
         <w:rPr>
           <w:rFonts w:cs="Trebuchet MS"/>
+          <w:noProof/>
           <w:color w:val="00000A"/>
         </w:rPr>
         <w:drawing>
@@ -13372,7 +13471,7 @@
                     <pic:cNvPicPr/>
                   </pic:nvPicPr>
                   <pic:blipFill>
-                    <a:blip r:embed="rId45"/>
+                    <a:blip r:embed="rId46"/>
                     <a:stretch>
                       <a:fillRect/>
                     </a:stretch>
@@ -13501,7 +13600,7 @@
                     <pic:cNvPicPr/>
                   </pic:nvPicPr>
                   <pic:blipFill>
-                    <a:blip r:embed="rId46"/>
+                    <a:blip r:embed="rId47"/>
                     <a:stretch>
                       <a:fillRect/>
                     </a:stretch>
@@ -14083,7 +14182,7 @@
         </w:rPr>
         <w:t xml:space="preserve">, according to the merchant’s shipping carrier and following the format specified on the </w:t>
       </w:r>
-      <w:hyperlink r:id="rId47" w:anchor="operation/Fulfillments" w:history="1">
+      <w:hyperlink r:id="rId48" w:anchor="operation/Fulfillments" w:history="1">
         <w:r>
           <w:rPr>
             <w:rStyle w:val="Hyperlink"/>
@@ -14135,7 +14234,7 @@
                     <pic:cNvPicPr/>
                   </pic:nvPicPr>
                   <pic:blipFill>
-                    <a:blip r:embed="rId48"/>
+                    <a:blip r:embed="rId49"/>
                     <a:stretch>
                       <a:fillRect/>
                     </a:stretch>
@@ -14315,7 +14414,7 @@
                     <pic:cNvPicPr/>
                   </pic:nvPicPr>
                   <pic:blipFill>
-                    <a:blip r:embed="rId49"/>
+                    <a:blip r:embed="rId50"/>
                     <a:stretch>
                       <a:fillRect/>
                     </a:stretch>
@@ -14356,17 +14455,17 @@
     </w:p>
     <w:p>
       <w:pPr>
-        <w:pStyle w:val="Ttulo2"/>
+        <w:pStyle w:val="Heading2"/>
         <w:ind w:left="720"/>
       </w:pPr>
-      <w:bookmarkStart w:id="20" w:name="_Toc104994171"/>
-      <w:bookmarkStart w:id="21" w:name="_Toc285887829"/>
+      <w:bookmarkStart w:id="21" w:name="_Toc104994171"/>
+      <w:bookmarkStart w:id="22" w:name="_Toc285887829"/>
       <w:r>
         <w:t>Other Non-Transactional Operations</w:t>
       </w:r>
-      <w:bookmarkEnd w:id="20"/>
-    </w:p>
-    <w:bookmarkEnd w:id="21"/>
+      <w:bookmarkEnd w:id="21"/>
+    </w:p>
+    <w:bookmarkEnd w:id="22"/>
     <w:p>
       <w:pPr>
         <w:widowControl w:val="0"/>
@@ -14631,7 +14730,7 @@
                     </pic:cNvPicPr>
                   </pic:nvPicPr>
                   <pic:blipFill>
-                    <a:blip r:embed="rId50">
+                    <a:blip r:embed="rId51">
                       <a:extLst>
                         <a:ext uri="{28A0092B-C50C-407E-A947-70E740481C1C}">
                           <a14:useLocalDpi xmlns:a14="http://schemas.microsoft.com/office/drawing/2010/main" val="0"/>
@@ -14676,10 +14775,10 @@
           <w:color w:val="00000A"/>
         </w:rPr>
       </w:pPr>
-      <w:bookmarkStart w:id="22" w:name="_Toc245264342"/>
-      <w:bookmarkStart w:id="23" w:name="_Toc279703429"/>
-      <w:bookmarkStart w:id="24" w:name="_Toc279703522"/>
-      <w:bookmarkStart w:id="25" w:name="_Toc78862414"/>
+      <w:bookmarkStart w:id="23" w:name="_Toc245264342"/>
+      <w:bookmarkStart w:id="24" w:name="_Toc279703429"/>
+      <w:bookmarkStart w:id="25" w:name="_Toc279703522"/>
+      <w:bookmarkStart w:id="26" w:name="_Toc78862414"/>
       <w:bookmarkEnd w:id="6"/>
     </w:p>
     <w:p>
@@ -14743,31 +14842,31 @@
     </w:p>
     <w:p>
       <w:pPr>
-        <w:pStyle w:val="Ttulo1"/>
-      </w:pPr>
-      <w:bookmarkStart w:id="26" w:name="_Toc104994172"/>
-      <w:bookmarkEnd w:id="22"/>
+        <w:pStyle w:val="Heading1"/>
+      </w:pPr>
+      <w:bookmarkStart w:id="27" w:name="_Toc104994172"/>
       <w:bookmarkEnd w:id="23"/>
       <w:bookmarkEnd w:id="24"/>
+      <w:bookmarkEnd w:id="25"/>
       <w:r>
         <w:t>Configuration</w:t>
       </w:r>
       <w:r>
         <w:t xml:space="preserve"> Guide</w:t>
       </w:r>
-      <w:bookmarkEnd w:id="26"/>
+      <w:bookmarkEnd w:id="27"/>
     </w:p>
     <w:p/>
     <w:p>
       <w:pPr>
-        <w:pStyle w:val="Ttulo2"/>
+        <w:pStyle w:val="Heading2"/>
         <w:ind w:left="810"/>
       </w:pPr>
-      <w:bookmarkStart w:id="27" w:name="_Toc104994173"/>
+      <w:bookmarkStart w:id="28" w:name="_Toc104994173"/>
       <w:r>
         <w:t>Setup</w:t>
       </w:r>
-      <w:bookmarkEnd w:id="27"/>
+      <w:bookmarkEnd w:id="28"/>
     </w:p>
     <w:p>
       <w:pPr>
@@ -15363,7 +15462,7 @@
                     </pic:cNvPicPr>
                   </pic:nvPicPr>
                   <pic:blipFill>
-                    <a:blip r:embed="rId51">
+                    <a:blip r:embed="rId52">
                       <a:extLst>
                         <a:ext uri="{28A0092B-C50C-407E-A947-70E740481C1C}">
                           <a14:useLocalDpi xmlns:a14="http://schemas.microsoft.com/office/drawing/2010/main" val="0"/>
@@ -15440,10 +15539,10 @@
     </w:p>
     <w:p>
       <w:pPr>
-        <w:pStyle w:val="Ttulo3"/>
+        <w:pStyle w:val="Heading3"/>
         <w:ind w:left="1080" w:hanging="540"/>
       </w:pPr>
-      <w:bookmarkStart w:id="28" w:name="_Toc104994174"/>
+      <w:bookmarkStart w:id="29" w:name="_Toc104994174"/>
       <w:r>
         <w:t xml:space="preserve">Configuration on </w:t>
       </w:r>
@@ -15453,7 +15552,7 @@
       <w:r>
         <w:t xml:space="preserve"> side</w:t>
       </w:r>
-      <w:bookmarkEnd w:id="28"/>
+      <w:bookmarkEnd w:id="29"/>
       <w:r>
         <w:t xml:space="preserve"> </w:t>
       </w:r>
@@ -15513,7 +15612,7 @@
         </w:rPr>
         <w:t xml:space="preserve">order creation can be viewed here: </w:t>
       </w:r>
-      <w:hyperlink r:id="rId52" w:history="1">
+      <w:hyperlink r:id="rId53" w:history="1">
         <w:r>
           <w:rPr>
             <w:rStyle w:val="Hyperlink"/>
@@ -15564,7 +15663,7 @@
         </w:rPr>
         <w:t xml:space="preserve"> </w:t>
       </w:r>
-      <w:hyperlink r:id="rId53" w:history="1">
+      <w:hyperlink r:id="rId54" w:history="1">
         <w:r>
           <w:rPr>
             <w:rStyle w:val="Hyperlink"/>
@@ -15638,7 +15737,7 @@
         </w:rPr>
         <w:t xml:space="preserve">setup following the instructions on </w:t>
       </w:r>
-      <w:hyperlink r:id="rId54" w:history="1">
+      <w:hyperlink r:id="rId55" w:history="1">
         <w:r>
           <w:rPr>
             <w:rStyle w:val="Hyperlink"/>
@@ -15773,7 +15872,7 @@
                     </pic:cNvPicPr>
                   </pic:nvPicPr>
                   <pic:blipFill>
-                    <a:blip r:embed="rId55">
+                    <a:blip r:embed="rId56">
                       <a:extLst>
                         <a:ext uri="{28A0092B-C50C-407E-A947-70E740481C1C}">
                           <a14:useLocalDpi xmlns:a14="http://schemas.microsoft.com/office/drawing/2010/main" val="0"/>
@@ -15867,7 +15966,7 @@
         </w:rPr>
         <w:t xml:space="preserve"> in </w:t>
       </w:r>
-      <w:hyperlink r:id="rId56" w:history="1">
+      <w:hyperlink r:id="rId57" w:history="1">
         <w:r>
           <w:rPr>
             <w:rStyle w:val="Hyperlink"/>
@@ -15980,15 +16079,15 @@
     </w:p>
     <w:p>
       <w:pPr>
-        <w:pStyle w:val="Ttulo2"/>
+        <w:pStyle w:val="Heading2"/>
         <w:ind w:left="990"/>
       </w:pPr>
-      <w:bookmarkStart w:id="29" w:name="_Toc104994175"/>
+      <w:bookmarkStart w:id="30" w:name="_Toc104994175"/>
       <w:r>
         <w:lastRenderedPageBreak/>
         <w:t>Testing</w:t>
       </w:r>
-      <w:bookmarkEnd w:id="29"/>
+      <w:bookmarkEnd w:id="30"/>
     </w:p>
     <w:p>
       <w:pPr>
@@ -16667,7 +16766,7 @@
     </w:p>
     <w:p>
       <w:pPr>
-        <w:pStyle w:val="PargrafodaLista"/>
+        <w:pStyle w:val="ListParagraph"/>
         <w:numPr>
           <w:ilvl w:val="0"/>
           <w:numId w:val="30"/>
@@ -16681,7 +16780,7 @@
     </w:p>
     <w:p>
       <w:pPr>
-        <w:pStyle w:val="PargrafodaLista"/>
+        <w:pStyle w:val="ListParagraph"/>
         <w:numPr>
           <w:ilvl w:val="0"/>
           <w:numId w:val="30"/>
@@ -17071,7 +17170,7 @@
     </w:p>
     <w:p>
       <w:pPr>
-        <w:pStyle w:val="PargrafodaLista"/>
+        <w:pStyle w:val="ListParagraph"/>
         <w:numPr>
           <w:ilvl w:val="0"/>
           <w:numId w:val="32"/>
@@ -17086,7 +17185,7 @@
     </w:p>
     <w:p>
       <w:pPr>
-        <w:pStyle w:val="PargrafodaLista"/>
+        <w:pStyle w:val="ListParagraph"/>
         <w:numPr>
           <w:ilvl w:val="0"/>
           <w:numId w:val="32"/>
@@ -17142,7 +17241,7 @@
     </w:p>
     <w:p>
       <w:pPr>
-        <w:pStyle w:val="PargrafodaLista"/>
+        <w:pStyle w:val="ListParagraph"/>
         <w:numPr>
           <w:ilvl w:val="0"/>
           <w:numId w:val="32"/>
@@ -17176,7 +17275,7 @@
     </w:p>
     <w:p>
       <w:pPr>
-        <w:pStyle w:val="PargrafodaLista"/>
+        <w:pStyle w:val="ListParagraph"/>
         <w:numPr>
           <w:ilvl w:val="0"/>
           <w:numId w:val="32"/>
@@ -17260,7 +17359,7 @@
     </w:p>
     <w:p>
       <w:pPr>
-        <w:pStyle w:val="PargrafodaLista"/>
+        <w:pStyle w:val="ListParagraph"/>
         <w:numPr>
           <w:ilvl w:val="0"/>
           <w:numId w:val="33"/>
@@ -17275,7 +17374,7 @@
     </w:p>
     <w:p>
       <w:pPr>
-        <w:pStyle w:val="PargrafodaLista"/>
+        <w:pStyle w:val="ListParagraph"/>
         <w:numPr>
           <w:ilvl w:val="0"/>
           <w:numId w:val="33"/>
@@ -17331,7 +17430,7 @@
     </w:p>
     <w:p>
       <w:pPr>
-        <w:pStyle w:val="PargrafodaLista"/>
+        <w:pStyle w:val="ListParagraph"/>
         <w:numPr>
           <w:ilvl w:val="0"/>
           <w:numId w:val="33"/>
@@ -17362,7 +17461,7 @@
     </w:p>
     <w:p>
       <w:pPr>
-        <w:pStyle w:val="PargrafodaLista"/>
+        <w:pStyle w:val="ListParagraph"/>
         <w:numPr>
           <w:ilvl w:val="0"/>
           <w:numId w:val="33"/>
@@ -17388,13 +17487,13 @@
     <w:p/>
     <w:p>
       <w:pPr>
-        <w:pStyle w:val="PargrafodaLista"/>
+        <w:pStyle w:val="ListParagraph"/>
         <w:ind w:left="1260"/>
       </w:pPr>
     </w:p>
     <w:p>
       <w:pPr>
-        <w:pStyle w:val="PargrafodaLista"/>
+        <w:pStyle w:val="ListParagraph"/>
         <w:ind w:left="1260"/>
       </w:pPr>
     </w:p>
@@ -17406,13 +17505,13 @@
     </w:p>
     <w:p>
       <w:pPr>
-        <w:pStyle w:val="Ttulo3"/>
-      </w:pPr>
-      <w:bookmarkStart w:id="30" w:name="_Toc104994176"/>
+        <w:pStyle w:val="Heading3"/>
+      </w:pPr>
+      <w:bookmarkStart w:id="31" w:name="_Toc104994176"/>
       <w:r>
         <w:t>Automated Testing</w:t>
       </w:r>
-      <w:bookmarkEnd w:id="30"/>
+      <w:bookmarkEnd w:id="31"/>
     </w:p>
     <w:p>
       <w:pPr>
@@ -17424,17 +17523,17 @@
     </w:p>
     <w:p>
       <w:pPr>
-        <w:pStyle w:val="Ttulo3"/>
+        <w:pStyle w:val="Heading3"/>
         <w:numPr>
           <w:ilvl w:val="3"/>
           <w:numId w:val="13"/>
         </w:numPr>
       </w:pPr>
-      <w:bookmarkStart w:id="31" w:name="_Toc104994177"/>
+      <w:bookmarkStart w:id="32" w:name="_Toc104994177"/>
       <w:r>
         <w:t>Unit testing</w:t>
       </w:r>
-      <w:bookmarkEnd w:id="31"/>
+      <w:bookmarkEnd w:id="32"/>
     </w:p>
     <w:p>
       <w:pPr>
@@ -17447,17 +17546,17 @@
     </w:p>
     <w:p>
       <w:pPr>
-        <w:pStyle w:val="Ttulo3"/>
+        <w:pStyle w:val="Heading3"/>
         <w:numPr>
           <w:ilvl w:val="3"/>
           <w:numId w:val="13"/>
         </w:numPr>
       </w:pPr>
-      <w:bookmarkStart w:id="32" w:name="_Toc104994178"/>
+      <w:bookmarkStart w:id="33" w:name="_Toc104994178"/>
       <w:r>
         <w:t>Integration testing</w:t>
       </w:r>
-      <w:bookmarkEnd w:id="32"/>
+      <w:bookmarkEnd w:id="33"/>
     </w:p>
     <w:p>
       <w:pPr>
@@ -17634,24 +17733,24 @@
     <w:p/>
     <w:p>
       <w:pPr>
-        <w:pStyle w:val="Ttulo2"/>
-      </w:pPr>
-      <w:bookmarkStart w:id="33" w:name="_Toc104994179"/>
+        <w:pStyle w:val="Heading2"/>
+      </w:pPr>
+      <w:bookmarkStart w:id="34" w:name="_Toc104994179"/>
       <w:r>
         <w:t>Troubleshoot</w:t>
       </w:r>
-      <w:bookmarkEnd w:id="33"/>
+      <w:bookmarkEnd w:id="34"/>
     </w:p>
     <w:p/>
     <w:p>
       <w:pPr>
-        <w:pStyle w:val="Ttulo3"/>
-      </w:pPr>
-      <w:bookmarkStart w:id="34" w:name="_Toc104994180"/>
+        <w:pStyle w:val="Heading3"/>
+      </w:pPr>
+      <w:bookmarkStart w:id="35" w:name="_Toc104994180"/>
       <w:r>
         <w:t>Missing API Key</w:t>
       </w:r>
-      <w:bookmarkEnd w:id="34"/>
+      <w:bookmarkEnd w:id="35"/>
     </w:p>
     <w:p>
       <w:pPr>
@@ -17727,13 +17826,13 @@
     <w:p/>
     <w:p>
       <w:pPr>
-        <w:pStyle w:val="Ttulo3"/>
-      </w:pPr>
-      <w:bookmarkStart w:id="35" w:name="_Toc104994181"/>
+        <w:pStyle w:val="Heading3"/>
+      </w:pPr>
+      <w:bookmarkStart w:id="36" w:name="_Toc104994181"/>
       <w:r>
         <w:t>Wrong API Key</w:t>
       </w:r>
-      <w:bookmarkEnd w:id="35"/>
+      <w:bookmarkEnd w:id="36"/>
     </w:p>
     <w:p>
       <w:pPr>
@@ -17813,13 +17912,13 @@
     </w:p>
     <w:p>
       <w:pPr>
-        <w:pStyle w:val="Ttulo3"/>
-      </w:pPr>
-      <w:bookmarkStart w:id="36" w:name="_Toc104994182"/>
+        <w:pStyle w:val="Heading3"/>
+      </w:pPr>
+      <w:bookmarkStart w:id="37" w:name="_Toc104994182"/>
       <w:r>
         <w:t>Service not enabled</w:t>
       </w:r>
-      <w:bookmarkEnd w:id="36"/>
+      <w:bookmarkEnd w:id="37"/>
     </w:p>
     <w:p>
       <w:pPr>
@@ -17889,13 +17988,13 @@
     </w:p>
     <w:p>
       <w:pPr>
-        <w:pStyle w:val="Ttulo3"/>
-      </w:pPr>
-      <w:bookmarkStart w:id="37" w:name="_Toc104994183"/>
+        <w:pStyle w:val="Heading3"/>
+      </w:pPr>
+      <w:bookmarkStart w:id="38" w:name="_Toc104994183"/>
       <w:r>
         <w:t>Order fields not being updated</w:t>
       </w:r>
-      <w:bookmarkEnd w:id="37"/>
+      <w:bookmarkEnd w:id="38"/>
     </w:p>
     <w:p>
       <w:pPr>
@@ -17912,7 +18011,7 @@
     </w:p>
     <w:p>
       <w:pPr>
-        <w:pStyle w:val="PargrafodaLista"/>
+        <w:pStyle w:val="ListParagraph"/>
         <w:numPr>
           <w:ilvl w:val="0"/>
           <w:numId w:val="27"/>
@@ -17931,7 +18030,7 @@
     </w:p>
     <w:p>
       <w:pPr>
-        <w:pStyle w:val="PargrafodaLista"/>
+        <w:pStyle w:val="ListParagraph"/>
         <w:numPr>
           <w:ilvl w:val="0"/>
           <w:numId w:val="27"/>
@@ -17965,7 +18064,7 @@
     </w:p>
     <w:p>
       <w:pPr>
-        <w:pStyle w:val="PargrafodaLista"/>
+        <w:pStyle w:val="ListParagraph"/>
         <w:numPr>
           <w:ilvl w:val="0"/>
           <w:numId w:val="27"/>
@@ -17991,7 +18090,7 @@
     </w:p>
     <w:p>
       <w:pPr>
-        <w:pStyle w:val="PargrafodaLista"/>
+        <w:pStyle w:val="ListParagraph"/>
         <w:numPr>
           <w:ilvl w:val="0"/>
           <w:numId w:val="27"/>
@@ -18022,7 +18121,7 @@
     </w:p>
     <w:p>
       <w:pPr>
-        <w:pStyle w:val="PargrafodaLista"/>
+        <w:pStyle w:val="ListParagraph"/>
         <w:numPr>
           <w:ilvl w:val="0"/>
           <w:numId w:val="27"/>
@@ -18041,7 +18140,7 @@
     </w:p>
     <w:p>
       <w:pPr>
-        <w:pStyle w:val="PargrafodaLista"/>
+        <w:pStyle w:val="ListParagraph"/>
         <w:ind w:left="2160"/>
       </w:pPr>
     </w:p>
@@ -18105,15 +18204,15 @@
     </w:p>
     <w:p>
       <w:pPr>
-        <w:pStyle w:val="Ttulo1"/>
-      </w:pPr>
-      <w:bookmarkStart w:id="38" w:name="_Toc104994184"/>
-      <w:bookmarkStart w:id="39" w:name="_Toc245264376"/>
-      <w:bookmarkEnd w:id="25"/>
+        <w:pStyle w:val="Heading1"/>
+      </w:pPr>
+      <w:bookmarkStart w:id="39" w:name="_Toc104994184"/>
+      <w:bookmarkStart w:id="40" w:name="_Toc245264376"/>
+      <w:bookmarkEnd w:id="26"/>
       <w:r>
         <w:t>Operations, Maintenance</w:t>
       </w:r>
-      <w:bookmarkEnd w:id="38"/>
+      <w:bookmarkEnd w:id="39"/>
     </w:p>
     <w:p>
       <w:pPr>
@@ -18123,13 +18222,13 @@
     </w:p>
     <w:p>
       <w:pPr>
-        <w:pStyle w:val="Ttulo2"/>
-      </w:pPr>
-      <w:bookmarkStart w:id="40" w:name="_Toc104994185"/>
+        <w:pStyle w:val="Heading2"/>
+      </w:pPr>
+      <w:bookmarkStart w:id="41" w:name="_Toc104994185"/>
       <w:r>
         <w:t>Availability</w:t>
       </w:r>
-      <w:bookmarkEnd w:id="40"/>
+      <w:bookmarkEnd w:id="41"/>
     </w:p>
     <w:p>
       <w:pPr>
@@ -18151,13 +18250,13 @@
     </w:p>
     <w:p>
       <w:pPr>
-        <w:pStyle w:val="Ttulo2"/>
-      </w:pPr>
-      <w:bookmarkStart w:id="41" w:name="_Toc104994186"/>
+        <w:pStyle w:val="Heading2"/>
+      </w:pPr>
+      <w:bookmarkStart w:id="42" w:name="_Toc104994186"/>
       <w:r>
         <w:t>Support</w:t>
       </w:r>
-      <w:bookmarkEnd w:id="41"/>
+      <w:bookmarkEnd w:id="42"/>
     </w:p>
     <w:p>
       <w:pPr>
@@ -18169,14 +18268,14 @@
         <w:pStyle w:val="Standard1"/>
         <w:ind w:left="1080"/>
         <w:rPr>
-          <w:rStyle w:val="nfaseSutil"/>
+          <w:rStyle w:val="SubtleEmphasis"/>
           <w:i w:val="0"/>
           <w:iCs w:val="0"/>
         </w:rPr>
       </w:pPr>
       <w:r>
         <w:rPr>
-          <w:rStyle w:val="nfaseSutil"/>
+          <w:rStyle w:val="SubtleEmphasis"/>
           <w:i w:val="0"/>
           <w:iCs w:val="0"/>
         </w:rPr>
@@ -18184,13 +18283,13 @@
       </w:r>
       <w:r>
         <w:rPr>
-          <w:rStyle w:val="nfaseSutil"/>
+          <w:rStyle w:val="SubtleEmphasis"/>
           <w:i w:val="0"/>
           <w:iCs w:val="0"/>
         </w:rPr>
         <w:t xml:space="preserve">issues </w:t>
       </w:r>
-      <w:hyperlink r:id="rId57" w:history="1">
+      <w:hyperlink r:id="rId58" w:history="1">
         <w:r>
           <w:rPr>
             <w:rStyle w:val="Hyperlink"/>
@@ -18206,23 +18305,23 @@
       </w:hyperlink>
       <w:r>
         <w:rPr>
-          <w:rStyle w:val="nfaseSutil"/>
+          <w:rStyle w:val="SubtleEmphasis"/>
           <w:i w:val="0"/>
           <w:iCs w:val="0"/>
         </w:rPr>
         <w:t xml:space="preserve">. </w:t>
       </w:r>
-      <w:bookmarkEnd w:id="39"/>
-    </w:p>
-    <w:p>
-      <w:pPr>
-        <w:pStyle w:val="Ttulo2"/>
-      </w:pPr>
-      <w:bookmarkStart w:id="42" w:name="_Toc104994187"/>
+      <w:bookmarkEnd w:id="40"/>
+    </w:p>
+    <w:p>
+      <w:pPr>
+        <w:pStyle w:val="Heading2"/>
+      </w:pPr>
+      <w:bookmarkStart w:id="43" w:name="_Toc104994187"/>
       <w:r>
         <w:t>Intended Locales</w:t>
       </w:r>
-      <w:bookmarkEnd w:id="42"/>
+      <w:bookmarkEnd w:id="43"/>
     </w:p>
     <w:p>
       <w:pPr>
@@ -18236,7 +18335,7 @@
       </w:pPr>
       <w:r>
         <w:rPr>
-          <w:rStyle w:val="nfaseSutil"/>
+          <w:rStyle w:val="SubtleEmphasis"/>
           <w:i w:val="0"/>
           <w:iCs w:val="0"/>
         </w:rPr>
@@ -18244,7 +18343,7 @@
       </w:r>
       <w:r>
         <w:rPr>
-          <w:rStyle w:val="nfaseSutil"/>
+          <w:rStyle w:val="SubtleEmphasis"/>
           <w:i w:val="0"/>
           <w:iCs w:val="0"/>
         </w:rPr>
@@ -18252,7 +18351,7 @@
       </w:r>
       <w:r>
         <w:rPr>
-          <w:rStyle w:val="nfaseSutil"/>
+          <w:rStyle w:val="SubtleEmphasis"/>
           <w:i w:val="0"/>
           <w:iCs w:val="0"/>
         </w:rPr>
@@ -18260,7 +18359,7 @@
       </w:r>
       <w:r>
         <w:rPr>
-          <w:rStyle w:val="nfaseSutil"/>
+          <w:rStyle w:val="SubtleEmphasis"/>
           <w:i w:val="0"/>
           <w:iCs w:val="0"/>
         </w:rPr>
@@ -18275,13 +18374,13 @@
     </w:p>
     <w:p>
       <w:pPr>
-        <w:pStyle w:val="Ttulo1"/>
+        <w:pStyle w:val="Heading1"/>
         <w:pBdr>
           <w:right w:val="dotted" w:sz="4" w:space="0" w:color="auto"/>
         </w:pBdr>
       </w:pPr>
-      <w:bookmarkStart w:id="43" w:name="_Toc104994188"/>
-      <w:bookmarkStart w:id="44" w:name="_Hlk75794236"/>
+      <w:bookmarkStart w:id="44" w:name="_Toc104994188"/>
+      <w:bookmarkStart w:id="45" w:name="_Hlk75794236"/>
       <w:r>
         <w:t>Re</w:t>
       </w:r>
@@ -18291,25 +18390,25 @@
       <w:r>
         <w:t>ease History</w:t>
       </w:r>
-      <w:bookmarkEnd w:id="43"/>
-    </w:p>
-    <w:p>
-      <w:pPr>
-        <w:pStyle w:val="Corpodetexto"/>
+      <w:bookmarkEnd w:id="44"/>
+    </w:p>
+    <w:p>
+      <w:pPr>
+        <w:pStyle w:val="BodyText"/>
         <w:keepNext/>
         <w:spacing w:line="276" w:lineRule="auto"/>
         <w:ind w:left="360"/>
         <w:rPr>
-          <w:rStyle w:val="nfaseSutil"/>
+          <w:rStyle w:val="SubtleEmphasis"/>
           <w:rFonts w:ascii="Trebuchet MS" w:hAnsi="Trebuchet MS"/>
           <w:color w:val="808080" w:themeColor="background1" w:themeShade="80"/>
           <w:sz w:val="18"/>
           <w:szCs w:val="18"/>
         </w:rPr>
       </w:pPr>
-      <w:bookmarkStart w:id="45" w:name="_Toc279703501"/>
-      <w:bookmarkStart w:id="46" w:name="_Toc279703594"/>
-      <w:bookmarkEnd w:id="44"/>
+      <w:bookmarkStart w:id="46" w:name="_Toc279703501"/>
+      <w:bookmarkStart w:id="47" w:name="_Toc279703594"/>
+      <w:bookmarkEnd w:id="45"/>
     </w:p>
     <w:tbl>
       <w:tblPr>
@@ -18342,7 +18441,7 @@
           </w:tcPr>
           <w:p>
             <w:pPr>
-              <w:pStyle w:val="Corpodetexto"/>
+              <w:pStyle w:val="BodyText"/>
               <w:keepNext/>
               <w:spacing w:line="276" w:lineRule="auto"/>
               <w:rPr>
@@ -18374,7 +18473,7 @@
           </w:tcPr>
           <w:p>
             <w:pPr>
-              <w:pStyle w:val="Corpodetexto"/>
+              <w:pStyle w:val="BodyText"/>
               <w:keepNext/>
               <w:spacing w:line="276" w:lineRule="auto"/>
               <w:rPr>
@@ -18406,7 +18505,7 @@
           </w:tcPr>
           <w:p>
             <w:pPr>
-              <w:pStyle w:val="Corpodetexto"/>
+              <w:pStyle w:val="BodyText"/>
               <w:keepNext/>
               <w:spacing w:line="276" w:lineRule="auto"/>
               <w:rPr>
@@ -18440,7 +18539,7 @@
           </w:tcPr>
           <w:p>
             <w:pPr>
-              <w:pStyle w:val="Corpodetexto"/>
+              <w:pStyle w:val="BodyText"/>
               <w:keepNext/>
               <w:rPr>
                 <w:rFonts w:ascii="Trebuchet MS" w:hAnsi="Trebuchet MS"/>
@@ -18493,7 +18592,7 @@
           </w:tcPr>
           <w:p>
             <w:pPr>
-              <w:pStyle w:val="Corpodetexto"/>
+              <w:pStyle w:val="BodyText"/>
               <w:keepNext/>
               <w:rPr>
                 <w:rFonts w:ascii="Trebuchet MS" w:hAnsi="Trebuchet MS"/>
@@ -18554,7 +18653,7 @@
           </w:tcPr>
           <w:p>
             <w:pPr>
-              <w:pStyle w:val="Corpodetexto"/>
+              <w:pStyle w:val="BodyText"/>
               <w:keepNext/>
               <w:rPr>
                 <w:rFonts w:ascii="Trebuchet MS" w:hAnsi="Trebuchet MS"/>
@@ -18585,7 +18684,7 @@
           </w:tcPr>
           <w:p>
             <w:pPr>
-              <w:pStyle w:val="Corpodetexto"/>
+              <w:pStyle w:val="BodyText"/>
               <w:keepNext/>
               <w:rPr>
                 <w:rFonts w:ascii="Trebuchet MS" w:hAnsi="Trebuchet MS"/>
@@ -18630,7 +18729,7 @@
           </w:tcPr>
           <w:p>
             <w:pPr>
-              <w:pStyle w:val="Corpodetexto"/>
+              <w:pStyle w:val="BodyText"/>
               <w:keepNext/>
               <w:rPr>
                 <w:rFonts w:ascii="Trebuchet MS" w:hAnsi="Trebuchet MS"/>
@@ -18667,7 +18766,7 @@
           </w:tcPr>
           <w:p>
             <w:pPr>
-              <w:pStyle w:val="Corpodetexto"/>
+              <w:pStyle w:val="BodyText"/>
               <w:keepNext/>
               <w:rPr>
                 <w:rFonts w:ascii="Trebuchet MS" w:hAnsi="Trebuchet MS"/>
@@ -18706,7 +18805,7 @@
           </w:tcPr>
           <w:p>
             <w:pPr>
-              <w:pStyle w:val="Corpodetexto"/>
+              <w:pStyle w:val="BodyText"/>
               <w:keepNext/>
               <w:rPr>
                 <w:rFonts w:ascii="Trebuchet MS" w:hAnsi="Trebuchet MS"/>
@@ -18751,7 +18850,7 @@
           </w:tcPr>
           <w:p>
             <w:pPr>
-              <w:pStyle w:val="Corpodetexto"/>
+              <w:pStyle w:val="BodyText"/>
               <w:keepNext/>
               <w:rPr>
                 <w:rFonts w:ascii="Trebuchet MS" w:hAnsi="Trebuchet MS"/>
@@ -18780,7 +18879,7 @@
           </w:tcPr>
           <w:p>
             <w:pPr>
-              <w:pStyle w:val="Corpodetexto"/>
+              <w:pStyle w:val="BodyText"/>
               <w:keepNext/>
               <w:rPr>
                 <w:rFonts w:ascii="Trebuchet MS" w:hAnsi="Trebuchet MS"/>
@@ -18811,7 +18910,7 @@
           </w:tcPr>
           <w:p>
             <w:pPr>
-              <w:pStyle w:val="Corpodetexto"/>
+              <w:pStyle w:val="BodyText"/>
               <w:keepNext/>
               <w:rPr>
                 <w:rFonts w:ascii="Trebuchet MS" w:hAnsi="Trebuchet MS"/>
@@ -18840,7 +18939,7 @@
           </w:tcPr>
           <w:p>
             <w:pPr>
-              <w:pStyle w:val="Corpodetexto"/>
+              <w:pStyle w:val="BodyText"/>
               <w:keepNext/>
               <w:rPr>
                 <w:rFonts w:ascii="Trebuchet MS" w:hAnsi="Trebuchet MS"/>
@@ -18869,7 +18968,7 @@
           </w:tcPr>
           <w:p>
             <w:pPr>
-              <w:pStyle w:val="Corpodetexto"/>
+              <w:pStyle w:val="BodyText"/>
               <w:keepNext/>
               <w:rPr>
                 <w:rFonts w:ascii="Trebuchet MS" w:hAnsi="Trebuchet MS"/>
@@ -18900,7 +18999,7 @@
           </w:tcPr>
           <w:p>
             <w:pPr>
-              <w:pStyle w:val="Corpodetexto"/>
+              <w:pStyle w:val="BodyText"/>
               <w:keepNext/>
               <w:rPr>
                 <w:rFonts w:ascii="Trebuchet MS" w:hAnsi="Trebuchet MS"/>
@@ -18929,7 +19028,7 @@
           </w:tcPr>
           <w:p>
             <w:pPr>
-              <w:pStyle w:val="Corpodetexto"/>
+              <w:pStyle w:val="BodyText"/>
               <w:keepNext/>
               <w:rPr>
                 <w:rFonts w:ascii="Trebuchet MS" w:hAnsi="Trebuchet MS"/>
@@ -18958,7 +19057,7 @@
           </w:tcPr>
           <w:p>
             <w:pPr>
-              <w:pStyle w:val="Corpodetexto"/>
+              <w:pStyle w:val="BodyText"/>
               <w:keepNext/>
               <w:rPr>
                 <w:rFonts w:ascii="Trebuchet MS" w:hAnsi="Trebuchet MS"/>
@@ -18977,8 +19076,8 @@
           </w:p>
         </w:tc>
       </w:tr>
-      <w:bookmarkEnd w:id="45"/>
       <w:bookmarkEnd w:id="46"/>
+      <w:bookmarkEnd w:id="47"/>
     </w:tbl>
     <w:p>
       <w:pPr>
@@ -19045,13 +19144,13 @@
     </w:p>
     <w:p>
       <w:pPr>
-        <w:pStyle w:val="Ttulo1"/>
-      </w:pPr>
-      <w:bookmarkStart w:id="47" w:name="_Toc104994189"/>
+        <w:pStyle w:val="Heading1"/>
+      </w:pPr>
+      <w:bookmarkStart w:id="48" w:name="_Toc104994189"/>
       <w:r>
         <w:t>Process Flow Diagrams</w:t>
       </w:r>
-      <w:bookmarkEnd w:id="47"/>
+      <w:bookmarkEnd w:id="48"/>
     </w:p>
     <w:p>
       <w:pPr>
@@ -19101,7 +19200,7 @@
                     </pic:cNvPicPr>
                   </pic:nvPicPr>
                   <pic:blipFill>
-                    <a:blip r:embed="rId58">
+                    <a:blip r:embed="rId59">
                       <a:extLst>
                         <a:ext uri="{28A0092B-C50C-407E-A947-70E740481C1C}">
                           <a14:useLocalDpi xmlns:a14="http://schemas.microsoft.com/office/drawing/2010/main" val="0"/>
@@ -19173,7 +19272,7 @@
                     </pic:cNvPicPr>
                   </pic:nvPicPr>
                   <pic:blipFill>
-                    <a:blip r:embed="rId59">
+                    <a:blip r:embed="rId60">
                       <a:extLst>
                         <a:ext uri="{28A0092B-C50C-407E-A947-70E740481C1C}">
                           <a14:useLocalDpi xmlns:a14="http://schemas.microsoft.com/office/drawing/2010/main" val="0"/>
@@ -19215,11 +19314,11 @@
       </w:pPr>
     </w:p>
     <w:sectPr>
-      <w:headerReference w:type="even" r:id="rId60"/>
-      <w:headerReference w:type="default" r:id="rId61"/>
-      <w:footerReference w:type="default" r:id="rId62"/>
-      <w:headerReference w:type="first" r:id="rId63"/>
-      <w:footerReference w:type="first" r:id="rId64"/>
+      <w:headerReference w:type="even" r:id="rId61"/>
+      <w:headerReference w:type="default" r:id="rId62"/>
+      <w:footerReference w:type="default" r:id="rId63"/>
+      <w:headerReference w:type="first" r:id="rId64"/>
+      <w:footerReference w:type="first" r:id="rId65"/>
       <w:type w:val="continuous"/>
       <w:pgSz w:w="11906" w:h="16838" w:code="9"/>
       <w:pgMar w:top="1440" w:right="1080" w:bottom="1440" w:left="1080" w:header="720" w:footer="215" w:gutter="0"/>
@@ -19431,7 +19530,7 @@
   </w:tbl>
   <w:p>
     <w:pPr>
-      <w:pStyle w:val="Rodap"/>
+      <w:pStyle w:val="Footer"/>
     </w:pPr>
   </w:p>
 </w:ftr>
@@ -19441,32 +19540,32 @@
 <w:ftr xmlns:wpc="http://schemas.microsoft.com/office/word/2010/wordprocessingCanvas" xmlns:cx="http://schemas.microsoft.com/office/drawing/2014/chartex" xmlns:cx1="http://schemas.microsoft.com/office/drawing/2015/9/8/chartex" xmlns:cx2="http://schemas.microsoft.com/office/drawing/2015/10/21/chartex" xmlns:cx3="http://schemas.microsoft.com/office/drawing/2016/5/9/chartex" xmlns:cx4="http://schemas.microsoft.com/office/drawing/2016/5/10/chartex" xmlns:cx5="http://schemas.microsoft.com/office/drawing/2016/5/11/chartex" xmlns:cx6="http://schemas.microsoft.com/office/drawing/2016/5/12/chartex" xmlns:cx7="http://schemas.microsoft.com/office/drawing/2016/5/13/chartex" xmlns:cx8="http://schemas.microsoft.com/office/drawing/2016/5/14/chartex" xmlns:mc="http://schemas.openxmlformats.org/markup-compatibility/2006" xmlns:aink="http://schemas.microsoft.com/office/drawing/2016/ink" xmlns:am3d="http://schemas.microsoft.com/office/drawing/2017/model3d" xmlns:o="urn:schemas-microsoft-com:office:office" xmlns:oel="http://schemas.microsoft.com/office/2019/extlst" xmlns:r="http://schemas.openxmlformats.org/officeDocument/2006/relationships" xmlns:m="http://schemas.openxmlformats.org/officeDocument/2006/math" xmlns:v="urn:schemas-microsoft-com:vml" xmlns:wp14="http://schemas.microsoft.com/office/word/2010/wordprocessingDrawing" xmlns:wp="http://schemas.openxmlformats.org/drawingml/2006/wordprocessingDrawing" xmlns:w10="urn:schemas-microsoft-com:office:word" xmlns:w="http://schemas.openxmlformats.org/wordprocessingml/2006/main" xmlns:w14="http://schemas.microsoft.com/office/word/2010/wordml" xmlns:w15="http://schemas.microsoft.com/office/word/2012/wordml" xmlns:w16cex="http://schemas.microsoft.com/office/word/2018/wordml/cex" xmlns:w16cid="http://schemas.microsoft.com/office/word/2016/wordml/cid" xmlns:w16="http://schemas.microsoft.com/office/word/2018/wordml" xmlns:w16sdtdh="http://schemas.microsoft.com/office/word/2020/wordml/sdtdatahash" xmlns:w16se="http://schemas.microsoft.com/office/word/2015/wordml/symex" xmlns:wpg="http://schemas.microsoft.com/office/word/2010/wordprocessingGroup" xmlns:wpi="http://schemas.microsoft.com/office/word/2010/wordprocessingInk" xmlns:wne="http://schemas.microsoft.com/office/word/2006/wordml" xmlns:wps="http://schemas.microsoft.com/office/word/2010/wordprocessingShape" mc:Ignorable="w14 w15 w16se w16cid w16 w16cex w16sdtdh wp14">
   <w:p>
     <w:pPr>
-      <w:pStyle w:val="Rodap"/>
+      <w:pStyle w:val="Footer"/>
     </w:pPr>
   </w:p>
   <w:p>
     <w:pPr>
-      <w:pStyle w:val="Rodap"/>
+      <w:pStyle w:val="Footer"/>
     </w:pPr>
   </w:p>
   <w:p>
     <w:pPr>
-      <w:pStyle w:val="Rodap"/>
+      <w:pStyle w:val="Footer"/>
     </w:pPr>
   </w:p>
   <w:p>
     <w:pPr>
-      <w:pStyle w:val="Rodap"/>
+      <w:pStyle w:val="Footer"/>
     </w:pPr>
   </w:p>
   <w:p>
     <w:pPr>
-      <w:pStyle w:val="Rodap"/>
+      <w:pStyle w:val="Footer"/>
     </w:pPr>
   </w:p>
   <w:p>
     <w:pPr>
-      <w:pStyle w:val="Rodap"/>
+      <w:pStyle w:val="Footer"/>
     </w:pPr>
   </w:p>
 </w:ftr>
@@ -19501,47 +19600,47 @@
 <w:hdr xmlns:wpc="http://schemas.microsoft.com/office/word/2010/wordprocessingCanvas" xmlns:cx="http://schemas.microsoft.com/office/drawing/2014/chartex" xmlns:cx1="http://schemas.microsoft.com/office/drawing/2015/9/8/chartex" xmlns:cx2="http://schemas.microsoft.com/office/drawing/2015/10/21/chartex" xmlns:cx3="http://schemas.microsoft.com/office/drawing/2016/5/9/chartex" xmlns:cx4="http://schemas.microsoft.com/office/drawing/2016/5/10/chartex" xmlns:cx5="http://schemas.microsoft.com/office/drawing/2016/5/11/chartex" xmlns:cx6="http://schemas.microsoft.com/office/drawing/2016/5/12/chartex" xmlns:cx7="http://schemas.microsoft.com/office/drawing/2016/5/13/chartex" xmlns:cx8="http://schemas.microsoft.com/office/drawing/2016/5/14/chartex" xmlns:mc="http://schemas.openxmlformats.org/markup-compatibility/2006" xmlns:aink="http://schemas.microsoft.com/office/drawing/2016/ink" xmlns:am3d="http://schemas.microsoft.com/office/drawing/2017/model3d" xmlns:o="urn:schemas-microsoft-com:office:office" xmlns:oel="http://schemas.microsoft.com/office/2019/extlst" xmlns:r="http://schemas.openxmlformats.org/officeDocument/2006/relationships" xmlns:m="http://schemas.openxmlformats.org/officeDocument/2006/math" xmlns:v="urn:schemas-microsoft-com:vml" xmlns:wp14="http://schemas.microsoft.com/office/word/2010/wordprocessingDrawing" xmlns:wp="http://schemas.openxmlformats.org/drawingml/2006/wordprocessingDrawing" xmlns:w10="urn:schemas-microsoft-com:office:word" xmlns:w="http://schemas.openxmlformats.org/wordprocessingml/2006/main" xmlns:w14="http://schemas.microsoft.com/office/word/2010/wordml" xmlns:w15="http://schemas.microsoft.com/office/word/2012/wordml" xmlns:w16cex="http://schemas.microsoft.com/office/word/2018/wordml/cex" xmlns:w16cid="http://schemas.microsoft.com/office/word/2016/wordml/cid" xmlns:w16="http://schemas.microsoft.com/office/word/2018/wordml" xmlns:w16sdtdh="http://schemas.microsoft.com/office/word/2020/wordml/sdtdatahash" xmlns:w16se="http://schemas.microsoft.com/office/word/2015/wordml/symex" xmlns:wpg="http://schemas.microsoft.com/office/word/2010/wordprocessingGroup" xmlns:wpi="http://schemas.microsoft.com/office/word/2010/wordprocessingInk" xmlns:wne="http://schemas.microsoft.com/office/word/2006/wordml" xmlns:wps="http://schemas.microsoft.com/office/word/2010/wordprocessingShape" mc:Ignorable="w14 w15 w16se w16cid w16 w16cex w16sdtdh wp14">
   <w:p>
     <w:pPr>
-      <w:pStyle w:val="Cabealho"/>
+      <w:pStyle w:val="Header"/>
       <w:framePr w:wrap="around" w:vAnchor="text" w:hAnchor="margin" w:xAlign="right" w:y="1"/>
       <w:rPr>
-        <w:rStyle w:val="Nmerodepgina"/>
+        <w:rStyle w:val="PageNumber"/>
       </w:rPr>
     </w:pPr>
     <w:r>
       <w:rPr>
-        <w:rStyle w:val="Nmerodepgina"/>
+        <w:rStyle w:val="PageNumber"/>
       </w:rPr>
       <w:fldChar w:fldCharType="begin"/>
     </w:r>
     <w:r>
       <w:rPr>
-        <w:rStyle w:val="Nmerodepgina"/>
+        <w:rStyle w:val="PageNumber"/>
       </w:rPr>
       <w:instrText xml:space="preserve">PAGE  </w:instrText>
     </w:r>
     <w:r>
       <w:rPr>
-        <w:rStyle w:val="Nmerodepgina"/>
+        <w:rStyle w:val="PageNumber"/>
       </w:rPr>
       <w:fldChar w:fldCharType="separate"/>
     </w:r>
     <w:r>
       <w:rPr>
-        <w:rStyle w:val="Nmerodepgina"/>
+        <w:rStyle w:val="PageNumber"/>
         <w:noProof/>
       </w:rPr>
       <w:t>15</w:t>
     </w:r>
     <w:r>
       <w:rPr>
-        <w:rStyle w:val="Nmerodepgina"/>
+        <w:rStyle w:val="PageNumber"/>
       </w:rPr>
       <w:fldChar w:fldCharType="end"/>
     </w:r>
   </w:p>
   <w:p>
     <w:pPr>
-      <w:pStyle w:val="Cabealho"/>
+      <w:pStyle w:val="Header"/>
       <w:ind w:right="360"/>
     </w:pPr>
   </w:p>
@@ -19553,7 +19652,7 @@
 <w:hdr xmlns:wpc="http://schemas.microsoft.com/office/word/2010/wordprocessingCanvas" xmlns:cx="http://schemas.microsoft.com/office/drawing/2014/chartex" xmlns:cx1="http://schemas.microsoft.com/office/drawing/2015/9/8/chartex" xmlns:cx2="http://schemas.microsoft.com/office/drawing/2015/10/21/chartex" xmlns:cx3="http://schemas.microsoft.com/office/drawing/2016/5/9/chartex" xmlns:cx4="http://schemas.microsoft.com/office/drawing/2016/5/10/chartex" xmlns:cx5="http://schemas.microsoft.com/office/drawing/2016/5/11/chartex" xmlns:cx6="http://schemas.microsoft.com/office/drawing/2016/5/12/chartex" xmlns:cx7="http://schemas.microsoft.com/office/drawing/2016/5/13/chartex" xmlns:cx8="http://schemas.microsoft.com/office/drawing/2016/5/14/chartex" xmlns:mc="http://schemas.openxmlformats.org/markup-compatibility/2006" xmlns:aink="http://schemas.microsoft.com/office/drawing/2016/ink" xmlns:am3d="http://schemas.microsoft.com/office/drawing/2017/model3d" xmlns:o="urn:schemas-microsoft-com:office:office" xmlns:oel="http://schemas.microsoft.com/office/2019/extlst" xmlns:r="http://schemas.openxmlformats.org/officeDocument/2006/relationships" xmlns:m="http://schemas.openxmlformats.org/officeDocument/2006/math" xmlns:v="urn:schemas-microsoft-com:vml" xmlns:wp14="http://schemas.microsoft.com/office/word/2010/wordprocessingDrawing" xmlns:wp="http://schemas.openxmlformats.org/drawingml/2006/wordprocessingDrawing" xmlns:w10="urn:schemas-microsoft-com:office:word" xmlns:w="http://schemas.openxmlformats.org/wordprocessingml/2006/main" xmlns:w14="http://schemas.microsoft.com/office/word/2010/wordml" xmlns:w15="http://schemas.microsoft.com/office/word/2012/wordml" xmlns:w16cex="http://schemas.microsoft.com/office/word/2018/wordml/cex" xmlns:w16cid="http://schemas.microsoft.com/office/word/2016/wordml/cid" xmlns:w16="http://schemas.microsoft.com/office/word/2018/wordml" xmlns:w16sdtdh="http://schemas.microsoft.com/office/word/2020/wordml/sdtdatahash" xmlns:w16se="http://schemas.microsoft.com/office/word/2015/wordml/symex" xmlns:wpg="http://schemas.microsoft.com/office/word/2010/wordprocessingGroup" xmlns:wpi="http://schemas.microsoft.com/office/word/2010/wordprocessingInk" xmlns:wne="http://schemas.microsoft.com/office/word/2006/wordml" xmlns:wps="http://schemas.microsoft.com/office/word/2010/wordprocessingShape" mc:Ignorable="w14 w15 w16se w16cid w16 w16cex w16sdtdh wp14">
   <w:p>
     <w:pPr>
-      <w:pStyle w:val="Cabealho"/>
+      <w:pStyle w:val="Header"/>
       <w:ind w:right="360"/>
     </w:pPr>
   </w:p>
@@ -19584,7 +19683,7 @@
     <w:lvl w:ilvl="0">
       <w:start w:val="1"/>
       <w:numFmt w:val="bullet"/>
-      <w:pStyle w:val="Commarcadores4"/>
+      <w:pStyle w:val="ListBullet4"/>
       <w:lvlText w:val=""/>
       <w:lvlJc w:val="left"/>
       <w:pPr>
@@ -20455,7 +20554,7 @@
     <w:lvl w:ilvl="0">
       <w:start w:val="1"/>
       <w:numFmt w:val="decimal"/>
-      <w:pStyle w:val="Ttulo1"/>
+      <w:pStyle w:val="Heading1"/>
       <w:lvlText w:val="%1."/>
       <w:lvlJc w:val="left"/>
       <w:pPr>
@@ -20468,7 +20567,7 @@
     <w:lvl w:ilvl="1">
       <w:start w:val="1"/>
       <w:numFmt w:val="decimal"/>
-      <w:pStyle w:val="Ttulo2"/>
+      <w:pStyle w:val="Heading2"/>
       <w:isLgl/>
       <w:lvlText w:val="%1.%2"/>
       <w:lvlJc w:val="left"/>
@@ -20482,7 +20581,7 @@
     <w:lvl w:ilvl="2">
       <w:start w:val="1"/>
       <w:numFmt w:val="decimal"/>
-      <w:pStyle w:val="Ttulo3"/>
+      <w:pStyle w:val="Heading3"/>
       <w:isLgl/>
       <w:lvlText w:val="%1.%2.%3"/>
       <w:lvlJc w:val="left"/>
@@ -22179,11 +22278,11 @@
     <w:name w:val="Normal"/>
     <w:qFormat/>
   </w:style>
-  <w:style w:type="paragraph" w:styleId="Ttulo1">
+  <w:style w:type="paragraph" w:styleId="Heading1">
     <w:name w:val="heading 1"/>
     <w:basedOn w:val="Normal"/>
     <w:next w:val="Normal"/>
-    <w:link w:val="Ttulo1Char"/>
+    <w:link w:val="Heading1Char"/>
     <w:uiPriority w:val="9"/>
     <w:qFormat/>
     <w:rsid w:val="0093572D"/>
@@ -22211,11 +22310,11 @@
       <w:szCs w:val="24"/>
     </w:rPr>
   </w:style>
-  <w:style w:type="paragraph" w:styleId="Ttulo2">
+  <w:style w:type="paragraph" w:styleId="Heading2">
     <w:name w:val="heading 2"/>
     <w:basedOn w:val="Normal"/>
     <w:next w:val="Normal"/>
-    <w:link w:val="Ttulo2Char"/>
+    <w:link w:val="Heading2Char"/>
     <w:uiPriority w:val="9"/>
     <w:unhideWhenUsed/>
     <w:qFormat/>
@@ -22240,11 +22339,11 @@
       <w:szCs w:val="28"/>
     </w:rPr>
   </w:style>
-  <w:style w:type="paragraph" w:styleId="Ttulo3">
+  <w:style w:type="paragraph" w:styleId="Heading3">
     <w:name w:val="heading 3"/>
     <w:basedOn w:val="Normal"/>
     <w:next w:val="Normal"/>
-    <w:link w:val="Ttulo3Char"/>
+    <w:link w:val="Heading3Char"/>
     <w:uiPriority w:val="9"/>
     <w:unhideWhenUsed/>
     <w:qFormat/>
@@ -22270,11 +22369,11 @@
       <w:szCs w:val="20"/>
     </w:rPr>
   </w:style>
-  <w:style w:type="paragraph" w:styleId="Ttulo4">
+  <w:style w:type="paragraph" w:styleId="Heading4">
     <w:name w:val="heading 4"/>
     <w:basedOn w:val="Normal"/>
     <w:next w:val="Normal"/>
-    <w:link w:val="Ttulo4Char"/>
+    <w:link w:val="Heading4Char"/>
     <w:uiPriority w:val="9"/>
     <w:unhideWhenUsed/>
     <w:qFormat/>
@@ -22291,11 +22390,11 @@
       <w:iCs/>
     </w:rPr>
   </w:style>
-  <w:style w:type="paragraph" w:styleId="Ttulo5">
+  <w:style w:type="paragraph" w:styleId="Heading5">
     <w:name w:val="heading 5"/>
     <w:basedOn w:val="Normal"/>
     <w:next w:val="Normal"/>
-    <w:link w:val="Ttulo5Char"/>
+    <w:link w:val="Heading5Char"/>
     <w:uiPriority w:val="9"/>
     <w:unhideWhenUsed/>
     <w:qFormat/>
@@ -22313,11 +22412,11 @@
       <w:szCs w:val="28"/>
     </w:rPr>
   </w:style>
-  <w:style w:type="paragraph" w:styleId="Ttulo6">
+  <w:style w:type="paragraph" w:styleId="Heading6">
     <w:name w:val="heading 6"/>
     <w:basedOn w:val="Normal"/>
     <w:next w:val="Normal"/>
-    <w:link w:val="Ttulo6Char"/>
+    <w:link w:val="Heading6Char"/>
     <w:uiPriority w:val="9"/>
     <w:semiHidden/>
     <w:unhideWhenUsed/>
@@ -22336,11 +22435,11 @@
       <w:color w:val="7F7F7F" w:themeColor="text1" w:themeTint="80"/>
     </w:rPr>
   </w:style>
-  <w:style w:type="paragraph" w:styleId="Ttulo7">
+  <w:style w:type="paragraph" w:styleId="Heading7">
     <w:name w:val="heading 7"/>
     <w:basedOn w:val="Normal"/>
     <w:next w:val="Normal"/>
-    <w:link w:val="Ttulo7Char"/>
+    <w:link w:val="Heading7Char"/>
     <w:uiPriority w:val="9"/>
     <w:semiHidden/>
     <w:unhideWhenUsed/>
@@ -22356,11 +22455,11 @@
       <w:iCs/>
     </w:rPr>
   </w:style>
-  <w:style w:type="paragraph" w:styleId="Ttulo8">
+  <w:style w:type="paragraph" w:styleId="Heading8">
     <w:name w:val="heading 8"/>
     <w:basedOn w:val="Normal"/>
     <w:next w:val="Normal"/>
-    <w:link w:val="Ttulo8Char"/>
+    <w:link w:val="Heading8Char"/>
     <w:uiPriority w:val="9"/>
     <w:unhideWhenUsed/>
     <w:qFormat/>
@@ -22375,11 +22474,11 @@
       <w:szCs w:val="20"/>
     </w:rPr>
   </w:style>
-  <w:style w:type="paragraph" w:styleId="Ttulo9">
+  <w:style w:type="paragraph" w:styleId="Heading9">
     <w:name w:val="heading 9"/>
     <w:basedOn w:val="Normal"/>
     <w:next w:val="Normal"/>
-    <w:link w:val="Ttulo9Char"/>
+    <w:link w:val="Heading9Char"/>
     <w:uiPriority w:val="9"/>
     <w:unhideWhenUsed/>
     <w:qFormat/>
@@ -22397,13 +22496,13 @@
       <w:szCs w:val="20"/>
     </w:rPr>
   </w:style>
-  <w:style w:type="character" w:default="1" w:styleId="Fontepargpadro">
+  <w:style w:type="character" w:default="1" w:styleId="DefaultParagraphFont">
     <w:name w:val="Default Paragraph Font"/>
     <w:uiPriority w:val="1"/>
     <w:semiHidden/>
     <w:unhideWhenUsed/>
   </w:style>
-  <w:style w:type="table" w:default="1" w:styleId="Tabelanormal">
+  <w:style w:type="table" w:default="1" w:styleId="TableNormal">
     <w:name w:val="Normal Table"/>
     <w:uiPriority w:val="99"/>
     <w:semiHidden/>
@@ -22418,16 +22517,16 @@
       </w:tblCellMar>
     </w:tblPr>
   </w:style>
-  <w:style w:type="numbering" w:default="1" w:styleId="Semlista">
+  <w:style w:type="numbering" w:default="1" w:styleId="NoList">
     <w:name w:val="No List"/>
     <w:uiPriority w:val="99"/>
     <w:semiHidden/>
     <w:unhideWhenUsed/>
   </w:style>
-  <w:style w:type="paragraph" w:styleId="Cabealho">
+  <w:style w:type="paragraph" w:styleId="Header">
     <w:name w:val="header"/>
     <w:basedOn w:val="Normal"/>
-    <w:link w:val="CabealhoChar"/>
+    <w:link w:val="HeaderChar"/>
     <w:uiPriority w:val="99"/>
     <w:semiHidden/>
     <w:rsid w:val="000E372F"/>
@@ -22500,10 +22599,10 @@
       <w:szCs w:val="22"/>
     </w:rPr>
   </w:style>
-  <w:style w:type="paragraph" w:styleId="Rodap">
+  <w:style w:type="paragraph" w:styleId="Footer">
     <w:name w:val="footer"/>
     <w:basedOn w:val="Normal"/>
-    <w:link w:val="RodapChar"/>
+    <w:link w:val="FooterChar"/>
     <w:uiPriority w:val="99"/>
     <w:semiHidden/>
     <w:rsid w:val="000E372F"/>
@@ -22597,7 +22696,7 @@
   </w:style>
   <w:style w:type="paragraph" w:customStyle="1" w:styleId="dmcSeitenzahl">
     <w:name w:val="dmc Seitenzahl"/>
-    <w:basedOn w:val="Cabealho"/>
+    <w:basedOn w:val="Header"/>
     <w:next w:val="dmcFlietextohneEinzug"/>
     <w:rsid w:val="000E372F"/>
     <w:pPr>
@@ -22624,7 +22723,7 @@
   </w:style>
   <w:style w:type="paragraph" w:customStyle="1" w:styleId="dmcCopyright">
     <w:name w:val="dmc Copyright"/>
-    <w:basedOn w:val="Rodap"/>
+    <w:basedOn w:val="Footer"/>
     <w:rsid w:val="000E372F"/>
   </w:style>
   <w:style w:type="paragraph" w:customStyle="1" w:styleId="dmcMarginalie">
@@ -22699,7 +22798,7 @@
       <w:ind w:left="0"/>
     </w:pPr>
   </w:style>
-  <w:style w:type="paragraph" w:styleId="Legenda">
+  <w:style w:type="paragraph" w:styleId="Caption">
     <w:name w:val="caption"/>
     <w:basedOn w:val="Normal"/>
     <w:next w:val="Normal"/>
@@ -22728,7 +22827,7 @@
       <w:sz w:val="14"/>
     </w:rPr>
   </w:style>
-  <w:style w:type="paragraph" w:styleId="ndicedeilustraes">
+  <w:style w:type="paragraph" w:styleId="TableofFigures">
     <w:name w:val="table of figures"/>
     <w:basedOn w:val="Normal"/>
     <w:next w:val="Normal"/>
@@ -22779,7 +22878,7 @@
       <w:rFonts w:ascii="Frutiger 55 Roman" w:hAnsi="Frutiger 55 Roman"/>
     </w:rPr>
   </w:style>
-  <w:style w:type="paragraph" w:styleId="Sumrio1">
+  <w:style w:type="paragraph" w:styleId="TOC1">
     <w:name w:val="toc 1"/>
     <w:basedOn w:val="dmcFlietext"/>
     <w:next w:val="Normal"/>
@@ -22798,7 +22897,7 @@
       <w:noProof/>
     </w:rPr>
   </w:style>
-  <w:style w:type="paragraph" w:styleId="Remissivo1">
+  <w:style w:type="paragraph" w:styleId="Index1">
     <w:name w:val="index 1"/>
     <w:basedOn w:val="Normal"/>
     <w:next w:val="Normal"/>
@@ -22809,7 +22908,7 @@
       <w:ind w:left="190" w:hanging="190"/>
     </w:pPr>
   </w:style>
-  <w:style w:type="paragraph" w:styleId="Remissivo2">
+  <w:style w:type="paragraph" w:styleId="Index2">
     <w:name w:val="index 2"/>
     <w:basedOn w:val="Normal"/>
     <w:next w:val="Normal"/>
@@ -22820,7 +22919,7 @@
       <w:ind w:left="380" w:hanging="190"/>
     </w:pPr>
   </w:style>
-  <w:style w:type="paragraph" w:styleId="Remissivo3">
+  <w:style w:type="paragraph" w:styleId="Index3">
     <w:name w:val="index 3"/>
     <w:basedOn w:val="Normal"/>
     <w:next w:val="Normal"/>
@@ -22831,7 +22930,7 @@
       <w:ind w:left="570" w:hanging="190"/>
     </w:pPr>
   </w:style>
-  <w:style w:type="paragraph" w:styleId="Remissivo4">
+  <w:style w:type="paragraph" w:styleId="Index4">
     <w:name w:val="index 4"/>
     <w:basedOn w:val="Normal"/>
     <w:next w:val="Normal"/>
@@ -22842,7 +22941,7 @@
       <w:ind w:left="760" w:hanging="190"/>
     </w:pPr>
   </w:style>
-  <w:style w:type="paragraph" w:styleId="Remissivo5">
+  <w:style w:type="paragraph" w:styleId="Index5">
     <w:name w:val="index 5"/>
     <w:basedOn w:val="Normal"/>
     <w:next w:val="Normal"/>
@@ -22853,7 +22952,7 @@
       <w:ind w:left="950" w:hanging="190"/>
     </w:pPr>
   </w:style>
-  <w:style w:type="paragraph" w:styleId="Remissivo6">
+  <w:style w:type="paragraph" w:styleId="Index6">
     <w:name w:val="index 6"/>
     <w:basedOn w:val="Normal"/>
     <w:next w:val="Normal"/>
@@ -22864,7 +22963,7 @@
       <w:ind w:left="1140" w:hanging="190"/>
     </w:pPr>
   </w:style>
-  <w:style w:type="paragraph" w:styleId="Remissivo7">
+  <w:style w:type="paragraph" w:styleId="Index7">
     <w:name w:val="index 7"/>
     <w:basedOn w:val="Normal"/>
     <w:next w:val="Normal"/>
@@ -22875,7 +22974,7 @@
       <w:ind w:left="1330" w:hanging="190"/>
     </w:pPr>
   </w:style>
-  <w:style w:type="paragraph" w:styleId="Remissivo8">
+  <w:style w:type="paragraph" w:styleId="Index8">
     <w:name w:val="index 8"/>
     <w:basedOn w:val="Normal"/>
     <w:next w:val="Normal"/>
@@ -22886,7 +22985,7 @@
       <w:ind w:left="1520" w:hanging="190"/>
     </w:pPr>
   </w:style>
-  <w:style w:type="paragraph" w:styleId="Remissivo9">
+  <w:style w:type="paragraph" w:styleId="Index9">
     <w:name w:val="index 9"/>
     <w:basedOn w:val="Normal"/>
     <w:next w:val="Normal"/>
@@ -22897,10 +22996,10 @@
       <w:ind w:left="1710" w:hanging="190"/>
     </w:pPr>
   </w:style>
-  <w:style w:type="paragraph" w:styleId="Ttulodendiceremissivo">
+  <w:style w:type="paragraph" w:styleId="IndexHeading">
     <w:name w:val="index heading"/>
     <w:basedOn w:val="Normal"/>
-    <w:next w:val="Remissivo1"/>
+    <w:next w:val="Index1"/>
     <w:semiHidden/>
     <w:rsid w:val="000E372F"/>
     <w:pPr>
@@ -22913,9 +23012,9 @@
       <w:b/>
     </w:rPr>
   </w:style>
-  <w:style w:type="character" w:styleId="HiperlinkVisitado">
+  <w:style w:type="character" w:styleId="FollowedHyperlink">
     <w:name w:val="FollowedHyperlink"/>
-    <w:basedOn w:val="Fontepargpadro"/>
+    <w:basedOn w:val="DefaultParagraphFont"/>
     <w:semiHidden/>
     <w:rsid w:val="000E372F"/>
     <w:rPr>
@@ -23013,7 +23112,7 @@
   </w:style>
   <w:style w:type="character" w:styleId="Hyperlink">
     <w:name w:val="Hyperlink"/>
-    <w:basedOn w:val="Fontepargpadro"/>
+    <w:basedOn w:val="DefaultParagraphFont"/>
     <w:uiPriority w:val="99"/>
     <w:rsid w:val="000E372F"/>
     <w:rPr>
@@ -23021,10 +23120,10 @@
       <w:u w:val="single"/>
     </w:rPr>
   </w:style>
-  <w:style w:type="paragraph" w:styleId="Corpodetexto">
+  <w:style w:type="paragraph" w:styleId="BodyText">
     <w:name w:val="Body Text"/>
     <w:basedOn w:val="Normal"/>
-    <w:link w:val="CorpodetextoChar"/>
+    <w:link w:val="BodyTextChar"/>
     <w:semiHidden/>
     <w:rsid w:val="000E372F"/>
     <w:pPr>
@@ -23142,10 +23241,10 @@
       <w:sz w:val="20"/>
     </w:rPr>
   </w:style>
-  <w:style w:type="paragraph" w:styleId="Textodenotaderodap">
+  <w:style w:type="paragraph" w:styleId="FootnoteText">
     <w:name w:val="footnote text"/>
     <w:basedOn w:val="dmcFunote"/>
-    <w:link w:val="TextodenotaderodapChar"/>
+    <w:link w:val="FootnoteTextChar"/>
     <w:uiPriority w:val="99"/>
     <w:semiHidden/>
     <w:rsid w:val="000E372F"/>
@@ -23153,9 +23252,9 @@
       <w:framePr w:wrap="around"/>
     </w:pPr>
   </w:style>
-  <w:style w:type="character" w:styleId="Refdenotaderodap">
+  <w:style w:type="character" w:styleId="FootnoteReference">
     <w:name w:val="footnote reference"/>
-    <w:basedOn w:val="Fontepargpadro"/>
+    <w:basedOn w:val="DefaultParagraphFont"/>
     <w:uiPriority w:val="99"/>
     <w:semiHidden/>
     <w:rsid w:val="000E372F"/>
@@ -23413,7 +23512,7 @@
       </w:numPr>
     </w:pPr>
   </w:style>
-  <w:style w:type="paragraph" w:styleId="Sumrio6">
+  <w:style w:type="paragraph" w:styleId="TOC6">
     <w:name w:val="toc 6"/>
     <w:basedOn w:val="Normal"/>
     <w:next w:val="Normal"/>
@@ -23424,9 +23523,9 @@
       <w:ind w:left="1000"/>
     </w:pPr>
   </w:style>
-  <w:style w:type="paragraph" w:styleId="Sumrio2">
+  <w:style w:type="paragraph" w:styleId="TOC2">
     <w:name w:val="toc 2"/>
-    <w:basedOn w:val="Sumrio1"/>
+    <w:basedOn w:val="TOC1"/>
     <w:next w:val="Normal"/>
     <w:uiPriority w:val="39"/>
     <w:rsid w:val="000E372F"/>
@@ -23434,9 +23533,9 @@
       <w:spacing w:before="0"/>
     </w:pPr>
   </w:style>
-  <w:style w:type="paragraph" w:styleId="Sumrio3">
+  <w:style w:type="paragraph" w:styleId="TOC3">
     <w:name w:val="toc 3"/>
-    <w:basedOn w:val="Sumrio2"/>
+    <w:basedOn w:val="TOC2"/>
     <w:next w:val="Normal"/>
     <w:uiPriority w:val="39"/>
     <w:rsid w:val="000E372F"/>
@@ -23446,7 +23545,7 @@
       </w:tabs>
     </w:pPr>
   </w:style>
-  <w:style w:type="paragraph" w:styleId="Sumrio4">
+  <w:style w:type="paragraph" w:styleId="TOC4">
     <w:name w:val="toc 4"/>
     <w:basedOn w:val="Normal"/>
     <w:next w:val="Normal"/>
@@ -23464,14 +23563,14 @@
       <w:noProof/>
     </w:rPr>
   </w:style>
-  <w:style w:type="paragraph" w:styleId="Sumrio5">
+  <w:style w:type="paragraph" w:styleId="TOC5">
     <w:name w:val="toc 5"/>
-    <w:basedOn w:val="Sumrio4"/>
+    <w:basedOn w:val="TOC4"/>
     <w:next w:val="Normal"/>
     <w:uiPriority w:val="39"/>
     <w:rsid w:val="000E372F"/>
   </w:style>
-  <w:style w:type="paragraph" w:styleId="Sumrio7">
+  <w:style w:type="paragraph" w:styleId="TOC7">
     <w:name w:val="toc 7"/>
     <w:basedOn w:val="Normal"/>
     <w:next w:val="Normal"/>
@@ -23482,7 +23581,7 @@
       <w:ind w:left="1200"/>
     </w:pPr>
   </w:style>
-  <w:style w:type="paragraph" w:styleId="Sumrio8">
+  <w:style w:type="paragraph" w:styleId="TOC8">
     <w:name w:val="toc 8"/>
     <w:basedOn w:val="Normal"/>
     <w:next w:val="Normal"/>
@@ -23493,7 +23592,7 @@
       <w:ind w:left="1400"/>
     </w:pPr>
   </w:style>
-  <w:style w:type="paragraph" w:styleId="Sumrio9">
+  <w:style w:type="paragraph" w:styleId="TOC9">
     <w:name w:val="toc 9"/>
     <w:basedOn w:val="Normal"/>
     <w:next w:val="Normal"/>
@@ -23630,9 +23729,9 @@
       <w:lang w:val="de-DE" w:eastAsia="de-DE"/>
     </w:rPr>
   </w:style>
-  <w:style w:type="character" w:styleId="Nmerodepgina">
+  <w:style w:type="character" w:styleId="PageNumber">
     <w:name w:val="page number"/>
-    <w:basedOn w:val="Fontepargpadro"/>
+    <w:basedOn w:val="DefaultParagraphFont"/>
     <w:semiHidden/>
     <w:rsid w:val="000E372F"/>
   </w:style>
@@ -23852,7 +23951,7 @@
   </w:style>
   <w:style w:type="paragraph" w:customStyle="1" w:styleId="Auto2">
     <w:name w:val="Auto2"/>
-    <w:basedOn w:val="Ttulo2"/>
+    <w:basedOn w:val="Heading2"/>
     <w:rsid w:val="000E372F"/>
     <w:pPr>
       <w:tabs>
@@ -23887,7 +23986,7 @@
   </w:style>
   <w:style w:type="paragraph" w:customStyle="1" w:styleId="Auto3">
     <w:name w:val="Auto3"/>
-    <w:basedOn w:val="Ttulo3"/>
+    <w:basedOn w:val="Heading3"/>
     <w:rsid w:val="000E372F"/>
     <w:pPr>
       <w:tabs>
@@ -23901,25 +24000,25 @@
       <w:rFonts w:ascii="Times New Roman" w:hAnsi="Times New Roman"/>
     </w:rPr>
   </w:style>
-  <w:style w:type="character" w:styleId="Refdecomentrio">
+  <w:style w:type="character" w:styleId="CommentReference">
     <w:name w:val="annotation reference"/>
-    <w:basedOn w:val="Fontepargpadro"/>
+    <w:basedOn w:val="DefaultParagraphFont"/>
     <w:semiHidden/>
     <w:rsid w:val="000E372F"/>
     <w:rPr>
       <w:sz w:val="16"/>
     </w:rPr>
   </w:style>
-  <w:style w:type="paragraph" w:styleId="Textodecomentrio">
+  <w:style w:type="paragraph" w:styleId="CommentText">
     <w:name w:val="annotation text"/>
     <w:basedOn w:val="Normal"/>
-    <w:link w:val="TextodecomentrioChar"/>
+    <w:link w:val="CommentTextChar"/>
     <w:semiHidden/>
     <w:rsid w:val="000E372F"/>
   </w:style>
   <w:style w:type="paragraph" w:customStyle="1" w:styleId="Auto1">
     <w:name w:val="Auto1"/>
-    <w:basedOn w:val="Ttulo1"/>
+    <w:basedOn w:val="Heading1"/>
     <w:next w:val="Auto2"/>
     <w:autoRedefine/>
     <w:rsid w:val="000E372F"/>
@@ -23946,7 +24045,7 @@
       </w:numPr>
     </w:pPr>
   </w:style>
-  <w:style w:type="paragraph" w:styleId="Recuodecorpodetexto2">
+  <w:style w:type="paragraph" w:styleId="BodyTextIndent2">
     <w:name w:val="Body Text Indent 2"/>
     <w:basedOn w:val="Normal"/>
     <w:semiHidden/>
@@ -23962,10 +24061,10 @@
       <w:rFonts w:ascii="Courier New" w:hAnsi="Courier New" w:cs="Courier New"/>
     </w:rPr>
   </w:style>
-  <w:style w:type="paragraph" w:styleId="Recuodecorpodetexto">
+  <w:style w:type="paragraph" w:styleId="BodyTextIndent">
     <w:name w:val="Body Text Indent"/>
     <w:basedOn w:val="Normal"/>
-    <w:link w:val="RecuodecorpodetextoChar"/>
+    <w:link w:val="BodyTextIndentChar"/>
     <w:semiHidden/>
     <w:rsid w:val="000E372F"/>
     <w:pPr>
@@ -23975,10 +24074,10 @@
       <w:rFonts w:ascii="Courier New" w:hAnsi="Courier New"/>
     </w:rPr>
   </w:style>
-  <w:style w:type="paragraph" w:styleId="Pr-formataoHTML">
+  <w:style w:type="paragraph" w:styleId="HTMLPreformatted">
     <w:name w:val="HTML Preformatted"/>
     <w:basedOn w:val="Normal"/>
-    <w:link w:val="Pr-formataoHTMLChar"/>
+    <w:link w:val="HTMLPreformattedChar"/>
     <w:uiPriority w:val="99"/>
     <w:semiHidden/>
     <w:rsid w:val="000E372F"/>
@@ -24009,7 +24108,7 @@
       <w:szCs w:val="18"/>
     </w:rPr>
   </w:style>
-  <w:style w:type="character" w:styleId="Forte">
+  <w:style w:type="character" w:styleId="Strong">
     <w:name w:val="Strong"/>
     <w:uiPriority w:val="22"/>
     <w:qFormat/>
@@ -24019,7 +24118,7 @@
       <w:bCs/>
     </w:rPr>
   </w:style>
-  <w:style w:type="paragraph" w:styleId="MapadoDocumento">
+  <w:style w:type="paragraph" w:styleId="DocumentMap">
     <w:name w:val="Document Map"/>
     <w:basedOn w:val="Normal"/>
     <w:semiHidden/>
@@ -24033,7 +24132,7 @@
   </w:style>
   <w:style w:type="character" w:customStyle="1" w:styleId="footercopy">
     <w:name w:val="footercopy"/>
-    <w:basedOn w:val="Fontepargpadro"/>
+    <w:basedOn w:val="DefaultParagraphFont"/>
     <w:rsid w:val="000E372F"/>
     <w:rPr>
       <w:rFonts w:ascii="Arial" w:hAnsi="Arial" w:cs="Arial" w:hint="default"/>
@@ -24072,7 +24171,7 @@
       <w:sz w:val="24"/>
     </w:rPr>
   </w:style>
-  <w:style w:type="paragraph" w:styleId="Reviso">
+  <w:style w:type="paragraph" w:styleId="Revision">
     <w:name w:val="Revision"/>
     <w:hidden/>
     <w:uiPriority w:val="99"/>
@@ -24084,10 +24183,10 @@
       <w:lang w:val="de-DE" w:eastAsia="de-DE"/>
     </w:rPr>
   </w:style>
-  <w:style w:type="paragraph" w:styleId="Textodebalo">
+  <w:style w:type="paragraph" w:styleId="BalloonText">
     <w:name w:val="Balloon Text"/>
     <w:basedOn w:val="Normal"/>
-    <w:link w:val="TextodebaloChar"/>
+    <w:link w:val="BalloonTextChar"/>
     <w:uiPriority w:val="99"/>
     <w:semiHidden/>
     <w:unhideWhenUsed/>
@@ -24101,10 +24200,10 @@
       <w:szCs w:val="16"/>
     </w:rPr>
   </w:style>
-  <w:style w:type="character" w:customStyle="1" w:styleId="TextodebaloChar">
-    <w:name w:val="Texto de balão Char"/>
-    <w:basedOn w:val="Fontepargpadro"/>
-    <w:link w:val="Textodebalo"/>
+  <w:style w:type="character" w:customStyle="1" w:styleId="BalloonTextChar">
+    <w:name w:val="Balloon Text Char"/>
+    <w:basedOn w:val="DefaultParagraphFont"/>
+    <w:link w:val="BalloonText"/>
     <w:uiPriority w:val="99"/>
     <w:semiHidden/>
     <w:rsid w:val="00A60F27"/>
@@ -24115,11 +24214,11 @@
       <w:szCs w:val="16"/>
     </w:rPr>
   </w:style>
-  <w:style w:type="paragraph" w:styleId="Assuntodocomentrio">
+  <w:style w:type="paragraph" w:styleId="CommentSubject">
     <w:name w:val="annotation subject"/>
-    <w:basedOn w:val="Textodecomentrio"/>
-    <w:next w:val="Textodecomentrio"/>
-    <w:link w:val="AssuntodocomentrioChar"/>
+    <w:basedOn w:val="CommentText"/>
+    <w:next w:val="CommentText"/>
+    <w:link w:val="CommentSubjectChar"/>
     <w:uiPriority w:val="99"/>
     <w:semiHidden/>
     <w:unhideWhenUsed/>
@@ -24129,10 +24228,10 @@
       <w:bCs/>
     </w:rPr>
   </w:style>
-  <w:style w:type="character" w:customStyle="1" w:styleId="TextodecomentrioChar">
-    <w:name w:val="Texto de comentário Char"/>
-    <w:basedOn w:val="Fontepargpadro"/>
-    <w:link w:val="Textodecomentrio"/>
+  <w:style w:type="character" w:customStyle="1" w:styleId="CommentTextChar">
+    <w:name w:val="Comment Text Char"/>
+    <w:basedOn w:val="DefaultParagraphFont"/>
+    <w:link w:val="CommentText"/>
     <w:semiHidden/>
     <w:rsid w:val="004221BF"/>
     <w:rPr>
@@ -24140,20 +24239,20 @@
       <w:color w:val="000000"/>
     </w:rPr>
   </w:style>
-  <w:style w:type="character" w:customStyle="1" w:styleId="AssuntodocomentrioChar">
-    <w:name w:val="Assunto do comentário Char"/>
-    <w:basedOn w:val="TextodecomentrioChar"/>
-    <w:link w:val="Assuntodocomentrio"/>
+  <w:style w:type="character" w:customStyle="1" w:styleId="CommentSubjectChar">
+    <w:name w:val="Comment Subject Char"/>
+    <w:basedOn w:val="CommentTextChar"/>
+    <w:link w:val="CommentSubject"/>
     <w:rsid w:val="004221BF"/>
     <w:rPr>
       <w:rFonts w:ascii="Frutiger 45 Light" w:hAnsi="Frutiger 45 Light"/>
       <w:color w:val="000000"/>
     </w:rPr>
   </w:style>
-  <w:style w:type="character" w:customStyle="1" w:styleId="RodapChar">
-    <w:name w:val="Rodapé Char"/>
-    <w:basedOn w:val="Fontepargpadro"/>
-    <w:link w:val="Rodap"/>
+  <w:style w:type="character" w:customStyle="1" w:styleId="FooterChar">
+    <w:name w:val="Footer Char"/>
+    <w:basedOn w:val="DefaultParagraphFont"/>
+    <w:link w:val="Footer"/>
     <w:uiPriority w:val="99"/>
     <w:semiHidden/>
     <w:rsid w:val="003A546F"/>
@@ -24164,10 +24263,10 @@
       <w:lang w:val="de-DE" w:eastAsia="de-DE"/>
     </w:rPr>
   </w:style>
-  <w:style w:type="character" w:customStyle="1" w:styleId="CabealhoChar">
-    <w:name w:val="Cabeçalho Char"/>
-    <w:basedOn w:val="Fontepargpadro"/>
-    <w:link w:val="Cabealho"/>
+  <w:style w:type="character" w:customStyle="1" w:styleId="HeaderChar">
+    <w:name w:val="Header Char"/>
+    <w:basedOn w:val="DefaultParagraphFont"/>
+    <w:link w:val="Header"/>
     <w:uiPriority w:val="99"/>
     <w:semiHidden/>
     <w:rsid w:val="003A546F"/>
@@ -24195,7 +24294,7 @@
   </w:style>
   <w:style w:type="character" w:customStyle="1" w:styleId="dmcFlietextChar">
     <w:name w:val="dmc Fließtext Char"/>
-    <w:basedOn w:val="Fontepargpadro"/>
+    <w:basedOn w:val="DefaultParagraphFont"/>
     <w:link w:val="dmcFlietext"/>
     <w:rsid w:val="000E60EE"/>
     <w:rPr>
@@ -24230,10 +24329,10 @@
       <w:szCs w:val="24"/>
     </w:rPr>
   </w:style>
-  <w:style w:type="character" w:customStyle="1" w:styleId="Ttulo1Char">
-    <w:name w:val="Título 1 Char"/>
-    <w:basedOn w:val="Fontepargpadro"/>
-    <w:link w:val="Ttulo1"/>
+  <w:style w:type="character" w:customStyle="1" w:styleId="Heading1Char">
+    <w:name w:val="Heading 1 Char"/>
+    <w:basedOn w:val="DefaultParagraphFont"/>
+    <w:link w:val="Heading1"/>
     <w:uiPriority w:val="9"/>
     <w:rsid w:val="0093572D"/>
     <w:rPr>
@@ -24246,10 +24345,10 @@
       <w:shd w:val="clear" w:color="auto" w:fill="F2F2F2" w:themeFill="background1" w:themeFillShade="F2"/>
     </w:rPr>
   </w:style>
-  <w:style w:type="character" w:customStyle="1" w:styleId="Ttulo2Char">
-    <w:name w:val="Título 2 Char"/>
-    <w:basedOn w:val="Fontepargpadro"/>
-    <w:link w:val="Ttulo2"/>
+  <w:style w:type="character" w:customStyle="1" w:styleId="Heading2Char">
+    <w:name w:val="Heading 2 Char"/>
+    <w:basedOn w:val="DefaultParagraphFont"/>
+    <w:link w:val="Heading2"/>
     <w:uiPriority w:val="9"/>
     <w:rsid w:val="00E51F56"/>
     <w:rPr>
@@ -24261,10 +24360,10 @@
       <w:szCs w:val="28"/>
     </w:rPr>
   </w:style>
-  <w:style w:type="character" w:customStyle="1" w:styleId="Ttulo3Char">
-    <w:name w:val="Título 3 Char"/>
-    <w:basedOn w:val="Fontepargpadro"/>
-    <w:link w:val="Ttulo3"/>
+  <w:style w:type="character" w:customStyle="1" w:styleId="Heading3Char">
+    <w:name w:val="Heading 3 Char"/>
+    <w:basedOn w:val="DefaultParagraphFont"/>
+    <w:link w:val="Heading3"/>
     <w:uiPriority w:val="9"/>
     <w:rsid w:val="006A6845"/>
     <w:rPr>
@@ -24277,10 +24376,10 @@
       <w:szCs w:val="20"/>
     </w:rPr>
   </w:style>
-  <w:style w:type="character" w:customStyle="1" w:styleId="Ttulo4Char">
-    <w:name w:val="Título 4 Char"/>
-    <w:basedOn w:val="Fontepargpadro"/>
-    <w:link w:val="Ttulo4"/>
+  <w:style w:type="character" w:customStyle="1" w:styleId="Heading4Char">
+    <w:name w:val="Heading 4 Char"/>
+    <w:basedOn w:val="DefaultParagraphFont"/>
+    <w:link w:val="Heading4"/>
     <w:uiPriority w:val="9"/>
     <w:rsid w:val="00FD259B"/>
     <w:rPr>
@@ -24291,10 +24390,10 @@
       <w:iCs/>
     </w:rPr>
   </w:style>
-  <w:style w:type="character" w:customStyle="1" w:styleId="Ttulo5Char">
-    <w:name w:val="Título 5 Char"/>
-    <w:basedOn w:val="Fontepargpadro"/>
-    <w:link w:val="Ttulo5"/>
+  <w:style w:type="character" w:customStyle="1" w:styleId="Heading5Char">
+    <w:name w:val="Heading 5 Char"/>
+    <w:basedOn w:val="DefaultParagraphFont"/>
+    <w:link w:val="Heading5"/>
     <w:uiPriority w:val="9"/>
     <w:rsid w:val="00E21073"/>
     <w:rPr>
@@ -24306,10 +24405,10 @@
       <w:szCs w:val="28"/>
     </w:rPr>
   </w:style>
-  <w:style w:type="character" w:customStyle="1" w:styleId="Ttulo6Char">
-    <w:name w:val="Título 6 Char"/>
-    <w:basedOn w:val="Fontepargpadro"/>
-    <w:link w:val="Ttulo6"/>
+  <w:style w:type="character" w:customStyle="1" w:styleId="Heading6Char">
+    <w:name w:val="Heading 6 Char"/>
+    <w:basedOn w:val="DefaultParagraphFont"/>
+    <w:link w:val="Heading6"/>
     <w:uiPriority w:val="9"/>
     <w:semiHidden/>
     <w:rsid w:val="00FD259B"/>
@@ -24322,10 +24421,10 @@
       <w:color w:val="7F7F7F" w:themeColor="text1" w:themeTint="80"/>
     </w:rPr>
   </w:style>
-  <w:style w:type="character" w:customStyle="1" w:styleId="Ttulo7Char">
-    <w:name w:val="Título 7 Char"/>
-    <w:basedOn w:val="Fontepargpadro"/>
-    <w:link w:val="Ttulo7"/>
+  <w:style w:type="character" w:customStyle="1" w:styleId="Heading7Char">
+    <w:name w:val="Heading 7 Char"/>
+    <w:basedOn w:val="DefaultParagraphFont"/>
+    <w:link w:val="Heading7"/>
     <w:uiPriority w:val="9"/>
     <w:semiHidden/>
     <w:rsid w:val="00FD259B"/>
@@ -24335,10 +24434,10 @@
       <w:iCs/>
     </w:rPr>
   </w:style>
-  <w:style w:type="character" w:customStyle="1" w:styleId="Ttulo8Char">
-    <w:name w:val="Título 8 Char"/>
-    <w:basedOn w:val="Fontepargpadro"/>
-    <w:link w:val="Ttulo8"/>
+  <w:style w:type="character" w:customStyle="1" w:styleId="Heading8Char">
+    <w:name w:val="Heading 8 Char"/>
+    <w:basedOn w:val="DefaultParagraphFont"/>
+    <w:link w:val="Heading8"/>
     <w:uiPriority w:val="9"/>
     <w:rsid w:val="00FD259B"/>
     <w:rPr>
@@ -24347,10 +24446,10 @@
       <w:szCs w:val="20"/>
     </w:rPr>
   </w:style>
-  <w:style w:type="character" w:customStyle="1" w:styleId="Ttulo9Char">
-    <w:name w:val="Título 9 Char"/>
-    <w:basedOn w:val="Fontepargpadro"/>
-    <w:link w:val="Ttulo9"/>
+  <w:style w:type="character" w:customStyle="1" w:styleId="Heading9Char">
+    <w:name w:val="Heading 9 Char"/>
+    <w:basedOn w:val="DefaultParagraphFont"/>
+    <w:link w:val="Heading9"/>
     <w:uiPriority w:val="9"/>
     <w:rsid w:val="00FD259B"/>
     <w:rPr>
@@ -24362,11 +24461,11 @@
       <w:szCs w:val="20"/>
     </w:rPr>
   </w:style>
-  <w:style w:type="paragraph" w:styleId="Ttulo">
+  <w:style w:type="paragraph" w:styleId="Title">
     <w:name w:val="Title"/>
     <w:basedOn w:val="Normal"/>
     <w:next w:val="Normal"/>
-    <w:link w:val="TtuloChar"/>
+    <w:link w:val="TitleChar"/>
     <w:uiPriority w:val="10"/>
     <w:qFormat/>
     <w:rsid w:val="00FD259B"/>
@@ -24384,10 +24483,10 @@
       <w:szCs w:val="52"/>
     </w:rPr>
   </w:style>
-  <w:style w:type="character" w:customStyle="1" w:styleId="TtuloChar">
-    <w:name w:val="Título Char"/>
-    <w:basedOn w:val="Fontepargpadro"/>
-    <w:link w:val="Ttulo"/>
+  <w:style w:type="character" w:customStyle="1" w:styleId="TitleChar">
+    <w:name w:val="Title Char"/>
+    <w:basedOn w:val="DefaultParagraphFont"/>
+    <w:link w:val="Title"/>
     <w:uiPriority w:val="10"/>
     <w:rsid w:val="00FD259B"/>
     <w:rPr>
@@ -24397,11 +24496,11 @@
       <w:szCs w:val="52"/>
     </w:rPr>
   </w:style>
-  <w:style w:type="paragraph" w:styleId="Subttulo">
+  <w:style w:type="paragraph" w:styleId="Subtitle">
     <w:name w:val="Subtitle"/>
     <w:basedOn w:val="Normal"/>
     <w:next w:val="Normal"/>
-    <w:link w:val="SubttuloChar"/>
+    <w:link w:val="SubtitleChar"/>
     <w:uiPriority w:val="11"/>
     <w:qFormat/>
     <w:rsid w:val="00FD259B"/>
@@ -24417,10 +24516,10 @@
       <w:szCs w:val="24"/>
     </w:rPr>
   </w:style>
-  <w:style w:type="character" w:customStyle="1" w:styleId="SubttuloChar">
-    <w:name w:val="Subtítulo Char"/>
-    <w:basedOn w:val="Fontepargpadro"/>
-    <w:link w:val="Subttulo"/>
+  <w:style w:type="character" w:customStyle="1" w:styleId="SubtitleChar">
+    <w:name w:val="Subtitle Char"/>
+    <w:basedOn w:val="DefaultParagraphFont"/>
+    <w:link w:val="Subtitle"/>
     <w:uiPriority w:val="11"/>
     <w:rsid w:val="00FD259B"/>
     <w:rPr>
@@ -24432,7 +24531,7 @@
       <w:szCs w:val="24"/>
     </w:rPr>
   </w:style>
-  <w:style w:type="character" w:styleId="nfase">
+  <w:style w:type="character" w:styleId="Emphasis">
     <w:name w:val="Emphasis"/>
     <w:uiPriority w:val="20"/>
     <w:qFormat/>
@@ -24447,10 +24546,10 @@
       <w:shd w:val="clear" w:color="auto" w:fill="auto"/>
     </w:rPr>
   </w:style>
-  <w:style w:type="paragraph" w:styleId="SemEspaamento">
+  <w:style w:type="paragraph" w:styleId="NoSpacing">
     <w:name w:val="No Spacing"/>
     <w:basedOn w:val="Normal"/>
-    <w:link w:val="SemEspaamentoChar"/>
+    <w:link w:val="NoSpacingChar"/>
     <w:uiPriority w:val="1"/>
     <w:qFormat/>
     <w:rsid w:val="00FD259B"/>
@@ -24458,14 +24557,14 @@
       <w:spacing w:after="0" w:line="240" w:lineRule="auto"/>
     </w:pPr>
   </w:style>
-  <w:style w:type="character" w:customStyle="1" w:styleId="SemEspaamentoChar">
-    <w:name w:val="Sem Espaçamento Char"/>
-    <w:basedOn w:val="Fontepargpadro"/>
-    <w:link w:val="SemEspaamento"/>
+  <w:style w:type="character" w:customStyle="1" w:styleId="NoSpacingChar">
+    <w:name w:val="No Spacing Char"/>
+    <w:basedOn w:val="DefaultParagraphFont"/>
+    <w:link w:val="NoSpacing"/>
     <w:uiPriority w:val="1"/>
     <w:rsid w:val="007A5A94"/>
   </w:style>
-  <w:style w:type="paragraph" w:styleId="PargrafodaLista">
+  <w:style w:type="paragraph" w:styleId="ListParagraph">
     <w:name w:val="List Paragraph"/>
     <w:basedOn w:val="Normal"/>
     <w:uiPriority w:val="34"/>
@@ -24476,11 +24575,11 @@
       <w:contextualSpacing/>
     </w:pPr>
   </w:style>
-  <w:style w:type="paragraph" w:styleId="Citao">
+  <w:style w:type="paragraph" w:styleId="Quote">
     <w:name w:val="Quote"/>
     <w:basedOn w:val="Normal"/>
     <w:next w:val="Normal"/>
-    <w:link w:val="CitaoChar"/>
+    <w:link w:val="QuoteChar"/>
     <w:uiPriority w:val="29"/>
     <w:qFormat/>
     <w:rsid w:val="00FD259B"/>
@@ -24493,10 +24592,10 @@
       <w:iCs/>
     </w:rPr>
   </w:style>
-  <w:style w:type="character" w:customStyle="1" w:styleId="CitaoChar">
-    <w:name w:val="Citação Char"/>
-    <w:basedOn w:val="Fontepargpadro"/>
-    <w:link w:val="Citao"/>
+  <w:style w:type="character" w:customStyle="1" w:styleId="QuoteChar">
+    <w:name w:val="Quote Char"/>
+    <w:basedOn w:val="DefaultParagraphFont"/>
+    <w:link w:val="Quote"/>
     <w:uiPriority w:val="29"/>
     <w:rsid w:val="00FD259B"/>
     <w:rPr>
@@ -24504,11 +24603,11 @@
       <w:iCs/>
     </w:rPr>
   </w:style>
-  <w:style w:type="paragraph" w:styleId="CitaoIntensa">
+  <w:style w:type="paragraph" w:styleId="IntenseQuote">
     <w:name w:val="Intense Quote"/>
     <w:basedOn w:val="Normal"/>
     <w:next w:val="Normal"/>
-    <w:link w:val="CitaoIntensaChar"/>
+    <w:link w:val="IntenseQuoteChar"/>
     <w:uiPriority w:val="30"/>
     <w:qFormat/>
     <w:rsid w:val="00FD259B"/>
@@ -24527,10 +24626,10 @@
       <w:iCs/>
     </w:rPr>
   </w:style>
-  <w:style w:type="character" w:customStyle="1" w:styleId="CitaoIntensaChar">
-    <w:name w:val="Citação Intensa Char"/>
-    <w:basedOn w:val="Fontepargpadro"/>
-    <w:link w:val="CitaoIntensa"/>
+  <w:style w:type="character" w:customStyle="1" w:styleId="IntenseQuoteChar">
+    <w:name w:val="Intense Quote Char"/>
+    <w:basedOn w:val="DefaultParagraphFont"/>
+    <w:link w:val="IntenseQuote"/>
     <w:uiPriority w:val="30"/>
     <w:rsid w:val="00FD259B"/>
     <w:rPr>
@@ -24540,7 +24639,7 @@
       <w:iCs/>
     </w:rPr>
   </w:style>
-  <w:style w:type="character" w:styleId="nfaseSutil">
+  <w:style w:type="character" w:styleId="SubtleEmphasis">
     <w:name w:val="Subtle Emphasis"/>
     <w:uiPriority w:val="19"/>
     <w:qFormat/>
@@ -24550,7 +24649,7 @@
       <w:iCs/>
     </w:rPr>
   </w:style>
-  <w:style w:type="character" w:styleId="nfaseIntensa">
+  <w:style w:type="character" w:styleId="IntenseEmphasis">
     <w:name w:val="Intense Emphasis"/>
     <w:uiPriority w:val="21"/>
     <w:qFormat/>
@@ -24560,7 +24659,7 @@
       <w:bCs/>
     </w:rPr>
   </w:style>
-  <w:style w:type="character" w:styleId="RefernciaSutil">
+  <w:style w:type="character" w:styleId="SubtleReference">
     <w:name w:val="Subtle Reference"/>
     <w:uiPriority w:val="31"/>
     <w:qFormat/>
@@ -24569,7 +24668,7 @@
       <w:smallCaps/>
     </w:rPr>
   </w:style>
-  <w:style w:type="character" w:styleId="RefernciaIntensa">
+  <w:style w:type="character" w:styleId="IntenseReference">
     <w:name w:val="Intense Reference"/>
     <w:uiPriority w:val="32"/>
     <w:qFormat/>
@@ -24580,7 +24679,7 @@
       <w:u w:val="single"/>
     </w:rPr>
   </w:style>
-  <w:style w:type="character" w:styleId="TtulodoLivro">
+  <w:style w:type="character" w:styleId="BookTitle">
     <w:name w:val="Book Title"/>
     <w:uiPriority w:val="33"/>
     <w:qFormat/>
@@ -24592,9 +24691,9 @@
       <w:spacing w:val="5"/>
     </w:rPr>
   </w:style>
-  <w:style w:type="paragraph" w:styleId="CabealhodoSumrio">
+  <w:style w:type="paragraph" w:styleId="TOCHeading">
     <w:name w:val="TOC Heading"/>
-    <w:basedOn w:val="Ttulo1"/>
+    <w:basedOn w:val="Heading1"/>
     <w:next w:val="Normal"/>
     <w:uiPriority w:val="39"/>
     <w:unhideWhenUsed/>
@@ -24606,7 +24705,7 @@
   </w:style>
   <w:style w:type="paragraph" w:customStyle="1" w:styleId="SuperTitle">
     <w:name w:val="SuperTitle"/>
-    <w:basedOn w:val="Ttulo"/>
+    <w:basedOn w:val="Title"/>
     <w:rsid w:val="007A5A94"/>
     <w:pPr>
       <w:keepNext/>
@@ -24628,7 +24727,7 @@
   </w:style>
   <w:style w:type="paragraph" w:customStyle="1" w:styleId="Version">
     <w:name w:val="Version"/>
-    <w:basedOn w:val="Ttulo"/>
+    <w:basedOn w:val="Title"/>
     <w:rsid w:val="007A5A94"/>
     <w:pPr>
       <w:keepNext/>
@@ -24647,9 +24746,9 @@
       <w:szCs w:val="20"/>
     </w:rPr>
   </w:style>
-  <w:style w:type="paragraph" w:styleId="Commarcadores4">
+  <w:style w:type="paragraph" w:styleId="ListBullet4">
     <w:name w:val="List Bullet 4"/>
-    <w:basedOn w:val="Lista4"/>
+    <w:basedOn w:val="List4"/>
     <w:rsid w:val="007A5A94"/>
     <w:pPr>
       <w:widowControl w:val="0"/>
@@ -24666,10 +24765,10 @@
       <w:rFonts w:eastAsiaTheme="minorHAnsi"/>
     </w:rPr>
   </w:style>
-  <w:style w:type="character" w:customStyle="1" w:styleId="TextodenotaderodapChar">
-    <w:name w:val="Texto de nota de rodapé Char"/>
-    <w:basedOn w:val="Fontepargpadro"/>
-    <w:link w:val="Textodenotaderodap"/>
+  <w:style w:type="character" w:customStyle="1" w:styleId="FootnoteTextChar">
+    <w:name w:val="Footnote Text Char"/>
+    <w:basedOn w:val="DefaultParagraphFont"/>
+    <w:link w:val="FootnoteText"/>
     <w:uiPriority w:val="99"/>
     <w:semiHidden/>
     <w:rsid w:val="007A5A94"/>
@@ -24677,7 +24776,7 @@
       <w:sz w:val="14"/>
     </w:rPr>
   </w:style>
-  <w:style w:type="paragraph" w:styleId="Lista4">
+  <w:style w:type="paragraph" w:styleId="List4">
     <w:name w:val="List 4"/>
     <w:basedOn w:val="Normal"/>
     <w:uiPriority w:val="99"/>
@@ -24689,9 +24788,9 @@
       <w:contextualSpacing/>
     </w:pPr>
   </w:style>
-  <w:style w:type="table" w:styleId="Tabelacomgrade">
+  <w:style w:type="table" w:styleId="TableGrid">
     <w:name w:val="Table Grid"/>
-    <w:basedOn w:val="Tabelanormal"/>
+    <w:basedOn w:val="TableNormal"/>
     <w:uiPriority w:val="59"/>
     <w:rsid w:val="00A652FF"/>
     <w:pPr>
@@ -24756,7 +24855,7 @@
       <w:sz w:val="20"/>
     </w:rPr>
   </w:style>
-  <w:style w:type="paragraph" w:styleId="Lista2">
+  <w:style w:type="paragraph" w:styleId="List2">
     <w:name w:val="List 2"/>
     <w:basedOn w:val="Normal"/>
     <w:uiPriority w:val="99"/>
@@ -24767,7 +24866,7 @@
       <w:contextualSpacing/>
     </w:pPr>
   </w:style>
-  <w:style w:type="paragraph" w:styleId="Lista3">
+  <w:style w:type="paragraph" w:styleId="List3">
     <w:name w:val="List 3"/>
     <w:basedOn w:val="Normal"/>
     <w:uiPriority w:val="99"/>
@@ -24778,7 +24877,7 @@
       <w:contextualSpacing/>
     </w:pPr>
   </w:style>
-  <w:style w:type="paragraph" w:styleId="Listadecontinuao2">
+  <w:style w:type="paragraph" w:styleId="ListContinue2">
     <w:name w:val="List Continue 2"/>
     <w:basedOn w:val="Normal"/>
     <w:uiPriority w:val="99"/>
@@ -24790,10 +24889,10 @@
       <w:contextualSpacing/>
     </w:pPr>
   </w:style>
-  <w:style w:type="paragraph" w:styleId="Primeirorecuodecorpodetexto">
+  <w:style w:type="paragraph" w:styleId="BodyTextFirstIndent">
     <w:name w:val="Body Text First Indent"/>
-    <w:basedOn w:val="Corpodetexto"/>
-    <w:link w:val="PrimeirorecuodecorpodetextoChar"/>
+    <w:basedOn w:val="BodyText"/>
+    <w:link w:val="BodyTextFirstIndentChar"/>
     <w:uiPriority w:val="99"/>
     <w:unhideWhenUsed/>
     <w:rsid w:val="00790D1E"/>
@@ -24806,30 +24905,30 @@
       <w:rFonts w:asciiTheme="minorHAnsi" w:hAnsiTheme="minorHAnsi"/>
     </w:rPr>
   </w:style>
-  <w:style w:type="character" w:customStyle="1" w:styleId="CorpodetextoChar">
-    <w:name w:val="Corpo de texto Char"/>
-    <w:basedOn w:val="Fontepargpadro"/>
-    <w:link w:val="Corpodetexto"/>
+  <w:style w:type="character" w:customStyle="1" w:styleId="BodyTextChar">
+    <w:name w:val="Body Text Char"/>
+    <w:basedOn w:val="DefaultParagraphFont"/>
+    <w:link w:val="BodyText"/>
     <w:semiHidden/>
     <w:rsid w:val="00790D1E"/>
     <w:rPr>
       <w:rFonts w:ascii="Times New Roman" w:hAnsi="Times New Roman"/>
     </w:rPr>
   </w:style>
-  <w:style w:type="character" w:customStyle="1" w:styleId="PrimeirorecuodecorpodetextoChar">
-    <w:name w:val="Primeiro recuo de corpo de texto Char"/>
-    <w:basedOn w:val="CorpodetextoChar"/>
-    <w:link w:val="Primeirorecuodecorpodetexto"/>
+  <w:style w:type="character" w:customStyle="1" w:styleId="BodyTextFirstIndentChar">
+    <w:name w:val="Body Text First Indent Char"/>
+    <w:basedOn w:val="BodyTextChar"/>
+    <w:link w:val="BodyTextFirstIndent"/>
     <w:uiPriority w:val="99"/>
     <w:rsid w:val="00790D1E"/>
     <w:rPr>
       <w:rFonts w:ascii="Times New Roman" w:hAnsi="Times New Roman"/>
     </w:rPr>
   </w:style>
-  <w:style w:type="paragraph" w:styleId="Primeirorecuodecorpodetexto2">
+  <w:style w:type="paragraph" w:styleId="BodyTextFirstIndent2">
     <w:name w:val="Body Text First Indent 2"/>
-    <w:basedOn w:val="Recuodecorpodetexto"/>
-    <w:link w:val="Primeirorecuodecorpodetexto2Char"/>
+    <w:basedOn w:val="BodyTextIndent"/>
+    <w:link w:val="BodyTextFirstIndent2Char"/>
     <w:uiPriority w:val="99"/>
     <w:unhideWhenUsed/>
     <w:rsid w:val="00790D1E"/>
@@ -24840,20 +24939,20 @@
       <w:rFonts w:asciiTheme="minorHAnsi" w:hAnsiTheme="minorHAnsi"/>
     </w:rPr>
   </w:style>
-  <w:style w:type="character" w:customStyle="1" w:styleId="RecuodecorpodetextoChar">
-    <w:name w:val="Recuo de corpo de texto Char"/>
-    <w:basedOn w:val="Fontepargpadro"/>
-    <w:link w:val="Recuodecorpodetexto"/>
+  <w:style w:type="character" w:customStyle="1" w:styleId="BodyTextIndentChar">
+    <w:name w:val="Body Text Indent Char"/>
+    <w:basedOn w:val="DefaultParagraphFont"/>
+    <w:link w:val="BodyTextIndent"/>
     <w:semiHidden/>
     <w:rsid w:val="00790D1E"/>
     <w:rPr>
       <w:rFonts w:ascii="Courier New" w:hAnsi="Courier New"/>
     </w:rPr>
   </w:style>
-  <w:style w:type="character" w:customStyle="1" w:styleId="Primeirorecuodecorpodetexto2Char">
-    <w:name w:val="Primeiro recuo de corpo de texto 2 Char"/>
-    <w:basedOn w:val="RecuodecorpodetextoChar"/>
-    <w:link w:val="Primeirorecuodecorpodetexto2"/>
+  <w:style w:type="character" w:customStyle="1" w:styleId="BodyTextFirstIndent2Char">
+    <w:name w:val="Body Text First Indent 2 Char"/>
+    <w:basedOn w:val="BodyTextIndentChar"/>
+    <w:link w:val="BodyTextFirstIndent2"/>
     <w:uiPriority w:val="99"/>
     <w:rsid w:val="00790D1E"/>
     <w:rPr>
@@ -24862,7 +24961,7 @@
   </w:style>
   <w:style w:type="character" w:customStyle="1" w:styleId="label">
     <w:name w:val="label"/>
-    <w:basedOn w:val="Fontepargpadro"/>
+    <w:basedOn w:val="DefaultParagraphFont"/>
     <w:rsid w:val="00DA7CB0"/>
   </w:style>
   <w:style w:type="table" w:customStyle="1" w:styleId="TableNormal1">
@@ -24890,7 +24989,7 @@
   </w:style>
   <w:style w:type="character" w:customStyle="1" w:styleId="UnresolvedMention1">
     <w:name w:val="Unresolved Mention1"/>
-    <w:basedOn w:val="Fontepargpadro"/>
+    <w:basedOn w:val="DefaultParagraphFont"/>
     <w:uiPriority w:val="99"/>
     <w:semiHidden/>
     <w:unhideWhenUsed/>
@@ -24900,10 +24999,10 @@
       <w:shd w:val="clear" w:color="auto" w:fill="E6E6E6"/>
     </w:rPr>
   </w:style>
-  <w:style w:type="character" w:customStyle="1" w:styleId="Pr-formataoHTMLChar">
-    <w:name w:val="Pré-formatação HTML Char"/>
-    <w:basedOn w:val="Fontepargpadro"/>
-    <w:link w:val="Pr-formataoHTML"/>
+  <w:style w:type="character" w:customStyle="1" w:styleId="HTMLPreformattedChar">
+    <w:name w:val="HTML Preformatted Char"/>
+    <w:basedOn w:val="DefaultParagraphFont"/>
+    <w:link w:val="HTMLPreformatted"/>
     <w:uiPriority w:val="99"/>
     <w:semiHidden/>
     <w:rsid w:val="00515148"/>
@@ -24913,9 +25012,9 @@
       <w:szCs w:val="18"/>
     </w:rPr>
   </w:style>
-  <w:style w:type="character" w:styleId="MenoPendente">
+  <w:style w:type="character" w:styleId="UnresolvedMention">
     <w:name w:val="Unresolved Mention"/>
-    <w:basedOn w:val="Fontepargpadro"/>
+    <w:basedOn w:val="DefaultParagraphFont"/>
     <w:uiPriority w:val="99"/>
     <w:semiHidden/>
     <w:unhideWhenUsed/>
@@ -24925,9 +25024,9 @@
       <w:shd w:val="clear" w:color="auto" w:fill="E1DFDD"/>
     </w:rPr>
   </w:style>
-  <w:style w:type="table" w:styleId="TabeladeGrade4-nfase1">
+  <w:style w:type="table" w:styleId="GridTable4-Accent1">
     <w:name w:val="Grid Table 4 Accent 1"/>
-    <w:basedOn w:val="Tabelanormal"/>
+    <w:basedOn w:val="TableNormal"/>
     <w:uiPriority w:val="49"/>
     <w:rsid w:val="00FC1956"/>
     <w:pPr>
@@ -25288,17 +25387,12 @@
 </file>
 
 <file path=customXml/item1.xml><?xml version="1.0" encoding="utf-8"?>
-<p:properties xmlns:p="http://schemas.microsoft.com/office/2006/metadata/properties" xmlns:xsi="http://www.w3.org/2001/XMLSchema-instance" xmlns:pc="http://schemas.microsoft.com/office/infopath/2007/PartnerControls">
-  <documentManagement>
-    <k0a767481f69401b9656bbf4dd6abb1d xmlns="2680ebc2-70e2-42cc-af17-343d078fef82">
-      <Terms xmlns="http://schemas.microsoft.com/office/infopath/2007/PartnerControls"/>
-    </k0a767481f69401b9656bbf4dd6abb1d>
-    <TaxCatchAll xmlns="41dbd0cf-c47a-4cea-8dfa-c6db00955148"/>
-    <l11c893632bd4f5284d827a786471c77 xmlns="2680ebc2-70e2-42cc-af17-343d078fef82">
-      <Terms xmlns="http://schemas.microsoft.com/office/infopath/2007/PartnerControls"/>
-    </l11c893632bd4f5284d827a786471c77>
-  </documentManagement>
-</p:properties>
+<?mso-contentType ?>
+<FormTemplates xmlns="http://schemas.microsoft.com/sharepoint/v3/contenttype/forms">
+  <Display>DocumentLibraryForm</Display>
+  <Edit>DocumentLibraryForm</Edit>
+  <New>DocumentLibraryForm</New>
+</FormTemplates>
 </file>
 
 <file path=customXml/item2.xml><?xml version="1.0" encoding="utf-8"?>
@@ -25314,7 +25408,17 @@
 </file>
 
 <file path=customXml/item5.xml><?xml version="1.0" encoding="utf-8"?>
-<b:Sources xmlns:b="http://schemas.openxmlformats.org/officeDocument/2006/bibliography" xmlns="http://schemas.openxmlformats.org/officeDocument/2006/bibliography" SelectedStyle="\CHICAGO.XSL" StyleName="Chicago"/>
+<p:properties xmlns:p="http://schemas.microsoft.com/office/2006/metadata/properties" xmlns:xsi="http://www.w3.org/2001/XMLSchema-instance" xmlns:pc="http://schemas.microsoft.com/office/infopath/2007/PartnerControls">
+  <documentManagement>
+    <k0a767481f69401b9656bbf4dd6abb1d xmlns="2680ebc2-70e2-42cc-af17-343d078fef82">
+      <Terms xmlns="http://schemas.microsoft.com/office/infopath/2007/PartnerControls"/>
+    </k0a767481f69401b9656bbf4dd6abb1d>
+    <TaxCatchAll xmlns="41dbd0cf-c47a-4cea-8dfa-c6db00955148"/>
+    <l11c893632bd4f5284d827a786471c77 xmlns="2680ebc2-70e2-42cc-af17-343d078fef82">
+      <Terms xmlns="http://schemas.microsoft.com/office/infopath/2007/PartnerControls"/>
+    </l11c893632bd4f5284d827a786471c77>
+  </documentManagement>
+</p:properties>
 </file>
 
 <file path=customXml/item6.xml><?xml version="1.0" encoding="utf-8"?>
@@ -25516,21 +25620,13 @@
 </file>
 
 <file path=customXml/item7.xml><?xml version="1.0" encoding="utf-8"?>
-<?mso-contentType ?>
-<FormTemplates xmlns="http://schemas.microsoft.com/sharepoint/v3/contenttype/forms">
-  <Display>DocumentLibraryForm</Display>
-  <Edit>DocumentLibraryForm</Edit>
-  <New>DocumentLibraryForm</New>
-</FormTemplates>
+<b:Sources xmlns:b="http://schemas.openxmlformats.org/officeDocument/2006/bibliography" xmlns="http://schemas.openxmlformats.org/officeDocument/2006/bibliography" SelectedStyle="\CHICAGO.XSL" StyleName="Chicago"/>
 </file>
 
 <file path=customXml/itemProps1.xml><?xml version="1.0" encoding="utf-8"?>
-<ds:datastoreItem xmlns:ds="http://schemas.openxmlformats.org/officeDocument/2006/customXml" ds:itemID="{D5C50300-BF55-4478-8C35-4D5C35D3EDD0}">
+<ds:datastoreItem xmlns:ds="http://schemas.openxmlformats.org/officeDocument/2006/customXml" ds:itemID="{A758D5F2-F4A1-44A4-BF20-F1E33A257A05}">
   <ds:schemaRefs>
-    <ds:schemaRef ds:uri="http://schemas.microsoft.com/office/2006/metadata/properties"/>
-    <ds:schemaRef ds:uri="http://schemas.microsoft.com/office/infopath/2007/PartnerControls"/>
-    <ds:schemaRef ds:uri="2680ebc2-70e2-42cc-af17-343d078fef82"/>
-    <ds:schemaRef ds:uri="41dbd0cf-c47a-4cea-8dfa-c6db00955148"/>
+    <ds:schemaRef ds:uri="http://schemas.microsoft.com/sharepoint/v3/contenttype/forms"/>
   </ds:schemaRefs>
 </ds:datastoreItem>
 </file>
@@ -25544,6 +25640,14 @@
 </file>
 
 <file path=customXml/itemProps3.xml><?xml version="1.0" encoding="utf-8"?>
+<ds:datastoreItem xmlns:ds="http://schemas.openxmlformats.org/officeDocument/2006/customXml" ds:itemID="{05CD6A24-F136-463B-BF16-F15886741A5F}">
+  <ds:schemaRefs>
+    <ds:schemaRef ds:uri="http://schemas.openxmlformats.org/officeDocument/2006/bibliography"/>
+  </ds:schemaRefs>
+</ds:datastoreItem>
+</file>
+
+<file path=customXml/itemProps4.xml><?xml version="1.0" encoding="utf-8"?>
 <ds:datastoreItem xmlns:ds="http://schemas.openxmlformats.org/officeDocument/2006/customXml" ds:itemID="{74EDC720-C843-4BCC-ACEC-72DB380D8DF2}">
   <ds:schemaRefs>
     <ds:schemaRef ds:uri="http://schemas.openxmlformats.org/officeDocument/2006/bibliography"/>
@@ -25551,18 +25655,13 @@
 </ds:datastoreItem>
 </file>
 
-<file path=customXml/itemProps4.xml><?xml version="1.0" encoding="utf-8"?>
-<ds:datastoreItem xmlns:ds="http://schemas.openxmlformats.org/officeDocument/2006/customXml" ds:itemID="{0ACC11CF-7E2F-4A39-A1CC-435974F0A74C}">
+<file path=customXml/itemProps5.xml><?xml version="1.0" encoding="utf-8"?>
+<ds:datastoreItem xmlns:ds="http://schemas.openxmlformats.org/officeDocument/2006/customXml" ds:itemID="{D5C50300-BF55-4478-8C35-4D5C35D3EDD0}">
   <ds:schemaRefs>
-    <ds:schemaRef ds:uri="http://schemas.openxmlformats.org/officeDocument/2006/bibliography"/>
-  </ds:schemaRefs>
-</ds:datastoreItem>
-</file>
-
-<file path=customXml/itemProps5.xml><?xml version="1.0" encoding="utf-8"?>
-<ds:datastoreItem xmlns:ds="http://schemas.openxmlformats.org/officeDocument/2006/customXml" ds:itemID="{05CD6A24-F136-463B-BF16-F15886741A5F}">
-  <ds:schemaRefs>
-    <ds:schemaRef ds:uri="http://schemas.openxmlformats.org/officeDocument/2006/bibliography"/>
+    <ds:schemaRef ds:uri="http://schemas.microsoft.com/office/2006/metadata/properties"/>
+    <ds:schemaRef ds:uri="http://schemas.microsoft.com/office/infopath/2007/PartnerControls"/>
+    <ds:schemaRef ds:uri="2680ebc2-70e2-42cc-af17-343d078fef82"/>
+    <ds:schemaRef ds:uri="41dbd0cf-c47a-4cea-8dfa-c6db00955148"/>
   </ds:schemaRefs>
 </ds:datastoreItem>
 </file>
@@ -25588,9 +25687,9 @@
 </file>
 
 <file path=customXml/itemProps7.xml><?xml version="1.0" encoding="utf-8"?>
-<ds:datastoreItem xmlns:ds="http://schemas.openxmlformats.org/officeDocument/2006/customXml" ds:itemID="{A758D5F2-F4A1-44A4-BF20-F1E33A257A05}">
+<ds:datastoreItem xmlns:ds="http://schemas.openxmlformats.org/officeDocument/2006/customXml" ds:itemID="{0ACC11CF-7E2F-4A39-A1CC-435974F0A74C}">
   <ds:schemaRefs>
-    <ds:schemaRef ds:uri="http://schemas.microsoft.com/sharepoint/v3/contenttype/forms"/>
+    <ds:schemaRef ds:uri="http://schemas.openxmlformats.org/officeDocument/2006/bibliography"/>
   </ds:schemaRefs>
 </ds:datastoreItem>
 </file>
</xml_diff>

<commit_message>
[SSIG-56] : [SFCC-39] [BD + DOC] Post-auth as contingency when pre-auth fails (#46)
Adding Post-Auth fallback feature to Pre-Auth failed flow
</commit_message>
<xml_diff>
--- a/link/documentation/Signifyd LINK Integration Documentation 22.1.0.docx
+++ b/link/documentation/Signifyd LINK Integration Documentation 22.1.0.docx
@@ -4,7 +4,7 @@
   <w:body>
     <w:p>
       <w:pPr>
-        <w:pStyle w:val="Ttulo"/>
+        <w:pStyle w:val="Title"/>
         <w:jc w:val="right"/>
         <w:rPr>
           <w:b/>
@@ -112,7 +112,19 @@
         <w:rPr>
           <w:rFonts w:asciiTheme="majorHAnsi" w:hAnsiTheme="majorHAnsi"/>
         </w:rPr>
-        <w:t>3.2.0</w:t>
+        <w:t>3.</w:t>
+      </w:r>
+      <w:r>
+        <w:rPr>
+          <w:rFonts w:asciiTheme="majorHAnsi" w:hAnsiTheme="majorHAnsi"/>
+        </w:rPr>
+        <w:t>3</w:t>
+      </w:r>
+      <w:r>
+        <w:rPr>
+          <w:rFonts w:asciiTheme="majorHAnsi" w:hAnsiTheme="majorHAnsi"/>
+        </w:rPr>
+        <w:t>.0</w:t>
       </w:r>
     </w:p>
     <w:p>
@@ -243,7 +255,7 @@
       <w:sdtContent>
         <w:p>
           <w:pPr>
-            <w:pStyle w:val="CabealhodoSumrio"/>
+            <w:pStyle w:val="TOCHeading"/>
             <w:numPr>
               <w:ilvl w:val="0"/>
               <w:numId w:val="0"/>
@@ -256,7 +268,7 @@
         </w:p>
         <w:p>
           <w:pPr>
-            <w:pStyle w:val="Sumrio1"/>
+            <w:pStyle w:val="TOC1"/>
             <w:rPr>
               <w:lang w:val="pt-BR" w:eastAsia="pt-BR"/>
             </w:rPr>
@@ -334,7 +346,7 @@
         </w:p>
         <w:p>
           <w:pPr>
-            <w:pStyle w:val="Sumrio1"/>
+            <w:pStyle w:val="TOC1"/>
             <w:rPr>
               <w:lang w:val="pt-BR" w:eastAsia="pt-BR"/>
             </w:rPr>
@@ -403,7 +415,7 @@
         </w:p>
         <w:p>
           <w:pPr>
-            <w:pStyle w:val="Sumrio1"/>
+            <w:pStyle w:val="TOC1"/>
             <w:rPr>
               <w:lang w:val="pt-BR" w:eastAsia="pt-BR"/>
             </w:rPr>
@@ -472,7 +484,7 @@
         </w:p>
         <w:p>
           <w:pPr>
-            <w:pStyle w:val="Sumrio2"/>
+            <w:pStyle w:val="TOC2"/>
             <w:rPr>
               <w:lang w:val="pt-BR" w:eastAsia="pt-BR"/>
             </w:rPr>
@@ -541,7 +553,7 @@
         </w:p>
         <w:p>
           <w:pPr>
-            <w:pStyle w:val="Sumrio3"/>
+            <w:pStyle w:val="TOC3"/>
             <w:rPr>
               <w:lang w:val="pt-BR" w:eastAsia="pt-BR"/>
             </w:rPr>
@@ -610,7 +622,7 @@
         </w:p>
         <w:p>
           <w:pPr>
-            <w:pStyle w:val="Sumrio3"/>
+            <w:pStyle w:val="TOC3"/>
             <w:rPr>
               <w:lang w:val="pt-BR" w:eastAsia="pt-BR"/>
             </w:rPr>
@@ -679,7 +691,7 @@
         </w:p>
         <w:p>
           <w:pPr>
-            <w:pStyle w:val="Sumrio3"/>
+            <w:pStyle w:val="TOC3"/>
             <w:rPr>
               <w:lang w:val="pt-BR" w:eastAsia="pt-BR"/>
             </w:rPr>
@@ -748,7 +760,7 @@
         </w:p>
         <w:p>
           <w:pPr>
-            <w:pStyle w:val="Sumrio3"/>
+            <w:pStyle w:val="TOC3"/>
             <w:rPr>
               <w:lang w:val="pt-BR" w:eastAsia="pt-BR"/>
             </w:rPr>
@@ -817,7 +829,7 @@
         </w:p>
         <w:p>
           <w:pPr>
-            <w:pStyle w:val="Sumrio3"/>
+            <w:pStyle w:val="TOC3"/>
             <w:rPr>
               <w:lang w:val="pt-BR" w:eastAsia="pt-BR"/>
             </w:rPr>
@@ -886,7 +898,7 @@
         </w:p>
         <w:p>
           <w:pPr>
-            <w:pStyle w:val="Sumrio3"/>
+            <w:pStyle w:val="TOC3"/>
             <w:rPr>
               <w:lang w:val="pt-BR" w:eastAsia="pt-BR"/>
             </w:rPr>
@@ -955,7 +967,7 @@
         </w:p>
         <w:p>
           <w:pPr>
-            <w:pStyle w:val="Sumrio3"/>
+            <w:pStyle w:val="TOC3"/>
             <w:rPr>
               <w:lang w:val="pt-BR" w:eastAsia="pt-BR"/>
             </w:rPr>
@@ -1024,7 +1036,7 @@
         </w:p>
         <w:p>
           <w:pPr>
-            <w:pStyle w:val="Sumrio3"/>
+            <w:pStyle w:val="TOC3"/>
             <w:rPr>
               <w:lang w:val="pt-BR" w:eastAsia="pt-BR"/>
             </w:rPr>
@@ -1093,7 +1105,7 @@
         </w:p>
         <w:p>
           <w:pPr>
-            <w:pStyle w:val="Sumrio3"/>
+            <w:pStyle w:val="TOC3"/>
             <w:rPr>
               <w:lang w:val="pt-BR" w:eastAsia="pt-BR"/>
             </w:rPr>
@@ -1162,7 +1174,7 @@
         </w:p>
         <w:p>
           <w:pPr>
-            <w:pStyle w:val="Sumrio3"/>
+            <w:pStyle w:val="TOC3"/>
             <w:rPr>
               <w:lang w:val="pt-BR" w:eastAsia="pt-BR"/>
             </w:rPr>
@@ -1231,7 +1243,7 @@
         </w:p>
         <w:p>
           <w:pPr>
-            <w:pStyle w:val="Sumrio2"/>
+            <w:pStyle w:val="TOC2"/>
             <w:rPr>
               <w:lang w:val="pt-BR" w:eastAsia="pt-BR"/>
             </w:rPr>
@@ -1300,7 +1312,7 @@
         </w:p>
         <w:p>
           <w:pPr>
-            <w:pStyle w:val="Sumrio1"/>
+            <w:pStyle w:val="TOC1"/>
             <w:rPr>
               <w:lang w:val="pt-BR" w:eastAsia="pt-BR"/>
             </w:rPr>
@@ -1369,7 +1381,7 @@
         </w:p>
         <w:p>
           <w:pPr>
-            <w:pStyle w:val="Sumrio2"/>
+            <w:pStyle w:val="TOC2"/>
             <w:rPr>
               <w:lang w:val="pt-BR" w:eastAsia="pt-BR"/>
             </w:rPr>
@@ -1438,7 +1450,7 @@
         </w:p>
         <w:p>
           <w:pPr>
-            <w:pStyle w:val="Sumrio3"/>
+            <w:pStyle w:val="TOC3"/>
             <w:rPr>
               <w:lang w:val="pt-BR" w:eastAsia="pt-BR"/>
             </w:rPr>
@@ -1507,7 +1519,7 @@
         </w:p>
         <w:p>
           <w:pPr>
-            <w:pStyle w:val="Sumrio2"/>
+            <w:pStyle w:val="TOC2"/>
             <w:rPr>
               <w:lang w:val="pt-BR" w:eastAsia="pt-BR"/>
             </w:rPr>
@@ -1576,7 +1588,7 @@
         </w:p>
         <w:p>
           <w:pPr>
-            <w:pStyle w:val="Sumrio3"/>
+            <w:pStyle w:val="TOC3"/>
             <w:rPr>
               <w:lang w:val="pt-BR" w:eastAsia="pt-BR"/>
             </w:rPr>
@@ -1645,7 +1657,7 @@
         </w:p>
         <w:p>
           <w:pPr>
-            <w:pStyle w:val="Sumrio3"/>
+            <w:pStyle w:val="TOC3"/>
             <w:rPr>
               <w:lang w:val="pt-BR" w:eastAsia="pt-BR"/>
             </w:rPr>
@@ -1714,7 +1726,7 @@
         </w:p>
         <w:p>
           <w:pPr>
-            <w:pStyle w:val="Sumrio3"/>
+            <w:pStyle w:val="TOC3"/>
             <w:rPr>
               <w:lang w:val="pt-BR" w:eastAsia="pt-BR"/>
             </w:rPr>
@@ -1783,7 +1795,7 @@
         </w:p>
         <w:p>
           <w:pPr>
-            <w:pStyle w:val="Sumrio2"/>
+            <w:pStyle w:val="TOC2"/>
             <w:rPr>
               <w:lang w:val="pt-BR" w:eastAsia="pt-BR"/>
             </w:rPr>
@@ -1852,7 +1864,7 @@
         </w:p>
         <w:p>
           <w:pPr>
-            <w:pStyle w:val="Sumrio3"/>
+            <w:pStyle w:val="TOC3"/>
             <w:rPr>
               <w:lang w:val="pt-BR" w:eastAsia="pt-BR"/>
             </w:rPr>
@@ -1921,7 +1933,7 @@
         </w:p>
         <w:p>
           <w:pPr>
-            <w:pStyle w:val="Sumrio3"/>
+            <w:pStyle w:val="TOC3"/>
             <w:rPr>
               <w:lang w:val="pt-BR" w:eastAsia="pt-BR"/>
             </w:rPr>
@@ -1990,7 +2002,7 @@
         </w:p>
         <w:p>
           <w:pPr>
-            <w:pStyle w:val="Sumrio3"/>
+            <w:pStyle w:val="TOC3"/>
             <w:rPr>
               <w:lang w:val="pt-BR" w:eastAsia="pt-BR"/>
             </w:rPr>
@@ -2059,7 +2071,7 @@
         </w:p>
         <w:p>
           <w:pPr>
-            <w:pStyle w:val="Sumrio3"/>
+            <w:pStyle w:val="TOC3"/>
             <w:rPr>
               <w:lang w:val="pt-BR" w:eastAsia="pt-BR"/>
             </w:rPr>
@@ -2128,7 +2140,7 @@
         </w:p>
         <w:p>
           <w:pPr>
-            <w:pStyle w:val="Sumrio1"/>
+            <w:pStyle w:val="TOC1"/>
             <w:rPr>
               <w:lang w:val="pt-BR" w:eastAsia="pt-BR"/>
             </w:rPr>
@@ -2197,7 +2209,7 @@
         </w:p>
         <w:p>
           <w:pPr>
-            <w:pStyle w:val="Sumrio2"/>
+            <w:pStyle w:val="TOC2"/>
             <w:rPr>
               <w:lang w:val="pt-BR" w:eastAsia="pt-BR"/>
             </w:rPr>
@@ -2266,7 +2278,7 @@
         </w:p>
         <w:p>
           <w:pPr>
-            <w:pStyle w:val="Sumrio2"/>
+            <w:pStyle w:val="TOC2"/>
             <w:rPr>
               <w:lang w:val="pt-BR" w:eastAsia="pt-BR"/>
             </w:rPr>
@@ -2335,7 +2347,7 @@
         </w:p>
         <w:p>
           <w:pPr>
-            <w:pStyle w:val="Sumrio2"/>
+            <w:pStyle w:val="TOC2"/>
             <w:rPr>
               <w:lang w:val="pt-BR" w:eastAsia="pt-BR"/>
             </w:rPr>
@@ -2404,7 +2416,7 @@
         </w:p>
         <w:p>
           <w:pPr>
-            <w:pStyle w:val="Sumrio1"/>
+            <w:pStyle w:val="TOC1"/>
             <w:rPr>
               <w:lang w:val="pt-BR" w:eastAsia="pt-BR"/>
             </w:rPr>
@@ -2473,7 +2485,7 @@
         </w:p>
         <w:p>
           <w:pPr>
-            <w:pStyle w:val="Sumrio1"/>
+            <w:pStyle w:val="TOC1"/>
             <w:rPr>
               <w:lang w:val="pt-BR" w:eastAsia="pt-BR"/>
             </w:rPr>
@@ -2663,7 +2675,7 @@
     </w:p>
     <w:p>
       <w:pPr>
-        <w:pStyle w:val="Ttulo1"/>
+        <w:pStyle w:val="Heading1"/>
       </w:pPr>
       <w:bookmarkStart w:id="3" w:name="_Toc104994157"/>
       <w:bookmarkEnd w:id="2"/>
@@ -2729,7 +2741,7 @@
     </w:p>
     <w:p>
       <w:pPr>
-        <w:pStyle w:val="PargrafodaLista"/>
+        <w:pStyle w:val="ListParagraph"/>
         <w:numPr>
           <w:ilvl w:val="0"/>
           <w:numId w:val="21"/>
@@ -2749,7 +2761,7 @@
     </w:p>
     <w:p>
       <w:pPr>
-        <w:pStyle w:val="PargrafodaLista"/>
+        <w:pStyle w:val="ListParagraph"/>
         <w:numPr>
           <w:ilvl w:val="0"/>
           <w:numId w:val="21"/>
@@ -2769,7 +2781,7 @@
     </w:p>
     <w:p>
       <w:pPr>
-        <w:pStyle w:val="PargrafodaLista"/>
+        <w:pStyle w:val="ListParagraph"/>
         <w:numPr>
           <w:ilvl w:val="0"/>
           <w:numId w:val="21"/>
@@ -3253,7 +3265,7 @@
     <w:p/>
     <w:p>
       <w:pPr>
-        <w:pStyle w:val="Ttulo1"/>
+        <w:pStyle w:val="Heading1"/>
       </w:pPr>
       <w:bookmarkStart w:id="4" w:name="_Toc104994158"/>
       <w:r>
@@ -3850,7 +3862,7 @@
     </w:p>
     <w:p>
       <w:pPr>
-        <w:pStyle w:val="PargrafodaLista"/>
+        <w:pStyle w:val="ListParagraph"/>
         <w:widowControl w:val="0"/>
         <w:numPr>
           <w:ilvl w:val="0"/>
@@ -3876,7 +3888,7 @@
     </w:p>
     <w:p>
       <w:pPr>
-        <w:pStyle w:val="PargrafodaLista"/>
+        <w:pStyle w:val="ListParagraph"/>
         <w:widowControl w:val="0"/>
         <w:numPr>
           <w:ilvl w:val="0"/>
@@ -3903,7 +3915,7 @@
     </w:p>
     <w:p>
       <w:pPr>
-        <w:pStyle w:val="PargrafodaLista"/>
+        <w:pStyle w:val="ListParagraph"/>
         <w:widowControl w:val="0"/>
         <w:numPr>
           <w:ilvl w:val="0"/>
@@ -3945,7 +3957,7 @@
     </w:p>
     <w:p>
       <w:pPr>
-        <w:pStyle w:val="Ttulo1"/>
+        <w:pStyle w:val="Heading1"/>
       </w:pPr>
       <w:bookmarkStart w:id="7" w:name="_Toc104994159"/>
       <w:r>
@@ -3956,7 +3968,7 @@
     </w:p>
     <w:p>
       <w:pPr>
-        <w:pStyle w:val="Ttulo2"/>
+        <w:pStyle w:val="Heading2"/>
         <w:ind w:left="1003"/>
       </w:pPr>
       <w:bookmarkStart w:id="8" w:name="_Toc104994160"/>
@@ -3979,7 +3991,7 @@
     </w:p>
     <w:p>
       <w:pPr>
-        <w:pStyle w:val="Ttulo3"/>
+        <w:pStyle w:val="Heading3"/>
         <w:ind w:left="1174"/>
       </w:pPr>
       <w:bookmarkStart w:id="9" w:name="_Toc104994161"/>
@@ -4225,7 +4237,7 @@
     </w:p>
     <w:p>
       <w:pPr>
-        <w:pStyle w:val="PargrafodaLista"/>
+        <w:pStyle w:val="ListParagraph"/>
         <w:numPr>
           <w:ilvl w:val="0"/>
           <w:numId w:val="24"/>
@@ -4237,7 +4249,7 @@
     </w:p>
     <w:p>
       <w:pPr>
-        <w:pStyle w:val="PargrafodaLista"/>
+        <w:pStyle w:val="ListParagraph"/>
         <w:numPr>
           <w:ilvl w:val="0"/>
           <w:numId w:val="24"/>
@@ -4249,7 +4261,7 @@
     </w:p>
     <w:p>
       <w:pPr>
-        <w:pStyle w:val="PargrafodaLista"/>
+        <w:pStyle w:val="ListParagraph"/>
         <w:numPr>
           <w:ilvl w:val="0"/>
           <w:numId w:val="24"/>
@@ -4683,6 +4695,7 @@
       <w:r>
         <w:t xml:space="preserve"> can be used by setting the custom site preference </w:t>
       </w:r>
+      <w:bookmarkStart w:id="11" w:name="_Hlk148691776"/>
       <w:r>
         <w:rPr>
           <w:rFonts w:cs="Trebuchet MS"/>
@@ -4692,6 +4705,7 @@
         </w:rPr>
         <w:t>SignifydPassiveMode</w:t>
       </w:r>
+      <w:bookmarkEnd w:id="11"/>
       <w:r>
         <w:t xml:space="preserve"> to “Yes”. I</w:t>
       </w:r>
@@ -4773,86 +4787,17 @@
           <w:sz w:val="24"/>
           <w:szCs w:val="24"/>
         </w:rPr>
-        <w:t>Order Fulfillment</w:t>
-      </w:r>
-    </w:p>
-    <w:p>
-      <w:pPr>
-        <w:ind w:left="426"/>
-      </w:pPr>
-      <w:r>
-        <w:t xml:space="preserve">A fulfillment represents a shipment of one or more items in an order. </w:t>
-      </w:r>
-      <w:r>
-        <w:t>The merchant can s</w:t>
-      </w:r>
-      <w:r>
-        <w:t xml:space="preserve">ubmit fulfillments details for orders that </w:t>
-      </w:r>
-      <w:r>
-        <w:t xml:space="preserve">were </w:t>
-      </w:r>
-      <w:r>
-        <w:t>shipped, even if the order is partially shipped</w:t>
-      </w:r>
-      <w:r>
-        <w:t xml:space="preserve">. The function </w:t>
-      </w:r>
-      <w:r>
-        <w:rPr>
-          <w:b/>
-          <w:bCs/>
-        </w:rPr>
-        <w:t xml:space="preserve">sendFulfillment </w:t>
-      </w:r>
-      <w:r>
-        <w:t xml:space="preserve">from the file </w:t>
-      </w:r>
-      <w:r>
-        <w:rPr>
-          <w:b/>
-          <w:bCs/>
-        </w:rPr>
-        <w:t xml:space="preserve">signifyd.js </w:t>
-      </w:r>
-      <w:r>
-        <w:t>is available to</w:t>
-      </w:r>
-      <w:r>
-        <w:t xml:space="preserve"> b</w:t>
-      </w:r>
-      <w:r>
-        <w:t>e called at the time from when the order is fulfilled on the merchant order flow.</w:t>
-      </w:r>
-      <w:r>
-        <w:t xml:space="preserve"> Some of the fields for the Fulfillment API needs to be added manually by the merchant. More details in the section </w:t>
-      </w:r>
-      <w:r>
-        <w:t xml:space="preserve">section </w:t>
-      </w:r>
-      <w:r>
-        <w:t>3.1.11</w:t>
-      </w:r>
-      <w:r>
-        <w:t xml:space="preserve"> </w:t>
-      </w:r>
-      <w:r>
-        <w:t>API Integration – Limitations and Constraints</w:t>
-      </w:r>
-      <w:r>
-        <w:t>.</w:t>
-      </w:r>
-    </w:p>
-    <w:p>
-      <w:pPr>
-        <w:ind w:left="426"/>
+        <w:t>Post</w:t>
+      </w:r>
+      <w:r>
         <w:rPr>
           <w:b/>
           <w:bCs/>
           <w:sz w:val="24"/>
           <w:szCs w:val="24"/>
         </w:rPr>
-      </w:pPr>
+        <w:t>-</w:t>
+      </w:r>
       <w:r>
         <w:rPr>
           <w:b/>
@@ -4860,6 +4805,178 @@
           <w:sz w:val="24"/>
           <w:szCs w:val="24"/>
         </w:rPr>
+        <w:t>Auth Fallback</w:t>
+      </w:r>
+    </w:p>
+    <w:p>
+      <w:pPr>
+        <w:ind w:left="426"/>
+      </w:pPr>
+      <w:r>
+        <w:t xml:space="preserve">When in Pre-Auth mode, the merchant can set the </w:t>
+      </w:r>
+      <w:r>
+        <w:rPr>
+          <w:b/>
+          <w:bCs/>
+          <w:i/>
+          <w:iCs/>
+        </w:rPr>
+        <w:t>SignifydEnablePostAuthFallback</w:t>
+      </w:r>
+      <w:r>
+        <w:t xml:space="preserve"> preference to “Yes” to have a fallback Post-Auth call in case the original Pre-Auth call fails during checkout. </w:t>
+      </w:r>
+      <w:r>
+        <w:t>By default, this preference is set to “No”.</w:t>
+      </w:r>
+    </w:p>
+    <w:p>
+      <w:pPr>
+        <w:ind w:left="426"/>
+      </w:pPr>
+      <w:r>
+        <w:drawing>
+          <wp:inline distT="0" distB="0" distL="0" distR="0" wp14:anchorId="4CE7BAC0" wp14:editId="7D0E2633">
+            <wp:extent cx="6188710" cy="508635"/>
+            <wp:effectExtent l="0" t="0" r="2540" b="5715"/>
+            <wp:docPr id="63161103" name="Picture 1"/>
+            <wp:cNvGraphicFramePr>
+              <a:graphicFrameLocks xmlns:a="http://schemas.openxmlformats.org/drawingml/2006/main" noChangeAspect="1"/>
+            </wp:cNvGraphicFramePr>
+            <a:graphic xmlns:a="http://schemas.openxmlformats.org/drawingml/2006/main">
+              <a:graphicData uri="http://schemas.openxmlformats.org/drawingml/2006/picture">
+                <pic:pic xmlns:pic="http://schemas.openxmlformats.org/drawingml/2006/picture">
+                  <pic:nvPicPr>
+                    <pic:cNvPr id="63161103" name=""/>
+                    <pic:cNvPicPr/>
+                  </pic:nvPicPr>
+                  <pic:blipFill>
+                    <a:blip r:embed="rId17"/>
+                    <a:stretch>
+                      <a:fillRect/>
+                    </a:stretch>
+                  </pic:blipFill>
+                  <pic:spPr>
+                    <a:xfrm>
+                      <a:off x="0" y="0"/>
+                      <a:ext cx="6188710" cy="508635"/>
+                    </a:xfrm>
+                    <a:prstGeom prst="rect">
+                      <a:avLst/>
+                    </a:prstGeom>
+                  </pic:spPr>
+                </pic:pic>
+              </a:graphicData>
+            </a:graphic>
+          </wp:inline>
+        </w:drawing>
+      </w:r>
+    </w:p>
+    <w:p>
+      <w:pPr>
+        <w:ind w:left="426"/>
+        <w:rPr>
+          <w:b/>
+          <w:bCs/>
+          <w:sz w:val="24"/>
+          <w:szCs w:val="24"/>
+        </w:rPr>
+      </w:pPr>
+      <w:r>
+        <w:rPr>
+          <w:b/>
+          <w:bCs/>
+          <w:sz w:val="24"/>
+          <w:szCs w:val="24"/>
+        </w:rPr>
+        <w:t>Order Fulfillment</w:t>
+      </w:r>
+    </w:p>
+    <w:p>
+      <w:pPr>
+        <w:ind w:left="426"/>
+      </w:pPr>
+      <w:r>
+        <w:t xml:space="preserve">A fulfillment represents a shipment of one or more items in an order. </w:t>
+      </w:r>
+      <w:r>
+        <w:t>The merchant can s</w:t>
+      </w:r>
+      <w:r>
+        <w:t xml:space="preserve">ubmit fulfillments details for orders that </w:t>
+      </w:r>
+      <w:r>
+        <w:t xml:space="preserve">were </w:t>
+      </w:r>
+      <w:r>
+        <w:t>shipped, even if the order is partially shipped</w:t>
+      </w:r>
+      <w:r>
+        <w:t xml:space="preserve">. The function </w:t>
+      </w:r>
+      <w:r>
+        <w:rPr>
+          <w:b/>
+          <w:bCs/>
+        </w:rPr>
+        <w:t xml:space="preserve">sendFulfillment </w:t>
+      </w:r>
+      <w:r>
+        <w:t xml:space="preserve">from the file </w:t>
+      </w:r>
+      <w:r>
+        <w:rPr>
+          <w:b/>
+          <w:bCs/>
+        </w:rPr>
+        <w:t xml:space="preserve">signifyd.js </w:t>
+      </w:r>
+      <w:r>
+        <w:t>is available to</w:t>
+      </w:r>
+      <w:r>
+        <w:t xml:space="preserve"> b</w:t>
+      </w:r>
+      <w:r>
+        <w:t>e called at the time from when the order is fulfilled on the merchant order flow.</w:t>
+      </w:r>
+      <w:r>
+        <w:t xml:space="preserve"> Some of the fields for the Fulfillment API needs to be added manually by the merchant. More details in the section </w:t>
+      </w:r>
+      <w:r>
+        <w:t xml:space="preserve">section </w:t>
+      </w:r>
+      <w:r>
+        <w:t>3.1.11</w:t>
+      </w:r>
+      <w:r>
+        <w:t xml:space="preserve"> </w:t>
+      </w:r>
+      <w:r>
+        <w:t>API Integration – Limitations and Constraints</w:t>
+      </w:r>
+      <w:r>
+        <w:t>.</w:t>
+      </w:r>
+    </w:p>
+    <w:p>
+      <w:pPr>
+        <w:ind w:left="426"/>
+        <w:rPr>
+          <w:b/>
+          <w:bCs/>
+          <w:sz w:val="24"/>
+          <w:szCs w:val="24"/>
+        </w:rPr>
+      </w:pPr>
+      <w:r>
+        <w:rPr>
+          <w:b/>
+          <w:bCs/>
+          <w:sz w:val="24"/>
+          <w:szCs w:val="24"/>
+        </w:rPr>
         <w:t>Manual Review in Pre-Auth Integration</w:t>
       </w:r>
     </w:p>
@@ -4896,7 +5013,7 @@
     </w:p>
     <w:p>
       <w:pPr>
-        <w:pStyle w:val="PargrafodaLista"/>
+        <w:pStyle w:val="ListParagraph"/>
         <w:numPr>
           <w:ilvl w:val="0"/>
           <w:numId w:val="22"/>
@@ -4908,7 +5025,7 @@
     </w:p>
     <w:p>
       <w:pPr>
-        <w:pStyle w:val="PargrafodaLista"/>
+        <w:pStyle w:val="ListParagraph"/>
         <w:numPr>
           <w:ilvl w:val="0"/>
           <w:numId w:val="22"/>
@@ -4926,7 +5043,7 @@
     </w:p>
     <w:p>
       <w:pPr>
-        <w:pStyle w:val="PargrafodaLista"/>
+        <w:pStyle w:val="ListParagraph"/>
         <w:numPr>
           <w:ilvl w:val="0"/>
           <w:numId w:val="22"/>
@@ -4938,7 +5055,7 @@
     </w:p>
     <w:p>
       <w:pPr>
-        <w:pStyle w:val="PargrafodaLista"/>
+        <w:pStyle w:val="ListParagraph"/>
         <w:numPr>
           <w:ilvl w:val="0"/>
           <w:numId w:val="22"/>
@@ -4956,13 +5073,14 @@
     </w:p>
     <w:p>
       <w:pPr>
-        <w:pStyle w:val="PargrafodaLista"/>
+        <w:pStyle w:val="ListParagraph"/>
         <w:numPr>
           <w:ilvl w:val="0"/>
           <w:numId w:val="22"/>
         </w:numPr>
       </w:pPr>
       <w:r>
+        <w:lastRenderedPageBreak/>
         <w:t xml:space="preserve">Based on the </w:t>
       </w:r>
       <w:r>
@@ -4980,7 +5098,7 @@
     </w:p>
     <w:p>
       <w:pPr>
-        <w:pStyle w:val="PargrafodaLista"/>
+        <w:pStyle w:val="ListParagraph"/>
         <w:numPr>
           <w:ilvl w:val="0"/>
           <w:numId w:val="22"/>
@@ -5004,7 +5122,7 @@
     </w:p>
     <w:p>
       <w:pPr>
-        <w:pStyle w:val="PargrafodaLista"/>
+        <w:pStyle w:val="ListParagraph"/>
         <w:numPr>
           <w:ilvl w:val="0"/>
           <w:numId w:val="22"/>
@@ -5025,7 +5143,7 @@
     </w:p>
     <w:p>
       <w:pPr>
-        <w:pStyle w:val="PargrafodaLista"/>
+        <w:pStyle w:val="ListParagraph"/>
         <w:numPr>
           <w:ilvl w:val="1"/>
           <w:numId w:val="22"/>
@@ -5037,7 +5155,7 @@
     </w:p>
     <w:p>
       <w:pPr>
-        <w:pStyle w:val="PargrafodaLista"/>
+        <w:pStyle w:val="ListParagraph"/>
         <w:numPr>
           <w:ilvl w:val="1"/>
           <w:numId w:val="22"/>
@@ -5052,7 +5170,6 @@
         <w:ind w:left="454"/>
       </w:pPr>
       <w:r>
-        <w:lastRenderedPageBreak/>
         <w:t>The below table lists out the different types of scenarios related to Manual Review orders that a merchant may want to consider.</w:t>
       </w:r>
     </w:p>
@@ -5063,13 +5180,13 @@
     </w:p>
     <w:tbl>
       <w:tblPr>
-        <w:tblStyle w:val="TabeladeGrade4-nfase1"/>
+        <w:tblStyle w:val="GridTable4-Accent1"/>
         <w:tblW w:w="0" w:type="auto"/>
         <w:tblLook w:val="04A0" w:firstRow="1" w:lastRow="0" w:firstColumn="1" w:lastColumn="0" w:noHBand="0" w:noVBand="1"/>
       </w:tblPr>
       <w:tblGrid>
-        <w:gridCol w:w="846"/>
-        <w:gridCol w:w="548"/>
+        <w:gridCol w:w="843"/>
+        <w:gridCol w:w="551"/>
         <w:gridCol w:w="1601"/>
         <w:gridCol w:w="1762"/>
         <w:gridCol w:w="3435"/>
@@ -5486,7 +5603,7 @@
           </w:p>
           <w:p>
             <w:pPr>
-              <w:pStyle w:val="PargrafodaLista"/>
+              <w:pStyle w:val="ListParagraph"/>
               <w:numPr>
                 <w:ilvl w:val="0"/>
                 <w:numId w:val="23"/>
@@ -5946,11 +6063,7 @@
         <w:t>ORDER_CHECKPOINT_ACTION_UPDATE</w:t>
       </w:r>
       <w:r>
-        <w:t xml:space="preserve"> webhook. In this scenario, Signifyd decisions (for manual review </w:t>
-      </w:r>
-      <w:r>
-        <w:lastRenderedPageBreak/>
-        <w:t>orders) will be returned asynchronously, so an HTTP callback (webhook) is used to return the guarantee decision.</w:t>
+        <w:t xml:space="preserve"> webhook. In this scenario, Signifyd decisions (for manual review orders) will be returned asynchronously, so an HTTP callback (webhook) is used to return the guarantee decision.</w:t>
       </w:r>
     </w:p>
     <w:p>
@@ -5999,7 +6112,7 @@
       <w:r>
         <w:t xml:space="preserve">Instructions to setup V3 Webhooks are available on this page: </w:t>
       </w:r>
-      <w:hyperlink r:id="rId17" w:anchor="operation/CreateTeamWebhook" w:history="1">
+      <w:hyperlink r:id="rId18" w:anchor="operation/CreateTeamWebhook" w:history="1">
         <w:r>
           <w:rPr>
             <w:rStyle w:val="Hyperlink"/>
@@ -6095,7 +6208,7 @@
                     <pic:cNvPicPr/>
                   </pic:nvPicPr>
                   <pic:blipFill>
-                    <a:blip r:embed="rId18"/>
+                    <a:blip r:embed="rId19"/>
                     <a:stretch>
                       <a:fillRect/>
                     </a:stretch>
@@ -6258,10 +6371,10 @@
     </w:p>
     <w:p>
       <w:pPr>
-        <w:pStyle w:val="Ttulo3"/>
+        <w:pStyle w:val="Heading3"/>
         <w:ind w:left="1174"/>
       </w:pPr>
-      <w:bookmarkStart w:id="11" w:name="_Toc104994162"/>
+      <w:bookmarkStart w:id="12" w:name="_Toc104994162"/>
       <w:r>
         <w:t>Setup</w:t>
       </w:r>
@@ -6271,7 +6384,7 @@
       <w:r>
         <w:t>to the Site Preference</w:t>
       </w:r>
-      <w:bookmarkEnd w:id="11"/>
+      <w:bookmarkEnd w:id="12"/>
     </w:p>
     <w:p>
       <w:pPr>
@@ -6438,7 +6551,6 @@
           <w:noProof/>
           <w:color w:val="00000A"/>
         </w:rPr>
-        <w:lastRenderedPageBreak/>
         <w:drawing>
           <wp:inline distT="0" distB="0" distL="0" distR="0" wp14:anchorId="6C6A7703" wp14:editId="78293575">
             <wp:extent cx="5038725" cy="1836773"/>
@@ -6457,7 +6569,7 @@
                     </pic:cNvPicPr>
                   </pic:nvPicPr>
                   <pic:blipFill>
-                    <a:blip r:embed="rId19">
+                    <a:blip r:embed="rId20">
                       <a:extLst>
                         <a:ext uri="{28A0092B-C50C-407E-A947-70E740481C1C}">
                           <a14:useLocalDpi xmlns:a14="http://schemas.microsoft.com/office/drawing/2010/main" val="0"/>
@@ -6529,7 +6641,7 @@
                     </pic:cNvPicPr>
                   </pic:nvPicPr>
                   <pic:blipFill>
-                    <a:blip r:embed="rId20">
+                    <a:blip r:embed="rId21">
                       <a:extLst>
                         <a:ext uri="{28A0092B-C50C-407E-A947-70E740481C1C}">
                           <a14:useLocalDpi xmlns:a14="http://schemas.microsoft.com/office/drawing/2010/main" val="0"/>
@@ -6823,7 +6935,7 @@
     </w:p>
     <w:p>
       <w:pPr>
-        <w:pStyle w:val="PargrafodaLista"/>
+        <w:pStyle w:val="ListParagraph"/>
         <w:widowControl w:val="0"/>
         <w:numPr>
           <w:ilvl w:val="0"/>
@@ -6892,7 +7004,7 @@
                     </pic:cNvPicPr>
                   </pic:nvPicPr>
                   <pic:blipFill>
-                    <a:blip r:embed="rId21">
+                    <a:blip r:embed="rId22">
                       <a:extLst>
                         <a:ext uri="{28A0092B-C50C-407E-A947-70E740481C1C}">
                           <a14:useLocalDpi xmlns:a14="http://schemas.microsoft.com/office/drawing/2010/main" val="0"/>
@@ -6989,7 +7101,7 @@
                     </pic:cNvPicPr>
                   </pic:nvPicPr>
                   <pic:blipFill>
-                    <a:blip r:embed="rId22">
+                    <a:blip r:embed="rId23">
                       <a:extLst>
                         <a:ext uri="{28A0092B-C50C-407E-A947-70E740481C1C}">
                           <a14:useLocalDpi xmlns:a14="http://schemas.microsoft.com/office/drawing/2010/main" val="0"/>
@@ -7560,7 +7672,7 @@
                     </pic:cNvPicPr>
                   </pic:nvPicPr>
                   <pic:blipFill>
-                    <a:blip r:embed="rId23">
+                    <a:blip r:embed="rId24">
                       <a:extLst>
                         <a:ext uri="{28A0092B-C50C-407E-A947-70E740481C1C}">
                           <a14:useLocalDpi xmlns:a14="http://schemas.microsoft.com/office/drawing/2010/main" val="0"/>
@@ -7938,7 +8050,7 @@
                     </pic:cNvPicPr>
                   </pic:nvPicPr>
                   <pic:blipFill>
-                    <a:blip r:embed="rId24">
+                    <a:blip r:embed="rId25">
                       <a:extLst>
                         <a:ext uri="{28A0092B-C50C-407E-A947-70E740481C1C}">
                           <a14:useLocalDpi xmlns:a14="http://schemas.microsoft.com/office/drawing/2010/main" val="0"/>
@@ -8075,7 +8187,7 @@
                     </pic:cNvPicPr>
                   </pic:nvPicPr>
                   <pic:blipFill>
-                    <a:blip r:embed="rId25">
+                    <a:blip r:embed="rId26">
                       <a:extLst>
                         <a:ext uri="{28A0092B-C50C-407E-A947-70E740481C1C}">
                           <a14:useLocalDpi xmlns:a14="http://schemas.microsoft.com/office/drawing/2010/main" val="0"/>
@@ -8218,7 +8330,7 @@
     </w:p>
     <w:p>
       <w:pPr>
-        <w:pStyle w:val="PargrafodaLista"/>
+        <w:pStyle w:val="ListParagraph"/>
         <w:widowControl w:val="0"/>
         <w:numPr>
           <w:ilvl w:val="0"/>
@@ -8302,7 +8414,7 @@
                     </pic:cNvPicPr>
                   </pic:nvPicPr>
                   <pic:blipFill>
-                    <a:blip r:embed="rId26">
+                    <a:blip r:embed="rId27">
                       <a:extLst>
                         <a:ext uri="{28A0092B-C50C-407E-A947-70E740481C1C}">
                           <a14:useLocalDpi xmlns:a14="http://schemas.microsoft.com/office/drawing/2010/main" val="0"/>
@@ -8520,7 +8632,7 @@
                     </pic:cNvPicPr>
                   </pic:nvPicPr>
                   <pic:blipFill>
-                    <a:blip r:embed="rId27">
+                    <a:blip r:embed="rId28">
                       <a:extLst>
                         <a:ext uri="{28A0092B-C50C-407E-A947-70E740481C1C}">
                           <a14:useLocalDpi xmlns:a14="http://schemas.microsoft.com/office/drawing/2010/main" val="0"/>
@@ -8627,7 +8739,7 @@
                     </pic:cNvPicPr>
                   </pic:nvPicPr>
                   <pic:blipFill>
-                    <a:blip r:embed="rId28">
+                    <a:blip r:embed="rId29">
                       <a:extLst>
                         <a:ext uri="{28A0092B-C50C-407E-A947-70E740481C1C}">
                           <a14:useLocalDpi xmlns:a14="http://schemas.microsoft.com/office/drawing/2010/main" val="0"/>
@@ -8802,10 +8914,10 @@
     </w:p>
     <w:p>
       <w:pPr>
-        <w:pStyle w:val="Ttulo3"/>
+        <w:pStyle w:val="Heading3"/>
         <w:ind w:left="454" w:firstLine="0"/>
       </w:pPr>
-      <w:bookmarkStart w:id="12" w:name="_Toc104994163"/>
+      <w:bookmarkStart w:id="13" w:name="_Toc104994163"/>
       <w:r>
         <w:t xml:space="preserve">Setup </w:t>
       </w:r>
@@ -8818,7 +8930,7 @@
       <w:r>
         <w:t>alues</w:t>
       </w:r>
-      <w:bookmarkEnd w:id="12"/>
+      <w:bookmarkEnd w:id="13"/>
     </w:p>
     <w:p>
       <w:pPr>
@@ -8974,7 +9086,7 @@
                     </pic:cNvPicPr>
                   </pic:nvPicPr>
                   <pic:blipFill>
-                    <a:blip r:embed="rId29">
+                    <a:blip r:embed="rId30">
                       <a:extLst>
                         <a:ext uri="{28A0092B-C50C-407E-A947-70E740481C1C}">
                           <a14:useLocalDpi xmlns:a14="http://schemas.microsoft.com/office/drawing/2010/main" val="0"/>
@@ -9108,7 +9220,7 @@
                     </pic:cNvPicPr>
                   </pic:nvPicPr>
                   <pic:blipFill>
-                    <a:blip r:embed="rId30">
+                    <a:blip r:embed="rId31">
                       <a:extLst>
                         <a:ext uri="{28A0092B-C50C-407E-A947-70E740481C1C}">
                           <a14:useLocalDpi xmlns:a14="http://schemas.microsoft.com/office/drawing/2010/main" val="0"/>
@@ -9172,7 +9284,7 @@
                     </pic:cNvPicPr>
                   </pic:nvPicPr>
                   <pic:blipFill>
-                    <a:blip r:embed="rId29">
+                    <a:blip r:embed="rId30">
                       <a:extLst>
                         <a:ext uri="{28A0092B-C50C-407E-A947-70E740481C1C}">
                           <a14:useLocalDpi xmlns:a14="http://schemas.microsoft.com/office/drawing/2010/main" val="0"/>
@@ -9265,7 +9377,7 @@
                     </pic:cNvPicPr>
                   </pic:nvPicPr>
                   <pic:blipFill>
-                    <a:blip r:embed="rId31">
+                    <a:blip r:embed="rId32">
                       <a:extLst>
                         <a:ext uri="{28A0092B-C50C-407E-A947-70E740481C1C}">
                           <a14:useLocalDpi xmlns:a14="http://schemas.microsoft.com/office/drawing/2010/main" val="0"/>
@@ -9419,7 +9531,7 @@
                     </pic:cNvPicPr>
                   </pic:nvPicPr>
                   <pic:blipFill>
-                    <a:blip r:embed="rId32">
+                    <a:blip r:embed="rId33">
                       <a:extLst>
                         <a:ext uri="{28A0092B-C50C-407E-A947-70E740481C1C}">
                           <a14:useLocalDpi xmlns:a14="http://schemas.microsoft.com/office/drawing/2010/main" val="0"/>
@@ -9540,7 +9652,7 @@
                     <pic:cNvPicPr/>
                   </pic:nvPicPr>
                   <pic:blipFill>
-                    <a:blip r:embed="rId33"/>
+                    <a:blip r:embed="rId34"/>
                     <a:stretch>
                       <a:fillRect/>
                     </a:stretch>
@@ -9616,15 +9728,15 @@
     </w:p>
     <w:p>
       <w:pPr>
-        <w:pStyle w:val="Ttulo3"/>
+        <w:pStyle w:val="Heading3"/>
         <w:ind w:left="454" w:firstLine="0"/>
       </w:pPr>
-      <w:bookmarkStart w:id="13" w:name="_Toc104994164"/>
+      <w:bookmarkStart w:id="14" w:name="_Toc104994164"/>
       <w:r>
         <w:lastRenderedPageBreak/>
         <w:t>Setup Service Framework Configuration</w:t>
       </w:r>
-      <w:bookmarkEnd w:id="13"/>
+      <w:bookmarkEnd w:id="14"/>
       <w:r>
         <w:t xml:space="preserve"> </w:t>
       </w:r>
@@ -9916,7 +10028,7 @@
                     </pic:cNvPicPr>
                   </pic:nvPicPr>
                   <pic:blipFill>
-                    <a:blip r:embed="rId34">
+                    <a:blip r:embed="rId35">
                       <a:extLst>
                         <a:ext uri="{28A0092B-C50C-407E-A947-70E740481C1C}">
                           <a14:useLocalDpi xmlns:a14="http://schemas.microsoft.com/office/drawing/2010/main" val="0"/>
@@ -10149,7 +10261,7 @@
                     <pic:cNvPicPr/>
                   </pic:nvPicPr>
                   <pic:blipFill>
-                    <a:blip r:embed="rId35"/>
+                    <a:blip r:embed="rId36"/>
                     <a:stretch>
                       <a:fillRect/>
                     </a:stretch>
@@ -10189,14 +10301,14 @@
     </w:p>
     <w:p>
       <w:pPr>
-        <w:pStyle w:val="Ttulo3"/>
+        <w:pStyle w:val="Heading3"/>
         <w:ind w:left="454" w:firstLine="0"/>
       </w:pPr>
-      <w:bookmarkStart w:id="14" w:name="_Toc104994165"/>
+      <w:bookmarkStart w:id="15" w:name="_Toc104994165"/>
       <w:r>
         <w:t>Setup Job Schedules Configuration</w:t>
       </w:r>
-      <w:bookmarkEnd w:id="14"/>
+      <w:bookmarkEnd w:id="15"/>
     </w:p>
     <w:p>
       <w:pPr>
@@ -10411,7 +10523,7 @@
                     </pic:cNvPicPr>
                   </pic:nvPicPr>
                   <pic:blipFill>
-                    <a:blip r:embed="rId34">
+                    <a:blip r:embed="rId35">
                       <a:extLst>
                         <a:ext uri="{28A0092B-C50C-407E-A947-70E740481C1C}">
                           <a14:useLocalDpi xmlns:a14="http://schemas.microsoft.com/office/drawing/2010/main" val="0"/>
@@ -10593,7 +10705,7 @@
                     </pic:cNvPicPr>
                   </pic:nvPicPr>
                   <pic:blipFill>
-                    <a:blip r:embed="rId36">
+                    <a:blip r:embed="rId37">
                       <a:extLst>
                         <a:ext uri="{28A0092B-C50C-407E-A947-70E740481C1C}">
                           <a14:useLocalDpi xmlns:a14="http://schemas.microsoft.com/office/drawing/2010/main" val="0"/>
@@ -10687,7 +10799,7 @@
                     </pic:cNvPicPr>
                   </pic:nvPicPr>
                   <pic:blipFill>
-                    <a:blip r:embed="rId37">
+                    <a:blip r:embed="rId38">
                       <a:extLst>
                         <a:ext uri="{28A0092B-C50C-407E-A947-70E740481C1C}">
                           <a14:useLocalDpi xmlns:a14="http://schemas.microsoft.com/office/drawing/2010/main" val="0"/>
@@ -10741,10 +10853,10 @@
     </w:p>
     <w:p>
       <w:pPr>
-        <w:pStyle w:val="Ttulo3"/>
+        <w:pStyle w:val="Heading3"/>
         <w:ind w:left="1174"/>
       </w:pPr>
-      <w:bookmarkStart w:id="15" w:name="_Toc104994166"/>
+      <w:bookmarkStart w:id="16" w:name="_Toc104994166"/>
       <w:r>
         <w:lastRenderedPageBreak/>
         <w:t xml:space="preserve">API Integration </w:t>
@@ -10755,7 +10867,7 @@
       <w:r>
         <w:t xml:space="preserve"> SFRA</w:t>
       </w:r>
-      <w:bookmarkEnd w:id="15"/>
+      <w:bookmarkEnd w:id="16"/>
     </w:p>
     <w:p>
       <w:pPr>
@@ -10953,7 +11065,7 @@
     </w:p>
     <w:p>
       <w:pPr>
-        <w:pStyle w:val="PargrafodaLista"/>
+        <w:pStyle w:val="ListParagraph"/>
         <w:widowControl w:val="0"/>
         <w:numPr>
           <w:ilvl w:val="0"/>
@@ -11010,7 +11122,7 @@
     </w:p>
     <w:p>
       <w:pPr>
-        <w:pStyle w:val="PargrafodaLista"/>
+        <w:pStyle w:val="ListParagraph"/>
         <w:widowControl w:val="0"/>
         <w:numPr>
           <w:ilvl w:val="0"/>
@@ -11083,7 +11195,7 @@
     </w:p>
     <w:p>
       <w:pPr>
-        <w:pStyle w:val="PargrafodaLista"/>
+        <w:pStyle w:val="ListParagraph"/>
         <w:widowControl w:val="0"/>
         <w:numPr>
           <w:ilvl w:val="0"/>
@@ -11546,7 +11658,7 @@
                     <pic:cNvPicPr/>
                   </pic:nvPicPr>
                   <pic:blipFill>
-                    <a:blip r:embed="rId38"/>
+                    <a:blip r:embed="rId39"/>
                     <a:stretch>
                       <a:fillRect/>
                     </a:stretch>
@@ -11574,10 +11686,10 @@
     </w:p>
     <w:p>
       <w:pPr>
-        <w:pStyle w:val="Ttulo3"/>
+        <w:pStyle w:val="Heading3"/>
         <w:ind w:left="454" w:firstLine="0"/>
       </w:pPr>
-      <w:bookmarkStart w:id="16" w:name="_Toc104994167"/>
+      <w:bookmarkStart w:id="17" w:name="_Toc104994167"/>
       <w:r>
         <w:t xml:space="preserve">API </w:t>
       </w:r>
@@ -11599,7 +11711,7 @@
       <w:r>
         <w:t>Controllers</w:t>
       </w:r>
-      <w:bookmarkEnd w:id="16"/>
+      <w:bookmarkEnd w:id="17"/>
     </w:p>
     <w:p>
       <w:pPr>
@@ -11675,7 +11787,7 @@
     </w:p>
     <w:p>
       <w:pPr>
-        <w:pStyle w:val="PargrafodaLista"/>
+        <w:pStyle w:val="ListParagraph"/>
         <w:widowControl w:val="0"/>
         <w:numPr>
           <w:ilvl w:val="0"/>
@@ -11783,7 +11895,7 @@
     </w:p>
     <w:p>
       <w:pPr>
-        <w:pStyle w:val="PargrafodaLista"/>
+        <w:pStyle w:val="ListParagraph"/>
         <w:widowControl w:val="0"/>
         <w:numPr>
           <w:ilvl w:val="0"/>
@@ -12053,7 +12165,7 @@
                     </pic:cNvPicPr>
                   </pic:nvPicPr>
                   <pic:blipFill>
-                    <a:blip r:embed="rId39">
+                    <a:blip r:embed="rId40">
                       <a:extLst>
                         <a:ext uri="{28A0092B-C50C-407E-A947-70E740481C1C}">
                           <a14:useLocalDpi xmlns:a14="http://schemas.microsoft.com/office/drawing/2010/main" val="0"/>
@@ -12101,10 +12213,10 @@
     </w:p>
     <w:p>
       <w:pPr>
-        <w:pStyle w:val="Ttulo3"/>
+        <w:pStyle w:val="Heading3"/>
         <w:ind w:left="454" w:firstLine="0"/>
       </w:pPr>
-      <w:bookmarkStart w:id="17" w:name="_Toc104994168"/>
+      <w:bookmarkStart w:id="18" w:name="_Toc104994168"/>
       <w:r>
         <w:t xml:space="preserve">API Integration – </w:t>
       </w:r>
@@ -12114,7 +12226,7 @@
       <w:r>
         <w:t>Templates</w:t>
       </w:r>
-      <w:bookmarkEnd w:id="17"/>
+      <w:bookmarkEnd w:id="18"/>
     </w:p>
     <w:p>
       <w:pPr>
@@ -12308,7 +12420,7 @@
                     </pic:cNvPicPr>
                   </pic:nvPicPr>
                   <pic:blipFill>
-                    <a:blip r:embed="rId40">
+                    <a:blip r:embed="rId41">
                       <a:extLst>
                         <a:ext uri="{28A0092B-C50C-407E-A947-70E740481C1C}">
                           <a14:useLocalDpi xmlns:a14="http://schemas.microsoft.com/office/drawing/2010/main" val="0"/>
@@ -12344,14 +12456,14 @@
     <w:p/>
     <w:p>
       <w:pPr>
-        <w:pStyle w:val="Ttulo3"/>
+        <w:pStyle w:val="Heading3"/>
         <w:ind w:left="454" w:firstLine="0"/>
       </w:pPr>
-      <w:bookmarkStart w:id="18" w:name="_Toc104994169"/>
+      <w:bookmarkStart w:id="19" w:name="_Toc104994169"/>
       <w:r>
         <w:t>API Integration - Pipelines</w:t>
       </w:r>
-      <w:bookmarkEnd w:id="18"/>
+      <w:bookmarkEnd w:id="19"/>
     </w:p>
     <w:p>
       <w:pPr>
@@ -12589,7 +12701,7 @@
                     </pic:cNvPicPr>
                   </pic:nvPicPr>
                   <pic:blipFill>
-                    <a:blip r:embed="rId41">
+                    <a:blip r:embed="rId42">
                       <a:extLst>
                         <a:ext uri="{28A0092B-C50C-407E-A947-70E740481C1C}">
                           <a14:useLocalDpi xmlns:a14="http://schemas.microsoft.com/office/drawing/2010/main" val="0"/>
@@ -12677,7 +12789,7 @@
                     </pic:cNvPicPr>
                   </pic:nvPicPr>
                   <pic:blipFill>
-                    <a:blip r:embed="rId42">
+                    <a:blip r:embed="rId43">
                       <a:extLst>
                         <a:ext uri="{28A0092B-C50C-407E-A947-70E740481C1C}">
                           <a14:useLocalDpi xmlns:a14="http://schemas.microsoft.com/office/drawing/2010/main" val="0"/>
@@ -12949,15 +13061,15 @@
     </w:p>
     <w:p>
       <w:pPr>
-        <w:pStyle w:val="Ttulo3"/>
+        <w:pStyle w:val="Heading3"/>
         <w:ind w:left="454" w:firstLine="0"/>
       </w:pPr>
-      <w:bookmarkStart w:id="19" w:name="_Toc104994170"/>
+      <w:bookmarkStart w:id="20" w:name="_Toc104994170"/>
       <w:r>
         <w:lastRenderedPageBreak/>
         <w:t>API Integration – Limitations and Constraints</w:t>
       </w:r>
-      <w:bookmarkEnd w:id="19"/>
+      <w:bookmarkEnd w:id="20"/>
     </w:p>
     <w:p>
       <w:pPr>
@@ -13086,7 +13198,7 @@
         </w:rPr>
         <w:t xml:space="preserve">The values for AVS and CVV Response Code fields MUST map to standard response codes. See </w:t>
       </w:r>
-      <w:hyperlink r:id="rId43" w:history="1">
+      <w:hyperlink r:id="rId44" w:history="1">
         <w:r>
           <w:rPr>
             <w:rStyle w:val="Hyperlink"/>
@@ -13121,21 +13233,7 @@
           <w:rFonts w:cs="Trebuchet MS"/>
           <w:color w:val="00000A"/>
         </w:rPr>
-        <w:t xml:space="preserve"> </w:t>
-      </w:r>
-      <w:r>
-        <w:rPr>
-          <w:rFonts w:cs="Trebuchet MS"/>
-          <w:color w:val="00000A"/>
-        </w:rPr>
-        <w:t xml:space="preserve">and getParams() </w:t>
-      </w:r>
-      <w:r>
-        <w:rPr>
-          <w:rFonts w:cs="Trebuchet MS"/>
-          <w:color w:val="00000A"/>
-        </w:rPr>
-        <w:t>(in case Post-auth enabled)</w:t>
+        <w:t xml:space="preserve"> and getParams() (in case Post-auth enabled)</w:t>
       </w:r>
       <w:r>
         <w:rPr>
@@ -13239,7 +13337,7 @@
                     <pic:cNvPicPr/>
                   </pic:nvPicPr>
                   <pic:blipFill>
-                    <a:blip r:embed="rId44"/>
+                    <a:blip r:embed="rId45"/>
                     <a:stretch>
                       <a:fillRect/>
                     </a:stretch>
@@ -13354,6 +13452,7 @@
       <w:r>
         <w:rPr>
           <w:rFonts w:cs="Trebuchet MS"/>
+          <w:noProof/>
           <w:color w:val="00000A"/>
         </w:rPr>
         <w:drawing>
@@ -13372,7 +13471,7 @@
                     <pic:cNvPicPr/>
                   </pic:nvPicPr>
                   <pic:blipFill>
-                    <a:blip r:embed="rId45"/>
+                    <a:blip r:embed="rId46"/>
                     <a:stretch>
                       <a:fillRect/>
                     </a:stretch>
@@ -13501,7 +13600,7 @@
                     <pic:cNvPicPr/>
                   </pic:nvPicPr>
                   <pic:blipFill>
-                    <a:blip r:embed="rId46"/>
+                    <a:blip r:embed="rId47"/>
                     <a:stretch>
                       <a:fillRect/>
                     </a:stretch>
@@ -14083,7 +14182,7 @@
         </w:rPr>
         <w:t xml:space="preserve">, according to the merchant’s shipping carrier and following the format specified on the </w:t>
       </w:r>
-      <w:hyperlink r:id="rId47" w:anchor="operation/Fulfillments" w:history="1">
+      <w:hyperlink r:id="rId48" w:anchor="operation/Fulfillments" w:history="1">
         <w:r>
           <w:rPr>
             <w:rStyle w:val="Hyperlink"/>
@@ -14135,7 +14234,7 @@
                     <pic:cNvPicPr/>
                   </pic:nvPicPr>
                   <pic:blipFill>
-                    <a:blip r:embed="rId48"/>
+                    <a:blip r:embed="rId49"/>
                     <a:stretch>
                       <a:fillRect/>
                     </a:stretch>
@@ -14315,7 +14414,7 @@
                     <pic:cNvPicPr/>
                   </pic:nvPicPr>
                   <pic:blipFill>
-                    <a:blip r:embed="rId49"/>
+                    <a:blip r:embed="rId50"/>
                     <a:stretch>
                       <a:fillRect/>
                     </a:stretch>
@@ -14356,17 +14455,17 @@
     </w:p>
     <w:p>
       <w:pPr>
-        <w:pStyle w:val="Ttulo2"/>
+        <w:pStyle w:val="Heading2"/>
         <w:ind w:left="720"/>
       </w:pPr>
-      <w:bookmarkStart w:id="20" w:name="_Toc104994171"/>
-      <w:bookmarkStart w:id="21" w:name="_Toc285887829"/>
+      <w:bookmarkStart w:id="21" w:name="_Toc104994171"/>
+      <w:bookmarkStart w:id="22" w:name="_Toc285887829"/>
       <w:r>
         <w:t>Other Non-Transactional Operations</w:t>
       </w:r>
-      <w:bookmarkEnd w:id="20"/>
-    </w:p>
-    <w:bookmarkEnd w:id="21"/>
+      <w:bookmarkEnd w:id="21"/>
+    </w:p>
+    <w:bookmarkEnd w:id="22"/>
     <w:p>
       <w:pPr>
         <w:widowControl w:val="0"/>
@@ -14631,7 +14730,7 @@
                     </pic:cNvPicPr>
                   </pic:nvPicPr>
                   <pic:blipFill>
-                    <a:blip r:embed="rId50">
+                    <a:blip r:embed="rId51">
                       <a:extLst>
                         <a:ext uri="{28A0092B-C50C-407E-A947-70E740481C1C}">
                           <a14:useLocalDpi xmlns:a14="http://schemas.microsoft.com/office/drawing/2010/main" val="0"/>
@@ -14676,10 +14775,10 @@
           <w:color w:val="00000A"/>
         </w:rPr>
       </w:pPr>
-      <w:bookmarkStart w:id="22" w:name="_Toc245264342"/>
-      <w:bookmarkStart w:id="23" w:name="_Toc279703429"/>
-      <w:bookmarkStart w:id="24" w:name="_Toc279703522"/>
-      <w:bookmarkStart w:id="25" w:name="_Toc78862414"/>
+      <w:bookmarkStart w:id="23" w:name="_Toc245264342"/>
+      <w:bookmarkStart w:id="24" w:name="_Toc279703429"/>
+      <w:bookmarkStart w:id="25" w:name="_Toc279703522"/>
+      <w:bookmarkStart w:id="26" w:name="_Toc78862414"/>
       <w:bookmarkEnd w:id="6"/>
     </w:p>
     <w:p>
@@ -14743,31 +14842,31 @@
     </w:p>
     <w:p>
       <w:pPr>
-        <w:pStyle w:val="Ttulo1"/>
-      </w:pPr>
-      <w:bookmarkStart w:id="26" w:name="_Toc104994172"/>
-      <w:bookmarkEnd w:id="22"/>
+        <w:pStyle w:val="Heading1"/>
+      </w:pPr>
+      <w:bookmarkStart w:id="27" w:name="_Toc104994172"/>
       <w:bookmarkEnd w:id="23"/>
       <w:bookmarkEnd w:id="24"/>
+      <w:bookmarkEnd w:id="25"/>
       <w:r>
         <w:t>Configuration</w:t>
       </w:r>
       <w:r>
         <w:t xml:space="preserve"> Guide</w:t>
       </w:r>
-      <w:bookmarkEnd w:id="26"/>
+      <w:bookmarkEnd w:id="27"/>
     </w:p>
     <w:p/>
     <w:p>
       <w:pPr>
-        <w:pStyle w:val="Ttulo2"/>
+        <w:pStyle w:val="Heading2"/>
         <w:ind w:left="810"/>
       </w:pPr>
-      <w:bookmarkStart w:id="27" w:name="_Toc104994173"/>
+      <w:bookmarkStart w:id="28" w:name="_Toc104994173"/>
       <w:r>
         <w:t>Setup</w:t>
       </w:r>
-      <w:bookmarkEnd w:id="27"/>
+      <w:bookmarkEnd w:id="28"/>
     </w:p>
     <w:p>
       <w:pPr>
@@ -15363,7 +15462,7 @@
                     </pic:cNvPicPr>
                   </pic:nvPicPr>
                   <pic:blipFill>
-                    <a:blip r:embed="rId51">
+                    <a:blip r:embed="rId52">
                       <a:extLst>
                         <a:ext uri="{28A0092B-C50C-407E-A947-70E740481C1C}">
                           <a14:useLocalDpi xmlns:a14="http://schemas.microsoft.com/office/drawing/2010/main" val="0"/>
@@ -15440,10 +15539,10 @@
     </w:p>
     <w:p>
       <w:pPr>
-        <w:pStyle w:val="Ttulo3"/>
+        <w:pStyle w:val="Heading3"/>
         <w:ind w:left="1080" w:hanging="540"/>
       </w:pPr>
-      <w:bookmarkStart w:id="28" w:name="_Toc104994174"/>
+      <w:bookmarkStart w:id="29" w:name="_Toc104994174"/>
       <w:r>
         <w:t xml:space="preserve">Configuration on </w:t>
       </w:r>
@@ -15453,7 +15552,7 @@
       <w:r>
         <w:t xml:space="preserve"> side</w:t>
       </w:r>
-      <w:bookmarkEnd w:id="28"/>
+      <w:bookmarkEnd w:id="29"/>
       <w:r>
         <w:t xml:space="preserve"> </w:t>
       </w:r>
@@ -15513,7 +15612,7 @@
         </w:rPr>
         <w:t xml:space="preserve">order creation can be viewed here: </w:t>
       </w:r>
-      <w:hyperlink r:id="rId52" w:history="1">
+      <w:hyperlink r:id="rId53" w:history="1">
         <w:r>
           <w:rPr>
             <w:rStyle w:val="Hyperlink"/>
@@ -15564,7 +15663,7 @@
         </w:rPr>
         <w:t xml:space="preserve"> </w:t>
       </w:r>
-      <w:hyperlink r:id="rId53" w:history="1">
+      <w:hyperlink r:id="rId54" w:history="1">
         <w:r>
           <w:rPr>
             <w:rStyle w:val="Hyperlink"/>
@@ -15638,7 +15737,7 @@
         </w:rPr>
         <w:t xml:space="preserve">setup following the instructions on </w:t>
       </w:r>
-      <w:hyperlink r:id="rId54" w:history="1">
+      <w:hyperlink r:id="rId55" w:history="1">
         <w:r>
           <w:rPr>
             <w:rStyle w:val="Hyperlink"/>
@@ -15773,7 +15872,7 @@
                     </pic:cNvPicPr>
                   </pic:nvPicPr>
                   <pic:blipFill>
-                    <a:blip r:embed="rId55">
+                    <a:blip r:embed="rId56">
                       <a:extLst>
                         <a:ext uri="{28A0092B-C50C-407E-A947-70E740481C1C}">
                           <a14:useLocalDpi xmlns:a14="http://schemas.microsoft.com/office/drawing/2010/main" val="0"/>
@@ -15867,7 +15966,7 @@
         </w:rPr>
         <w:t xml:space="preserve"> in </w:t>
       </w:r>
-      <w:hyperlink r:id="rId56" w:history="1">
+      <w:hyperlink r:id="rId57" w:history="1">
         <w:r>
           <w:rPr>
             <w:rStyle w:val="Hyperlink"/>
@@ -15980,15 +16079,15 @@
     </w:p>
     <w:p>
       <w:pPr>
-        <w:pStyle w:val="Ttulo2"/>
+        <w:pStyle w:val="Heading2"/>
         <w:ind w:left="990"/>
       </w:pPr>
-      <w:bookmarkStart w:id="29" w:name="_Toc104994175"/>
+      <w:bookmarkStart w:id="30" w:name="_Toc104994175"/>
       <w:r>
         <w:lastRenderedPageBreak/>
         <w:t>Testing</w:t>
       </w:r>
-      <w:bookmarkEnd w:id="29"/>
+      <w:bookmarkEnd w:id="30"/>
     </w:p>
     <w:p>
       <w:pPr>
@@ -16667,7 +16766,7 @@
     </w:p>
     <w:p>
       <w:pPr>
-        <w:pStyle w:val="PargrafodaLista"/>
+        <w:pStyle w:val="ListParagraph"/>
         <w:numPr>
           <w:ilvl w:val="0"/>
           <w:numId w:val="30"/>
@@ -16681,7 +16780,7 @@
     </w:p>
     <w:p>
       <w:pPr>
-        <w:pStyle w:val="PargrafodaLista"/>
+        <w:pStyle w:val="ListParagraph"/>
         <w:numPr>
           <w:ilvl w:val="0"/>
           <w:numId w:val="30"/>
@@ -17071,7 +17170,7 @@
     </w:p>
     <w:p>
       <w:pPr>
-        <w:pStyle w:val="PargrafodaLista"/>
+        <w:pStyle w:val="ListParagraph"/>
         <w:numPr>
           <w:ilvl w:val="0"/>
           <w:numId w:val="32"/>
@@ -17086,7 +17185,7 @@
     </w:p>
     <w:p>
       <w:pPr>
-        <w:pStyle w:val="PargrafodaLista"/>
+        <w:pStyle w:val="ListParagraph"/>
         <w:numPr>
           <w:ilvl w:val="0"/>
           <w:numId w:val="32"/>
@@ -17142,7 +17241,7 @@
     </w:p>
     <w:p>
       <w:pPr>
-        <w:pStyle w:val="PargrafodaLista"/>
+        <w:pStyle w:val="ListParagraph"/>
         <w:numPr>
           <w:ilvl w:val="0"/>
           <w:numId w:val="32"/>
@@ -17176,7 +17275,7 @@
     </w:p>
     <w:p>
       <w:pPr>
-        <w:pStyle w:val="PargrafodaLista"/>
+        <w:pStyle w:val="ListParagraph"/>
         <w:numPr>
           <w:ilvl w:val="0"/>
           <w:numId w:val="32"/>
@@ -17260,7 +17359,7 @@
     </w:p>
     <w:p>
       <w:pPr>
-        <w:pStyle w:val="PargrafodaLista"/>
+        <w:pStyle w:val="ListParagraph"/>
         <w:numPr>
           <w:ilvl w:val="0"/>
           <w:numId w:val="33"/>
@@ -17275,7 +17374,7 @@
     </w:p>
     <w:p>
       <w:pPr>
-        <w:pStyle w:val="PargrafodaLista"/>
+        <w:pStyle w:val="ListParagraph"/>
         <w:numPr>
           <w:ilvl w:val="0"/>
           <w:numId w:val="33"/>
@@ -17331,7 +17430,7 @@
     </w:p>
     <w:p>
       <w:pPr>
-        <w:pStyle w:val="PargrafodaLista"/>
+        <w:pStyle w:val="ListParagraph"/>
         <w:numPr>
           <w:ilvl w:val="0"/>
           <w:numId w:val="33"/>
@@ -17362,7 +17461,7 @@
     </w:p>
     <w:p>
       <w:pPr>
-        <w:pStyle w:val="PargrafodaLista"/>
+        <w:pStyle w:val="ListParagraph"/>
         <w:numPr>
           <w:ilvl w:val="0"/>
           <w:numId w:val="33"/>
@@ -17388,13 +17487,13 @@
     <w:p/>
     <w:p>
       <w:pPr>
-        <w:pStyle w:val="PargrafodaLista"/>
+        <w:pStyle w:val="ListParagraph"/>
         <w:ind w:left="1260"/>
       </w:pPr>
     </w:p>
     <w:p>
       <w:pPr>
-        <w:pStyle w:val="PargrafodaLista"/>
+        <w:pStyle w:val="ListParagraph"/>
         <w:ind w:left="1260"/>
       </w:pPr>
     </w:p>
@@ -17406,13 +17505,13 @@
     </w:p>
     <w:p>
       <w:pPr>
-        <w:pStyle w:val="Ttulo3"/>
-      </w:pPr>
-      <w:bookmarkStart w:id="30" w:name="_Toc104994176"/>
+        <w:pStyle w:val="Heading3"/>
+      </w:pPr>
+      <w:bookmarkStart w:id="31" w:name="_Toc104994176"/>
       <w:r>
         <w:t>Automated Testing</w:t>
       </w:r>
-      <w:bookmarkEnd w:id="30"/>
+      <w:bookmarkEnd w:id="31"/>
     </w:p>
     <w:p>
       <w:pPr>
@@ -17424,17 +17523,17 @@
     </w:p>
     <w:p>
       <w:pPr>
-        <w:pStyle w:val="Ttulo3"/>
+        <w:pStyle w:val="Heading3"/>
         <w:numPr>
           <w:ilvl w:val="3"/>
           <w:numId w:val="13"/>
         </w:numPr>
       </w:pPr>
-      <w:bookmarkStart w:id="31" w:name="_Toc104994177"/>
+      <w:bookmarkStart w:id="32" w:name="_Toc104994177"/>
       <w:r>
         <w:t>Unit testing</w:t>
       </w:r>
-      <w:bookmarkEnd w:id="31"/>
+      <w:bookmarkEnd w:id="32"/>
     </w:p>
     <w:p>
       <w:pPr>
@@ -17447,17 +17546,17 @@
     </w:p>
     <w:p>
       <w:pPr>
-        <w:pStyle w:val="Ttulo3"/>
+        <w:pStyle w:val="Heading3"/>
         <w:numPr>
           <w:ilvl w:val="3"/>
           <w:numId w:val="13"/>
         </w:numPr>
       </w:pPr>
-      <w:bookmarkStart w:id="32" w:name="_Toc104994178"/>
+      <w:bookmarkStart w:id="33" w:name="_Toc104994178"/>
       <w:r>
         <w:t>Integration testing</w:t>
       </w:r>
-      <w:bookmarkEnd w:id="32"/>
+      <w:bookmarkEnd w:id="33"/>
     </w:p>
     <w:p>
       <w:pPr>
@@ -17634,24 +17733,24 @@
     <w:p/>
     <w:p>
       <w:pPr>
-        <w:pStyle w:val="Ttulo2"/>
-      </w:pPr>
-      <w:bookmarkStart w:id="33" w:name="_Toc104994179"/>
+        <w:pStyle w:val="Heading2"/>
+      </w:pPr>
+      <w:bookmarkStart w:id="34" w:name="_Toc104994179"/>
       <w:r>
         <w:t>Troubleshoot</w:t>
       </w:r>
-      <w:bookmarkEnd w:id="33"/>
+      <w:bookmarkEnd w:id="34"/>
     </w:p>
     <w:p/>
     <w:p>
       <w:pPr>
-        <w:pStyle w:val="Ttulo3"/>
-      </w:pPr>
-      <w:bookmarkStart w:id="34" w:name="_Toc104994180"/>
+        <w:pStyle w:val="Heading3"/>
+      </w:pPr>
+      <w:bookmarkStart w:id="35" w:name="_Toc104994180"/>
       <w:r>
         <w:t>Missing API Key</w:t>
       </w:r>
-      <w:bookmarkEnd w:id="34"/>
+      <w:bookmarkEnd w:id="35"/>
     </w:p>
     <w:p>
       <w:pPr>
@@ -17727,13 +17826,13 @@
     <w:p/>
     <w:p>
       <w:pPr>
-        <w:pStyle w:val="Ttulo3"/>
-      </w:pPr>
-      <w:bookmarkStart w:id="35" w:name="_Toc104994181"/>
+        <w:pStyle w:val="Heading3"/>
+      </w:pPr>
+      <w:bookmarkStart w:id="36" w:name="_Toc104994181"/>
       <w:r>
         <w:t>Wrong API Key</w:t>
       </w:r>
-      <w:bookmarkEnd w:id="35"/>
+      <w:bookmarkEnd w:id="36"/>
     </w:p>
     <w:p>
       <w:pPr>
@@ -17813,13 +17912,13 @@
     </w:p>
     <w:p>
       <w:pPr>
-        <w:pStyle w:val="Ttulo3"/>
-      </w:pPr>
-      <w:bookmarkStart w:id="36" w:name="_Toc104994182"/>
+        <w:pStyle w:val="Heading3"/>
+      </w:pPr>
+      <w:bookmarkStart w:id="37" w:name="_Toc104994182"/>
       <w:r>
         <w:t>Service not enabled</w:t>
       </w:r>
-      <w:bookmarkEnd w:id="36"/>
+      <w:bookmarkEnd w:id="37"/>
     </w:p>
     <w:p>
       <w:pPr>
@@ -17889,13 +17988,13 @@
     </w:p>
     <w:p>
       <w:pPr>
-        <w:pStyle w:val="Ttulo3"/>
-      </w:pPr>
-      <w:bookmarkStart w:id="37" w:name="_Toc104994183"/>
+        <w:pStyle w:val="Heading3"/>
+      </w:pPr>
+      <w:bookmarkStart w:id="38" w:name="_Toc104994183"/>
       <w:r>
         <w:t>Order fields not being updated</w:t>
       </w:r>
-      <w:bookmarkEnd w:id="37"/>
+      <w:bookmarkEnd w:id="38"/>
     </w:p>
     <w:p>
       <w:pPr>
@@ -17912,7 +18011,7 @@
     </w:p>
     <w:p>
       <w:pPr>
-        <w:pStyle w:val="PargrafodaLista"/>
+        <w:pStyle w:val="ListParagraph"/>
         <w:numPr>
           <w:ilvl w:val="0"/>
           <w:numId w:val="27"/>
@@ -17931,7 +18030,7 @@
     </w:p>
     <w:p>
       <w:pPr>
-        <w:pStyle w:val="PargrafodaLista"/>
+        <w:pStyle w:val="ListParagraph"/>
         <w:numPr>
           <w:ilvl w:val="0"/>
           <w:numId w:val="27"/>
@@ -17965,7 +18064,7 @@
     </w:p>
     <w:p>
       <w:pPr>
-        <w:pStyle w:val="PargrafodaLista"/>
+        <w:pStyle w:val="ListParagraph"/>
         <w:numPr>
           <w:ilvl w:val="0"/>
           <w:numId w:val="27"/>
@@ -17991,7 +18090,7 @@
     </w:p>
     <w:p>
       <w:pPr>
-        <w:pStyle w:val="PargrafodaLista"/>
+        <w:pStyle w:val="ListParagraph"/>
         <w:numPr>
           <w:ilvl w:val="0"/>
           <w:numId w:val="27"/>
@@ -18022,7 +18121,7 @@
     </w:p>
     <w:p>
       <w:pPr>
-        <w:pStyle w:val="PargrafodaLista"/>
+        <w:pStyle w:val="ListParagraph"/>
         <w:numPr>
           <w:ilvl w:val="0"/>
           <w:numId w:val="27"/>
@@ -18041,7 +18140,7 @@
     </w:p>
     <w:p>
       <w:pPr>
-        <w:pStyle w:val="PargrafodaLista"/>
+        <w:pStyle w:val="ListParagraph"/>
         <w:ind w:left="2160"/>
       </w:pPr>
     </w:p>
@@ -18105,15 +18204,15 @@
     </w:p>
     <w:p>
       <w:pPr>
-        <w:pStyle w:val="Ttulo1"/>
-      </w:pPr>
-      <w:bookmarkStart w:id="38" w:name="_Toc104994184"/>
-      <w:bookmarkStart w:id="39" w:name="_Toc245264376"/>
-      <w:bookmarkEnd w:id="25"/>
+        <w:pStyle w:val="Heading1"/>
+      </w:pPr>
+      <w:bookmarkStart w:id="39" w:name="_Toc104994184"/>
+      <w:bookmarkStart w:id="40" w:name="_Toc245264376"/>
+      <w:bookmarkEnd w:id="26"/>
       <w:r>
         <w:t>Operations, Maintenance</w:t>
       </w:r>
-      <w:bookmarkEnd w:id="38"/>
+      <w:bookmarkEnd w:id="39"/>
     </w:p>
     <w:p>
       <w:pPr>
@@ -18123,13 +18222,13 @@
     </w:p>
     <w:p>
       <w:pPr>
-        <w:pStyle w:val="Ttulo2"/>
-      </w:pPr>
-      <w:bookmarkStart w:id="40" w:name="_Toc104994185"/>
+        <w:pStyle w:val="Heading2"/>
+      </w:pPr>
+      <w:bookmarkStart w:id="41" w:name="_Toc104994185"/>
       <w:r>
         <w:t>Availability</w:t>
       </w:r>
-      <w:bookmarkEnd w:id="40"/>
+      <w:bookmarkEnd w:id="41"/>
     </w:p>
     <w:p>
       <w:pPr>
@@ -18151,13 +18250,13 @@
     </w:p>
     <w:p>
       <w:pPr>
-        <w:pStyle w:val="Ttulo2"/>
-      </w:pPr>
-      <w:bookmarkStart w:id="41" w:name="_Toc104994186"/>
+        <w:pStyle w:val="Heading2"/>
+      </w:pPr>
+      <w:bookmarkStart w:id="42" w:name="_Toc104994186"/>
       <w:r>
         <w:t>Support</w:t>
       </w:r>
-      <w:bookmarkEnd w:id="41"/>
+      <w:bookmarkEnd w:id="42"/>
     </w:p>
     <w:p>
       <w:pPr>
@@ -18169,14 +18268,14 @@
         <w:pStyle w:val="Standard1"/>
         <w:ind w:left="1080"/>
         <w:rPr>
-          <w:rStyle w:val="nfaseSutil"/>
+          <w:rStyle w:val="SubtleEmphasis"/>
           <w:i w:val="0"/>
           <w:iCs w:val="0"/>
         </w:rPr>
       </w:pPr>
       <w:r>
         <w:rPr>
-          <w:rStyle w:val="nfaseSutil"/>
+          <w:rStyle w:val="SubtleEmphasis"/>
           <w:i w:val="0"/>
           <w:iCs w:val="0"/>
         </w:rPr>
@@ -18184,13 +18283,13 @@
       </w:r>
       <w:r>
         <w:rPr>
-          <w:rStyle w:val="nfaseSutil"/>
+          <w:rStyle w:val="SubtleEmphasis"/>
           <w:i w:val="0"/>
           <w:iCs w:val="0"/>
         </w:rPr>
         <w:t xml:space="preserve">issues </w:t>
       </w:r>
-      <w:hyperlink r:id="rId57" w:history="1">
+      <w:hyperlink r:id="rId58" w:history="1">
         <w:r>
           <w:rPr>
             <w:rStyle w:val="Hyperlink"/>
@@ -18206,23 +18305,23 @@
       </w:hyperlink>
       <w:r>
         <w:rPr>
-          <w:rStyle w:val="nfaseSutil"/>
+          <w:rStyle w:val="SubtleEmphasis"/>
           <w:i w:val="0"/>
           <w:iCs w:val="0"/>
         </w:rPr>
         <w:t xml:space="preserve">. </w:t>
       </w:r>
-      <w:bookmarkEnd w:id="39"/>
-    </w:p>
-    <w:p>
-      <w:pPr>
-        <w:pStyle w:val="Ttulo2"/>
-      </w:pPr>
-      <w:bookmarkStart w:id="42" w:name="_Toc104994187"/>
+      <w:bookmarkEnd w:id="40"/>
+    </w:p>
+    <w:p>
+      <w:pPr>
+        <w:pStyle w:val="Heading2"/>
+      </w:pPr>
+      <w:bookmarkStart w:id="43" w:name="_Toc104994187"/>
       <w:r>
         <w:t>Intended Locales</w:t>
       </w:r>
-      <w:bookmarkEnd w:id="42"/>
+      <w:bookmarkEnd w:id="43"/>
     </w:p>
     <w:p>
       <w:pPr>
@@ -18236,7 +18335,7 @@
       </w:pPr>
       <w:r>
         <w:rPr>
-          <w:rStyle w:val="nfaseSutil"/>
+          <w:rStyle w:val="SubtleEmphasis"/>
           <w:i w:val="0"/>
           <w:iCs w:val="0"/>
         </w:rPr>
@@ -18244,7 +18343,7 @@
       </w:r>
       <w:r>
         <w:rPr>
-          <w:rStyle w:val="nfaseSutil"/>
+          <w:rStyle w:val="SubtleEmphasis"/>
           <w:i w:val="0"/>
           <w:iCs w:val="0"/>
         </w:rPr>
@@ -18252,7 +18351,7 @@
       </w:r>
       <w:r>
         <w:rPr>
-          <w:rStyle w:val="nfaseSutil"/>
+          <w:rStyle w:val="SubtleEmphasis"/>
           <w:i w:val="0"/>
           <w:iCs w:val="0"/>
         </w:rPr>
@@ -18260,7 +18359,7 @@
       </w:r>
       <w:r>
         <w:rPr>
-          <w:rStyle w:val="nfaseSutil"/>
+          <w:rStyle w:val="SubtleEmphasis"/>
           <w:i w:val="0"/>
           <w:iCs w:val="0"/>
         </w:rPr>
@@ -18275,13 +18374,13 @@
     </w:p>
     <w:p>
       <w:pPr>
-        <w:pStyle w:val="Ttulo1"/>
+        <w:pStyle w:val="Heading1"/>
         <w:pBdr>
           <w:right w:val="dotted" w:sz="4" w:space="0" w:color="auto"/>
         </w:pBdr>
       </w:pPr>
-      <w:bookmarkStart w:id="43" w:name="_Toc104994188"/>
-      <w:bookmarkStart w:id="44" w:name="_Hlk75794236"/>
+      <w:bookmarkStart w:id="44" w:name="_Toc104994188"/>
+      <w:bookmarkStart w:id="45" w:name="_Hlk75794236"/>
       <w:r>
         <w:t>Re</w:t>
       </w:r>
@@ -18291,25 +18390,25 @@
       <w:r>
         <w:t>ease History</w:t>
       </w:r>
-      <w:bookmarkEnd w:id="43"/>
-    </w:p>
-    <w:p>
-      <w:pPr>
-        <w:pStyle w:val="Corpodetexto"/>
+      <w:bookmarkEnd w:id="44"/>
+    </w:p>
+    <w:p>
+      <w:pPr>
+        <w:pStyle w:val="BodyText"/>
         <w:keepNext/>
         <w:spacing w:line="276" w:lineRule="auto"/>
         <w:ind w:left="360"/>
         <w:rPr>
-          <w:rStyle w:val="nfaseSutil"/>
+          <w:rStyle w:val="SubtleEmphasis"/>
           <w:rFonts w:ascii="Trebuchet MS" w:hAnsi="Trebuchet MS"/>
           <w:color w:val="808080" w:themeColor="background1" w:themeShade="80"/>
           <w:sz w:val="18"/>
           <w:szCs w:val="18"/>
         </w:rPr>
       </w:pPr>
-      <w:bookmarkStart w:id="45" w:name="_Toc279703501"/>
-      <w:bookmarkStart w:id="46" w:name="_Toc279703594"/>
-      <w:bookmarkEnd w:id="44"/>
+      <w:bookmarkStart w:id="46" w:name="_Toc279703501"/>
+      <w:bookmarkStart w:id="47" w:name="_Toc279703594"/>
+      <w:bookmarkEnd w:id="45"/>
     </w:p>
     <w:tbl>
       <w:tblPr>
@@ -18342,7 +18441,7 @@
           </w:tcPr>
           <w:p>
             <w:pPr>
-              <w:pStyle w:val="Corpodetexto"/>
+              <w:pStyle w:val="BodyText"/>
               <w:keepNext/>
               <w:spacing w:line="276" w:lineRule="auto"/>
               <w:rPr>
@@ -18374,7 +18473,7 @@
           </w:tcPr>
           <w:p>
             <w:pPr>
-              <w:pStyle w:val="Corpodetexto"/>
+              <w:pStyle w:val="BodyText"/>
               <w:keepNext/>
               <w:spacing w:line="276" w:lineRule="auto"/>
               <w:rPr>
@@ -18406,7 +18505,7 @@
           </w:tcPr>
           <w:p>
             <w:pPr>
-              <w:pStyle w:val="Corpodetexto"/>
+              <w:pStyle w:val="BodyText"/>
               <w:keepNext/>
               <w:spacing w:line="276" w:lineRule="auto"/>
               <w:rPr>
@@ -18440,7 +18539,7 @@
           </w:tcPr>
           <w:p>
             <w:pPr>
-              <w:pStyle w:val="Corpodetexto"/>
+              <w:pStyle w:val="BodyText"/>
               <w:keepNext/>
               <w:rPr>
                 <w:rFonts w:ascii="Trebuchet MS" w:hAnsi="Trebuchet MS"/>
@@ -18493,7 +18592,7 @@
           </w:tcPr>
           <w:p>
             <w:pPr>
-              <w:pStyle w:val="Corpodetexto"/>
+              <w:pStyle w:val="BodyText"/>
               <w:keepNext/>
               <w:rPr>
                 <w:rFonts w:ascii="Trebuchet MS" w:hAnsi="Trebuchet MS"/>
@@ -18554,7 +18653,7 @@
           </w:tcPr>
           <w:p>
             <w:pPr>
-              <w:pStyle w:val="Corpodetexto"/>
+              <w:pStyle w:val="BodyText"/>
               <w:keepNext/>
               <w:rPr>
                 <w:rFonts w:ascii="Trebuchet MS" w:hAnsi="Trebuchet MS"/>
@@ -18585,7 +18684,7 @@
           </w:tcPr>
           <w:p>
             <w:pPr>
-              <w:pStyle w:val="Corpodetexto"/>
+              <w:pStyle w:val="BodyText"/>
               <w:keepNext/>
               <w:rPr>
                 <w:rFonts w:ascii="Trebuchet MS" w:hAnsi="Trebuchet MS"/>
@@ -18630,7 +18729,7 @@
           </w:tcPr>
           <w:p>
             <w:pPr>
-              <w:pStyle w:val="Corpodetexto"/>
+              <w:pStyle w:val="BodyText"/>
               <w:keepNext/>
               <w:rPr>
                 <w:rFonts w:ascii="Trebuchet MS" w:hAnsi="Trebuchet MS"/>
@@ -18667,7 +18766,7 @@
           </w:tcPr>
           <w:p>
             <w:pPr>
-              <w:pStyle w:val="Corpodetexto"/>
+              <w:pStyle w:val="BodyText"/>
               <w:keepNext/>
               <w:rPr>
                 <w:rFonts w:ascii="Trebuchet MS" w:hAnsi="Trebuchet MS"/>
@@ -18706,7 +18805,7 @@
           </w:tcPr>
           <w:p>
             <w:pPr>
-              <w:pStyle w:val="Corpodetexto"/>
+              <w:pStyle w:val="BodyText"/>
               <w:keepNext/>
               <w:rPr>
                 <w:rFonts w:ascii="Trebuchet MS" w:hAnsi="Trebuchet MS"/>
@@ -18751,7 +18850,7 @@
           </w:tcPr>
           <w:p>
             <w:pPr>
-              <w:pStyle w:val="Corpodetexto"/>
+              <w:pStyle w:val="BodyText"/>
               <w:keepNext/>
               <w:rPr>
                 <w:rFonts w:ascii="Trebuchet MS" w:hAnsi="Trebuchet MS"/>
@@ -18780,7 +18879,7 @@
           </w:tcPr>
           <w:p>
             <w:pPr>
-              <w:pStyle w:val="Corpodetexto"/>
+              <w:pStyle w:val="BodyText"/>
               <w:keepNext/>
               <w:rPr>
                 <w:rFonts w:ascii="Trebuchet MS" w:hAnsi="Trebuchet MS"/>
@@ -18811,7 +18910,7 @@
           </w:tcPr>
           <w:p>
             <w:pPr>
-              <w:pStyle w:val="Corpodetexto"/>
+              <w:pStyle w:val="BodyText"/>
               <w:keepNext/>
               <w:rPr>
                 <w:rFonts w:ascii="Trebuchet MS" w:hAnsi="Trebuchet MS"/>
@@ -18840,7 +18939,7 @@
           </w:tcPr>
           <w:p>
             <w:pPr>
-              <w:pStyle w:val="Corpodetexto"/>
+              <w:pStyle w:val="BodyText"/>
               <w:keepNext/>
               <w:rPr>
                 <w:rFonts w:ascii="Trebuchet MS" w:hAnsi="Trebuchet MS"/>
@@ -18869,7 +18968,7 @@
           </w:tcPr>
           <w:p>
             <w:pPr>
-              <w:pStyle w:val="Corpodetexto"/>
+              <w:pStyle w:val="BodyText"/>
               <w:keepNext/>
               <w:rPr>
                 <w:rFonts w:ascii="Trebuchet MS" w:hAnsi="Trebuchet MS"/>
@@ -18900,7 +18999,7 @@
           </w:tcPr>
           <w:p>
             <w:pPr>
-              <w:pStyle w:val="Corpodetexto"/>
+              <w:pStyle w:val="BodyText"/>
               <w:keepNext/>
               <w:rPr>
                 <w:rFonts w:ascii="Trebuchet MS" w:hAnsi="Trebuchet MS"/>
@@ -18929,7 +19028,7 @@
           </w:tcPr>
           <w:p>
             <w:pPr>
-              <w:pStyle w:val="Corpodetexto"/>
+              <w:pStyle w:val="BodyText"/>
               <w:keepNext/>
               <w:rPr>
                 <w:rFonts w:ascii="Trebuchet MS" w:hAnsi="Trebuchet MS"/>
@@ -18958,7 +19057,7 @@
           </w:tcPr>
           <w:p>
             <w:pPr>
-              <w:pStyle w:val="Corpodetexto"/>
+              <w:pStyle w:val="BodyText"/>
               <w:keepNext/>
               <w:rPr>
                 <w:rFonts w:ascii="Trebuchet MS" w:hAnsi="Trebuchet MS"/>
@@ -18977,8 +19076,8 @@
           </w:p>
         </w:tc>
       </w:tr>
-      <w:bookmarkEnd w:id="45"/>
       <w:bookmarkEnd w:id="46"/>
+      <w:bookmarkEnd w:id="47"/>
     </w:tbl>
     <w:p>
       <w:pPr>
@@ -19045,13 +19144,13 @@
     </w:p>
     <w:p>
       <w:pPr>
-        <w:pStyle w:val="Ttulo1"/>
-      </w:pPr>
-      <w:bookmarkStart w:id="47" w:name="_Toc104994189"/>
+        <w:pStyle w:val="Heading1"/>
+      </w:pPr>
+      <w:bookmarkStart w:id="48" w:name="_Toc104994189"/>
       <w:r>
         <w:t>Process Flow Diagrams</w:t>
       </w:r>
-      <w:bookmarkEnd w:id="47"/>
+      <w:bookmarkEnd w:id="48"/>
     </w:p>
     <w:p>
       <w:pPr>
@@ -19101,7 +19200,7 @@
                     </pic:cNvPicPr>
                   </pic:nvPicPr>
                   <pic:blipFill>
-                    <a:blip r:embed="rId58">
+                    <a:blip r:embed="rId59">
                       <a:extLst>
                         <a:ext uri="{28A0092B-C50C-407E-A947-70E740481C1C}">
                           <a14:useLocalDpi xmlns:a14="http://schemas.microsoft.com/office/drawing/2010/main" val="0"/>
@@ -19173,7 +19272,7 @@
                     </pic:cNvPicPr>
                   </pic:nvPicPr>
                   <pic:blipFill>
-                    <a:blip r:embed="rId59">
+                    <a:blip r:embed="rId60">
                       <a:extLst>
                         <a:ext uri="{28A0092B-C50C-407E-A947-70E740481C1C}">
                           <a14:useLocalDpi xmlns:a14="http://schemas.microsoft.com/office/drawing/2010/main" val="0"/>
@@ -19215,11 +19314,11 @@
       </w:pPr>
     </w:p>
     <w:sectPr>
-      <w:headerReference w:type="even" r:id="rId60"/>
-      <w:headerReference w:type="default" r:id="rId61"/>
-      <w:footerReference w:type="default" r:id="rId62"/>
-      <w:headerReference w:type="first" r:id="rId63"/>
-      <w:footerReference w:type="first" r:id="rId64"/>
+      <w:headerReference w:type="even" r:id="rId61"/>
+      <w:headerReference w:type="default" r:id="rId62"/>
+      <w:footerReference w:type="default" r:id="rId63"/>
+      <w:headerReference w:type="first" r:id="rId64"/>
+      <w:footerReference w:type="first" r:id="rId65"/>
       <w:type w:val="continuous"/>
       <w:pgSz w:w="11906" w:h="16838" w:code="9"/>
       <w:pgMar w:top="1440" w:right="1080" w:bottom="1440" w:left="1080" w:header="720" w:footer="215" w:gutter="0"/>
@@ -19431,7 +19530,7 @@
   </w:tbl>
   <w:p>
     <w:pPr>
-      <w:pStyle w:val="Rodap"/>
+      <w:pStyle w:val="Footer"/>
     </w:pPr>
   </w:p>
 </w:ftr>
@@ -19441,32 +19540,32 @@
 <w:ftr xmlns:wpc="http://schemas.microsoft.com/office/word/2010/wordprocessingCanvas" xmlns:cx="http://schemas.microsoft.com/office/drawing/2014/chartex" xmlns:cx1="http://schemas.microsoft.com/office/drawing/2015/9/8/chartex" xmlns:cx2="http://schemas.microsoft.com/office/drawing/2015/10/21/chartex" xmlns:cx3="http://schemas.microsoft.com/office/drawing/2016/5/9/chartex" xmlns:cx4="http://schemas.microsoft.com/office/drawing/2016/5/10/chartex" xmlns:cx5="http://schemas.microsoft.com/office/drawing/2016/5/11/chartex" xmlns:cx6="http://schemas.microsoft.com/office/drawing/2016/5/12/chartex" xmlns:cx7="http://schemas.microsoft.com/office/drawing/2016/5/13/chartex" xmlns:cx8="http://schemas.microsoft.com/office/drawing/2016/5/14/chartex" xmlns:mc="http://schemas.openxmlformats.org/markup-compatibility/2006" xmlns:aink="http://schemas.microsoft.com/office/drawing/2016/ink" xmlns:am3d="http://schemas.microsoft.com/office/drawing/2017/model3d" xmlns:o="urn:schemas-microsoft-com:office:office" xmlns:oel="http://schemas.microsoft.com/office/2019/extlst" xmlns:r="http://schemas.openxmlformats.org/officeDocument/2006/relationships" xmlns:m="http://schemas.openxmlformats.org/officeDocument/2006/math" xmlns:v="urn:schemas-microsoft-com:vml" xmlns:wp14="http://schemas.microsoft.com/office/word/2010/wordprocessingDrawing" xmlns:wp="http://schemas.openxmlformats.org/drawingml/2006/wordprocessingDrawing" xmlns:w10="urn:schemas-microsoft-com:office:word" xmlns:w="http://schemas.openxmlformats.org/wordprocessingml/2006/main" xmlns:w14="http://schemas.microsoft.com/office/word/2010/wordml" xmlns:w15="http://schemas.microsoft.com/office/word/2012/wordml" xmlns:w16cex="http://schemas.microsoft.com/office/word/2018/wordml/cex" xmlns:w16cid="http://schemas.microsoft.com/office/word/2016/wordml/cid" xmlns:w16="http://schemas.microsoft.com/office/word/2018/wordml" xmlns:w16sdtdh="http://schemas.microsoft.com/office/word/2020/wordml/sdtdatahash" xmlns:w16se="http://schemas.microsoft.com/office/word/2015/wordml/symex" xmlns:wpg="http://schemas.microsoft.com/office/word/2010/wordprocessingGroup" xmlns:wpi="http://schemas.microsoft.com/office/word/2010/wordprocessingInk" xmlns:wne="http://schemas.microsoft.com/office/word/2006/wordml" xmlns:wps="http://schemas.microsoft.com/office/word/2010/wordprocessingShape" mc:Ignorable="w14 w15 w16se w16cid w16 w16cex w16sdtdh wp14">
   <w:p>
     <w:pPr>
-      <w:pStyle w:val="Rodap"/>
+      <w:pStyle w:val="Footer"/>
     </w:pPr>
   </w:p>
   <w:p>
     <w:pPr>
-      <w:pStyle w:val="Rodap"/>
+      <w:pStyle w:val="Footer"/>
     </w:pPr>
   </w:p>
   <w:p>
     <w:pPr>
-      <w:pStyle w:val="Rodap"/>
+      <w:pStyle w:val="Footer"/>
     </w:pPr>
   </w:p>
   <w:p>
     <w:pPr>
-      <w:pStyle w:val="Rodap"/>
+      <w:pStyle w:val="Footer"/>
     </w:pPr>
   </w:p>
   <w:p>
     <w:pPr>
-      <w:pStyle w:val="Rodap"/>
+      <w:pStyle w:val="Footer"/>
     </w:pPr>
   </w:p>
   <w:p>
     <w:pPr>
-      <w:pStyle w:val="Rodap"/>
+      <w:pStyle w:val="Footer"/>
     </w:pPr>
   </w:p>
 </w:ftr>
@@ -19501,47 +19600,47 @@
 <w:hdr xmlns:wpc="http://schemas.microsoft.com/office/word/2010/wordprocessingCanvas" xmlns:cx="http://schemas.microsoft.com/office/drawing/2014/chartex" xmlns:cx1="http://schemas.microsoft.com/office/drawing/2015/9/8/chartex" xmlns:cx2="http://schemas.microsoft.com/office/drawing/2015/10/21/chartex" xmlns:cx3="http://schemas.microsoft.com/office/drawing/2016/5/9/chartex" xmlns:cx4="http://schemas.microsoft.com/office/drawing/2016/5/10/chartex" xmlns:cx5="http://schemas.microsoft.com/office/drawing/2016/5/11/chartex" xmlns:cx6="http://schemas.microsoft.com/office/drawing/2016/5/12/chartex" xmlns:cx7="http://schemas.microsoft.com/office/drawing/2016/5/13/chartex" xmlns:cx8="http://schemas.microsoft.com/office/drawing/2016/5/14/chartex" xmlns:mc="http://schemas.openxmlformats.org/markup-compatibility/2006" xmlns:aink="http://schemas.microsoft.com/office/drawing/2016/ink" xmlns:am3d="http://schemas.microsoft.com/office/drawing/2017/model3d" xmlns:o="urn:schemas-microsoft-com:office:office" xmlns:oel="http://schemas.microsoft.com/office/2019/extlst" xmlns:r="http://schemas.openxmlformats.org/officeDocument/2006/relationships" xmlns:m="http://schemas.openxmlformats.org/officeDocument/2006/math" xmlns:v="urn:schemas-microsoft-com:vml" xmlns:wp14="http://schemas.microsoft.com/office/word/2010/wordprocessingDrawing" xmlns:wp="http://schemas.openxmlformats.org/drawingml/2006/wordprocessingDrawing" xmlns:w10="urn:schemas-microsoft-com:office:word" xmlns:w="http://schemas.openxmlformats.org/wordprocessingml/2006/main" xmlns:w14="http://schemas.microsoft.com/office/word/2010/wordml" xmlns:w15="http://schemas.microsoft.com/office/word/2012/wordml" xmlns:w16cex="http://schemas.microsoft.com/office/word/2018/wordml/cex" xmlns:w16cid="http://schemas.microsoft.com/office/word/2016/wordml/cid" xmlns:w16="http://schemas.microsoft.com/office/word/2018/wordml" xmlns:w16sdtdh="http://schemas.microsoft.com/office/word/2020/wordml/sdtdatahash" xmlns:w16se="http://schemas.microsoft.com/office/word/2015/wordml/symex" xmlns:wpg="http://schemas.microsoft.com/office/word/2010/wordprocessingGroup" xmlns:wpi="http://schemas.microsoft.com/office/word/2010/wordprocessingInk" xmlns:wne="http://schemas.microsoft.com/office/word/2006/wordml" xmlns:wps="http://schemas.microsoft.com/office/word/2010/wordprocessingShape" mc:Ignorable="w14 w15 w16se w16cid w16 w16cex w16sdtdh wp14">
   <w:p>
     <w:pPr>
-      <w:pStyle w:val="Cabealho"/>
+      <w:pStyle w:val="Header"/>
       <w:framePr w:wrap="around" w:vAnchor="text" w:hAnchor="margin" w:xAlign="right" w:y="1"/>
       <w:rPr>
-        <w:rStyle w:val="Nmerodepgina"/>
+        <w:rStyle w:val="PageNumber"/>
       </w:rPr>
     </w:pPr>
     <w:r>
       <w:rPr>
-        <w:rStyle w:val="Nmerodepgina"/>
+        <w:rStyle w:val="PageNumber"/>
       </w:rPr>
       <w:fldChar w:fldCharType="begin"/>
     </w:r>
     <w:r>
       <w:rPr>
-        <w:rStyle w:val="Nmerodepgina"/>
+        <w:rStyle w:val="PageNumber"/>
       </w:rPr>
       <w:instrText xml:space="preserve">PAGE  </w:instrText>
     </w:r>
     <w:r>
       <w:rPr>
-        <w:rStyle w:val="Nmerodepgina"/>
+        <w:rStyle w:val="PageNumber"/>
       </w:rPr>
       <w:fldChar w:fldCharType="separate"/>
     </w:r>
     <w:r>
       <w:rPr>
-        <w:rStyle w:val="Nmerodepgina"/>
+        <w:rStyle w:val="PageNumber"/>
         <w:noProof/>
       </w:rPr>
       <w:t>15</w:t>
     </w:r>
     <w:r>
       <w:rPr>
-        <w:rStyle w:val="Nmerodepgina"/>
+        <w:rStyle w:val="PageNumber"/>
       </w:rPr>
       <w:fldChar w:fldCharType="end"/>
     </w:r>
   </w:p>
   <w:p>
     <w:pPr>
-      <w:pStyle w:val="Cabealho"/>
+      <w:pStyle w:val="Header"/>
       <w:ind w:right="360"/>
     </w:pPr>
   </w:p>
@@ -19553,7 +19652,7 @@
 <w:hdr xmlns:wpc="http://schemas.microsoft.com/office/word/2010/wordprocessingCanvas" xmlns:cx="http://schemas.microsoft.com/office/drawing/2014/chartex" xmlns:cx1="http://schemas.microsoft.com/office/drawing/2015/9/8/chartex" xmlns:cx2="http://schemas.microsoft.com/office/drawing/2015/10/21/chartex" xmlns:cx3="http://schemas.microsoft.com/office/drawing/2016/5/9/chartex" xmlns:cx4="http://schemas.microsoft.com/office/drawing/2016/5/10/chartex" xmlns:cx5="http://schemas.microsoft.com/office/drawing/2016/5/11/chartex" xmlns:cx6="http://schemas.microsoft.com/office/drawing/2016/5/12/chartex" xmlns:cx7="http://schemas.microsoft.com/office/drawing/2016/5/13/chartex" xmlns:cx8="http://schemas.microsoft.com/office/drawing/2016/5/14/chartex" xmlns:mc="http://schemas.openxmlformats.org/markup-compatibility/2006" xmlns:aink="http://schemas.microsoft.com/office/drawing/2016/ink" xmlns:am3d="http://schemas.microsoft.com/office/drawing/2017/model3d" xmlns:o="urn:schemas-microsoft-com:office:office" xmlns:oel="http://schemas.microsoft.com/office/2019/extlst" xmlns:r="http://schemas.openxmlformats.org/officeDocument/2006/relationships" xmlns:m="http://schemas.openxmlformats.org/officeDocument/2006/math" xmlns:v="urn:schemas-microsoft-com:vml" xmlns:wp14="http://schemas.microsoft.com/office/word/2010/wordprocessingDrawing" xmlns:wp="http://schemas.openxmlformats.org/drawingml/2006/wordprocessingDrawing" xmlns:w10="urn:schemas-microsoft-com:office:word" xmlns:w="http://schemas.openxmlformats.org/wordprocessingml/2006/main" xmlns:w14="http://schemas.microsoft.com/office/word/2010/wordml" xmlns:w15="http://schemas.microsoft.com/office/word/2012/wordml" xmlns:w16cex="http://schemas.microsoft.com/office/word/2018/wordml/cex" xmlns:w16cid="http://schemas.microsoft.com/office/word/2016/wordml/cid" xmlns:w16="http://schemas.microsoft.com/office/word/2018/wordml" xmlns:w16sdtdh="http://schemas.microsoft.com/office/word/2020/wordml/sdtdatahash" xmlns:w16se="http://schemas.microsoft.com/office/word/2015/wordml/symex" xmlns:wpg="http://schemas.microsoft.com/office/word/2010/wordprocessingGroup" xmlns:wpi="http://schemas.microsoft.com/office/word/2010/wordprocessingInk" xmlns:wne="http://schemas.microsoft.com/office/word/2006/wordml" xmlns:wps="http://schemas.microsoft.com/office/word/2010/wordprocessingShape" mc:Ignorable="w14 w15 w16se w16cid w16 w16cex w16sdtdh wp14">
   <w:p>
     <w:pPr>
-      <w:pStyle w:val="Cabealho"/>
+      <w:pStyle w:val="Header"/>
       <w:ind w:right="360"/>
     </w:pPr>
   </w:p>
@@ -19584,7 +19683,7 @@
     <w:lvl w:ilvl="0">
       <w:start w:val="1"/>
       <w:numFmt w:val="bullet"/>
-      <w:pStyle w:val="Commarcadores4"/>
+      <w:pStyle w:val="ListBullet4"/>
       <w:lvlText w:val=""/>
       <w:lvlJc w:val="left"/>
       <w:pPr>
@@ -20455,7 +20554,7 @@
     <w:lvl w:ilvl="0">
       <w:start w:val="1"/>
       <w:numFmt w:val="decimal"/>
-      <w:pStyle w:val="Ttulo1"/>
+      <w:pStyle w:val="Heading1"/>
       <w:lvlText w:val="%1."/>
       <w:lvlJc w:val="left"/>
       <w:pPr>
@@ -20468,7 +20567,7 @@
     <w:lvl w:ilvl="1">
       <w:start w:val="1"/>
       <w:numFmt w:val="decimal"/>
-      <w:pStyle w:val="Ttulo2"/>
+      <w:pStyle w:val="Heading2"/>
       <w:isLgl/>
       <w:lvlText w:val="%1.%2"/>
       <w:lvlJc w:val="left"/>
@@ -20482,7 +20581,7 @@
     <w:lvl w:ilvl="2">
       <w:start w:val="1"/>
       <w:numFmt w:val="decimal"/>
-      <w:pStyle w:val="Ttulo3"/>
+      <w:pStyle w:val="Heading3"/>
       <w:isLgl/>
       <w:lvlText w:val="%1.%2.%3"/>
       <w:lvlJc w:val="left"/>
@@ -22179,11 +22278,11 @@
     <w:name w:val="Normal"/>
     <w:qFormat/>
   </w:style>
-  <w:style w:type="paragraph" w:styleId="Ttulo1">
+  <w:style w:type="paragraph" w:styleId="Heading1">
     <w:name w:val="heading 1"/>
     <w:basedOn w:val="Normal"/>
     <w:next w:val="Normal"/>
-    <w:link w:val="Ttulo1Char"/>
+    <w:link w:val="Heading1Char"/>
     <w:uiPriority w:val="9"/>
     <w:qFormat/>
     <w:rsid w:val="0093572D"/>
@@ -22211,11 +22310,11 @@
       <w:szCs w:val="24"/>
     </w:rPr>
   </w:style>
-  <w:style w:type="paragraph" w:styleId="Ttulo2">
+  <w:style w:type="paragraph" w:styleId="Heading2">
     <w:name w:val="heading 2"/>
     <w:basedOn w:val="Normal"/>
     <w:next w:val="Normal"/>
-    <w:link w:val="Ttulo2Char"/>
+    <w:link w:val="Heading2Char"/>
     <w:uiPriority w:val="9"/>
     <w:unhideWhenUsed/>
     <w:qFormat/>
@@ -22240,11 +22339,11 @@
       <w:szCs w:val="28"/>
     </w:rPr>
   </w:style>
-  <w:style w:type="paragraph" w:styleId="Ttulo3">
+  <w:style w:type="paragraph" w:styleId="Heading3">
     <w:name w:val="heading 3"/>
     <w:basedOn w:val="Normal"/>
     <w:next w:val="Normal"/>
-    <w:link w:val="Ttulo3Char"/>
+    <w:link w:val="Heading3Char"/>
     <w:uiPriority w:val="9"/>
     <w:unhideWhenUsed/>
     <w:qFormat/>
@@ -22270,11 +22369,11 @@
       <w:szCs w:val="20"/>
     </w:rPr>
   </w:style>
-  <w:style w:type="paragraph" w:styleId="Ttulo4">
+  <w:style w:type="paragraph" w:styleId="Heading4">
     <w:name w:val="heading 4"/>
     <w:basedOn w:val="Normal"/>
     <w:next w:val="Normal"/>
-    <w:link w:val="Ttulo4Char"/>
+    <w:link w:val="Heading4Char"/>
     <w:uiPriority w:val="9"/>
     <w:unhideWhenUsed/>
     <w:qFormat/>
@@ -22291,11 +22390,11 @@
       <w:iCs/>
     </w:rPr>
   </w:style>
-  <w:style w:type="paragraph" w:styleId="Ttulo5">
+  <w:style w:type="paragraph" w:styleId="Heading5">
     <w:name w:val="heading 5"/>
     <w:basedOn w:val="Normal"/>
     <w:next w:val="Normal"/>
-    <w:link w:val="Ttulo5Char"/>
+    <w:link w:val="Heading5Char"/>
     <w:uiPriority w:val="9"/>
     <w:unhideWhenUsed/>
     <w:qFormat/>
@@ -22313,11 +22412,11 @@
       <w:szCs w:val="28"/>
     </w:rPr>
   </w:style>
-  <w:style w:type="paragraph" w:styleId="Ttulo6">
+  <w:style w:type="paragraph" w:styleId="Heading6">
     <w:name w:val="heading 6"/>
     <w:basedOn w:val="Normal"/>
     <w:next w:val="Normal"/>
-    <w:link w:val="Ttulo6Char"/>
+    <w:link w:val="Heading6Char"/>
     <w:uiPriority w:val="9"/>
     <w:semiHidden/>
     <w:unhideWhenUsed/>
@@ -22336,11 +22435,11 @@
       <w:color w:val="7F7F7F" w:themeColor="text1" w:themeTint="80"/>
     </w:rPr>
   </w:style>
-  <w:style w:type="paragraph" w:styleId="Ttulo7">
+  <w:style w:type="paragraph" w:styleId="Heading7">
     <w:name w:val="heading 7"/>
     <w:basedOn w:val="Normal"/>
     <w:next w:val="Normal"/>
-    <w:link w:val="Ttulo7Char"/>
+    <w:link w:val="Heading7Char"/>
     <w:uiPriority w:val="9"/>
     <w:semiHidden/>
     <w:unhideWhenUsed/>
@@ -22356,11 +22455,11 @@
       <w:iCs/>
     </w:rPr>
   </w:style>
-  <w:style w:type="paragraph" w:styleId="Ttulo8">
+  <w:style w:type="paragraph" w:styleId="Heading8">
     <w:name w:val="heading 8"/>
     <w:basedOn w:val="Normal"/>
     <w:next w:val="Normal"/>
-    <w:link w:val="Ttulo8Char"/>
+    <w:link w:val="Heading8Char"/>
     <w:uiPriority w:val="9"/>
     <w:unhideWhenUsed/>
     <w:qFormat/>
@@ -22375,11 +22474,11 @@
       <w:szCs w:val="20"/>
     </w:rPr>
   </w:style>
-  <w:style w:type="paragraph" w:styleId="Ttulo9">
+  <w:style w:type="paragraph" w:styleId="Heading9">
     <w:name w:val="heading 9"/>
     <w:basedOn w:val="Normal"/>
     <w:next w:val="Normal"/>
-    <w:link w:val="Ttulo9Char"/>
+    <w:link w:val="Heading9Char"/>
     <w:uiPriority w:val="9"/>
     <w:unhideWhenUsed/>
     <w:qFormat/>
@@ -22397,13 +22496,13 @@
       <w:szCs w:val="20"/>
     </w:rPr>
   </w:style>
-  <w:style w:type="character" w:default="1" w:styleId="Fontepargpadro">
+  <w:style w:type="character" w:default="1" w:styleId="DefaultParagraphFont">
     <w:name w:val="Default Paragraph Font"/>
     <w:uiPriority w:val="1"/>
     <w:semiHidden/>
     <w:unhideWhenUsed/>
   </w:style>
-  <w:style w:type="table" w:default="1" w:styleId="Tabelanormal">
+  <w:style w:type="table" w:default="1" w:styleId="TableNormal">
     <w:name w:val="Normal Table"/>
     <w:uiPriority w:val="99"/>
     <w:semiHidden/>
@@ -22418,16 +22517,16 @@
       </w:tblCellMar>
     </w:tblPr>
   </w:style>
-  <w:style w:type="numbering" w:default="1" w:styleId="Semlista">
+  <w:style w:type="numbering" w:default="1" w:styleId="NoList">
     <w:name w:val="No List"/>
     <w:uiPriority w:val="99"/>
     <w:semiHidden/>
     <w:unhideWhenUsed/>
   </w:style>
-  <w:style w:type="paragraph" w:styleId="Cabealho">
+  <w:style w:type="paragraph" w:styleId="Header">
     <w:name w:val="header"/>
     <w:basedOn w:val="Normal"/>
-    <w:link w:val="CabealhoChar"/>
+    <w:link w:val="HeaderChar"/>
     <w:uiPriority w:val="99"/>
     <w:semiHidden/>
     <w:rsid w:val="000E372F"/>
@@ -22500,10 +22599,10 @@
       <w:szCs w:val="22"/>
     </w:rPr>
   </w:style>
-  <w:style w:type="paragraph" w:styleId="Rodap">
+  <w:style w:type="paragraph" w:styleId="Footer">
     <w:name w:val="footer"/>
     <w:basedOn w:val="Normal"/>
-    <w:link w:val="RodapChar"/>
+    <w:link w:val="FooterChar"/>
     <w:uiPriority w:val="99"/>
     <w:semiHidden/>
     <w:rsid w:val="000E372F"/>
@@ -22597,7 +22696,7 @@
   </w:style>
   <w:style w:type="paragraph" w:customStyle="1" w:styleId="dmcSeitenzahl">
     <w:name w:val="dmc Seitenzahl"/>
-    <w:basedOn w:val="Cabealho"/>
+    <w:basedOn w:val="Header"/>
     <w:next w:val="dmcFlietextohneEinzug"/>
     <w:rsid w:val="000E372F"/>
     <w:pPr>
@@ -22624,7 +22723,7 @@
   </w:style>
   <w:style w:type="paragraph" w:customStyle="1" w:styleId="dmcCopyright">
     <w:name w:val="dmc Copyright"/>
-    <w:basedOn w:val="Rodap"/>
+    <w:basedOn w:val="Footer"/>
     <w:rsid w:val="000E372F"/>
   </w:style>
   <w:style w:type="paragraph" w:customStyle="1" w:styleId="dmcMarginalie">
@@ -22699,7 +22798,7 @@
       <w:ind w:left="0"/>
     </w:pPr>
   </w:style>
-  <w:style w:type="paragraph" w:styleId="Legenda">
+  <w:style w:type="paragraph" w:styleId="Caption">
     <w:name w:val="caption"/>
     <w:basedOn w:val="Normal"/>
     <w:next w:val="Normal"/>
@@ -22728,7 +22827,7 @@
       <w:sz w:val="14"/>
     </w:rPr>
   </w:style>
-  <w:style w:type="paragraph" w:styleId="ndicedeilustraes">
+  <w:style w:type="paragraph" w:styleId="TableofFigures">
     <w:name w:val="table of figures"/>
     <w:basedOn w:val="Normal"/>
     <w:next w:val="Normal"/>
@@ -22779,7 +22878,7 @@
       <w:rFonts w:ascii="Frutiger 55 Roman" w:hAnsi="Frutiger 55 Roman"/>
     </w:rPr>
   </w:style>
-  <w:style w:type="paragraph" w:styleId="Sumrio1">
+  <w:style w:type="paragraph" w:styleId="TOC1">
     <w:name w:val="toc 1"/>
     <w:basedOn w:val="dmcFlietext"/>
     <w:next w:val="Normal"/>
@@ -22798,7 +22897,7 @@
       <w:noProof/>
     </w:rPr>
   </w:style>
-  <w:style w:type="paragraph" w:styleId="Remissivo1">
+  <w:style w:type="paragraph" w:styleId="Index1">
     <w:name w:val="index 1"/>
     <w:basedOn w:val="Normal"/>
     <w:next w:val="Normal"/>
@@ -22809,7 +22908,7 @@
       <w:ind w:left="190" w:hanging="190"/>
     </w:pPr>
   </w:style>
-  <w:style w:type="paragraph" w:styleId="Remissivo2">
+  <w:style w:type="paragraph" w:styleId="Index2">
     <w:name w:val="index 2"/>
     <w:basedOn w:val="Normal"/>
     <w:next w:val="Normal"/>
@@ -22820,7 +22919,7 @@
       <w:ind w:left="380" w:hanging="190"/>
     </w:pPr>
   </w:style>
-  <w:style w:type="paragraph" w:styleId="Remissivo3">
+  <w:style w:type="paragraph" w:styleId="Index3">
     <w:name w:val="index 3"/>
     <w:basedOn w:val="Normal"/>
     <w:next w:val="Normal"/>
@@ -22831,7 +22930,7 @@
       <w:ind w:left="570" w:hanging="190"/>
     </w:pPr>
   </w:style>
-  <w:style w:type="paragraph" w:styleId="Remissivo4">
+  <w:style w:type="paragraph" w:styleId="Index4">
     <w:name w:val="index 4"/>
     <w:basedOn w:val="Normal"/>
     <w:next w:val="Normal"/>
@@ -22842,7 +22941,7 @@
       <w:ind w:left="760" w:hanging="190"/>
     </w:pPr>
   </w:style>
-  <w:style w:type="paragraph" w:styleId="Remissivo5">
+  <w:style w:type="paragraph" w:styleId="Index5">
     <w:name w:val="index 5"/>
     <w:basedOn w:val="Normal"/>
     <w:next w:val="Normal"/>
@@ -22853,7 +22952,7 @@
       <w:ind w:left="950" w:hanging="190"/>
     </w:pPr>
   </w:style>
-  <w:style w:type="paragraph" w:styleId="Remissivo6">
+  <w:style w:type="paragraph" w:styleId="Index6">
     <w:name w:val="index 6"/>
     <w:basedOn w:val="Normal"/>
     <w:next w:val="Normal"/>
@@ -22864,7 +22963,7 @@
       <w:ind w:left="1140" w:hanging="190"/>
     </w:pPr>
   </w:style>
-  <w:style w:type="paragraph" w:styleId="Remissivo7">
+  <w:style w:type="paragraph" w:styleId="Index7">
     <w:name w:val="index 7"/>
     <w:basedOn w:val="Normal"/>
     <w:next w:val="Normal"/>
@@ -22875,7 +22974,7 @@
       <w:ind w:left="1330" w:hanging="190"/>
     </w:pPr>
   </w:style>
-  <w:style w:type="paragraph" w:styleId="Remissivo8">
+  <w:style w:type="paragraph" w:styleId="Index8">
     <w:name w:val="index 8"/>
     <w:basedOn w:val="Normal"/>
     <w:next w:val="Normal"/>
@@ -22886,7 +22985,7 @@
       <w:ind w:left="1520" w:hanging="190"/>
     </w:pPr>
   </w:style>
-  <w:style w:type="paragraph" w:styleId="Remissivo9">
+  <w:style w:type="paragraph" w:styleId="Index9">
     <w:name w:val="index 9"/>
     <w:basedOn w:val="Normal"/>
     <w:next w:val="Normal"/>
@@ -22897,10 +22996,10 @@
       <w:ind w:left="1710" w:hanging="190"/>
     </w:pPr>
   </w:style>
-  <w:style w:type="paragraph" w:styleId="Ttulodendiceremissivo">
+  <w:style w:type="paragraph" w:styleId="IndexHeading">
     <w:name w:val="index heading"/>
     <w:basedOn w:val="Normal"/>
-    <w:next w:val="Remissivo1"/>
+    <w:next w:val="Index1"/>
     <w:semiHidden/>
     <w:rsid w:val="000E372F"/>
     <w:pPr>
@@ -22913,9 +23012,9 @@
       <w:b/>
     </w:rPr>
   </w:style>
-  <w:style w:type="character" w:styleId="HiperlinkVisitado">
+  <w:style w:type="character" w:styleId="FollowedHyperlink">
     <w:name w:val="FollowedHyperlink"/>
-    <w:basedOn w:val="Fontepargpadro"/>
+    <w:basedOn w:val="DefaultParagraphFont"/>
     <w:semiHidden/>
     <w:rsid w:val="000E372F"/>
     <w:rPr>
@@ -23013,7 +23112,7 @@
   </w:style>
   <w:style w:type="character" w:styleId="Hyperlink">
     <w:name w:val="Hyperlink"/>
-    <w:basedOn w:val="Fontepargpadro"/>
+    <w:basedOn w:val="DefaultParagraphFont"/>
     <w:uiPriority w:val="99"/>
     <w:rsid w:val="000E372F"/>
     <w:rPr>
@@ -23021,10 +23120,10 @@
       <w:u w:val="single"/>
     </w:rPr>
   </w:style>
-  <w:style w:type="paragraph" w:styleId="Corpodetexto">
+  <w:style w:type="paragraph" w:styleId="BodyText">
     <w:name w:val="Body Text"/>
     <w:basedOn w:val="Normal"/>
-    <w:link w:val="CorpodetextoChar"/>
+    <w:link w:val="BodyTextChar"/>
     <w:semiHidden/>
     <w:rsid w:val="000E372F"/>
     <w:pPr>
@@ -23142,10 +23241,10 @@
       <w:sz w:val="20"/>
     </w:rPr>
   </w:style>
-  <w:style w:type="paragraph" w:styleId="Textodenotaderodap">
+  <w:style w:type="paragraph" w:styleId="FootnoteText">
     <w:name w:val="footnote text"/>
     <w:basedOn w:val="dmcFunote"/>
-    <w:link w:val="TextodenotaderodapChar"/>
+    <w:link w:val="FootnoteTextChar"/>
     <w:uiPriority w:val="99"/>
     <w:semiHidden/>
     <w:rsid w:val="000E372F"/>
@@ -23153,9 +23252,9 @@
       <w:framePr w:wrap="around"/>
     </w:pPr>
   </w:style>
-  <w:style w:type="character" w:styleId="Refdenotaderodap">
+  <w:style w:type="character" w:styleId="FootnoteReference">
     <w:name w:val="footnote reference"/>
-    <w:basedOn w:val="Fontepargpadro"/>
+    <w:basedOn w:val="DefaultParagraphFont"/>
     <w:uiPriority w:val="99"/>
     <w:semiHidden/>
     <w:rsid w:val="000E372F"/>
@@ -23413,7 +23512,7 @@
       </w:numPr>
     </w:pPr>
   </w:style>
-  <w:style w:type="paragraph" w:styleId="Sumrio6">
+  <w:style w:type="paragraph" w:styleId="TOC6">
     <w:name w:val="toc 6"/>
     <w:basedOn w:val="Normal"/>
     <w:next w:val="Normal"/>
@@ -23424,9 +23523,9 @@
       <w:ind w:left="1000"/>
     </w:pPr>
   </w:style>
-  <w:style w:type="paragraph" w:styleId="Sumrio2">
+  <w:style w:type="paragraph" w:styleId="TOC2">
     <w:name w:val="toc 2"/>
-    <w:basedOn w:val="Sumrio1"/>
+    <w:basedOn w:val="TOC1"/>
     <w:next w:val="Normal"/>
     <w:uiPriority w:val="39"/>
     <w:rsid w:val="000E372F"/>
@@ -23434,9 +23533,9 @@
       <w:spacing w:before="0"/>
     </w:pPr>
   </w:style>
-  <w:style w:type="paragraph" w:styleId="Sumrio3">
+  <w:style w:type="paragraph" w:styleId="TOC3">
     <w:name w:val="toc 3"/>
-    <w:basedOn w:val="Sumrio2"/>
+    <w:basedOn w:val="TOC2"/>
     <w:next w:val="Normal"/>
     <w:uiPriority w:val="39"/>
     <w:rsid w:val="000E372F"/>
@@ -23446,7 +23545,7 @@
       </w:tabs>
     </w:pPr>
   </w:style>
-  <w:style w:type="paragraph" w:styleId="Sumrio4">
+  <w:style w:type="paragraph" w:styleId="TOC4">
     <w:name w:val="toc 4"/>
     <w:basedOn w:val="Normal"/>
     <w:next w:val="Normal"/>
@@ -23464,14 +23563,14 @@
       <w:noProof/>
     </w:rPr>
   </w:style>
-  <w:style w:type="paragraph" w:styleId="Sumrio5">
+  <w:style w:type="paragraph" w:styleId="TOC5">
     <w:name w:val="toc 5"/>
-    <w:basedOn w:val="Sumrio4"/>
+    <w:basedOn w:val="TOC4"/>
     <w:next w:val="Normal"/>
     <w:uiPriority w:val="39"/>
     <w:rsid w:val="000E372F"/>
   </w:style>
-  <w:style w:type="paragraph" w:styleId="Sumrio7">
+  <w:style w:type="paragraph" w:styleId="TOC7">
     <w:name w:val="toc 7"/>
     <w:basedOn w:val="Normal"/>
     <w:next w:val="Normal"/>
@@ -23482,7 +23581,7 @@
       <w:ind w:left="1200"/>
     </w:pPr>
   </w:style>
-  <w:style w:type="paragraph" w:styleId="Sumrio8">
+  <w:style w:type="paragraph" w:styleId="TOC8">
     <w:name w:val="toc 8"/>
     <w:basedOn w:val="Normal"/>
     <w:next w:val="Normal"/>
@@ -23493,7 +23592,7 @@
       <w:ind w:left="1400"/>
     </w:pPr>
   </w:style>
-  <w:style w:type="paragraph" w:styleId="Sumrio9">
+  <w:style w:type="paragraph" w:styleId="TOC9">
     <w:name w:val="toc 9"/>
     <w:basedOn w:val="Normal"/>
     <w:next w:val="Normal"/>
@@ -23630,9 +23729,9 @@
       <w:lang w:val="de-DE" w:eastAsia="de-DE"/>
     </w:rPr>
   </w:style>
-  <w:style w:type="character" w:styleId="Nmerodepgina">
+  <w:style w:type="character" w:styleId="PageNumber">
     <w:name w:val="page number"/>
-    <w:basedOn w:val="Fontepargpadro"/>
+    <w:basedOn w:val="DefaultParagraphFont"/>
     <w:semiHidden/>
     <w:rsid w:val="000E372F"/>
   </w:style>
@@ -23852,7 +23951,7 @@
   </w:style>
   <w:style w:type="paragraph" w:customStyle="1" w:styleId="Auto2">
     <w:name w:val="Auto2"/>
-    <w:basedOn w:val="Ttulo2"/>
+    <w:basedOn w:val="Heading2"/>
     <w:rsid w:val="000E372F"/>
     <w:pPr>
       <w:tabs>
@@ -23887,7 +23986,7 @@
   </w:style>
   <w:style w:type="paragraph" w:customStyle="1" w:styleId="Auto3">
     <w:name w:val="Auto3"/>
-    <w:basedOn w:val="Ttulo3"/>
+    <w:basedOn w:val="Heading3"/>
     <w:rsid w:val="000E372F"/>
     <w:pPr>
       <w:tabs>
@@ -23901,25 +24000,25 @@
       <w:rFonts w:ascii="Times New Roman" w:hAnsi="Times New Roman"/>
     </w:rPr>
   </w:style>
-  <w:style w:type="character" w:styleId="Refdecomentrio">
+  <w:style w:type="character" w:styleId="CommentReference">
     <w:name w:val="annotation reference"/>
-    <w:basedOn w:val="Fontepargpadro"/>
+    <w:basedOn w:val="DefaultParagraphFont"/>
     <w:semiHidden/>
     <w:rsid w:val="000E372F"/>
     <w:rPr>
       <w:sz w:val="16"/>
     </w:rPr>
   </w:style>
-  <w:style w:type="paragraph" w:styleId="Textodecomentrio">
+  <w:style w:type="paragraph" w:styleId="CommentText">
     <w:name w:val="annotation text"/>
     <w:basedOn w:val="Normal"/>
-    <w:link w:val="TextodecomentrioChar"/>
+    <w:link w:val="CommentTextChar"/>
     <w:semiHidden/>
     <w:rsid w:val="000E372F"/>
   </w:style>
   <w:style w:type="paragraph" w:customStyle="1" w:styleId="Auto1">
     <w:name w:val="Auto1"/>
-    <w:basedOn w:val="Ttulo1"/>
+    <w:basedOn w:val="Heading1"/>
     <w:next w:val="Auto2"/>
     <w:autoRedefine/>
     <w:rsid w:val="000E372F"/>
@@ -23946,7 +24045,7 @@
       </w:numPr>
     </w:pPr>
   </w:style>
-  <w:style w:type="paragraph" w:styleId="Recuodecorpodetexto2">
+  <w:style w:type="paragraph" w:styleId="BodyTextIndent2">
     <w:name w:val="Body Text Indent 2"/>
     <w:basedOn w:val="Normal"/>
     <w:semiHidden/>
@@ -23962,10 +24061,10 @@
       <w:rFonts w:ascii="Courier New" w:hAnsi="Courier New" w:cs="Courier New"/>
     </w:rPr>
   </w:style>
-  <w:style w:type="paragraph" w:styleId="Recuodecorpodetexto">
+  <w:style w:type="paragraph" w:styleId="BodyTextIndent">
     <w:name w:val="Body Text Indent"/>
     <w:basedOn w:val="Normal"/>
-    <w:link w:val="RecuodecorpodetextoChar"/>
+    <w:link w:val="BodyTextIndentChar"/>
     <w:semiHidden/>
     <w:rsid w:val="000E372F"/>
     <w:pPr>
@@ -23975,10 +24074,10 @@
       <w:rFonts w:ascii="Courier New" w:hAnsi="Courier New"/>
     </w:rPr>
   </w:style>
-  <w:style w:type="paragraph" w:styleId="Pr-formataoHTML">
+  <w:style w:type="paragraph" w:styleId="HTMLPreformatted">
     <w:name w:val="HTML Preformatted"/>
     <w:basedOn w:val="Normal"/>
-    <w:link w:val="Pr-formataoHTMLChar"/>
+    <w:link w:val="HTMLPreformattedChar"/>
     <w:uiPriority w:val="99"/>
     <w:semiHidden/>
     <w:rsid w:val="000E372F"/>
@@ -24009,7 +24108,7 @@
       <w:szCs w:val="18"/>
     </w:rPr>
   </w:style>
-  <w:style w:type="character" w:styleId="Forte">
+  <w:style w:type="character" w:styleId="Strong">
     <w:name w:val="Strong"/>
     <w:uiPriority w:val="22"/>
     <w:qFormat/>
@@ -24019,7 +24118,7 @@
       <w:bCs/>
     </w:rPr>
   </w:style>
-  <w:style w:type="paragraph" w:styleId="MapadoDocumento">
+  <w:style w:type="paragraph" w:styleId="DocumentMap">
     <w:name w:val="Document Map"/>
     <w:basedOn w:val="Normal"/>
     <w:semiHidden/>
@@ -24033,7 +24132,7 @@
   </w:style>
   <w:style w:type="character" w:customStyle="1" w:styleId="footercopy">
     <w:name w:val="footercopy"/>
-    <w:basedOn w:val="Fontepargpadro"/>
+    <w:basedOn w:val="DefaultParagraphFont"/>
     <w:rsid w:val="000E372F"/>
     <w:rPr>
       <w:rFonts w:ascii="Arial" w:hAnsi="Arial" w:cs="Arial" w:hint="default"/>
@@ -24072,7 +24171,7 @@
       <w:sz w:val="24"/>
     </w:rPr>
   </w:style>
-  <w:style w:type="paragraph" w:styleId="Reviso">
+  <w:style w:type="paragraph" w:styleId="Revision">
     <w:name w:val="Revision"/>
     <w:hidden/>
     <w:uiPriority w:val="99"/>
@@ -24084,10 +24183,10 @@
       <w:lang w:val="de-DE" w:eastAsia="de-DE"/>
     </w:rPr>
   </w:style>
-  <w:style w:type="paragraph" w:styleId="Textodebalo">
+  <w:style w:type="paragraph" w:styleId="BalloonText">
     <w:name w:val="Balloon Text"/>
     <w:basedOn w:val="Normal"/>
-    <w:link w:val="TextodebaloChar"/>
+    <w:link w:val="BalloonTextChar"/>
     <w:uiPriority w:val="99"/>
     <w:semiHidden/>
     <w:unhideWhenUsed/>
@@ -24101,10 +24200,10 @@
       <w:szCs w:val="16"/>
     </w:rPr>
   </w:style>
-  <w:style w:type="character" w:customStyle="1" w:styleId="TextodebaloChar">
-    <w:name w:val="Texto de balão Char"/>
-    <w:basedOn w:val="Fontepargpadro"/>
-    <w:link w:val="Textodebalo"/>
+  <w:style w:type="character" w:customStyle="1" w:styleId="BalloonTextChar">
+    <w:name w:val="Balloon Text Char"/>
+    <w:basedOn w:val="DefaultParagraphFont"/>
+    <w:link w:val="BalloonText"/>
     <w:uiPriority w:val="99"/>
     <w:semiHidden/>
     <w:rsid w:val="00A60F27"/>
@@ -24115,11 +24214,11 @@
       <w:szCs w:val="16"/>
     </w:rPr>
   </w:style>
-  <w:style w:type="paragraph" w:styleId="Assuntodocomentrio">
+  <w:style w:type="paragraph" w:styleId="CommentSubject">
     <w:name w:val="annotation subject"/>
-    <w:basedOn w:val="Textodecomentrio"/>
-    <w:next w:val="Textodecomentrio"/>
-    <w:link w:val="AssuntodocomentrioChar"/>
+    <w:basedOn w:val="CommentText"/>
+    <w:next w:val="CommentText"/>
+    <w:link w:val="CommentSubjectChar"/>
     <w:uiPriority w:val="99"/>
     <w:semiHidden/>
     <w:unhideWhenUsed/>
@@ -24129,10 +24228,10 @@
       <w:bCs/>
     </w:rPr>
   </w:style>
-  <w:style w:type="character" w:customStyle="1" w:styleId="TextodecomentrioChar">
-    <w:name w:val="Texto de comentário Char"/>
-    <w:basedOn w:val="Fontepargpadro"/>
-    <w:link w:val="Textodecomentrio"/>
+  <w:style w:type="character" w:customStyle="1" w:styleId="CommentTextChar">
+    <w:name w:val="Comment Text Char"/>
+    <w:basedOn w:val="DefaultParagraphFont"/>
+    <w:link w:val="CommentText"/>
     <w:semiHidden/>
     <w:rsid w:val="004221BF"/>
     <w:rPr>
@@ -24140,20 +24239,20 @@
       <w:color w:val="000000"/>
     </w:rPr>
   </w:style>
-  <w:style w:type="character" w:customStyle="1" w:styleId="AssuntodocomentrioChar">
-    <w:name w:val="Assunto do comentário Char"/>
-    <w:basedOn w:val="TextodecomentrioChar"/>
-    <w:link w:val="Assuntodocomentrio"/>
+  <w:style w:type="character" w:customStyle="1" w:styleId="CommentSubjectChar">
+    <w:name w:val="Comment Subject Char"/>
+    <w:basedOn w:val="CommentTextChar"/>
+    <w:link w:val="CommentSubject"/>
     <w:rsid w:val="004221BF"/>
     <w:rPr>
       <w:rFonts w:ascii="Frutiger 45 Light" w:hAnsi="Frutiger 45 Light"/>
       <w:color w:val="000000"/>
     </w:rPr>
   </w:style>
-  <w:style w:type="character" w:customStyle="1" w:styleId="RodapChar">
-    <w:name w:val="Rodapé Char"/>
-    <w:basedOn w:val="Fontepargpadro"/>
-    <w:link w:val="Rodap"/>
+  <w:style w:type="character" w:customStyle="1" w:styleId="FooterChar">
+    <w:name w:val="Footer Char"/>
+    <w:basedOn w:val="DefaultParagraphFont"/>
+    <w:link w:val="Footer"/>
     <w:uiPriority w:val="99"/>
     <w:semiHidden/>
     <w:rsid w:val="003A546F"/>
@@ -24164,10 +24263,10 @@
       <w:lang w:val="de-DE" w:eastAsia="de-DE"/>
     </w:rPr>
   </w:style>
-  <w:style w:type="character" w:customStyle="1" w:styleId="CabealhoChar">
-    <w:name w:val="Cabeçalho Char"/>
-    <w:basedOn w:val="Fontepargpadro"/>
-    <w:link w:val="Cabealho"/>
+  <w:style w:type="character" w:customStyle="1" w:styleId="HeaderChar">
+    <w:name w:val="Header Char"/>
+    <w:basedOn w:val="DefaultParagraphFont"/>
+    <w:link w:val="Header"/>
     <w:uiPriority w:val="99"/>
     <w:semiHidden/>
     <w:rsid w:val="003A546F"/>
@@ -24195,7 +24294,7 @@
   </w:style>
   <w:style w:type="character" w:customStyle="1" w:styleId="dmcFlietextChar">
     <w:name w:val="dmc Fließtext Char"/>
-    <w:basedOn w:val="Fontepargpadro"/>
+    <w:basedOn w:val="DefaultParagraphFont"/>
     <w:link w:val="dmcFlietext"/>
     <w:rsid w:val="000E60EE"/>
     <w:rPr>
@@ -24230,10 +24329,10 @@
       <w:szCs w:val="24"/>
     </w:rPr>
   </w:style>
-  <w:style w:type="character" w:customStyle="1" w:styleId="Ttulo1Char">
-    <w:name w:val="Título 1 Char"/>
-    <w:basedOn w:val="Fontepargpadro"/>
-    <w:link w:val="Ttulo1"/>
+  <w:style w:type="character" w:customStyle="1" w:styleId="Heading1Char">
+    <w:name w:val="Heading 1 Char"/>
+    <w:basedOn w:val="DefaultParagraphFont"/>
+    <w:link w:val="Heading1"/>
     <w:uiPriority w:val="9"/>
     <w:rsid w:val="0093572D"/>
     <w:rPr>
@@ -24246,10 +24345,10 @@
       <w:shd w:val="clear" w:color="auto" w:fill="F2F2F2" w:themeFill="background1" w:themeFillShade="F2"/>
     </w:rPr>
   </w:style>
-  <w:style w:type="character" w:customStyle="1" w:styleId="Ttulo2Char">
-    <w:name w:val="Título 2 Char"/>
-    <w:basedOn w:val="Fontepargpadro"/>
-    <w:link w:val="Ttulo2"/>
+  <w:style w:type="character" w:customStyle="1" w:styleId="Heading2Char">
+    <w:name w:val="Heading 2 Char"/>
+    <w:basedOn w:val="DefaultParagraphFont"/>
+    <w:link w:val="Heading2"/>
     <w:uiPriority w:val="9"/>
     <w:rsid w:val="00E51F56"/>
     <w:rPr>
@@ -24261,10 +24360,10 @@
       <w:szCs w:val="28"/>
     </w:rPr>
   </w:style>
-  <w:style w:type="character" w:customStyle="1" w:styleId="Ttulo3Char">
-    <w:name w:val="Título 3 Char"/>
-    <w:basedOn w:val="Fontepargpadro"/>
-    <w:link w:val="Ttulo3"/>
+  <w:style w:type="character" w:customStyle="1" w:styleId="Heading3Char">
+    <w:name w:val="Heading 3 Char"/>
+    <w:basedOn w:val="DefaultParagraphFont"/>
+    <w:link w:val="Heading3"/>
     <w:uiPriority w:val="9"/>
     <w:rsid w:val="006A6845"/>
     <w:rPr>
@@ -24277,10 +24376,10 @@
       <w:szCs w:val="20"/>
     </w:rPr>
   </w:style>
-  <w:style w:type="character" w:customStyle="1" w:styleId="Ttulo4Char">
-    <w:name w:val="Título 4 Char"/>
-    <w:basedOn w:val="Fontepargpadro"/>
-    <w:link w:val="Ttulo4"/>
+  <w:style w:type="character" w:customStyle="1" w:styleId="Heading4Char">
+    <w:name w:val="Heading 4 Char"/>
+    <w:basedOn w:val="DefaultParagraphFont"/>
+    <w:link w:val="Heading4"/>
     <w:uiPriority w:val="9"/>
     <w:rsid w:val="00FD259B"/>
     <w:rPr>
@@ -24291,10 +24390,10 @@
       <w:iCs/>
     </w:rPr>
   </w:style>
-  <w:style w:type="character" w:customStyle="1" w:styleId="Ttulo5Char">
-    <w:name w:val="Título 5 Char"/>
-    <w:basedOn w:val="Fontepargpadro"/>
-    <w:link w:val="Ttulo5"/>
+  <w:style w:type="character" w:customStyle="1" w:styleId="Heading5Char">
+    <w:name w:val="Heading 5 Char"/>
+    <w:basedOn w:val="DefaultParagraphFont"/>
+    <w:link w:val="Heading5"/>
     <w:uiPriority w:val="9"/>
     <w:rsid w:val="00E21073"/>
     <w:rPr>
@@ -24306,10 +24405,10 @@
       <w:szCs w:val="28"/>
     </w:rPr>
   </w:style>
-  <w:style w:type="character" w:customStyle="1" w:styleId="Ttulo6Char">
-    <w:name w:val="Título 6 Char"/>
-    <w:basedOn w:val="Fontepargpadro"/>
-    <w:link w:val="Ttulo6"/>
+  <w:style w:type="character" w:customStyle="1" w:styleId="Heading6Char">
+    <w:name w:val="Heading 6 Char"/>
+    <w:basedOn w:val="DefaultParagraphFont"/>
+    <w:link w:val="Heading6"/>
     <w:uiPriority w:val="9"/>
     <w:semiHidden/>
     <w:rsid w:val="00FD259B"/>
@@ -24322,10 +24421,10 @@
       <w:color w:val="7F7F7F" w:themeColor="text1" w:themeTint="80"/>
     </w:rPr>
   </w:style>
-  <w:style w:type="character" w:customStyle="1" w:styleId="Ttulo7Char">
-    <w:name w:val="Título 7 Char"/>
-    <w:basedOn w:val="Fontepargpadro"/>
-    <w:link w:val="Ttulo7"/>
+  <w:style w:type="character" w:customStyle="1" w:styleId="Heading7Char">
+    <w:name w:val="Heading 7 Char"/>
+    <w:basedOn w:val="DefaultParagraphFont"/>
+    <w:link w:val="Heading7"/>
     <w:uiPriority w:val="9"/>
     <w:semiHidden/>
     <w:rsid w:val="00FD259B"/>
@@ -24335,10 +24434,10 @@
       <w:iCs/>
     </w:rPr>
   </w:style>
-  <w:style w:type="character" w:customStyle="1" w:styleId="Ttulo8Char">
-    <w:name w:val="Título 8 Char"/>
-    <w:basedOn w:val="Fontepargpadro"/>
-    <w:link w:val="Ttulo8"/>
+  <w:style w:type="character" w:customStyle="1" w:styleId="Heading8Char">
+    <w:name w:val="Heading 8 Char"/>
+    <w:basedOn w:val="DefaultParagraphFont"/>
+    <w:link w:val="Heading8"/>
     <w:uiPriority w:val="9"/>
     <w:rsid w:val="00FD259B"/>
     <w:rPr>
@@ -24347,10 +24446,10 @@
       <w:szCs w:val="20"/>
     </w:rPr>
   </w:style>
-  <w:style w:type="character" w:customStyle="1" w:styleId="Ttulo9Char">
-    <w:name w:val="Título 9 Char"/>
-    <w:basedOn w:val="Fontepargpadro"/>
-    <w:link w:val="Ttulo9"/>
+  <w:style w:type="character" w:customStyle="1" w:styleId="Heading9Char">
+    <w:name w:val="Heading 9 Char"/>
+    <w:basedOn w:val="DefaultParagraphFont"/>
+    <w:link w:val="Heading9"/>
     <w:uiPriority w:val="9"/>
     <w:rsid w:val="00FD259B"/>
     <w:rPr>
@@ -24362,11 +24461,11 @@
       <w:szCs w:val="20"/>
     </w:rPr>
   </w:style>
-  <w:style w:type="paragraph" w:styleId="Ttulo">
+  <w:style w:type="paragraph" w:styleId="Title">
     <w:name w:val="Title"/>
     <w:basedOn w:val="Normal"/>
     <w:next w:val="Normal"/>
-    <w:link w:val="TtuloChar"/>
+    <w:link w:val="TitleChar"/>
     <w:uiPriority w:val="10"/>
     <w:qFormat/>
     <w:rsid w:val="00FD259B"/>
@@ -24384,10 +24483,10 @@
       <w:szCs w:val="52"/>
     </w:rPr>
   </w:style>
-  <w:style w:type="character" w:customStyle="1" w:styleId="TtuloChar">
-    <w:name w:val="Título Char"/>
-    <w:basedOn w:val="Fontepargpadro"/>
-    <w:link w:val="Ttulo"/>
+  <w:style w:type="character" w:customStyle="1" w:styleId="TitleChar">
+    <w:name w:val="Title Char"/>
+    <w:basedOn w:val="DefaultParagraphFont"/>
+    <w:link w:val="Title"/>
     <w:uiPriority w:val="10"/>
     <w:rsid w:val="00FD259B"/>
     <w:rPr>
@@ -24397,11 +24496,11 @@
       <w:szCs w:val="52"/>
     </w:rPr>
   </w:style>
-  <w:style w:type="paragraph" w:styleId="Subttulo">
+  <w:style w:type="paragraph" w:styleId="Subtitle">
     <w:name w:val="Subtitle"/>
     <w:basedOn w:val="Normal"/>
     <w:next w:val="Normal"/>
-    <w:link w:val="SubttuloChar"/>
+    <w:link w:val="SubtitleChar"/>
     <w:uiPriority w:val="11"/>
     <w:qFormat/>
     <w:rsid w:val="00FD259B"/>
@@ -24417,10 +24516,10 @@
       <w:szCs w:val="24"/>
     </w:rPr>
   </w:style>
-  <w:style w:type="character" w:customStyle="1" w:styleId="SubttuloChar">
-    <w:name w:val="Subtítulo Char"/>
-    <w:basedOn w:val="Fontepargpadro"/>
-    <w:link w:val="Subttulo"/>
+  <w:style w:type="character" w:customStyle="1" w:styleId="SubtitleChar">
+    <w:name w:val="Subtitle Char"/>
+    <w:basedOn w:val="DefaultParagraphFont"/>
+    <w:link w:val="Subtitle"/>
     <w:uiPriority w:val="11"/>
     <w:rsid w:val="00FD259B"/>
     <w:rPr>
@@ -24432,7 +24531,7 @@
       <w:szCs w:val="24"/>
     </w:rPr>
   </w:style>
-  <w:style w:type="character" w:styleId="nfase">
+  <w:style w:type="character" w:styleId="Emphasis">
     <w:name w:val="Emphasis"/>
     <w:uiPriority w:val="20"/>
     <w:qFormat/>
@@ -24447,10 +24546,10 @@
       <w:shd w:val="clear" w:color="auto" w:fill="auto"/>
     </w:rPr>
   </w:style>
-  <w:style w:type="paragraph" w:styleId="SemEspaamento">
+  <w:style w:type="paragraph" w:styleId="NoSpacing">
     <w:name w:val="No Spacing"/>
     <w:basedOn w:val="Normal"/>
-    <w:link w:val="SemEspaamentoChar"/>
+    <w:link w:val="NoSpacingChar"/>
     <w:uiPriority w:val="1"/>
     <w:qFormat/>
     <w:rsid w:val="00FD259B"/>
@@ -24458,14 +24557,14 @@
       <w:spacing w:after="0" w:line="240" w:lineRule="auto"/>
     </w:pPr>
   </w:style>
-  <w:style w:type="character" w:customStyle="1" w:styleId="SemEspaamentoChar">
-    <w:name w:val="Sem Espaçamento Char"/>
-    <w:basedOn w:val="Fontepargpadro"/>
-    <w:link w:val="SemEspaamento"/>
+  <w:style w:type="character" w:customStyle="1" w:styleId="NoSpacingChar">
+    <w:name w:val="No Spacing Char"/>
+    <w:basedOn w:val="DefaultParagraphFont"/>
+    <w:link w:val="NoSpacing"/>
     <w:uiPriority w:val="1"/>
     <w:rsid w:val="007A5A94"/>
   </w:style>
-  <w:style w:type="paragraph" w:styleId="PargrafodaLista">
+  <w:style w:type="paragraph" w:styleId="ListParagraph">
     <w:name w:val="List Paragraph"/>
     <w:basedOn w:val="Normal"/>
     <w:uiPriority w:val="34"/>
@@ -24476,11 +24575,11 @@
       <w:contextualSpacing/>
     </w:pPr>
   </w:style>
-  <w:style w:type="paragraph" w:styleId="Citao">
+  <w:style w:type="paragraph" w:styleId="Quote">
     <w:name w:val="Quote"/>
     <w:basedOn w:val="Normal"/>
     <w:next w:val="Normal"/>
-    <w:link w:val="CitaoChar"/>
+    <w:link w:val="QuoteChar"/>
     <w:uiPriority w:val="29"/>
     <w:qFormat/>
     <w:rsid w:val="00FD259B"/>
@@ -24493,10 +24592,10 @@
       <w:iCs/>
     </w:rPr>
   </w:style>
-  <w:style w:type="character" w:customStyle="1" w:styleId="CitaoChar">
-    <w:name w:val="Citação Char"/>
-    <w:basedOn w:val="Fontepargpadro"/>
-    <w:link w:val="Citao"/>
+  <w:style w:type="character" w:customStyle="1" w:styleId="QuoteChar">
+    <w:name w:val="Quote Char"/>
+    <w:basedOn w:val="DefaultParagraphFont"/>
+    <w:link w:val="Quote"/>
     <w:uiPriority w:val="29"/>
     <w:rsid w:val="00FD259B"/>
     <w:rPr>
@@ -24504,11 +24603,11 @@
       <w:iCs/>
     </w:rPr>
   </w:style>
-  <w:style w:type="paragraph" w:styleId="CitaoIntensa">
+  <w:style w:type="paragraph" w:styleId="IntenseQuote">
     <w:name w:val="Intense Quote"/>
     <w:basedOn w:val="Normal"/>
     <w:next w:val="Normal"/>
-    <w:link w:val="CitaoIntensaChar"/>
+    <w:link w:val="IntenseQuoteChar"/>
     <w:uiPriority w:val="30"/>
     <w:qFormat/>
     <w:rsid w:val="00FD259B"/>
@@ -24527,10 +24626,10 @@
       <w:iCs/>
     </w:rPr>
   </w:style>
-  <w:style w:type="character" w:customStyle="1" w:styleId="CitaoIntensaChar">
-    <w:name w:val="Citação Intensa Char"/>
-    <w:basedOn w:val="Fontepargpadro"/>
-    <w:link w:val="CitaoIntensa"/>
+  <w:style w:type="character" w:customStyle="1" w:styleId="IntenseQuoteChar">
+    <w:name w:val="Intense Quote Char"/>
+    <w:basedOn w:val="DefaultParagraphFont"/>
+    <w:link w:val="IntenseQuote"/>
     <w:uiPriority w:val="30"/>
     <w:rsid w:val="00FD259B"/>
     <w:rPr>
@@ -24540,7 +24639,7 @@
       <w:iCs/>
     </w:rPr>
   </w:style>
-  <w:style w:type="character" w:styleId="nfaseSutil">
+  <w:style w:type="character" w:styleId="SubtleEmphasis">
     <w:name w:val="Subtle Emphasis"/>
     <w:uiPriority w:val="19"/>
     <w:qFormat/>
@@ -24550,7 +24649,7 @@
       <w:iCs/>
     </w:rPr>
   </w:style>
-  <w:style w:type="character" w:styleId="nfaseIntensa">
+  <w:style w:type="character" w:styleId="IntenseEmphasis">
     <w:name w:val="Intense Emphasis"/>
     <w:uiPriority w:val="21"/>
     <w:qFormat/>
@@ -24560,7 +24659,7 @@
       <w:bCs/>
     </w:rPr>
   </w:style>
-  <w:style w:type="character" w:styleId="RefernciaSutil">
+  <w:style w:type="character" w:styleId="SubtleReference">
     <w:name w:val="Subtle Reference"/>
     <w:uiPriority w:val="31"/>
     <w:qFormat/>
@@ -24569,7 +24668,7 @@
       <w:smallCaps/>
     </w:rPr>
   </w:style>
-  <w:style w:type="character" w:styleId="RefernciaIntensa">
+  <w:style w:type="character" w:styleId="IntenseReference">
     <w:name w:val="Intense Reference"/>
     <w:uiPriority w:val="32"/>
     <w:qFormat/>
@@ -24580,7 +24679,7 @@
       <w:u w:val="single"/>
     </w:rPr>
   </w:style>
-  <w:style w:type="character" w:styleId="TtulodoLivro">
+  <w:style w:type="character" w:styleId="BookTitle">
     <w:name w:val="Book Title"/>
     <w:uiPriority w:val="33"/>
     <w:qFormat/>
@@ -24592,9 +24691,9 @@
       <w:spacing w:val="5"/>
     </w:rPr>
   </w:style>
-  <w:style w:type="paragraph" w:styleId="CabealhodoSumrio">
+  <w:style w:type="paragraph" w:styleId="TOCHeading">
     <w:name w:val="TOC Heading"/>
-    <w:basedOn w:val="Ttulo1"/>
+    <w:basedOn w:val="Heading1"/>
     <w:next w:val="Normal"/>
     <w:uiPriority w:val="39"/>
     <w:unhideWhenUsed/>
@@ -24606,7 +24705,7 @@
   </w:style>
   <w:style w:type="paragraph" w:customStyle="1" w:styleId="SuperTitle">
     <w:name w:val="SuperTitle"/>
-    <w:basedOn w:val="Ttulo"/>
+    <w:basedOn w:val="Title"/>
     <w:rsid w:val="007A5A94"/>
     <w:pPr>
       <w:keepNext/>
@@ -24628,7 +24727,7 @@
   </w:style>
   <w:style w:type="paragraph" w:customStyle="1" w:styleId="Version">
     <w:name w:val="Version"/>
-    <w:basedOn w:val="Ttulo"/>
+    <w:basedOn w:val="Title"/>
     <w:rsid w:val="007A5A94"/>
     <w:pPr>
       <w:keepNext/>
@@ -24647,9 +24746,9 @@
       <w:szCs w:val="20"/>
     </w:rPr>
   </w:style>
-  <w:style w:type="paragraph" w:styleId="Commarcadores4">
+  <w:style w:type="paragraph" w:styleId="ListBullet4">
     <w:name w:val="List Bullet 4"/>
-    <w:basedOn w:val="Lista4"/>
+    <w:basedOn w:val="List4"/>
     <w:rsid w:val="007A5A94"/>
     <w:pPr>
       <w:widowControl w:val="0"/>
@@ -24666,10 +24765,10 @@
       <w:rFonts w:eastAsiaTheme="minorHAnsi"/>
     </w:rPr>
   </w:style>
-  <w:style w:type="character" w:customStyle="1" w:styleId="TextodenotaderodapChar">
-    <w:name w:val="Texto de nota de rodapé Char"/>
-    <w:basedOn w:val="Fontepargpadro"/>
-    <w:link w:val="Textodenotaderodap"/>
+  <w:style w:type="character" w:customStyle="1" w:styleId="FootnoteTextChar">
+    <w:name w:val="Footnote Text Char"/>
+    <w:basedOn w:val="DefaultParagraphFont"/>
+    <w:link w:val="FootnoteText"/>
     <w:uiPriority w:val="99"/>
     <w:semiHidden/>
     <w:rsid w:val="007A5A94"/>
@@ -24677,7 +24776,7 @@
       <w:sz w:val="14"/>
     </w:rPr>
   </w:style>
-  <w:style w:type="paragraph" w:styleId="Lista4">
+  <w:style w:type="paragraph" w:styleId="List4">
     <w:name w:val="List 4"/>
     <w:basedOn w:val="Normal"/>
     <w:uiPriority w:val="99"/>
@@ -24689,9 +24788,9 @@
       <w:contextualSpacing/>
     </w:pPr>
   </w:style>
-  <w:style w:type="table" w:styleId="Tabelacomgrade">
+  <w:style w:type="table" w:styleId="TableGrid">
     <w:name w:val="Table Grid"/>
-    <w:basedOn w:val="Tabelanormal"/>
+    <w:basedOn w:val="TableNormal"/>
     <w:uiPriority w:val="59"/>
     <w:rsid w:val="00A652FF"/>
     <w:pPr>
@@ -24756,7 +24855,7 @@
       <w:sz w:val="20"/>
     </w:rPr>
   </w:style>
-  <w:style w:type="paragraph" w:styleId="Lista2">
+  <w:style w:type="paragraph" w:styleId="List2">
     <w:name w:val="List 2"/>
     <w:basedOn w:val="Normal"/>
     <w:uiPriority w:val="99"/>
@@ -24767,7 +24866,7 @@
       <w:contextualSpacing/>
     </w:pPr>
   </w:style>
-  <w:style w:type="paragraph" w:styleId="Lista3">
+  <w:style w:type="paragraph" w:styleId="List3">
     <w:name w:val="List 3"/>
     <w:basedOn w:val="Normal"/>
     <w:uiPriority w:val="99"/>
@@ -24778,7 +24877,7 @@
       <w:contextualSpacing/>
     </w:pPr>
   </w:style>
-  <w:style w:type="paragraph" w:styleId="Listadecontinuao2">
+  <w:style w:type="paragraph" w:styleId="ListContinue2">
     <w:name w:val="List Continue 2"/>
     <w:basedOn w:val="Normal"/>
     <w:uiPriority w:val="99"/>
@@ -24790,10 +24889,10 @@
       <w:contextualSpacing/>
     </w:pPr>
   </w:style>
-  <w:style w:type="paragraph" w:styleId="Primeirorecuodecorpodetexto">
+  <w:style w:type="paragraph" w:styleId="BodyTextFirstIndent">
     <w:name w:val="Body Text First Indent"/>
-    <w:basedOn w:val="Corpodetexto"/>
-    <w:link w:val="PrimeirorecuodecorpodetextoChar"/>
+    <w:basedOn w:val="BodyText"/>
+    <w:link w:val="BodyTextFirstIndentChar"/>
     <w:uiPriority w:val="99"/>
     <w:unhideWhenUsed/>
     <w:rsid w:val="00790D1E"/>
@@ -24806,30 +24905,30 @@
       <w:rFonts w:asciiTheme="minorHAnsi" w:hAnsiTheme="minorHAnsi"/>
     </w:rPr>
   </w:style>
-  <w:style w:type="character" w:customStyle="1" w:styleId="CorpodetextoChar">
-    <w:name w:val="Corpo de texto Char"/>
-    <w:basedOn w:val="Fontepargpadro"/>
-    <w:link w:val="Corpodetexto"/>
+  <w:style w:type="character" w:customStyle="1" w:styleId="BodyTextChar">
+    <w:name w:val="Body Text Char"/>
+    <w:basedOn w:val="DefaultParagraphFont"/>
+    <w:link w:val="BodyText"/>
     <w:semiHidden/>
     <w:rsid w:val="00790D1E"/>
     <w:rPr>
       <w:rFonts w:ascii="Times New Roman" w:hAnsi="Times New Roman"/>
     </w:rPr>
   </w:style>
-  <w:style w:type="character" w:customStyle="1" w:styleId="PrimeirorecuodecorpodetextoChar">
-    <w:name w:val="Primeiro recuo de corpo de texto Char"/>
-    <w:basedOn w:val="CorpodetextoChar"/>
-    <w:link w:val="Primeirorecuodecorpodetexto"/>
+  <w:style w:type="character" w:customStyle="1" w:styleId="BodyTextFirstIndentChar">
+    <w:name w:val="Body Text First Indent Char"/>
+    <w:basedOn w:val="BodyTextChar"/>
+    <w:link w:val="BodyTextFirstIndent"/>
     <w:uiPriority w:val="99"/>
     <w:rsid w:val="00790D1E"/>
     <w:rPr>
       <w:rFonts w:ascii="Times New Roman" w:hAnsi="Times New Roman"/>
     </w:rPr>
   </w:style>
-  <w:style w:type="paragraph" w:styleId="Primeirorecuodecorpodetexto2">
+  <w:style w:type="paragraph" w:styleId="BodyTextFirstIndent2">
     <w:name w:val="Body Text First Indent 2"/>
-    <w:basedOn w:val="Recuodecorpodetexto"/>
-    <w:link w:val="Primeirorecuodecorpodetexto2Char"/>
+    <w:basedOn w:val="BodyTextIndent"/>
+    <w:link w:val="BodyTextFirstIndent2Char"/>
     <w:uiPriority w:val="99"/>
     <w:unhideWhenUsed/>
     <w:rsid w:val="00790D1E"/>
@@ -24840,20 +24939,20 @@
       <w:rFonts w:asciiTheme="minorHAnsi" w:hAnsiTheme="minorHAnsi"/>
     </w:rPr>
   </w:style>
-  <w:style w:type="character" w:customStyle="1" w:styleId="RecuodecorpodetextoChar">
-    <w:name w:val="Recuo de corpo de texto Char"/>
-    <w:basedOn w:val="Fontepargpadro"/>
-    <w:link w:val="Recuodecorpodetexto"/>
+  <w:style w:type="character" w:customStyle="1" w:styleId="BodyTextIndentChar">
+    <w:name w:val="Body Text Indent Char"/>
+    <w:basedOn w:val="DefaultParagraphFont"/>
+    <w:link w:val="BodyTextIndent"/>
     <w:semiHidden/>
     <w:rsid w:val="00790D1E"/>
     <w:rPr>
       <w:rFonts w:ascii="Courier New" w:hAnsi="Courier New"/>
     </w:rPr>
   </w:style>
-  <w:style w:type="character" w:customStyle="1" w:styleId="Primeirorecuodecorpodetexto2Char">
-    <w:name w:val="Primeiro recuo de corpo de texto 2 Char"/>
-    <w:basedOn w:val="RecuodecorpodetextoChar"/>
-    <w:link w:val="Primeirorecuodecorpodetexto2"/>
+  <w:style w:type="character" w:customStyle="1" w:styleId="BodyTextFirstIndent2Char">
+    <w:name w:val="Body Text First Indent 2 Char"/>
+    <w:basedOn w:val="BodyTextIndentChar"/>
+    <w:link w:val="BodyTextFirstIndent2"/>
     <w:uiPriority w:val="99"/>
     <w:rsid w:val="00790D1E"/>
     <w:rPr>
@@ -24862,7 +24961,7 @@
   </w:style>
   <w:style w:type="character" w:customStyle="1" w:styleId="label">
     <w:name w:val="label"/>
-    <w:basedOn w:val="Fontepargpadro"/>
+    <w:basedOn w:val="DefaultParagraphFont"/>
     <w:rsid w:val="00DA7CB0"/>
   </w:style>
   <w:style w:type="table" w:customStyle="1" w:styleId="TableNormal1">
@@ -24890,7 +24989,7 @@
   </w:style>
   <w:style w:type="character" w:customStyle="1" w:styleId="UnresolvedMention1">
     <w:name w:val="Unresolved Mention1"/>
-    <w:basedOn w:val="Fontepargpadro"/>
+    <w:basedOn w:val="DefaultParagraphFont"/>
     <w:uiPriority w:val="99"/>
     <w:semiHidden/>
     <w:unhideWhenUsed/>
@@ -24900,10 +24999,10 @@
       <w:shd w:val="clear" w:color="auto" w:fill="E6E6E6"/>
     </w:rPr>
   </w:style>
-  <w:style w:type="character" w:customStyle="1" w:styleId="Pr-formataoHTMLChar">
-    <w:name w:val="Pré-formatação HTML Char"/>
-    <w:basedOn w:val="Fontepargpadro"/>
-    <w:link w:val="Pr-formataoHTML"/>
+  <w:style w:type="character" w:customStyle="1" w:styleId="HTMLPreformattedChar">
+    <w:name w:val="HTML Preformatted Char"/>
+    <w:basedOn w:val="DefaultParagraphFont"/>
+    <w:link w:val="HTMLPreformatted"/>
     <w:uiPriority w:val="99"/>
     <w:semiHidden/>
     <w:rsid w:val="00515148"/>
@@ -24913,9 +25012,9 @@
       <w:szCs w:val="18"/>
     </w:rPr>
   </w:style>
-  <w:style w:type="character" w:styleId="MenoPendente">
+  <w:style w:type="character" w:styleId="UnresolvedMention">
     <w:name w:val="Unresolved Mention"/>
-    <w:basedOn w:val="Fontepargpadro"/>
+    <w:basedOn w:val="DefaultParagraphFont"/>
     <w:uiPriority w:val="99"/>
     <w:semiHidden/>
     <w:unhideWhenUsed/>
@@ -24925,9 +25024,9 @@
       <w:shd w:val="clear" w:color="auto" w:fill="E1DFDD"/>
     </w:rPr>
   </w:style>
-  <w:style w:type="table" w:styleId="TabeladeGrade4-nfase1">
+  <w:style w:type="table" w:styleId="GridTable4-Accent1">
     <w:name w:val="Grid Table 4 Accent 1"/>
-    <w:basedOn w:val="Tabelanormal"/>
+    <w:basedOn w:val="TableNormal"/>
     <w:uiPriority w:val="49"/>
     <w:rsid w:val="00FC1956"/>
     <w:pPr>
@@ -25288,17 +25387,12 @@
 </file>
 
 <file path=customXml/item1.xml><?xml version="1.0" encoding="utf-8"?>
-<p:properties xmlns:p="http://schemas.microsoft.com/office/2006/metadata/properties" xmlns:xsi="http://www.w3.org/2001/XMLSchema-instance" xmlns:pc="http://schemas.microsoft.com/office/infopath/2007/PartnerControls">
-  <documentManagement>
-    <k0a767481f69401b9656bbf4dd6abb1d xmlns="2680ebc2-70e2-42cc-af17-343d078fef82">
-      <Terms xmlns="http://schemas.microsoft.com/office/infopath/2007/PartnerControls"/>
-    </k0a767481f69401b9656bbf4dd6abb1d>
-    <TaxCatchAll xmlns="41dbd0cf-c47a-4cea-8dfa-c6db00955148"/>
-    <l11c893632bd4f5284d827a786471c77 xmlns="2680ebc2-70e2-42cc-af17-343d078fef82">
-      <Terms xmlns="http://schemas.microsoft.com/office/infopath/2007/PartnerControls"/>
-    </l11c893632bd4f5284d827a786471c77>
-  </documentManagement>
-</p:properties>
+<?mso-contentType ?>
+<FormTemplates xmlns="http://schemas.microsoft.com/sharepoint/v3/contenttype/forms">
+  <Display>DocumentLibraryForm</Display>
+  <Edit>DocumentLibraryForm</Edit>
+  <New>DocumentLibraryForm</New>
+</FormTemplates>
 </file>
 
 <file path=customXml/item2.xml><?xml version="1.0" encoding="utf-8"?>
@@ -25314,7 +25408,17 @@
 </file>
 
 <file path=customXml/item5.xml><?xml version="1.0" encoding="utf-8"?>
-<b:Sources xmlns:b="http://schemas.openxmlformats.org/officeDocument/2006/bibliography" xmlns="http://schemas.openxmlformats.org/officeDocument/2006/bibliography" SelectedStyle="\CHICAGO.XSL" StyleName="Chicago"/>
+<p:properties xmlns:p="http://schemas.microsoft.com/office/2006/metadata/properties" xmlns:xsi="http://www.w3.org/2001/XMLSchema-instance" xmlns:pc="http://schemas.microsoft.com/office/infopath/2007/PartnerControls">
+  <documentManagement>
+    <k0a767481f69401b9656bbf4dd6abb1d xmlns="2680ebc2-70e2-42cc-af17-343d078fef82">
+      <Terms xmlns="http://schemas.microsoft.com/office/infopath/2007/PartnerControls"/>
+    </k0a767481f69401b9656bbf4dd6abb1d>
+    <TaxCatchAll xmlns="41dbd0cf-c47a-4cea-8dfa-c6db00955148"/>
+    <l11c893632bd4f5284d827a786471c77 xmlns="2680ebc2-70e2-42cc-af17-343d078fef82">
+      <Terms xmlns="http://schemas.microsoft.com/office/infopath/2007/PartnerControls"/>
+    </l11c893632bd4f5284d827a786471c77>
+  </documentManagement>
+</p:properties>
 </file>
 
 <file path=customXml/item6.xml><?xml version="1.0" encoding="utf-8"?>
@@ -25516,21 +25620,13 @@
 </file>
 
 <file path=customXml/item7.xml><?xml version="1.0" encoding="utf-8"?>
-<?mso-contentType ?>
-<FormTemplates xmlns="http://schemas.microsoft.com/sharepoint/v3/contenttype/forms">
-  <Display>DocumentLibraryForm</Display>
-  <Edit>DocumentLibraryForm</Edit>
-  <New>DocumentLibraryForm</New>
-</FormTemplates>
+<b:Sources xmlns:b="http://schemas.openxmlformats.org/officeDocument/2006/bibliography" xmlns="http://schemas.openxmlformats.org/officeDocument/2006/bibliography" SelectedStyle="\CHICAGO.XSL" StyleName="Chicago"/>
 </file>
 
 <file path=customXml/itemProps1.xml><?xml version="1.0" encoding="utf-8"?>
-<ds:datastoreItem xmlns:ds="http://schemas.openxmlformats.org/officeDocument/2006/customXml" ds:itemID="{D5C50300-BF55-4478-8C35-4D5C35D3EDD0}">
+<ds:datastoreItem xmlns:ds="http://schemas.openxmlformats.org/officeDocument/2006/customXml" ds:itemID="{A758D5F2-F4A1-44A4-BF20-F1E33A257A05}">
   <ds:schemaRefs>
-    <ds:schemaRef ds:uri="http://schemas.microsoft.com/office/2006/metadata/properties"/>
-    <ds:schemaRef ds:uri="http://schemas.microsoft.com/office/infopath/2007/PartnerControls"/>
-    <ds:schemaRef ds:uri="2680ebc2-70e2-42cc-af17-343d078fef82"/>
-    <ds:schemaRef ds:uri="41dbd0cf-c47a-4cea-8dfa-c6db00955148"/>
+    <ds:schemaRef ds:uri="http://schemas.microsoft.com/sharepoint/v3/contenttype/forms"/>
   </ds:schemaRefs>
 </ds:datastoreItem>
 </file>
@@ -25544,6 +25640,14 @@
 </file>
 
 <file path=customXml/itemProps3.xml><?xml version="1.0" encoding="utf-8"?>
+<ds:datastoreItem xmlns:ds="http://schemas.openxmlformats.org/officeDocument/2006/customXml" ds:itemID="{05CD6A24-F136-463B-BF16-F15886741A5F}">
+  <ds:schemaRefs>
+    <ds:schemaRef ds:uri="http://schemas.openxmlformats.org/officeDocument/2006/bibliography"/>
+  </ds:schemaRefs>
+</ds:datastoreItem>
+</file>
+
+<file path=customXml/itemProps4.xml><?xml version="1.0" encoding="utf-8"?>
 <ds:datastoreItem xmlns:ds="http://schemas.openxmlformats.org/officeDocument/2006/customXml" ds:itemID="{74EDC720-C843-4BCC-ACEC-72DB380D8DF2}">
   <ds:schemaRefs>
     <ds:schemaRef ds:uri="http://schemas.openxmlformats.org/officeDocument/2006/bibliography"/>
@@ -25551,18 +25655,13 @@
 </ds:datastoreItem>
 </file>
 
-<file path=customXml/itemProps4.xml><?xml version="1.0" encoding="utf-8"?>
-<ds:datastoreItem xmlns:ds="http://schemas.openxmlformats.org/officeDocument/2006/customXml" ds:itemID="{0ACC11CF-7E2F-4A39-A1CC-435974F0A74C}">
+<file path=customXml/itemProps5.xml><?xml version="1.0" encoding="utf-8"?>
+<ds:datastoreItem xmlns:ds="http://schemas.openxmlformats.org/officeDocument/2006/customXml" ds:itemID="{D5C50300-BF55-4478-8C35-4D5C35D3EDD0}">
   <ds:schemaRefs>
-    <ds:schemaRef ds:uri="http://schemas.openxmlformats.org/officeDocument/2006/bibliography"/>
-  </ds:schemaRefs>
-</ds:datastoreItem>
-</file>
-
-<file path=customXml/itemProps5.xml><?xml version="1.0" encoding="utf-8"?>
-<ds:datastoreItem xmlns:ds="http://schemas.openxmlformats.org/officeDocument/2006/customXml" ds:itemID="{05CD6A24-F136-463B-BF16-F15886741A5F}">
-  <ds:schemaRefs>
-    <ds:schemaRef ds:uri="http://schemas.openxmlformats.org/officeDocument/2006/bibliography"/>
+    <ds:schemaRef ds:uri="http://schemas.microsoft.com/office/2006/metadata/properties"/>
+    <ds:schemaRef ds:uri="http://schemas.microsoft.com/office/infopath/2007/PartnerControls"/>
+    <ds:schemaRef ds:uri="2680ebc2-70e2-42cc-af17-343d078fef82"/>
+    <ds:schemaRef ds:uri="41dbd0cf-c47a-4cea-8dfa-c6db00955148"/>
   </ds:schemaRefs>
 </ds:datastoreItem>
 </file>
@@ -25588,9 +25687,9 @@
 </file>
 
 <file path=customXml/itemProps7.xml><?xml version="1.0" encoding="utf-8"?>
-<ds:datastoreItem xmlns:ds="http://schemas.openxmlformats.org/officeDocument/2006/customXml" ds:itemID="{A758D5F2-F4A1-44A4-BF20-F1E33A257A05}">
+<ds:datastoreItem xmlns:ds="http://schemas.openxmlformats.org/officeDocument/2006/customXml" ds:itemID="{0ACC11CF-7E2F-4A39-A1CC-435974F0A74C}">
   <ds:schemaRefs>
-    <ds:schemaRef ds:uri="http://schemas.microsoft.com/sharepoint/v3/contenttype/forms"/>
+    <ds:schemaRef ds:uri="http://schemas.openxmlformats.org/officeDocument/2006/bibliography"/>
   </ds:schemaRefs>
 </ds:datastoreItem>
 </file>
</xml_diff>

<commit_message>
[SFCC-46] - Documentation update (#49)
</commit_message>
<xml_diff>
--- a/link/documentation/Signifyd LINK Integration Documentation 22.1.0.docx
+++ b/link/documentation/Signifyd LINK Integration Documentation 22.1.0.docx
@@ -4836,6 +4836,9 @@
         <w:ind w:left="426"/>
       </w:pPr>
       <w:r>
+        <w:rPr>
+          <w:noProof/>
+        </w:rPr>
         <w:drawing>
           <wp:inline distT="0" distB="0" distL="0" distR="0" wp14:anchorId="4CE7BAC0" wp14:editId="7D0E2633">
             <wp:extent cx="6188710" cy="508635"/>
@@ -5185,8 +5188,8 @@
         <w:tblLook w:val="04A0" w:firstRow="1" w:lastRow="0" w:firstColumn="1" w:lastColumn="0" w:noHBand="0" w:noVBand="1"/>
       </w:tblPr>
       <w:tblGrid>
-        <w:gridCol w:w="843"/>
-        <w:gridCol w:w="551"/>
+        <w:gridCol w:w="846"/>
+        <w:gridCol w:w="548"/>
         <w:gridCol w:w="1601"/>
         <w:gridCol w:w="1762"/>
         <w:gridCol w:w="3435"/>
@@ -9002,7 +9005,43 @@
         <w:rPr>
           <w:rFonts w:ascii="Helvetica" w:hAnsi="Helvetica" w:cs="Helvetica"/>
         </w:rPr>
-        <w:t xml:space="preserve">First step is to import system object definitions for the Signifyd attributes for Order and Site Preferences. These are provided with cartridge in metadata.xml file </w:t>
+        <w:t xml:space="preserve">First step is to import system object definitions for the Signifyd attributes for Order and Site Preferences. These are provided with cartridge in </w:t>
+      </w:r>
+      <w:r>
+        <w:rPr>
+          <w:rFonts w:ascii="Helvetica" w:hAnsi="Helvetica" w:cs="Helvetica"/>
+          <w:b/>
+          <w:bCs/>
+        </w:rPr>
+        <w:t>metadata/meta/</w:t>
+      </w:r>
+      <w:r>
+        <w:rPr>
+          <w:rFonts w:ascii="Helvetica" w:hAnsi="Helvetica" w:cs="Helvetica"/>
+          <w:b/>
+          <w:bCs/>
+        </w:rPr>
+        <w:t>system-objecttype-extensions</w:t>
+      </w:r>
+      <w:r>
+        <w:rPr>
+          <w:rFonts w:ascii="Helvetica" w:hAnsi="Helvetica" w:cs="Helvetica"/>
+          <w:b/>
+          <w:bCs/>
+        </w:rPr>
+        <w:t>.xml</w:t>
+      </w:r>
+      <w:r>
+        <w:rPr>
+          <w:rFonts w:ascii="Helvetica" w:hAnsi="Helvetica" w:cs="Helvetica"/>
+        </w:rPr>
+        <w:t xml:space="preserve"> file</w:t>
+      </w:r>
+      <w:r>
+        <w:rPr>
+          <w:rFonts w:ascii="Helvetica" w:hAnsi="Helvetica" w:cs="Helvetica"/>
+        </w:rPr>
+        <w:t>.</w:t>
       </w:r>
     </w:p>
     <w:p>
@@ -9127,6 +9166,25 @@
         <w:spacing w:after="240" w:line="260" w:lineRule="atLeast"/>
         <w:ind w:left="630"/>
         <w:rPr>
+          <w:rFonts w:ascii="Helvetica" w:hAnsi="Helvetica" w:cs="Helvetica"/>
+        </w:rPr>
+      </w:pPr>
+      <w:r>
+        <w:rPr>
+          <w:rFonts w:ascii="Helvetica" w:hAnsi="Helvetica" w:cs="Helvetica"/>
+        </w:rPr>
+        <w:t xml:space="preserve">2. Choose your local file and again click "Upload" </w:t>
+      </w:r>
+    </w:p>
+    <w:p>
+      <w:pPr>
+        <w:widowControl w:val="0"/>
+        <w:autoSpaceDE w:val="0"/>
+        <w:autoSpaceDN w:val="0"/>
+        <w:adjustRightInd w:val="0"/>
+        <w:spacing w:after="240" w:line="260" w:lineRule="atLeast"/>
+        <w:ind w:left="630"/>
+        <w:rPr>
           <w:rFonts w:ascii="Times" w:hAnsi="Times" w:cs="Times"/>
           <w:sz w:val="24"/>
           <w:szCs w:val="24"/>
@@ -9134,79 +9192,15 @@
       </w:pPr>
       <w:r>
         <w:rPr>
-          <w:rFonts w:ascii="Helvetica" w:hAnsi="Helvetica" w:cs="Helvetica"/>
-        </w:rPr>
-        <w:t xml:space="preserve">2. Choose your local file and again click "Upload" </w:t>
-      </w:r>
-    </w:p>
-    <w:p>
-      <w:pPr>
-        <w:widowControl w:val="0"/>
-        <w:autoSpaceDE w:val="0"/>
-        <w:autoSpaceDN w:val="0"/>
-        <w:adjustRightInd w:val="0"/>
-        <w:spacing w:after="240" w:line="260" w:lineRule="atLeast"/>
-        <w:ind w:left="630"/>
-        <w:rPr>
           <w:rFonts w:ascii="Times" w:hAnsi="Times" w:cs="Times"/>
           <w:sz w:val="24"/>
           <w:szCs w:val="24"/>
         </w:rPr>
-      </w:pPr>
-      <w:r>
-        <w:rPr>
-          <w:rFonts w:ascii="Helvetica" w:hAnsi="Helvetica" w:cs="Helvetica"/>
-        </w:rPr>
-        <w:t xml:space="preserve">3. And Click back button to return to Import page. </w:t>
-      </w:r>
-    </w:p>
-    <w:p>
-      <w:pPr>
-        <w:widowControl w:val="0"/>
-        <w:autoSpaceDE w:val="0"/>
-        <w:autoSpaceDN w:val="0"/>
-        <w:adjustRightInd w:val="0"/>
-        <w:spacing w:after="240" w:line="260" w:lineRule="atLeast"/>
-        <w:ind w:left="630"/>
-        <w:rPr>
-          <w:rFonts w:ascii="Times" w:hAnsi="Times" w:cs="Times"/>
-          <w:sz w:val="24"/>
-          <w:szCs w:val="24"/>
-        </w:rPr>
-      </w:pPr>
-      <w:r>
-        <w:rPr>
-          <w:rFonts w:ascii="Helvetica" w:hAnsi="Helvetica" w:cs="Helvetica"/>
-        </w:rPr>
-        <w:t xml:space="preserve">4. On the Meta Data section click on the 'Import' button </w:t>
-      </w:r>
-    </w:p>
-    <w:p>
-      <w:pPr>
-        <w:widowControl w:val="0"/>
-        <w:autoSpaceDE w:val="0"/>
-        <w:autoSpaceDN w:val="0"/>
-        <w:adjustRightInd w:val="0"/>
-        <w:spacing w:after="0" w:line="280" w:lineRule="atLeast"/>
-        <w:ind w:left="630"/>
-        <w:rPr>
-          <w:rFonts w:ascii="Times" w:hAnsi="Times" w:cs="Times"/>
-          <w:sz w:val="24"/>
-          <w:szCs w:val="24"/>
-        </w:rPr>
-      </w:pPr>
-      <w:r>
-        <w:rPr>
-          <w:rFonts w:ascii="Times" w:hAnsi="Times" w:cs="Times"/>
-          <w:noProof/>
-          <w:sz w:val="24"/>
-          <w:szCs w:val="24"/>
-        </w:rPr>
         <w:drawing>
-          <wp:inline distT="0" distB="0" distL="0" distR="0" wp14:anchorId="4356C08B" wp14:editId="17FF4BC8">
-            <wp:extent cx="5619750" cy="895648"/>
+          <wp:inline distT="0" distB="0" distL="0" distR="0" wp14:anchorId="519996DE" wp14:editId="0C3DB538">
+            <wp:extent cx="4135522" cy="1067231"/>
             <wp:effectExtent l="0" t="0" r="0" b="0"/>
-            <wp:docPr id="50" name="Picture 4"/>
+            <wp:docPr id="1284117382" name="Picture 1" descr="A screenshot of a computer&#10;&#10;Description automatically generated"/>
             <wp:cNvGraphicFramePr>
               <a:graphicFrameLocks xmlns:a="http://schemas.openxmlformats.org/drawingml/2006/main" noChangeAspect="1"/>
             </wp:cNvGraphicFramePr>
@@ -9214,36 +9208,23 @@
               <a:graphicData uri="http://schemas.openxmlformats.org/drawingml/2006/picture">
                 <pic:pic xmlns:pic="http://schemas.openxmlformats.org/drawingml/2006/picture">
                   <pic:nvPicPr>
-                    <pic:cNvPr id="0" name="Picture 4"/>
-                    <pic:cNvPicPr>
-                      <a:picLocks noChangeAspect="1" noChangeArrowheads="1"/>
-                    </pic:cNvPicPr>
+                    <pic:cNvPr id="1284117382" name="Picture 1" descr="A screenshot of a computer&#10;&#10;Description automatically generated"/>
+                    <pic:cNvPicPr/>
                   </pic:nvPicPr>
                   <pic:blipFill>
-                    <a:blip r:embed="rId31">
-                      <a:extLst>
-                        <a:ext uri="{28A0092B-C50C-407E-A947-70E740481C1C}">
-                          <a14:useLocalDpi xmlns:a14="http://schemas.microsoft.com/office/drawing/2010/main" val="0"/>
-                        </a:ext>
-                      </a:extLst>
-                    </a:blip>
-                    <a:srcRect/>
+                    <a:blip r:embed="rId31"/>
                     <a:stretch>
                       <a:fillRect/>
                     </a:stretch>
                   </pic:blipFill>
-                  <pic:spPr bwMode="auto">
+                  <pic:spPr>
                     <a:xfrm>
                       <a:off x="0" y="0"/>
-                      <a:ext cx="5667119" cy="903198"/>
+                      <a:ext cx="4135522" cy="1067231"/>
                     </a:xfrm>
                     <a:prstGeom prst="rect">
                       <a:avLst/>
                     </a:prstGeom>
-                    <a:noFill/>
-                    <a:ln>
-                      <a:noFill/>
-                    </a:ln>
                   </pic:spPr>
                 </pic:pic>
               </a:graphicData>
@@ -9251,6 +9232,63 @@
           </wp:inline>
         </w:drawing>
       </w:r>
+    </w:p>
+    <w:p>
+      <w:pPr>
+        <w:widowControl w:val="0"/>
+        <w:autoSpaceDE w:val="0"/>
+        <w:autoSpaceDN w:val="0"/>
+        <w:adjustRightInd w:val="0"/>
+        <w:spacing w:after="240" w:line="260" w:lineRule="atLeast"/>
+        <w:ind w:left="630"/>
+        <w:rPr>
+          <w:rFonts w:ascii="Times" w:hAnsi="Times" w:cs="Times"/>
+          <w:sz w:val="24"/>
+          <w:szCs w:val="24"/>
+        </w:rPr>
+      </w:pPr>
+      <w:r>
+        <w:rPr>
+          <w:rFonts w:ascii="Helvetica" w:hAnsi="Helvetica" w:cs="Helvetica"/>
+        </w:rPr>
+        <w:t xml:space="preserve">3. And Click back button to return to Import page. </w:t>
+      </w:r>
+    </w:p>
+    <w:p>
+      <w:pPr>
+        <w:widowControl w:val="0"/>
+        <w:autoSpaceDE w:val="0"/>
+        <w:autoSpaceDN w:val="0"/>
+        <w:adjustRightInd w:val="0"/>
+        <w:spacing w:after="240" w:line="260" w:lineRule="atLeast"/>
+        <w:ind w:left="630"/>
+        <w:rPr>
+          <w:rFonts w:ascii="Times" w:hAnsi="Times" w:cs="Times"/>
+          <w:sz w:val="24"/>
+          <w:szCs w:val="24"/>
+        </w:rPr>
+      </w:pPr>
+      <w:r>
+        <w:rPr>
+          <w:rFonts w:ascii="Helvetica" w:hAnsi="Helvetica" w:cs="Helvetica"/>
+        </w:rPr>
+        <w:t xml:space="preserve">4. On the Meta Data section click on the 'Import' button </w:t>
+      </w:r>
+    </w:p>
+    <w:p>
+      <w:pPr>
+        <w:widowControl w:val="0"/>
+        <w:autoSpaceDE w:val="0"/>
+        <w:autoSpaceDN w:val="0"/>
+        <w:adjustRightInd w:val="0"/>
+        <w:spacing w:after="0" w:line="280" w:lineRule="atLeast"/>
+        <w:ind w:left="630"/>
+        <w:rPr>
+          <w:rFonts w:ascii="Times" w:hAnsi="Times" w:cs="Times"/>
+          <w:sz w:val="24"/>
+          <w:szCs w:val="24"/>
+        </w:rPr>
+      </w:pPr>
       <w:r>
         <w:rPr>
           <w:rFonts w:ascii="Times" w:hAnsi="Times" w:cs="Times"/>
@@ -9334,7 +9372,39 @@
         <w:rPr>
           <w:rFonts w:ascii="Helvetica" w:hAnsi="Helvetica" w:cs="Helvetica"/>
         </w:rPr>
-        <w:t xml:space="preserve">5. Select the metadata.xml file that you just uploaded and click 'next' to go through import process. </w:t>
+        <w:t xml:space="preserve">5. Select the </w:t>
+      </w:r>
+      <w:r>
+        <w:rPr>
+          <w:rFonts w:ascii="Helvetica" w:hAnsi="Helvetica" w:cs="Helvetica"/>
+          <w:b/>
+          <w:bCs/>
+        </w:rPr>
+        <w:t>system-objecttype-extensions.xml</w:t>
+      </w:r>
+      <w:r>
+        <w:rPr>
+          <w:rFonts w:ascii="Helvetica" w:hAnsi="Helvetica" w:cs="Helvetica"/>
+        </w:rPr>
+        <w:t xml:space="preserve"> </w:t>
+      </w:r>
+      <w:r>
+        <w:rPr>
+          <w:rFonts w:ascii="Helvetica" w:hAnsi="Helvetica" w:cs="Helvetica"/>
+        </w:rPr>
+        <w:t xml:space="preserve">file that you just uploaded and click 'next' to go through </w:t>
+      </w:r>
+      <w:r>
+        <w:rPr>
+          <w:rFonts w:ascii="Helvetica" w:hAnsi="Helvetica" w:cs="Helvetica"/>
+        </w:rPr>
+        <w:t xml:space="preserve">the </w:t>
+      </w:r>
+      <w:r>
+        <w:rPr>
+          <w:rFonts w:ascii="Helvetica" w:hAnsi="Helvetica" w:cs="Helvetica"/>
+        </w:rPr>
+        <w:t xml:space="preserve">import process. </w:t>
       </w:r>
     </w:p>
     <w:p>
@@ -9354,16 +9424,15 @@
       <w:r>
         <w:rPr>
           <w:rFonts w:ascii="Times" w:hAnsi="Times" w:cs="Times"/>
-          <w:noProof/>
           <w:sz w:val="24"/>
           <w:szCs w:val="24"/>
         </w:rPr>
         <w:lastRenderedPageBreak/>
         <w:drawing>
-          <wp:inline distT="0" distB="0" distL="0" distR="0" wp14:anchorId="0804FA6E" wp14:editId="52E22155">
-            <wp:extent cx="5734050" cy="1375457"/>
-            <wp:effectExtent l="0" t="0" r="0" b="0"/>
-            <wp:docPr id="24" name="Picture 7"/>
+          <wp:inline distT="0" distB="0" distL="0" distR="0" wp14:anchorId="76A4D840" wp14:editId="60F2F772">
+            <wp:extent cx="6188710" cy="1596390"/>
+            <wp:effectExtent l="0" t="0" r="2540" b="3810"/>
+            <wp:docPr id="1185785663" name="Picture 1" descr="A screenshot of a computer&#10;&#10;Description automatically generated"/>
             <wp:cNvGraphicFramePr>
               <a:graphicFrameLocks xmlns:a="http://schemas.openxmlformats.org/drawingml/2006/main" noChangeAspect="1"/>
             </wp:cNvGraphicFramePr>
@@ -9371,36 +9440,23 @@
               <a:graphicData uri="http://schemas.openxmlformats.org/drawingml/2006/picture">
                 <pic:pic xmlns:pic="http://schemas.openxmlformats.org/drawingml/2006/picture">
                   <pic:nvPicPr>
-                    <pic:cNvPr id="0" name="Picture 7"/>
-                    <pic:cNvPicPr>
-                      <a:picLocks noChangeAspect="1" noChangeArrowheads="1"/>
-                    </pic:cNvPicPr>
+                    <pic:cNvPr id="1185785663" name="Picture 1" descr="A screenshot of a computer&#10;&#10;Description automatically generated"/>
+                    <pic:cNvPicPr/>
                   </pic:nvPicPr>
                   <pic:blipFill>
-                    <a:blip r:embed="rId32">
-                      <a:extLst>
-                        <a:ext uri="{28A0092B-C50C-407E-A947-70E740481C1C}">
-                          <a14:useLocalDpi xmlns:a14="http://schemas.microsoft.com/office/drawing/2010/main" val="0"/>
-                        </a:ext>
-                      </a:extLst>
-                    </a:blip>
-                    <a:srcRect/>
+                    <a:blip r:embed="rId32"/>
                     <a:stretch>
                       <a:fillRect/>
                     </a:stretch>
                   </pic:blipFill>
-                  <pic:spPr bwMode="auto">
+                  <pic:spPr>
                     <a:xfrm>
                       <a:off x="0" y="0"/>
-                      <a:ext cx="5752952" cy="1379991"/>
+                      <a:ext cx="6188710" cy="1596390"/>
                     </a:xfrm>
                     <a:prstGeom prst="rect">
                       <a:avLst/>
                     </a:prstGeom>
-                    <a:noFill/>
-                    <a:ln>
-                      <a:noFill/>
-                    </a:ln>
                   </pic:spPr>
                 </pic:pic>
               </a:graphicData>
@@ -9723,6 +9779,7 @@
           <w:sz w:val="24"/>
           <w:szCs w:val="24"/>
         </w:rPr>
+        <w:lastRenderedPageBreak/>
         <w:t xml:space="preserve"> </w:t>
       </w:r>
     </w:p>
@@ -9733,7 +9790,6 @@
       </w:pPr>
       <w:bookmarkStart w:id="14" w:name="_Toc104994164"/>
       <w:r>
-        <w:lastRenderedPageBreak/>
         <w:t>Setup Service Framework Configuration</w:t>
       </w:r>
       <w:bookmarkEnd w:id="14"/>
@@ -14455,11 +14511,534 @@
     </w:p>
     <w:p>
       <w:pPr>
+        <w:pStyle w:val="Heading3"/>
+        <w:ind w:left="454" w:firstLine="0"/>
+      </w:pPr>
+      <w:bookmarkStart w:id="21" w:name="_Toc104994171"/>
+      <w:bookmarkStart w:id="22" w:name="_Toc285887829"/>
+      <w:r>
+        <w:t>API Integration – Updating from V2 to V3</w:t>
+      </w:r>
+    </w:p>
+    <w:p>
+      <w:pPr>
+        <w:widowControl w:val="0"/>
+        <w:autoSpaceDE w:val="0"/>
+        <w:autoSpaceDN w:val="0"/>
+        <w:adjustRightInd w:val="0"/>
+        <w:spacing w:after="0" w:line="240" w:lineRule="auto"/>
+        <w:ind w:left="708"/>
+        <w:rPr>
+          <w:rFonts w:cs="Trebuchet MS"/>
+          <w:b/>
+          <w:bCs/>
+          <w:color w:val="00000A"/>
+        </w:rPr>
+      </w:pPr>
+    </w:p>
+    <w:p>
+      <w:pPr>
+        <w:widowControl w:val="0"/>
+        <w:autoSpaceDE w:val="0"/>
+        <w:autoSpaceDN w:val="0"/>
+        <w:adjustRightInd w:val="0"/>
+        <w:spacing w:after="0" w:line="240" w:lineRule="auto"/>
+        <w:ind w:left="454"/>
+        <w:rPr>
+          <w:rFonts w:cs="Trebuchet MS"/>
+          <w:color w:val="00000A"/>
+        </w:rPr>
+      </w:pPr>
+      <w:r>
+        <w:rPr>
+          <w:rFonts w:cs="Trebuchet MS"/>
+          <w:color w:val="00000A"/>
+        </w:rPr>
+        <w:t>Merchants who are upgrading from the V2 API to the V3 API should install the V3 compatible cartridge on top of their existing V2 cartridge. This installation process will overwrite the existing cartridge files. It is important to import all files in the metadata folder to ensure that the respective metadata, jobs, and services are updated to be compatible with the V3 API.</w:t>
+      </w:r>
+    </w:p>
+    <w:p>
+      <w:pPr>
+        <w:widowControl w:val="0"/>
+        <w:autoSpaceDE w:val="0"/>
+        <w:autoSpaceDN w:val="0"/>
+        <w:adjustRightInd w:val="0"/>
+        <w:spacing w:after="0" w:line="240" w:lineRule="auto"/>
+        <w:ind w:left="454"/>
+        <w:rPr>
+          <w:rFonts w:cs="Trebuchet MS"/>
+          <w:color w:val="00000A"/>
+        </w:rPr>
+      </w:pPr>
+    </w:p>
+    <w:p>
+      <w:pPr>
+        <w:widowControl w:val="0"/>
+        <w:autoSpaceDE w:val="0"/>
+        <w:autoSpaceDN w:val="0"/>
+        <w:adjustRightInd w:val="0"/>
+        <w:spacing w:after="0" w:line="240" w:lineRule="auto"/>
+        <w:ind w:left="454"/>
+        <w:rPr>
+          <w:rFonts w:cs="Trebuchet MS"/>
+          <w:color w:val="00000A"/>
+        </w:rPr>
+      </w:pPr>
+      <w:r>
+        <w:rPr>
+          <w:rFonts w:cs="Trebuchet MS"/>
+          <w:color w:val="00000A"/>
+        </w:rPr>
+        <w:t>Please keep in mind that any customizations made by the merchant will need to be reapplied on top of the V3 cartridge files after the installation is complete.</w:t>
+      </w:r>
+    </w:p>
+    <w:p>
+      <w:pPr>
+        <w:widowControl w:val="0"/>
+        <w:autoSpaceDE w:val="0"/>
+        <w:autoSpaceDN w:val="0"/>
+        <w:adjustRightInd w:val="0"/>
+        <w:spacing w:after="0" w:line="240" w:lineRule="auto"/>
+        <w:ind w:left="454"/>
+        <w:rPr>
+          <w:rFonts w:cs="Trebuchet MS"/>
+          <w:color w:val="00000A"/>
+        </w:rPr>
+      </w:pPr>
+    </w:p>
+    <w:p>
+      <w:pPr>
+        <w:widowControl w:val="0"/>
+        <w:autoSpaceDE w:val="0"/>
+        <w:autoSpaceDN w:val="0"/>
+        <w:adjustRightInd w:val="0"/>
+        <w:spacing w:after="0" w:line="240" w:lineRule="auto"/>
+        <w:ind w:left="454"/>
+        <w:rPr>
+          <w:rFonts w:cs="Trebuchet MS"/>
+          <w:color w:val="00000A"/>
+        </w:rPr>
+      </w:pPr>
+      <w:r>
+        <w:rPr>
+          <w:rFonts w:cs="Trebuchet MS"/>
+          <w:color w:val="00000A"/>
+        </w:rPr>
+        <w:t>Any outdated services and custom preferences from the V2 cartridge that will not be used in the V3 version can be safely removed once the successful installation of the V3 cartridge has been confirmed.</w:t>
+      </w:r>
+    </w:p>
+    <w:p>
+      <w:pPr>
+        <w:widowControl w:val="0"/>
+        <w:autoSpaceDE w:val="0"/>
+        <w:autoSpaceDN w:val="0"/>
+        <w:adjustRightInd w:val="0"/>
+        <w:spacing w:after="0" w:line="240" w:lineRule="auto"/>
+        <w:ind w:left="454"/>
+        <w:rPr>
+          <w:rFonts w:cs="Trebuchet MS"/>
+          <w:color w:val="00000A"/>
+        </w:rPr>
+      </w:pPr>
+    </w:p>
+    <w:p>
+      <w:pPr>
+        <w:widowControl w:val="0"/>
+        <w:autoSpaceDE w:val="0"/>
+        <w:autoSpaceDN w:val="0"/>
+        <w:adjustRightInd w:val="0"/>
+        <w:spacing w:after="0" w:line="240" w:lineRule="auto"/>
+        <w:ind w:left="454"/>
+        <w:rPr>
+          <w:rFonts w:cs="Trebuchet MS"/>
+          <w:color w:val="00000A"/>
+        </w:rPr>
+      </w:pPr>
+      <w:r>
+        <w:rPr>
+          <w:rFonts w:cs="Trebuchet MS"/>
+          <w:color w:val="00000A"/>
+        </w:rPr>
+        <w:t xml:space="preserve">The outdated </w:t>
+      </w:r>
+      <w:r>
+        <w:rPr>
+          <w:rFonts w:cs="Trebuchet MS"/>
+          <w:color w:val="00000A"/>
+        </w:rPr>
+        <w:t xml:space="preserve">V2 </w:t>
+      </w:r>
+      <w:r>
+        <w:rPr>
+          <w:rFonts w:cs="Trebuchet MS"/>
+          <w:color w:val="00000A"/>
+        </w:rPr>
+        <w:t>services that can be removed are shown on the image below:</w:t>
+      </w:r>
+    </w:p>
+    <w:p>
+      <w:pPr>
+        <w:widowControl w:val="0"/>
+        <w:autoSpaceDE w:val="0"/>
+        <w:autoSpaceDN w:val="0"/>
+        <w:adjustRightInd w:val="0"/>
+        <w:spacing w:after="0" w:line="240" w:lineRule="auto"/>
+        <w:ind w:left="454"/>
+        <w:rPr>
+          <w:rFonts w:cs="Trebuchet MS"/>
+          <w:color w:val="00000A"/>
+        </w:rPr>
+      </w:pPr>
+    </w:p>
+    <w:p>
+      <w:pPr>
+        <w:widowControl w:val="0"/>
+        <w:autoSpaceDE w:val="0"/>
+        <w:autoSpaceDN w:val="0"/>
+        <w:adjustRightInd w:val="0"/>
+        <w:spacing w:after="0" w:line="240" w:lineRule="auto"/>
+        <w:ind w:left="454"/>
+        <w:rPr>
+          <w:rFonts w:cs="Trebuchet MS"/>
+          <w:color w:val="00000A"/>
+        </w:rPr>
+      </w:pPr>
+      <w:r>
+        <w:rPr>
+          <w:rFonts w:cs="Trebuchet MS"/>
+          <w:color w:val="00000A"/>
+        </w:rPr>
+        <w:drawing>
+          <wp:inline distT="0" distB="0" distL="0" distR="0" wp14:anchorId="1EF1D5F7" wp14:editId="3EAA17FB">
+            <wp:extent cx="2915829" cy="819481"/>
+            <wp:effectExtent l="0" t="0" r="0" b="0"/>
+            <wp:docPr id="1318887878" name="Picture 1" descr="A screenshot of a computer&#10;&#10;Description automatically generated"/>
+            <wp:cNvGraphicFramePr>
+              <a:graphicFrameLocks xmlns:a="http://schemas.openxmlformats.org/drawingml/2006/main" noChangeAspect="1"/>
+            </wp:cNvGraphicFramePr>
+            <a:graphic xmlns:a="http://schemas.openxmlformats.org/drawingml/2006/main">
+              <a:graphicData uri="http://schemas.openxmlformats.org/drawingml/2006/picture">
+                <pic:pic xmlns:pic="http://schemas.openxmlformats.org/drawingml/2006/picture">
+                  <pic:nvPicPr>
+                    <pic:cNvPr id="1318887878" name="Picture 1" descr="A screenshot of a computer&#10;&#10;Description automatically generated"/>
+                    <pic:cNvPicPr/>
+                  </pic:nvPicPr>
+                  <pic:blipFill>
+                    <a:blip r:embed="rId51"/>
+                    <a:stretch>
+                      <a:fillRect/>
+                    </a:stretch>
+                  </pic:blipFill>
+                  <pic:spPr>
+                    <a:xfrm>
+                      <a:off x="0" y="0"/>
+                      <a:ext cx="2915829" cy="819481"/>
+                    </a:xfrm>
+                    <a:prstGeom prst="rect">
+                      <a:avLst/>
+                    </a:prstGeom>
+                  </pic:spPr>
+                </pic:pic>
+              </a:graphicData>
+            </a:graphic>
+          </wp:inline>
+        </w:drawing>
+      </w:r>
+    </w:p>
+    <w:p>
+      <w:pPr>
+        <w:widowControl w:val="0"/>
+        <w:autoSpaceDE w:val="0"/>
+        <w:autoSpaceDN w:val="0"/>
+        <w:adjustRightInd w:val="0"/>
+        <w:spacing w:after="0" w:line="240" w:lineRule="auto"/>
+        <w:ind w:left="454"/>
+        <w:rPr>
+          <w:rFonts w:cs="Trebuchet MS"/>
+          <w:color w:val="00000A"/>
+        </w:rPr>
+      </w:pPr>
+    </w:p>
+    <w:p>
+      <w:pPr>
+        <w:widowControl w:val="0"/>
+        <w:autoSpaceDE w:val="0"/>
+        <w:autoSpaceDN w:val="0"/>
+        <w:adjustRightInd w:val="0"/>
+        <w:spacing w:after="0" w:line="240" w:lineRule="auto"/>
+        <w:ind w:left="454"/>
+        <w:rPr>
+          <w:rFonts w:cs="Trebuchet MS"/>
+          <w:color w:val="00000A"/>
+        </w:rPr>
+      </w:pPr>
+      <w:r>
+        <w:rPr>
+          <w:rFonts w:cs="Trebuchet MS"/>
+          <w:color w:val="00000A"/>
+        </w:rPr>
+        <w:t xml:space="preserve">In V3, </w:t>
+      </w:r>
+      <w:r>
+        <w:rPr>
+          <w:rFonts w:cs="Trebuchet MS"/>
+          <w:color w:val="00000A"/>
+        </w:rPr>
+        <w:t>those services were replaced with new services that reflect the V3 API structure:</w:t>
+      </w:r>
+    </w:p>
+    <w:p>
+      <w:pPr>
+        <w:widowControl w:val="0"/>
+        <w:autoSpaceDE w:val="0"/>
+        <w:autoSpaceDN w:val="0"/>
+        <w:adjustRightInd w:val="0"/>
+        <w:spacing w:after="0" w:line="240" w:lineRule="auto"/>
+        <w:ind w:left="454"/>
+        <w:rPr>
+          <w:rFonts w:cs="Trebuchet MS"/>
+          <w:color w:val="00000A"/>
+        </w:rPr>
+      </w:pPr>
+    </w:p>
+    <w:p>
+      <w:pPr>
+        <w:pStyle w:val="ListParagraph"/>
+        <w:widowControl w:val="0"/>
+        <w:numPr>
+          <w:ilvl w:val="0"/>
+          <w:numId w:val="34"/>
+        </w:numPr>
+        <w:autoSpaceDE w:val="0"/>
+        <w:autoSpaceDN w:val="0"/>
+        <w:adjustRightInd w:val="0"/>
+        <w:spacing w:after="0" w:line="240" w:lineRule="auto"/>
+        <w:rPr>
+          <w:rFonts w:cs="Trebuchet MS"/>
+          <w:color w:val="00000A"/>
+        </w:rPr>
+      </w:pPr>
+      <w:r>
+        <w:rPr>
+          <w:rFonts w:cs="Trebuchet MS"/>
+          <w:color w:val="00000A"/>
+        </w:rPr>
+        <w:t xml:space="preserve">SignifydCheckout </w:t>
+      </w:r>
+      <w:r>
+        <w:rPr>
+          <w:rFonts w:cs="Trebuchet MS"/>
+          <w:color w:val="00000A"/>
+        </w:rPr>
+        <w:tab/>
+      </w:r>
+      <w:r>
+        <w:rPr>
+          <w:rFonts w:cs="Trebuchet MS"/>
+          <w:color w:val="00000A"/>
+        </w:rPr>
+        <w:tab/>
+      </w:r>
+    </w:p>
+    <w:p>
+      <w:pPr>
+        <w:pStyle w:val="ListParagraph"/>
+        <w:widowControl w:val="0"/>
+        <w:numPr>
+          <w:ilvl w:val="0"/>
+          <w:numId w:val="34"/>
+        </w:numPr>
+        <w:autoSpaceDE w:val="0"/>
+        <w:autoSpaceDN w:val="0"/>
+        <w:adjustRightInd w:val="0"/>
+        <w:spacing w:after="0" w:line="240" w:lineRule="auto"/>
+        <w:rPr>
+          <w:rFonts w:cs="Trebuchet MS"/>
+          <w:color w:val="00000A"/>
+        </w:rPr>
+      </w:pPr>
+      <w:r>
+        <w:rPr>
+          <w:rFonts w:cs="Trebuchet MS"/>
+          <w:color w:val="00000A"/>
+        </w:rPr>
+        <w:t xml:space="preserve">SignifydSale </w:t>
+      </w:r>
+      <w:r>
+        <w:rPr>
+          <w:rFonts w:cs="Trebuchet MS"/>
+          <w:color w:val="00000A"/>
+        </w:rPr>
+        <w:tab/>
+      </w:r>
+    </w:p>
+    <w:p>
+      <w:pPr>
+        <w:pStyle w:val="ListParagraph"/>
+        <w:widowControl w:val="0"/>
+        <w:numPr>
+          <w:ilvl w:val="0"/>
+          <w:numId w:val="34"/>
+        </w:numPr>
+        <w:autoSpaceDE w:val="0"/>
+        <w:autoSpaceDN w:val="0"/>
+        <w:adjustRightInd w:val="0"/>
+        <w:spacing w:after="0" w:line="240" w:lineRule="auto"/>
+        <w:rPr>
+          <w:rFonts w:cs="Trebuchet MS"/>
+          <w:color w:val="00000A"/>
+        </w:rPr>
+      </w:pPr>
+      <w:r>
+        <w:rPr>
+          <w:rFonts w:cs="Trebuchet MS"/>
+          <w:color w:val="00000A"/>
+        </w:rPr>
+        <w:t xml:space="preserve">SignifydSendFullfilment </w:t>
+      </w:r>
+      <w:r>
+        <w:rPr>
+          <w:rFonts w:cs="Trebuchet MS"/>
+          <w:color w:val="00000A"/>
+        </w:rPr>
+        <w:tab/>
+      </w:r>
+    </w:p>
+    <w:p>
+      <w:pPr>
+        <w:pStyle w:val="ListParagraph"/>
+        <w:widowControl w:val="0"/>
+        <w:numPr>
+          <w:ilvl w:val="0"/>
+          <w:numId w:val="34"/>
+        </w:numPr>
+        <w:autoSpaceDE w:val="0"/>
+        <w:autoSpaceDN w:val="0"/>
+        <w:adjustRightInd w:val="0"/>
+        <w:spacing w:after="0" w:line="240" w:lineRule="auto"/>
+        <w:rPr>
+          <w:rFonts w:cs="Trebuchet MS"/>
+          <w:color w:val="00000A"/>
+        </w:rPr>
+      </w:pPr>
+      <w:r>
+        <w:rPr>
+          <w:rFonts w:cs="Trebuchet MS"/>
+          <w:color w:val="00000A"/>
+        </w:rPr>
+        <w:t>SignifydTransaction</w:t>
+      </w:r>
+    </w:p>
+    <w:p>
+      <w:pPr>
+        <w:widowControl w:val="0"/>
+        <w:autoSpaceDE w:val="0"/>
+        <w:autoSpaceDN w:val="0"/>
+        <w:adjustRightInd w:val="0"/>
+        <w:spacing w:after="0" w:line="240" w:lineRule="auto"/>
+        <w:ind w:left="454"/>
+        <w:rPr>
+          <w:rFonts w:cs="Trebuchet MS"/>
+          <w:color w:val="00000A"/>
+        </w:rPr>
+      </w:pPr>
+    </w:p>
+    <w:p>
+      <w:pPr>
+        <w:widowControl w:val="0"/>
+        <w:autoSpaceDE w:val="0"/>
+        <w:autoSpaceDN w:val="0"/>
+        <w:adjustRightInd w:val="0"/>
+        <w:spacing w:after="0" w:line="240" w:lineRule="auto"/>
+        <w:rPr>
+          <w:rFonts w:cs="Trebuchet MS"/>
+          <w:color w:val="00000A"/>
+        </w:rPr>
+      </w:pPr>
+    </w:p>
+    <w:p>
+      <w:pPr>
+        <w:widowControl w:val="0"/>
+        <w:autoSpaceDE w:val="0"/>
+        <w:autoSpaceDN w:val="0"/>
+        <w:adjustRightInd w:val="0"/>
+        <w:spacing w:after="0" w:line="240" w:lineRule="auto"/>
+        <w:ind w:left="454"/>
+        <w:rPr>
+          <w:rFonts w:cs="Trebuchet MS"/>
+          <w:color w:val="00000A"/>
+        </w:rPr>
+      </w:pPr>
+    </w:p>
+    <w:p>
+      <w:pPr>
+        <w:widowControl w:val="0"/>
+        <w:autoSpaceDE w:val="0"/>
+        <w:autoSpaceDN w:val="0"/>
+        <w:adjustRightInd w:val="0"/>
+        <w:spacing w:after="0" w:line="240" w:lineRule="auto"/>
+        <w:ind w:left="454"/>
+        <w:rPr>
+          <w:rFonts w:cs="Trebuchet MS"/>
+          <w:b/>
+          <w:bCs/>
+          <w:color w:val="00000A"/>
+        </w:rPr>
+      </w:pPr>
+    </w:p>
+    <w:p>
+      <w:pPr>
+        <w:widowControl w:val="0"/>
+        <w:autoSpaceDE w:val="0"/>
+        <w:autoSpaceDN w:val="0"/>
+        <w:adjustRightInd w:val="0"/>
+        <w:spacing w:after="0" w:line="240" w:lineRule="auto"/>
+        <w:ind w:left="454"/>
+        <w:rPr>
+          <w:rFonts w:cs="Trebuchet MS"/>
+          <w:b/>
+          <w:bCs/>
+          <w:color w:val="00000A"/>
+        </w:rPr>
+      </w:pPr>
+    </w:p>
+    <w:p>
+      <w:pPr>
+        <w:widowControl w:val="0"/>
+        <w:autoSpaceDE w:val="0"/>
+        <w:autoSpaceDN w:val="0"/>
+        <w:adjustRightInd w:val="0"/>
+        <w:spacing w:after="0" w:line="240" w:lineRule="auto"/>
+        <w:ind w:left="454"/>
+        <w:rPr>
+          <w:rFonts w:cs="Trebuchet MS"/>
+          <w:b/>
+          <w:bCs/>
+          <w:color w:val="00000A"/>
+        </w:rPr>
+      </w:pPr>
+    </w:p>
+    <w:p>
+      <w:pPr>
+        <w:widowControl w:val="0"/>
+        <w:autoSpaceDE w:val="0"/>
+        <w:autoSpaceDN w:val="0"/>
+        <w:adjustRightInd w:val="0"/>
+        <w:spacing w:after="0" w:line="240" w:lineRule="auto"/>
+        <w:ind w:left="454"/>
+        <w:rPr>
+          <w:rFonts w:cs="Trebuchet MS"/>
+          <w:b/>
+          <w:bCs/>
+          <w:color w:val="00000A"/>
+        </w:rPr>
+      </w:pPr>
+    </w:p>
+    <w:p>
+      <w:pPr>
         <w:pStyle w:val="Heading2"/>
         <w:ind w:left="720"/>
       </w:pPr>
-      <w:bookmarkStart w:id="21" w:name="_Toc104994171"/>
-      <w:bookmarkStart w:id="22" w:name="_Toc285887829"/>
       <w:r>
         <w:t>Other Non-Transactional Operations</w:t>
       </w:r>
@@ -14712,6 +15291,7 @@
           <w:rFonts w:cs="Times"/>
           <w:noProof/>
         </w:rPr>
+        <w:lastRenderedPageBreak/>
         <w:drawing>
           <wp:inline distT="0" distB="0" distL="0" distR="0" wp14:anchorId="1327349E" wp14:editId="1B651BA1">
             <wp:extent cx="5610225" cy="2431097"/>
@@ -14730,7 +15310,7 @@
                     </pic:cNvPicPr>
                   </pic:nvPicPr>
                   <pic:blipFill>
-                    <a:blip r:embed="rId51">
+                    <a:blip r:embed="rId52">
                       <a:extLst>
                         <a:ext uri="{28A0092B-C50C-407E-A947-70E740481C1C}">
                           <a14:useLocalDpi xmlns:a14="http://schemas.microsoft.com/office/drawing/2010/main" val="0"/>
@@ -14819,6 +15399,18 @@
         <w:adjustRightInd w:val="0"/>
         <w:spacing w:after="240" w:line="240" w:lineRule="auto"/>
         <w:rPr>
+          <w:bCs/>
+        </w:rPr>
+      </w:pPr>
+    </w:p>
+    <w:p>
+      <w:pPr>
+        <w:widowControl w:val="0"/>
+        <w:autoSpaceDE w:val="0"/>
+        <w:autoSpaceDN w:val="0"/>
+        <w:adjustRightInd w:val="0"/>
+        <w:spacing w:after="240" w:line="240" w:lineRule="auto"/>
+        <w:rPr>
           <w:b/>
         </w:rPr>
       </w:pPr>
@@ -15444,6 +16036,7 @@
         <w:rPr>
           <w:noProof/>
         </w:rPr>
+        <w:lastRenderedPageBreak/>
         <w:drawing>
           <wp:inline distT="0" distB="0" distL="0" distR="0" wp14:anchorId="10344E42" wp14:editId="6CE33B83">
             <wp:extent cx="6188710" cy="4197985"/>
@@ -15462,7 +16055,7 @@
                     </pic:cNvPicPr>
                   </pic:nvPicPr>
                   <pic:blipFill>
-                    <a:blip r:embed="rId52">
+                    <a:blip r:embed="rId53">
                       <a:extLst>
                         <a:ext uri="{28A0092B-C50C-407E-A947-70E740481C1C}">
                           <a14:useLocalDpi xmlns:a14="http://schemas.microsoft.com/office/drawing/2010/main" val="0"/>
@@ -15612,7 +16205,7 @@
         </w:rPr>
         <w:t xml:space="preserve">order creation can be viewed here: </w:t>
       </w:r>
-      <w:hyperlink r:id="rId53" w:history="1">
+      <w:hyperlink r:id="rId54" w:history="1">
         <w:r>
           <w:rPr>
             <w:rStyle w:val="Hyperlink"/>
@@ -15663,7 +16256,7 @@
         </w:rPr>
         <w:t xml:space="preserve"> </w:t>
       </w:r>
-      <w:hyperlink r:id="rId54" w:history="1">
+      <w:hyperlink r:id="rId55" w:history="1">
         <w:r>
           <w:rPr>
             <w:rStyle w:val="Hyperlink"/>
@@ -15737,7 +16330,7 @@
         </w:rPr>
         <w:t xml:space="preserve">setup following the instructions on </w:t>
       </w:r>
-      <w:hyperlink r:id="rId55" w:history="1">
+      <w:hyperlink r:id="rId56" w:history="1">
         <w:r>
           <w:rPr>
             <w:rStyle w:val="Hyperlink"/>
@@ -15831,7 +16424,6 @@
           <w:iCs/>
           <w:color w:val="00000A"/>
         </w:rPr>
-        <w:lastRenderedPageBreak/>
         <w:t>For the Development and Production instances, it is mandatory to use the vanity hostname, so you will need to add a URL Rule like below, for the Staging and sandbox instances this way can be used as well, but is it not mandatory</w:t>
       </w:r>
     </w:p>
@@ -15854,6 +16446,7 @@
           <w:noProof/>
           <w:color w:val="00000A"/>
         </w:rPr>
+        <w:lastRenderedPageBreak/>
         <w:drawing>
           <wp:inline distT="0" distB="0" distL="0" distR="0" wp14:anchorId="165D4F25" wp14:editId="7BD7EB59">
             <wp:extent cx="4953000" cy="2727960"/>
@@ -15872,7 +16465,7 @@
                     </pic:cNvPicPr>
                   </pic:nvPicPr>
                   <pic:blipFill>
-                    <a:blip r:embed="rId56">
+                    <a:blip r:embed="rId57">
                       <a:extLst>
                         <a:ext uri="{28A0092B-C50C-407E-A947-70E740481C1C}">
                           <a14:useLocalDpi xmlns:a14="http://schemas.microsoft.com/office/drawing/2010/main" val="0"/>
@@ -15966,7 +16559,7 @@
         </w:rPr>
         <w:t xml:space="preserve"> in </w:t>
       </w:r>
-      <w:hyperlink r:id="rId57" w:history="1">
+      <w:hyperlink r:id="rId58" w:history="1">
         <w:r>
           <w:rPr>
             <w:rStyle w:val="Hyperlink"/>
@@ -18289,7 +18882,7 @@
         </w:rPr>
         <w:t xml:space="preserve">issues </w:t>
       </w:r>
-      <w:hyperlink r:id="rId58" w:history="1">
+      <w:hyperlink r:id="rId59" w:history="1">
         <w:r>
           <w:rPr>
             <w:rStyle w:val="Hyperlink"/>
@@ -19200,7 +19793,7 @@
                     </pic:cNvPicPr>
                   </pic:nvPicPr>
                   <pic:blipFill>
-                    <a:blip r:embed="rId59">
+                    <a:blip r:embed="rId60">
                       <a:extLst>
                         <a:ext uri="{28A0092B-C50C-407E-A947-70E740481C1C}">
                           <a14:useLocalDpi xmlns:a14="http://schemas.microsoft.com/office/drawing/2010/main" val="0"/>
@@ -19272,7 +19865,7 @@
                     </pic:cNvPicPr>
                   </pic:nvPicPr>
                   <pic:blipFill>
-                    <a:blip r:embed="rId60">
+                    <a:blip r:embed="rId61">
                       <a:extLst>
                         <a:ext uri="{28A0092B-C50C-407E-A947-70E740481C1C}">
                           <a14:useLocalDpi xmlns:a14="http://schemas.microsoft.com/office/drawing/2010/main" val="0"/>
@@ -19314,11 +19907,11 @@
       </w:pPr>
     </w:p>
     <w:sectPr>
-      <w:headerReference w:type="even" r:id="rId61"/>
-      <w:headerReference w:type="default" r:id="rId62"/>
-      <w:footerReference w:type="default" r:id="rId63"/>
-      <w:headerReference w:type="first" r:id="rId64"/>
-      <w:footerReference w:type="first" r:id="rId65"/>
+      <w:headerReference w:type="even" r:id="rId62"/>
+      <w:headerReference w:type="default" r:id="rId63"/>
+      <w:footerReference w:type="default" r:id="rId64"/>
+      <w:headerReference w:type="first" r:id="rId65"/>
+      <w:footerReference w:type="first" r:id="rId66"/>
       <w:type w:val="continuous"/>
       <w:pgSz w:w="11906" w:h="16838" w:code="9"/>
       <w:pgMar w:top="1440" w:right="1080" w:bottom="1440" w:left="1080" w:header="720" w:footer="215" w:gutter="0"/>
@@ -20548,6 +21141,119 @@
     </w:lvl>
   </w:abstractNum>
   <w:abstractNum w:abstractNumId="17" w15:restartNumberingAfterBreak="0">
+    <w:nsid w:val="3D477EB2"/>
+    <w:multiLevelType w:val="hybridMultilevel"/>
+    <w:tmpl w:val="AD7887BC"/>
+    <w:lvl w:ilvl="0" w:tplc="04160001">
+      <w:start w:val="1"/>
+      <w:numFmt w:val="bullet"/>
+      <w:lvlText w:val=""/>
+      <w:lvlJc w:val="left"/>
+      <w:pPr>
+        <w:ind w:left="720" w:hanging="360"/>
+      </w:pPr>
+      <w:rPr>
+        <w:rFonts w:ascii="Symbol" w:hAnsi="Symbol" w:hint="default"/>
+      </w:rPr>
+    </w:lvl>
+    <w:lvl w:ilvl="1" w:tplc="04160003" w:tentative="1">
+      <w:start w:val="1"/>
+      <w:numFmt w:val="bullet"/>
+      <w:lvlText w:val="o"/>
+      <w:lvlJc w:val="left"/>
+      <w:pPr>
+        <w:ind w:left="1440" w:hanging="360"/>
+      </w:pPr>
+      <w:rPr>
+        <w:rFonts w:ascii="Courier New" w:hAnsi="Courier New" w:cs="Courier New" w:hint="default"/>
+      </w:rPr>
+    </w:lvl>
+    <w:lvl w:ilvl="2" w:tplc="04160005" w:tentative="1">
+      <w:start w:val="1"/>
+      <w:numFmt w:val="bullet"/>
+      <w:lvlText w:val=""/>
+      <w:lvlJc w:val="left"/>
+      <w:pPr>
+        <w:ind w:left="2160" w:hanging="360"/>
+      </w:pPr>
+      <w:rPr>
+        <w:rFonts w:ascii="Wingdings" w:hAnsi="Wingdings" w:hint="default"/>
+      </w:rPr>
+    </w:lvl>
+    <w:lvl w:ilvl="3" w:tplc="04160001" w:tentative="1">
+      <w:start w:val="1"/>
+      <w:numFmt w:val="bullet"/>
+      <w:lvlText w:val=""/>
+      <w:lvlJc w:val="left"/>
+      <w:pPr>
+        <w:ind w:left="2880" w:hanging="360"/>
+      </w:pPr>
+      <w:rPr>
+        <w:rFonts w:ascii="Symbol" w:hAnsi="Symbol" w:hint="default"/>
+      </w:rPr>
+    </w:lvl>
+    <w:lvl w:ilvl="4" w:tplc="04160003" w:tentative="1">
+      <w:start w:val="1"/>
+      <w:numFmt w:val="bullet"/>
+      <w:lvlText w:val="o"/>
+      <w:lvlJc w:val="left"/>
+      <w:pPr>
+        <w:ind w:left="3600" w:hanging="360"/>
+      </w:pPr>
+      <w:rPr>
+        <w:rFonts w:ascii="Courier New" w:hAnsi="Courier New" w:cs="Courier New" w:hint="default"/>
+      </w:rPr>
+    </w:lvl>
+    <w:lvl w:ilvl="5" w:tplc="04160005" w:tentative="1">
+      <w:start w:val="1"/>
+      <w:numFmt w:val="bullet"/>
+      <w:lvlText w:val=""/>
+      <w:lvlJc w:val="left"/>
+      <w:pPr>
+        <w:ind w:left="4320" w:hanging="360"/>
+      </w:pPr>
+      <w:rPr>
+        <w:rFonts w:ascii="Wingdings" w:hAnsi="Wingdings" w:hint="default"/>
+      </w:rPr>
+    </w:lvl>
+    <w:lvl w:ilvl="6" w:tplc="04160001" w:tentative="1">
+      <w:start w:val="1"/>
+      <w:numFmt w:val="bullet"/>
+      <w:lvlText w:val=""/>
+      <w:lvlJc w:val="left"/>
+      <w:pPr>
+        <w:ind w:left="5040" w:hanging="360"/>
+      </w:pPr>
+      <w:rPr>
+        <w:rFonts w:ascii="Symbol" w:hAnsi="Symbol" w:hint="default"/>
+      </w:rPr>
+    </w:lvl>
+    <w:lvl w:ilvl="7" w:tplc="04160003" w:tentative="1">
+      <w:start w:val="1"/>
+      <w:numFmt w:val="bullet"/>
+      <w:lvlText w:val="o"/>
+      <w:lvlJc w:val="left"/>
+      <w:pPr>
+        <w:ind w:left="5760" w:hanging="360"/>
+      </w:pPr>
+      <w:rPr>
+        <w:rFonts w:ascii="Courier New" w:hAnsi="Courier New" w:cs="Courier New" w:hint="default"/>
+      </w:rPr>
+    </w:lvl>
+    <w:lvl w:ilvl="8" w:tplc="04160005" w:tentative="1">
+      <w:start w:val="1"/>
+      <w:numFmt w:val="bullet"/>
+      <w:lvlText w:val=""/>
+      <w:lvlJc w:val="left"/>
+      <w:pPr>
+        <w:ind w:left="6480" w:hanging="360"/>
+      </w:pPr>
+      <w:rPr>
+        <w:rFonts w:ascii="Wingdings" w:hAnsi="Wingdings" w:hint="default"/>
+      </w:rPr>
+    </w:lvl>
+  </w:abstractNum>
+  <w:abstractNum w:abstractNumId="18" w15:restartNumberingAfterBreak="0">
     <w:nsid w:val="3DC276C3"/>
     <w:multiLevelType w:val="multilevel"/>
     <w:tmpl w:val="F13AD66C"/>
@@ -20696,7 +21402,7 @@
       </w:rPr>
     </w:lvl>
   </w:abstractNum>
-  <w:abstractNum w:abstractNumId="18" w15:restartNumberingAfterBreak="0">
+  <w:abstractNum w:abstractNumId="19" w15:restartNumberingAfterBreak="0">
     <w:nsid w:val="45EC447A"/>
     <w:multiLevelType w:val="hybridMultilevel"/>
     <w:tmpl w:val="A016E3F2"/>
@@ -20782,7 +21488,7 @@
       </w:pPr>
     </w:lvl>
   </w:abstractNum>
-  <w:abstractNum w:abstractNumId="19" w15:restartNumberingAfterBreak="0">
+  <w:abstractNum w:abstractNumId="20" w15:restartNumberingAfterBreak="0">
     <w:nsid w:val="46D344A6"/>
     <w:multiLevelType w:val="hybridMultilevel"/>
     <w:tmpl w:val="D0D2B21E"/>
@@ -20836,7 +21542,7 @@
       <w:lvlJc w:val="left"/>
     </w:lvl>
   </w:abstractNum>
-  <w:abstractNum w:abstractNumId="20" w15:restartNumberingAfterBreak="0">
+  <w:abstractNum w:abstractNumId="21" w15:restartNumberingAfterBreak="0">
     <w:nsid w:val="48D60B83"/>
     <w:multiLevelType w:val="singleLevel"/>
     <w:tmpl w:val="7FC2A7AA"/>
@@ -20854,7 +21560,7 @@
       </w:pPr>
     </w:lvl>
   </w:abstractNum>
-  <w:abstractNum w:abstractNumId="21" w15:restartNumberingAfterBreak="0">
+  <w:abstractNum w:abstractNumId="22" w15:restartNumberingAfterBreak="0">
     <w:nsid w:val="4DFC70D1"/>
     <w:multiLevelType w:val="hybridMultilevel"/>
     <w:tmpl w:val="4EC44330"/>
@@ -20912,7 +21618,7 @@
       <w:lvlJc w:val="left"/>
     </w:lvl>
   </w:abstractNum>
-  <w:abstractNum w:abstractNumId="22" w15:restartNumberingAfterBreak="0">
+  <w:abstractNum w:abstractNumId="23" w15:restartNumberingAfterBreak="0">
     <w:nsid w:val="4F0C566B"/>
     <w:multiLevelType w:val="singleLevel"/>
     <w:tmpl w:val="1EDC49C0"/>
@@ -20930,7 +21636,7 @@
       </w:pPr>
     </w:lvl>
   </w:abstractNum>
-  <w:abstractNum w:abstractNumId="23" w15:restartNumberingAfterBreak="0">
+  <w:abstractNum w:abstractNumId="24" w15:restartNumberingAfterBreak="0">
     <w:nsid w:val="539701F5"/>
     <w:multiLevelType w:val="hybridMultilevel"/>
     <w:tmpl w:val="7B0AA034"/>
@@ -21043,7 +21749,7 @@
       </w:rPr>
     </w:lvl>
   </w:abstractNum>
-  <w:abstractNum w:abstractNumId="24" w15:restartNumberingAfterBreak="0">
+  <w:abstractNum w:abstractNumId="25" w15:restartNumberingAfterBreak="0">
     <w:nsid w:val="5DA016BB"/>
     <w:multiLevelType w:val="hybridMultilevel"/>
     <w:tmpl w:val="A016E3F2"/>
@@ -21129,7 +21835,7 @@
       </w:pPr>
     </w:lvl>
   </w:abstractNum>
-  <w:abstractNum w:abstractNumId="25" w15:restartNumberingAfterBreak="0">
+  <w:abstractNum w:abstractNumId="26" w15:restartNumberingAfterBreak="0">
     <w:nsid w:val="5EC2731C"/>
     <w:multiLevelType w:val="hybridMultilevel"/>
     <w:tmpl w:val="6E4CE594"/>
@@ -21242,7 +21948,7 @@
       </w:rPr>
     </w:lvl>
   </w:abstractNum>
-  <w:abstractNum w:abstractNumId="26" w15:restartNumberingAfterBreak="0">
+  <w:abstractNum w:abstractNumId="27" w15:restartNumberingAfterBreak="0">
     <w:nsid w:val="6B4801EA"/>
     <w:multiLevelType w:val="hybridMultilevel"/>
     <w:tmpl w:val="F9303436"/>
@@ -21383,7 +22089,7 @@
       </w:rPr>
     </w:lvl>
   </w:abstractNum>
-  <w:abstractNum w:abstractNumId="27" w15:restartNumberingAfterBreak="0">
+  <w:abstractNum w:abstractNumId="28" w15:restartNumberingAfterBreak="0">
     <w:nsid w:val="74EF4B17"/>
     <w:multiLevelType w:val="hybridMultilevel"/>
     <w:tmpl w:val="4EC44330"/>
@@ -21441,7 +22147,7 @@
       <w:lvlJc w:val="left"/>
     </w:lvl>
   </w:abstractNum>
-  <w:abstractNum w:abstractNumId="28" w15:restartNumberingAfterBreak="0">
+  <w:abstractNum w:abstractNumId="29" w15:restartNumberingAfterBreak="0">
     <w:nsid w:val="765E5221"/>
     <w:multiLevelType w:val="hybridMultilevel"/>
     <w:tmpl w:val="8AE4C738"/>
@@ -21531,7 +22237,7 @@
       </w:pPr>
     </w:lvl>
   </w:abstractNum>
-  <w:abstractNum w:abstractNumId="29" w15:restartNumberingAfterBreak="0">
+  <w:abstractNum w:abstractNumId="30" w15:restartNumberingAfterBreak="0">
     <w:nsid w:val="76DE6971"/>
     <w:multiLevelType w:val="hybridMultilevel"/>
     <w:tmpl w:val="D8DAC558"/>
@@ -21617,7 +22323,7 @@
       </w:pPr>
     </w:lvl>
   </w:abstractNum>
-  <w:abstractNum w:abstractNumId="30" w15:restartNumberingAfterBreak="0">
+  <w:abstractNum w:abstractNumId="31" w15:restartNumberingAfterBreak="0">
     <w:nsid w:val="7D8C2E9F"/>
     <w:multiLevelType w:val="hybridMultilevel"/>
     <w:tmpl w:val="6E2E60F0"/>
@@ -21765,7 +22471,7 @@
     <w:abstractNumId w:val="14"/>
   </w:num>
   <w:num w:numId="3" w16cid:durableId="899897912">
-    <w:abstractNumId w:val="20"/>
+    <w:abstractNumId w:val="21"/>
   </w:num>
   <w:num w:numId="4" w16cid:durableId="1187213798">
     <w:abstractNumId w:val="16"/>
@@ -21774,7 +22480,7 @@
     <w:abstractNumId w:val="2"/>
   </w:num>
   <w:num w:numId="6" w16cid:durableId="148983526">
-    <w:abstractNumId w:val="22"/>
+    <w:abstractNumId w:val="23"/>
   </w:num>
   <w:num w:numId="7" w16cid:durableId="563418197">
     <w:abstractNumId w:val="10"/>
@@ -21786,40 +22492,40 @@
     <w:abstractNumId w:val="13"/>
   </w:num>
   <w:num w:numId="10" w16cid:durableId="1206215153">
-    <w:abstractNumId w:val="26"/>
+    <w:abstractNumId w:val="27"/>
   </w:num>
   <w:num w:numId="11" w16cid:durableId="80179928">
-    <w:abstractNumId w:val="30"/>
+    <w:abstractNumId w:val="31"/>
   </w:num>
   <w:num w:numId="12" w16cid:durableId="236743855">
     <w:abstractNumId w:val="0"/>
   </w:num>
   <w:num w:numId="13" w16cid:durableId="164638256">
-    <w:abstractNumId w:val="17"/>
+    <w:abstractNumId w:val="18"/>
   </w:num>
   <w:num w:numId="14" w16cid:durableId="977340579">
     <w:abstractNumId w:val="1"/>
   </w:num>
   <w:num w:numId="15" w16cid:durableId="1834056016">
-    <w:abstractNumId w:val="28"/>
+    <w:abstractNumId w:val="29"/>
   </w:num>
   <w:num w:numId="16" w16cid:durableId="1334799902">
-    <w:abstractNumId w:val="19"/>
+    <w:abstractNumId w:val="20"/>
   </w:num>
   <w:num w:numId="17" w16cid:durableId="900406614">
     <w:abstractNumId w:val="7"/>
   </w:num>
   <w:num w:numId="18" w16cid:durableId="389184306">
-    <w:abstractNumId w:val="27"/>
+    <w:abstractNumId w:val="28"/>
   </w:num>
   <w:num w:numId="19" w16cid:durableId="1502697224">
     <w:abstractNumId w:val="5"/>
   </w:num>
   <w:num w:numId="20" w16cid:durableId="2065593295">
-    <w:abstractNumId w:val="25"/>
+    <w:abstractNumId w:val="26"/>
   </w:num>
   <w:num w:numId="21" w16cid:durableId="1453012411">
-    <w:abstractNumId w:val="29"/>
+    <w:abstractNumId w:val="30"/>
   </w:num>
   <w:num w:numId="22" w16cid:durableId="661861293">
     <w:abstractNumId w:val="11"/>
@@ -21831,10 +22537,10 @@
     <w:abstractNumId w:val="3"/>
   </w:num>
   <w:num w:numId="25" w16cid:durableId="1568418128">
-    <w:abstractNumId w:val="17"/>
+    <w:abstractNumId w:val="18"/>
   </w:num>
   <w:num w:numId="26" w16cid:durableId="1035695410">
-    <w:abstractNumId w:val="17"/>
+    <w:abstractNumId w:val="18"/>
     <w:lvlOverride w:ilvl="0">
       <w:startOverride w:val="6"/>
     </w:lvlOverride>
@@ -21864,7 +22570,7 @@
     </w:lvlOverride>
   </w:num>
   <w:num w:numId="27" w16cid:durableId="894773902">
-    <w:abstractNumId w:val="23"/>
+    <w:abstractNumId w:val="24"/>
   </w:num>
   <w:num w:numId="28" w16cid:durableId="1776054015">
     <w:abstractNumId w:val="15"/>
@@ -21876,13 +22582,16 @@
     <w:abstractNumId w:val="6"/>
   </w:num>
   <w:num w:numId="31" w16cid:durableId="1220939833">
-    <w:abstractNumId w:val="21"/>
+    <w:abstractNumId w:val="22"/>
   </w:num>
   <w:num w:numId="32" w16cid:durableId="1571884671">
-    <w:abstractNumId w:val="18"/>
+    <w:abstractNumId w:val="19"/>
   </w:num>
   <w:num w:numId="33" w16cid:durableId="796682958">
-    <w:abstractNumId w:val="24"/>
+    <w:abstractNumId w:val="25"/>
+  </w:num>
+  <w:num w:numId="34" w16cid:durableId="1856647946">
+    <w:abstractNumId w:val="17"/>
   </w:num>
   <w:numIdMacAtCleanup w:val="33"/>
 </w:numbering>
@@ -25387,6 +26096,14 @@
 </file>
 
 <file path=customXml/item1.xml><?xml version="1.0" encoding="utf-8"?>
+<b:Sources xmlns:b="http://schemas.openxmlformats.org/officeDocument/2006/bibliography" xmlns="http://schemas.openxmlformats.org/officeDocument/2006/bibliography" SelectedStyle="\CHICAGO.XSL" StyleName="Chicago"/>
+</file>
+
+<file path=customXml/item2.xml><?xml version="1.0" encoding="utf-8"?>
+<b:Sources xmlns:b="http://schemas.openxmlformats.org/officeDocument/2006/bibliography" xmlns="http://schemas.openxmlformats.org/officeDocument/2006/bibliography" SelectedStyle="\CHICAGO.XSL" StyleName="Chicago"/>
+</file>
+
+<file path=customXml/item3.xml><?xml version="1.0" encoding="utf-8"?>
 <?mso-contentType ?>
 <FormTemplates xmlns="http://schemas.microsoft.com/sharepoint/v3/contenttype/forms">
   <Display>DocumentLibraryForm</Display>
@@ -25395,19 +26112,7 @@
 </FormTemplates>
 </file>
 
-<file path=customXml/item2.xml><?xml version="1.0" encoding="utf-8"?>
-<b:Sources xmlns:b="http://schemas.openxmlformats.org/officeDocument/2006/bibliography" xmlns="http://schemas.openxmlformats.org/officeDocument/2006/bibliography" SelectedStyle="\CHICAGO.XSL" StyleName="Chicago"/>
-</file>
-
-<file path=customXml/item3.xml><?xml version="1.0" encoding="utf-8"?>
-<b:Sources xmlns:b="http://schemas.openxmlformats.org/officeDocument/2006/bibliography" xmlns="http://schemas.openxmlformats.org/officeDocument/2006/bibliography" SelectedStyle="\CHICAGO.XSL" StyleName="Chicago"/>
-</file>
-
 <file path=customXml/item4.xml><?xml version="1.0" encoding="utf-8"?>
-<b:Sources xmlns:b="http://schemas.openxmlformats.org/officeDocument/2006/bibliography" xmlns="http://schemas.openxmlformats.org/officeDocument/2006/bibliography" SelectedStyle="\CHICAGO.XSL" StyleName="Chicago"/>
-</file>
-
-<file path=customXml/item5.xml><?xml version="1.0" encoding="utf-8"?>
 <p:properties xmlns:p="http://schemas.microsoft.com/office/2006/metadata/properties" xmlns:xsi="http://www.w3.org/2001/XMLSchema-instance" xmlns:pc="http://schemas.microsoft.com/office/infopath/2007/PartnerControls">
   <documentManagement>
     <k0a767481f69401b9656bbf4dd6abb1d xmlns="2680ebc2-70e2-42cc-af17-343d078fef82">
@@ -25419,6 +26124,10 @@
     </l11c893632bd4f5284d827a786471c77>
   </documentManagement>
 </p:properties>
+</file>
+
+<file path=customXml/item5.xml><?xml version="1.0" encoding="utf-8"?>
+<b:Sources xmlns:b="http://schemas.openxmlformats.org/officeDocument/2006/bibliography" xmlns="http://schemas.openxmlformats.org/officeDocument/2006/bibliography" SelectedStyle="\CHICAGO.XSL" StyleName="Chicago"/>
 </file>
 
 <file path=customXml/item6.xml><?xml version="1.0" encoding="utf-8"?>
@@ -25624,9 +26333,9 @@
 </file>
 
 <file path=customXml/itemProps1.xml><?xml version="1.0" encoding="utf-8"?>
-<ds:datastoreItem xmlns:ds="http://schemas.openxmlformats.org/officeDocument/2006/customXml" ds:itemID="{A758D5F2-F4A1-44A4-BF20-F1E33A257A05}">
+<ds:datastoreItem xmlns:ds="http://schemas.openxmlformats.org/officeDocument/2006/customXml" ds:itemID="{74EDC720-C843-4BCC-ACEC-72DB380D8DF2}">
   <ds:schemaRefs>
-    <ds:schemaRef ds:uri="http://schemas.microsoft.com/sharepoint/v3/contenttype/forms"/>
+    <ds:schemaRef ds:uri="http://schemas.openxmlformats.org/officeDocument/2006/bibliography"/>
   </ds:schemaRefs>
 </ds:datastoreItem>
 </file>
@@ -25640,28 +26349,28 @@
 </file>
 
 <file path=customXml/itemProps3.xml><?xml version="1.0" encoding="utf-8"?>
-<ds:datastoreItem xmlns:ds="http://schemas.openxmlformats.org/officeDocument/2006/customXml" ds:itemID="{05CD6A24-F136-463B-BF16-F15886741A5F}">
+<ds:datastoreItem xmlns:ds="http://schemas.openxmlformats.org/officeDocument/2006/customXml" ds:itemID="{A758D5F2-F4A1-44A4-BF20-F1E33A257A05}">
   <ds:schemaRefs>
-    <ds:schemaRef ds:uri="http://schemas.openxmlformats.org/officeDocument/2006/bibliography"/>
+    <ds:schemaRef ds:uri="http://schemas.microsoft.com/sharepoint/v3/contenttype/forms"/>
   </ds:schemaRefs>
 </ds:datastoreItem>
 </file>
 
 <file path=customXml/itemProps4.xml><?xml version="1.0" encoding="utf-8"?>
-<ds:datastoreItem xmlns:ds="http://schemas.openxmlformats.org/officeDocument/2006/customXml" ds:itemID="{74EDC720-C843-4BCC-ACEC-72DB380D8DF2}">
-  <ds:schemaRefs>
-    <ds:schemaRef ds:uri="http://schemas.openxmlformats.org/officeDocument/2006/bibliography"/>
-  </ds:schemaRefs>
-</ds:datastoreItem>
-</file>
-
-<file path=customXml/itemProps5.xml><?xml version="1.0" encoding="utf-8"?>
 <ds:datastoreItem xmlns:ds="http://schemas.openxmlformats.org/officeDocument/2006/customXml" ds:itemID="{D5C50300-BF55-4478-8C35-4D5C35D3EDD0}">
   <ds:schemaRefs>
     <ds:schemaRef ds:uri="http://schemas.microsoft.com/office/2006/metadata/properties"/>
     <ds:schemaRef ds:uri="http://schemas.microsoft.com/office/infopath/2007/PartnerControls"/>
     <ds:schemaRef ds:uri="2680ebc2-70e2-42cc-af17-343d078fef82"/>
     <ds:schemaRef ds:uri="41dbd0cf-c47a-4cea-8dfa-c6db00955148"/>
+  </ds:schemaRefs>
+</ds:datastoreItem>
+</file>
+
+<file path=customXml/itemProps5.xml><?xml version="1.0" encoding="utf-8"?>
+<ds:datastoreItem xmlns:ds="http://schemas.openxmlformats.org/officeDocument/2006/customXml" ds:itemID="{0ACC11CF-7E2F-4A39-A1CC-435974F0A74C}">
+  <ds:schemaRefs>
+    <ds:schemaRef ds:uri="http://schemas.openxmlformats.org/officeDocument/2006/bibliography"/>
   </ds:schemaRefs>
 </ds:datastoreItem>
 </file>
@@ -25687,7 +26396,7 @@
 </file>
 
 <file path=customXml/itemProps7.xml><?xml version="1.0" encoding="utf-8"?>
-<ds:datastoreItem xmlns:ds="http://schemas.openxmlformats.org/officeDocument/2006/customXml" ds:itemID="{0ACC11CF-7E2F-4A39-A1CC-435974F0A74C}">
+<ds:datastoreItem xmlns:ds="http://schemas.openxmlformats.org/officeDocument/2006/customXml" ds:itemID="{05CD6A24-F136-463B-BF16-F15886741A5F}">
   <ds:schemaRefs>
     <ds:schemaRef ds:uri="http://schemas.openxmlformats.org/officeDocument/2006/bibliography"/>
   </ds:schemaRefs>

</xml_diff>

<commit_message>
SIG-36 - Updated "SignifydCoverageRequest" system preference values and mapping
</commit_message>
<xml_diff>
--- a/link/documentation/Signifyd LINK Integration Documentation 22.1.0.docx
+++ b/link/documentation/Signifyd LINK Integration Documentation 22.1.0.docx
@@ -17230,7 +17230,7 @@
           <w:iCs/>
           <w:color w:val="00000A"/>
         </w:rPr>
-        <w:t xml:space="preserve"> as GUARANTEE</w:t>
+        <w:t xml:space="preserve"> as </w:t>
       </w:r>
       <w:r>
         <w:rPr>
@@ -17239,7 +17239,7 @@
           <w:iCs/>
           <w:color w:val="00000A"/>
         </w:rPr>
-        <w:t xml:space="preserve"> (financial liability shift) o</w:t>
+        <w:t>FRAUD (default), NONE, INR or ALL</w:t>
       </w:r>
       <w:r>
         <w:rPr>
@@ -17248,26 +17248,21 @@
           <w:iCs/>
           <w:color w:val="00000A"/>
         </w:rPr>
-        <w:t>r DECISION</w:t>
-      </w:r>
-      <w:r>
-        <w:rPr>
-          <w:rFonts w:cs="Trebuchet MS"/>
-          <w:bCs/>
-          <w:iCs/>
-          <w:color w:val="00000A"/>
-        </w:rPr>
-        <w:t xml:space="preserve"> (no financial liability shift)</w:t>
-      </w:r>
-      <w:r>
-        <w:rPr>
-          <w:rFonts w:cs="Trebuchet MS"/>
-          <w:bCs/>
-          <w:iCs/>
-          <w:color w:val="00000A"/>
-        </w:rPr>
         <w:t>.</w:t>
       </w:r>
+    </w:p>
+    <w:p>
+      <w:pPr>
+        <w:widowControl w:val="0"/>
+        <w:autoSpaceDE w:val="0"/>
+        <w:autoSpaceDN w:val="0"/>
+        <w:adjustRightInd w:val="0"/>
+        <w:spacing w:after="0" w:line="240" w:lineRule="auto"/>
+        <w:rPr>
+          <w:rFonts w:cs="Trebuchet MS"/>
+          <w:color w:val="00000A"/>
+        </w:rPr>
+      </w:pPr>
     </w:p>
     <w:p>
       <w:pPr>
@@ -17279,9 +17274,71 @@
         <w:ind w:left="708"/>
         <w:rPr>
           <w:rFonts w:cs="Trebuchet MS"/>
-          <w:color w:val="00000A"/>
-        </w:rPr>
-      </w:pPr>
+          <w:b/>
+          <w:bCs/>
+          <w:color w:val="00000A"/>
+        </w:rPr>
+      </w:pPr>
+      <w:r>
+        <w:rPr>
+          <w:rFonts w:cs="Trebuchet MS"/>
+          <w:color w:val="00000A"/>
+        </w:rPr>
+        <w:t>See below f</w:t>
+      </w:r>
+      <w:r>
+        <w:rPr>
+          <w:rFonts w:cs="Trebuchet MS"/>
+          <w:color w:val="00000A"/>
+        </w:rPr>
+        <w:t xml:space="preserve">or screenshot of </w:t>
+      </w:r>
+      <w:r>
+        <w:rPr>
+          <w:rFonts w:cs="Trebuchet MS"/>
+          <w:color w:val="00000A"/>
+        </w:rPr>
+        <w:t xml:space="preserve">the </w:t>
+      </w:r>
+      <w:r>
+        <w:rPr>
+          <w:rFonts w:cs="Trebuchet MS"/>
+          <w:color w:val="00000A"/>
+        </w:rPr>
+        <w:t>setting</w:t>
+      </w:r>
+      <w:r>
+        <w:rPr>
+          <w:rFonts w:cs="Trebuchet MS"/>
+          <w:color w:val="00000A"/>
+        </w:rPr>
+        <w:t>s</w:t>
+      </w:r>
+      <w:r>
+        <w:rPr>
+          <w:rFonts w:cs="Trebuchet MS"/>
+          <w:color w:val="00000A"/>
+        </w:rPr>
+        <w:t xml:space="preserve">, accessible through </w:t>
+      </w:r>
+      <w:r>
+        <w:rPr>
+          <w:rFonts w:cs="Trebuchet MS"/>
+          <w:b/>
+          <w:bCs/>
+          <w:color w:val="00000A"/>
+        </w:rPr>
+        <w:t>Merchant Tools &gt; Site Preferences &gt; Custom Site Preference Groups &gt; Signifyd Settings</w:t>
+      </w:r>
+      <w:r>
+        <w:rPr>
+          <w:rFonts w:cs="Trebuchet MS"/>
+          <w:b/>
+          <w:bCs/>
+          <w:color w:val="00000A"/>
+        </w:rPr>
+        <w:t>.</w:t>
+      </w:r>
     </w:p>
     <w:p>
       <w:pPr>
@@ -17293,114 +17350,6 @@
         <w:ind w:left="708"/>
         <w:rPr>
           <w:rFonts w:cs="Trebuchet MS"/>
-          <w:b/>
-          <w:bCs/>
-          <w:color w:val="00000A"/>
-        </w:rPr>
-      </w:pPr>
-      <w:r>
-        <w:rPr>
-          <w:rFonts w:cs="Trebuchet MS"/>
-          <w:color w:val="00000A"/>
-        </w:rPr>
-        <w:t>See below f</w:t>
-      </w:r>
-      <w:r>
-        <w:rPr>
-          <w:rFonts w:cs="Trebuchet MS"/>
-          <w:color w:val="00000A"/>
-        </w:rPr>
-        <w:t xml:space="preserve">or screenshot of </w:t>
-      </w:r>
-      <w:r>
-        <w:rPr>
-          <w:rFonts w:cs="Trebuchet MS"/>
-          <w:color w:val="00000A"/>
-        </w:rPr>
-        <w:t xml:space="preserve">the </w:t>
-      </w:r>
-      <w:r>
-        <w:rPr>
-          <w:rFonts w:cs="Trebuchet MS"/>
-          <w:color w:val="00000A"/>
-        </w:rPr>
-        <w:t>setting</w:t>
-      </w:r>
-      <w:r>
-        <w:rPr>
-          <w:rFonts w:cs="Trebuchet MS"/>
-          <w:color w:val="00000A"/>
-        </w:rPr>
-        <w:t>s</w:t>
-      </w:r>
-      <w:r>
-        <w:rPr>
-          <w:rFonts w:cs="Trebuchet MS"/>
-          <w:color w:val="00000A"/>
-        </w:rPr>
-        <w:t xml:space="preserve">, accessible through </w:t>
-      </w:r>
-      <w:r>
-        <w:rPr>
-          <w:rFonts w:cs="Trebuchet MS"/>
-          <w:b/>
-          <w:bCs/>
-          <w:color w:val="00000A"/>
-        </w:rPr>
-        <w:t>Merchant Tools &gt; Site Preferences &gt; Custom Site Preference Groups &gt; Signifyd Settings</w:t>
-      </w:r>
-      <w:r>
-        <w:rPr>
-          <w:rFonts w:cs="Trebuchet MS"/>
-          <w:b/>
-          <w:bCs/>
-          <w:color w:val="00000A"/>
-        </w:rPr>
-        <w:t>.</w:t>
-      </w:r>
-    </w:p>
-    <w:p>
-      <w:pPr>
-        <w:widowControl w:val="0"/>
-        <w:autoSpaceDE w:val="0"/>
-        <w:autoSpaceDN w:val="0"/>
-        <w:adjustRightInd w:val="0"/>
-        <w:spacing w:after="0" w:line="240" w:lineRule="auto"/>
-        <w:ind w:left="708"/>
-        <w:rPr>
-          <w:rFonts w:cs="Trebuchet MS"/>
-          <w:b/>
-          <w:bCs/>
-          <w:color w:val="00000A"/>
-        </w:rPr>
-      </w:pPr>
-    </w:p>
-    <w:p>
-      <w:pPr>
-        <w:widowControl w:val="0"/>
-        <w:autoSpaceDE w:val="0"/>
-        <w:autoSpaceDN w:val="0"/>
-        <w:adjustRightInd w:val="0"/>
-        <w:spacing w:after="0" w:line="240" w:lineRule="auto"/>
-        <w:ind w:left="708"/>
-        <w:rPr>
-          <w:rFonts w:cs="Trebuchet MS"/>
-          <w:b/>
-          <w:bCs/>
-          <w:color w:val="00000A"/>
-        </w:rPr>
-      </w:pPr>
-    </w:p>
-    <w:p>
-      <w:pPr>
-        <w:widowControl w:val="0"/>
-        <w:autoSpaceDE w:val="0"/>
-        <w:autoSpaceDN w:val="0"/>
-        <w:adjustRightInd w:val="0"/>
-        <w:spacing w:after="0" w:line="240" w:lineRule="auto"/>
-        <w:ind w:left="708"/>
-        <w:rPr>
-          <w:rFonts w:cs="Trebuchet MS"/>
           <w:noProof/>
           <w:color w:val="00000A"/>
         </w:rPr>
@@ -17411,10 +17360,10 @@
         </w:rPr>
         <w:lastRenderedPageBreak/>
         <w:drawing>
-          <wp:inline distT="0" distB="0" distL="0" distR="0" wp14:anchorId="10344E42" wp14:editId="6CE33B83">
-            <wp:extent cx="6188710" cy="4197985"/>
-            <wp:effectExtent l="0" t="0" r="2540" b="0"/>
-            <wp:docPr id="29" name="Picture 29" descr="Graphical user interface, application&#10;&#10;Description automatically generated"/>
+          <wp:inline distT="0" distB="0" distL="0" distR="0" wp14:anchorId="5923442F" wp14:editId="609D13DE">
+            <wp:extent cx="6184900" cy="4870450"/>
+            <wp:effectExtent l="0" t="0" r="6350" b="6350"/>
+            <wp:docPr id="1211150302" name="Imagem 2"/>
             <wp:cNvGraphicFramePr>
               <a:graphicFrameLocks xmlns:a="http://schemas.openxmlformats.org/drawingml/2006/main" noChangeAspect="1"/>
             </wp:cNvGraphicFramePr>
@@ -17422,7 +17371,7 @@
               <a:graphicData uri="http://schemas.openxmlformats.org/drawingml/2006/picture">
                 <pic:pic xmlns:pic="http://schemas.openxmlformats.org/drawingml/2006/picture">
                   <pic:nvPicPr>
-                    <pic:cNvPr id="29" name="Picture 29" descr="Graphical user interface, application&#10;&#10;Description automatically generated"/>
+                    <pic:cNvPr id="0" name="Picture 2"/>
                     <pic:cNvPicPr>
                       <a:picLocks noChangeAspect="1" noChangeArrowheads="1"/>
                     </pic:cNvPicPr>
@@ -17443,7 +17392,7 @@
                   <pic:spPr bwMode="auto">
                     <a:xfrm>
                       <a:off x="0" y="0"/>
-                      <a:ext cx="6188710" cy="4197985"/>
+                      <a:ext cx="6184900" cy="4870450"/>
                     </a:xfrm>
                     <a:prstGeom prst="rect">
                       <a:avLst/>
@@ -17817,7 +17766,17 @@
           <w:iCs/>
           <w:color w:val="00000A"/>
         </w:rPr>
-        <w:t xml:space="preserve">For the Development and Production instances, it is mandatory to use the vanity hostname, so you will need to add a URL Rule like below, for the Staging and sandbox instances this way can be used as well, but </w:t>
+        <w:t xml:space="preserve">For the Development and Production instances, it is mandatory to use the vanity hostname, so </w:t>
+      </w:r>
+      <w:r>
+        <w:rPr>
+          <w:rFonts w:cs="Trebuchet MS"/>
+          <w:bCs/>
+          <w:iCs/>
+          <w:color w:val="00000A"/>
+        </w:rPr>
+        <w:lastRenderedPageBreak/>
+        <w:t xml:space="preserve">you will need to add a URL Rule like below, for the Staging and sandbox instances this way can be used as well, but </w:t>
       </w:r>
       <w:proofErr w:type="gramStart"/>
       <w:r>
@@ -17859,7 +17818,6 @@
           <w:noProof/>
           <w:color w:val="00000A"/>
         </w:rPr>
-        <w:lastRenderedPageBreak/>
         <w:drawing>
           <wp:inline distT="0" distB="0" distL="0" distR="0" wp14:anchorId="165D4F25" wp14:editId="7BD7EB59">
             <wp:extent cx="4953000" cy="2727960"/>
@@ -24953,7 +24911,6 @@
   <w:style w:type="character" w:default="1" w:styleId="Fontepargpadro">
     <w:name w:val="Default Paragraph Font"/>
     <w:uiPriority w:val="1"/>
-    <w:semiHidden/>
     <w:unhideWhenUsed/>
   </w:style>
   <w:style w:type="table" w:default="1" w:styleId="Tabelanormal">
@@ -27841,17 +27798,12 @@
 </file>
 
 <file path=customXml/item1.xml><?xml version="1.0" encoding="utf-8"?>
-<p:properties xmlns:p="http://schemas.microsoft.com/office/2006/metadata/properties" xmlns:xsi="http://www.w3.org/2001/XMLSchema-instance" xmlns:pc="http://schemas.microsoft.com/office/infopath/2007/PartnerControls">
-  <documentManagement>
-    <k0a767481f69401b9656bbf4dd6abb1d xmlns="2680ebc2-70e2-42cc-af17-343d078fef82">
-      <Terms xmlns="http://schemas.microsoft.com/office/infopath/2007/PartnerControls"/>
-    </k0a767481f69401b9656bbf4dd6abb1d>
-    <TaxCatchAll xmlns="41dbd0cf-c47a-4cea-8dfa-c6db00955148"/>
-    <l11c893632bd4f5284d827a786471c77 xmlns="2680ebc2-70e2-42cc-af17-343d078fef82">
-      <Terms xmlns="http://schemas.microsoft.com/office/infopath/2007/PartnerControls"/>
-    </l11c893632bd4f5284d827a786471c77>
-  </documentManagement>
-</p:properties>
+<?mso-contentType ?>
+<FormTemplates xmlns="http://schemas.microsoft.com/sharepoint/v3/contenttype/forms">
+  <Display>DocumentLibraryForm</Display>
+  <Edit>DocumentLibraryForm</Edit>
+  <New>DocumentLibraryForm</New>
+</FormTemplates>
 </file>
 
 <file path=customXml/item2.xml><?xml version="1.0" encoding="utf-8"?>
@@ -27867,7 +27819,17 @@
 </file>
 
 <file path=customXml/item5.xml><?xml version="1.0" encoding="utf-8"?>
-<b:Sources xmlns:b="http://schemas.openxmlformats.org/officeDocument/2006/bibliography" xmlns="http://schemas.openxmlformats.org/officeDocument/2006/bibliography" SelectedStyle="\CHICAGO.XSL" StyleName="Chicago"/>
+<p:properties xmlns:p="http://schemas.microsoft.com/office/2006/metadata/properties" xmlns:xsi="http://www.w3.org/2001/XMLSchema-instance" xmlns:pc="http://schemas.microsoft.com/office/infopath/2007/PartnerControls">
+  <documentManagement>
+    <k0a767481f69401b9656bbf4dd6abb1d xmlns="2680ebc2-70e2-42cc-af17-343d078fef82">
+      <Terms xmlns="http://schemas.microsoft.com/office/infopath/2007/PartnerControls"/>
+    </k0a767481f69401b9656bbf4dd6abb1d>
+    <TaxCatchAll xmlns="41dbd0cf-c47a-4cea-8dfa-c6db00955148"/>
+    <l11c893632bd4f5284d827a786471c77 xmlns="2680ebc2-70e2-42cc-af17-343d078fef82">
+      <Terms xmlns="http://schemas.microsoft.com/office/infopath/2007/PartnerControls"/>
+    </l11c893632bd4f5284d827a786471c77>
+  </documentManagement>
+</p:properties>
 </file>
 
 <file path=customXml/item6.xml><?xml version="1.0" encoding="utf-8"?>
@@ -28069,21 +28031,13 @@
 </file>
 
 <file path=customXml/item7.xml><?xml version="1.0" encoding="utf-8"?>
-<?mso-contentType ?>
-<FormTemplates xmlns="http://schemas.microsoft.com/sharepoint/v3/contenttype/forms">
-  <Display>DocumentLibraryForm</Display>
-  <Edit>DocumentLibraryForm</Edit>
-  <New>DocumentLibraryForm</New>
-</FormTemplates>
+<b:Sources xmlns:b="http://schemas.openxmlformats.org/officeDocument/2006/bibliography" xmlns="http://schemas.openxmlformats.org/officeDocument/2006/bibliography" SelectedStyle="\CHICAGO.XSL" StyleName="Chicago"/>
 </file>
 
 <file path=customXml/itemProps1.xml><?xml version="1.0" encoding="utf-8"?>
-<ds:datastoreItem xmlns:ds="http://schemas.openxmlformats.org/officeDocument/2006/customXml" ds:itemID="{D5C50300-BF55-4478-8C35-4D5C35D3EDD0}">
+<ds:datastoreItem xmlns:ds="http://schemas.openxmlformats.org/officeDocument/2006/customXml" ds:itemID="{A758D5F2-F4A1-44A4-BF20-F1E33A257A05}">
   <ds:schemaRefs>
-    <ds:schemaRef ds:uri="http://schemas.microsoft.com/office/2006/metadata/properties"/>
-    <ds:schemaRef ds:uri="http://schemas.microsoft.com/office/infopath/2007/PartnerControls"/>
-    <ds:schemaRef ds:uri="2680ebc2-70e2-42cc-af17-343d078fef82"/>
-    <ds:schemaRef ds:uri="41dbd0cf-c47a-4cea-8dfa-c6db00955148"/>
+    <ds:schemaRef ds:uri="http://schemas.microsoft.com/sharepoint/v3/contenttype/forms"/>
   </ds:schemaRefs>
 </ds:datastoreItem>
 </file>
@@ -28097,6 +28051,14 @@
 </file>
 
 <file path=customXml/itemProps3.xml><?xml version="1.0" encoding="utf-8"?>
+<ds:datastoreItem xmlns:ds="http://schemas.openxmlformats.org/officeDocument/2006/customXml" ds:itemID="{05CD6A24-F136-463B-BF16-F15886741A5F}">
+  <ds:schemaRefs>
+    <ds:schemaRef ds:uri="http://schemas.openxmlformats.org/officeDocument/2006/bibliography"/>
+  </ds:schemaRefs>
+</ds:datastoreItem>
+</file>
+
+<file path=customXml/itemProps4.xml><?xml version="1.0" encoding="utf-8"?>
 <ds:datastoreItem xmlns:ds="http://schemas.openxmlformats.org/officeDocument/2006/customXml" ds:itemID="{74EDC720-C843-4BCC-ACEC-72DB380D8DF2}">
   <ds:schemaRefs>
     <ds:schemaRef ds:uri="http://schemas.openxmlformats.org/officeDocument/2006/bibliography"/>
@@ -28104,18 +28066,13 @@
 </ds:datastoreItem>
 </file>
 
-<file path=customXml/itemProps4.xml><?xml version="1.0" encoding="utf-8"?>
-<ds:datastoreItem xmlns:ds="http://schemas.openxmlformats.org/officeDocument/2006/customXml" ds:itemID="{0ACC11CF-7E2F-4A39-A1CC-435974F0A74C}">
+<file path=customXml/itemProps5.xml><?xml version="1.0" encoding="utf-8"?>
+<ds:datastoreItem xmlns:ds="http://schemas.openxmlformats.org/officeDocument/2006/customXml" ds:itemID="{D5C50300-BF55-4478-8C35-4D5C35D3EDD0}">
   <ds:schemaRefs>
-    <ds:schemaRef ds:uri="http://schemas.openxmlformats.org/officeDocument/2006/bibliography"/>
-  </ds:schemaRefs>
-</ds:datastoreItem>
-</file>
-
-<file path=customXml/itemProps5.xml><?xml version="1.0" encoding="utf-8"?>
-<ds:datastoreItem xmlns:ds="http://schemas.openxmlformats.org/officeDocument/2006/customXml" ds:itemID="{05CD6A24-F136-463B-BF16-F15886741A5F}">
-  <ds:schemaRefs>
-    <ds:schemaRef ds:uri="http://schemas.openxmlformats.org/officeDocument/2006/bibliography"/>
+    <ds:schemaRef ds:uri="http://schemas.microsoft.com/office/2006/metadata/properties"/>
+    <ds:schemaRef ds:uri="http://schemas.microsoft.com/office/infopath/2007/PartnerControls"/>
+    <ds:schemaRef ds:uri="2680ebc2-70e2-42cc-af17-343d078fef82"/>
+    <ds:schemaRef ds:uri="41dbd0cf-c47a-4cea-8dfa-c6db00955148"/>
   </ds:schemaRefs>
 </ds:datastoreItem>
 </file>
@@ -28141,9 +28098,9 @@
 </file>
 
 <file path=customXml/itemProps7.xml><?xml version="1.0" encoding="utf-8"?>
-<ds:datastoreItem xmlns:ds="http://schemas.openxmlformats.org/officeDocument/2006/customXml" ds:itemID="{A758D5F2-F4A1-44A4-BF20-F1E33A257A05}">
+<ds:datastoreItem xmlns:ds="http://schemas.openxmlformats.org/officeDocument/2006/customXml" ds:itemID="{0ACC11CF-7E2F-4A39-A1CC-435974F0A74C}">
   <ds:schemaRefs>
-    <ds:schemaRef ds:uri="http://schemas.microsoft.com/sharepoint/v3/contenttype/forms"/>
+    <ds:schemaRef ds:uri="http://schemas.openxmlformats.org/officeDocument/2006/bibliography"/>
   </ds:schemaRefs>
 </ds:datastoreItem>
 </file>
</xml_diff>